<commit_message>
Updated project phasse D
</commit_message>
<xml_diff>
--- a/Module_10_BiomaterialsAndHostIntegration/E_design_review_case_study/Course Project Greatti Yves_Assignment_E.docx
+++ b/Module_10_BiomaterialsAndHostIntegration/E_design_review_case_study/Course Project Greatti Yves_Assignment_E.docx
@@ -6352,31 +6352,7 @@
         <w:rPr>
           <w:sz w:val="22"/>
         </w:rPr>
-        <w:t xml:space="preserve">: </w:t>
-      </w:r>
-      <w:r>
-        <w:rPr>
-          <w:sz w:val="22"/>
-        </w:rPr>
-        <w:t>is used to assess</w:t>
-      </w:r>
-      <w:r>
-        <w:rPr>
-          <w:sz w:val="22"/>
-        </w:rPr>
-        <w:t xml:space="preserve"> motor function</w:t>
-      </w:r>
-      <w:r>
-        <w:rPr>
-          <w:sz w:val="22"/>
-        </w:rPr>
-        <w:t xml:space="preserve"> from complete paralysis to normal use in rodents. </w:t>
-      </w:r>
-      <w:r>
-        <w:rPr>
-          <w:sz w:val="22"/>
-        </w:rPr>
-        <w:t>The score is mapped to 3 categories: Early Stage (0-7: little or no hindlimb movement), Intermediate Stage (8-13: intervals of uncoordinated stepping), and Late Stage (14-21: forelimb and hindlimb coordination)</w:t>
+        <w:t>: is used to assess motor function from complete paralysis to normal use in rodents. The score is mapped to 3 categories: Early Stage (0-7: little or no hindlimb movement), Intermediate Stage (8-13: intervals of uncoordinated stepping), and Late Stage (14-21: forelimb and hindlimb coordination)</w:t>
       </w:r>
       <w:r>
         <w:rPr>
@@ -6406,67 +6382,7 @@
         <w:rPr>
           <w:sz w:val="22"/>
         </w:rPr>
-        <w:t>.</w:t>
-      </w:r>
-      <w:r>
-        <w:rPr>
-          <w:sz w:val="22"/>
-        </w:rPr>
-        <w:t xml:space="preserve"> The neural-spinal scaffold without </w:t>
-      </w:r>
-      <w:r>
-        <w:rPr>
-          <w:sz w:val="22"/>
-        </w:rPr>
-        <w:t xml:space="preserve">with </w:t>
-      </w:r>
-      <w:r>
-        <w:rPr>
-          <w:sz w:val="22"/>
-        </w:rPr>
-        <w:t xml:space="preserve">stem </w:t>
-      </w:r>
-      <w:r>
-        <w:rPr>
-          <w:sz w:val="22"/>
-        </w:rPr>
-        <w:t>cells promotes</w:t>
-      </w:r>
-      <w:r>
-        <w:rPr>
-          <w:sz w:val="22"/>
-        </w:rPr>
-        <w:t xml:space="preserve"> survival and axonal</w:t>
-      </w:r>
-      <w:r>
-        <w:rPr>
-          <w:sz w:val="22"/>
-        </w:rPr>
-        <w:t xml:space="preserve"> g</w:t>
-      </w:r>
-      <w:r>
-        <w:rPr>
-          <w:sz w:val="22"/>
-        </w:rPr>
-        <w:t xml:space="preserve">rowth </w:t>
-      </w:r>
-      <w:r>
-        <w:rPr>
-          <w:sz w:val="22"/>
-        </w:rPr>
-        <w:t>and</w:t>
-      </w:r>
-      <w:r>
-        <w:rPr>
-          <w:sz w:val="22"/>
-        </w:rPr>
-        <w:t xml:space="preserve"> locomotor recovery</w:t>
-      </w:r>
-      <w:r>
-        <w:rPr>
-          <w:sz w:val="22"/>
-        </w:rPr>
-        <w:t xml:space="preserve"> </w:t>
+        <w:t xml:space="preserve">. The neural-spinal scaffold without with stem cells promotes survival and axonal growth and locomotor recovery </w:t>
       </w:r>
       <w:r>
         <w:rPr>
@@ -6478,7 +6394,7 @@
         <w:rPr>
           <w:sz w:val="22"/>
         </w:rPr>
-        <w:instrText xml:space="preserve"> ADDIN ZOTERO_ITEM CSL_CITATION {"citationID":"M1mer7qH","properties":{"formattedCitation":"(Teng et al., \\uc0\\u8220{}Functional Recovery Following Traumatic Spinal Cord Injury Mediated by a Unique Polymer Scaffold Seeded with Neural Stem Cells\\uc0\\u8221{})","plainCitation":"(Teng et al., “Functional Recovery Following Traumatic Spinal Cord Injury Mediated by a Unique Polymer Scaffold Seeded with Neural Stem Cells”)","noteIndex":0},"citationItems":[{"id":4883,"uris":["http://zotero.org/users/7286058/items/E86BV5G3"],"itemData":{"id":4883,"type":"article-journal","abstract":"To better direct repair following spinal cord injury (SCI), we designed an implant modeled after the intact spinal cord consisting of a multicomponent polymer scaffold seeded with neural stem cells. Implantation of the scaffold–neural stem cells unit into an adult rat hemisection model of SCI promoted long-term improvement in function (persistent for 1 year in some animals) relative to a lesion-control group. At 70 days postinjury, animals implanted with scaffold-plus-cells exhibited coordinated, weight-bearing hindlimb stepping. Histology and immunocytochemical analysis suggested that this recovery might be attributable partly to a reduction in tissue loss from secondary injury processes as well as in diminished glial scarring. Tract tracing demonstrated corticospinal tract fibers passing through the injury epicenter to the caudal cord, a phenomenon not present in untreated groups. Together with evidence of enhanced local GAP-43 expression not seen in controls, these findings suggest a possible regeneration component. These results may suggest a new approach to SCI and, more broadly, may serve as a prototype for multidisciplinary strategies against complex neurological problems.","container-title":"Proceedings of the National Academy of Sciences","DOI":"10.1073/pnas.052678899","ISSN":"0027-8424, 1091-6490","issue":"5","journalAbbreviation":"Proc. Natl. Acad. Sci. U.S.A.","language":"en","page":"3024-3029","source":"DOI.org (Crossref)","title":"Functional recovery following traumatic spinal cord injury mediated by a unique polymer scaffold seeded with neural stem cells","URL":"https://pnas.org/doi/full/10.1073/pnas.052678899","volume":"99","author":[{"family":"Teng","given":"Yang D."},{"family":"Lavik","given":"Erin B."},{"family":"Qu","given":"Xianlu"},{"family":"Park","given":"Kook I."},{"family":"Ourednik","given":"Jitka"},{"family":"Zurakowski","given":"David"},{"family":"Langer","given":"Robert"},{"family":"Snyder","given":"Evan Y."}],"accessed":{"date-parts":[["2022",10,29]]},"issued":{"date-parts":[["2002",3,5]]}}}],"schema":"https://github.com/citation-style-language/schema/raw/master/csl-citation.json"} </w:instrText>
+        <w:instrText xml:space="preserve"> ADDIN ZOTERO_ITEM CSL_CITATION {"citationID":"M1mer7qH","properties":{"formattedCitation":"(Teng et al.)","plainCitation":"(Teng et al.)","noteIndex":0},"citationItems":[{"id":4883,"uris":["http://zotero.org/users/7286058/items/E86BV5G3"],"itemData":{"id":4883,"type":"article-journal","abstract":"To better direct repair following spinal cord injury (SCI), we designed an implant modeled after the intact spinal cord consisting of a multicomponent polymer scaffold seeded with neural stem cells. Implantation of the scaffold–neural stem cells unit into an adult rat hemisection model of SCI promoted long-term improvement in function (persistent for 1 year in some animals) relative to a lesion-control group. At 70 days postinjury, animals implanted with scaffold-plus-cells exhibited coordinated, weight-bearing hindlimb stepping. Histology and immunocytochemical analysis suggested that this recovery might be attributable partly to a reduction in tissue loss from secondary injury processes as well as in diminished glial scarring. Tract tracing demonstrated corticospinal tract fibers passing through the injury epicenter to the caudal cord, a phenomenon not present in untreated groups. Together with evidence of enhanced local GAP-43 expression not seen in controls, these findings suggest a possible regeneration component. These results may suggest a new approach to SCI and, more broadly, may serve as a prototype for multidisciplinary strategies against complex neurological problems.","container-title":"Proceedings of the National Academy of Sciences","DOI":"10.1073/pnas.052678899","ISSN":"0027-8424, 1091-6490","issue":"5","journalAbbreviation":"Proc. Natl. Acad. Sci. U.S.A.","language":"en","page":"3024-3029","source":"DOI.org (Crossref)","title":"Functional recovery following traumatic spinal cord injury mediated by a unique polymer scaffold seeded with neural stem cells","URL":"https://pnas.org/doi/full/10.1073/pnas.052678899","volume":"99","author":[{"family":"Teng","given":"Yang D."},{"family":"Lavik","given":"Erin B."},{"family":"Qu","given":"Xianlu"},{"family":"Park","given":"Kook I."},{"family":"Ourednik","given":"Jitka"},{"family":"Zurakowski","given":"David"},{"family":"Langer","given":"Robert"},{"family":"Snyder","given":"Evan Y."}],"accessed":{"date-parts":[["2022",10,29]]},"issued":{"date-parts":[["2002",3,5]]}}}],"schema":"https://github.com/citation-style-language/schema/raw/master/csl-citation.json"} </w:instrText>
       </w:r>
       <w:r>
         <w:rPr>
@@ -6488,7 +6404,7 @@
       </w:r>
       <w:r>
         <w:rPr>
-          <w:rFonts w:cs="Tahoma"/>
+          <w:noProof/>
           <w:sz w:val="22"/>
         </w:rPr>
         <w:t>(Teng et al.)</w:t>
@@ -6503,19 +6419,7 @@
         <w:rPr>
           <w:sz w:val="22"/>
         </w:rPr>
-        <w:t xml:space="preserve">. </w:t>
-      </w:r>
-      <w:r>
-        <w:rPr>
-          <w:sz w:val="22"/>
-        </w:rPr>
-        <w:t>Animals or patients treated with OPC1 have exhibited improved motor performances</w:t>
-      </w:r>
-      <w:r>
-        <w:rPr>
-          <w:sz w:val="22"/>
-        </w:rPr>
-        <w:t xml:space="preserve"> </w:t>
+        <w:t xml:space="preserve">. Animals or patients treated with OPC1 have exhibited improved motor performances </w:t>
       </w:r>
       <w:r>
         <w:rPr>
@@ -6573,7 +6477,7 @@
           <w:bCs/>
           <w:sz w:val="22"/>
         </w:rPr>
-        <w:t>M</w:t>
+        <w:t>MABP</w:t>
       </w:r>
       <w:r>
         <w:rPr>
@@ -6581,111 +6485,13 @@
           <w:bCs/>
           <w:sz w:val="22"/>
         </w:rPr>
-        <w:t>ABP</w:t>
-      </w:r>
-      <w:r>
-        <w:rPr>
-          <w:b/>
-          <w:bCs/>
-          <w:sz w:val="22"/>
-        </w:rPr>
         <w:t xml:space="preserve"> and Intraspinal Pressure</w:t>
       </w:r>
       <w:r>
         <w:rPr>
           <w:sz w:val="22"/>
         </w:rPr>
-        <w:t xml:space="preserve">: </w:t>
-      </w:r>
-      <w:r>
-        <w:rPr>
-          <w:sz w:val="22"/>
-        </w:rPr>
-        <w:t xml:space="preserve">In </w:t>
-      </w:r>
-      <w:r>
-        <w:rPr>
-          <w:sz w:val="22"/>
-        </w:rPr>
-        <w:t xml:space="preserve">the thoracic </w:t>
-      </w:r>
-      <w:r>
-        <w:rPr>
-          <w:sz w:val="22"/>
-        </w:rPr>
-        <w:t>v</w:t>
-      </w:r>
-      <w:r>
-        <w:rPr>
-          <w:sz w:val="22"/>
-        </w:rPr>
-        <w:t xml:space="preserve">ascular region, proper </w:t>
-      </w:r>
-      <w:r>
-        <w:rPr>
-          <w:sz w:val="22"/>
-        </w:rPr>
-        <w:t xml:space="preserve">spinal cord </w:t>
-      </w:r>
-      <w:r>
-        <w:rPr>
-          <w:sz w:val="22"/>
-        </w:rPr>
-        <w:t>blo</w:t>
-      </w:r>
-      <w:r>
-        <w:rPr>
-          <w:sz w:val="22"/>
-        </w:rPr>
-        <w:t>o</w:t>
-      </w:r>
-      <w:r>
-        <w:rPr>
-          <w:sz w:val="22"/>
-        </w:rPr>
-        <w:t xml:space="preserve">d flow </w:t>
-      </w:r>
-      <w:r>
-        <w:rPr>
-          <w:sz w:val="22"/>
-        </w:rPr>
-        <w:t xml:space="preserve">(SBCF) </w:t>
-      </w:r>
-      <w:r>
-        <w:rPr>
-          <w:sz w:val="22"/>
-        </w:rPr>
-        <w:t xml:space="preserve">supply is critical to avoid ischemia. </w:t>
-      </w:r>
-      <w:r>
-        <w:rPr>
-          <w:sz w:val="22"/>
-        </w:rPr>
-        <w:t xml:space="preserve">However aortic cross-clamping prompts an increase in CFSP and a decrease in spinal cord perfusion </w:t>
-      </w:r>
-      <w:r>
-        <w:rPr>
-          <w:sz w:val="22"/>
-        </w:rPr>
-        <w:t xml:space="preserve">pressure </w:t>
-      </w:r>
-      <w:r>
-        <w:rPr>
-          <w:sz w:val="22"/>
-        </w:rPr>
-        <w:t>(SCPP) reducing blood supply to the spinal cord</w:t>
-      </w:r>
-      <w:r>
-        <w:rPr>
-          <w:sz w:val="22"/>
-        </w:rPr>
-        <w:t xml:space="preserve"> </w:t>
-      </w:r>
-      <w:r>
-        <w:rPr>
-          <w:sz w:val="22"/>
-        </w:rPr>
-        <w:t>(</w:t>
+        <w:t>: In the thoracic vascular region, proper spinal cord blood flow (SBCF) supply is critical to avoid ischemia. However aortic cross-clamping prompts an increase in CFSP and a decrease in spinal cord perfusion pressure (SCPP) reducing blood supply to the spinal cord (</w:t>
       </w:r>
       <w:proofErr w:type="spellStart"/>
       <w:r>
@@ -6699,49 +6505,7 @@
         <w:rPr>
           <w:sz w:val="22"/>
         </w:rPr>
-        <w:t xml:space="preserve"> et al.)</w:t>
-      </w:r>
-      <w:r>
-        <w:rPr>
-          <w:sz w:val="22"/>
-        </w:rPr>
-        <w:t>. S</w:t>
-      </w:r>
-      <w:r>
-        <w:rPr>
-          <w:sz w:val="22"/>
-        </w:rPr>
-        <w:t xml:space="preserve">tudies have </w:t>
-      </w:r>
-      <w:r>
-        <w:rPr>
-          <w:sz w:val="22"/>
-        </w:rPr>
-        <w:t xml:space="preserve">also </w:t>
-      </w:r>
-      <w:r>
-        <w:rPr>
-          <w:sz w:val="22"/>
-        </w:rPr>
-        <w:t>shown that immediate neurological deficits are the result of minimal SCBF</w:t>
-      </w:r>
-      <w:r>
-        <w:rPr>
-          <w:sz w:val="22"/>
-        </w:rPr>
-        <w:t xml:space="preserve"> (Crawford et al.)</w:t>
-      </w:r>
-      <w:r>
-        <w:rPr>
-          <w:sz w:val="22"/>
-        </w:rPr>
-        <w:t>.</w:t>
-      </w:r>
-      <w:r>
-        <w:rPr>
-          <w:sz w:val="22"/>
-        </w:rPr>
-        <w:t xml:space="preserve"> </w:t>
+        <w:t xml:space="preserve"> et al.). Studies have also shown that immediate neurological deficits are the result of minimal SCBF (Crawford et al.). </w:t>
       </w:r>
       <w:r>
         <w:rPr>
@@ -6753,13 +6517,7 @@
         <w:rPr>
           <w:sz w:val="22"/>
         </w:rPr>
-        <w:t xml:space="preserve"> trauma decreases SBF because vascular resistance and MABP increase</w:t>
-      </w:r>
-      <w:r>
-        <w:rPr>
-          <w:sz w:val="22"/>
-        </w:rPr>
-        <w:t xml:space="preserve"> </w:t>
+        <w:t xml:space="preserve"> trauma decreases SBF because vascular resistance and MABP increase </w:t>
       </w:r>
       <w:r>
         <w:rPr>
@@ -6802,157 +6560,13 @@
         <w:rPr>
           <w:sz w:val="22"/>
         </w:rPr>
-        <w:t xml:space="preserve">The neural-spinal scaffold </w:t>
-      </w:r>
-      <w:r>
-        <w:rPr>
-          <w:sz w:val="22"/>
-        </w:rPr>
-        <w:t xml:space="preserve">(NSC) </w:t>
-      </w:r>
-      <w:r>
-        <w:rPr>
-          <w:sz w:val="22"/>
-        </w:rPr>
-        <w:t>consist</w:t>
-      </w:r>
-      <w:r>
-        <w:rPr>
-          <w:sz w:val="22"/>
-        </w:rPr>
-        <w:t>ing</w:t>
-      </w:r>
-      <w:r>
-        <w:rPr>
-          <w:sz w:val="22"/>
-        </w:rPr>
-        <w:t xml:space="preserve"> in poly-L-lysine “mini-tubes”</w:t>
-      </w:r>
-      <w:r>
-        <w:rPr>
-          <w:sz w:val="22"/>
-        </w:rPr>
-        <w:t>;</w:t>
-      </w:r>
-      <w:r>
-        <w:rPr>
-          <w:sz w:val="22"/>
-        </w:rPr>
-        <w:t xml:space="preserve"> is inserted within the compressed spinal cord parenchyma. It </w:t>
-      </w:r>
-      <w:r>
-        <w:rPr>
-          <w:sz w:val="22"/>
-        </w:rPr>
-        <w:t>c</w:t>
-      </w:r>
-      <w:r>
-        <w:rPr>
-          <w:sz w:val="22"/>
-        </w:rPr>
-        <w:t>reates an isolating interface protecting the spared tissue</w:t>
-      </w:r>
-      <w:r>
-        <w:rPr>
-          <w:sz w:val="22"/>
-        </w:rPr>
-        <w:t xml:space="preserve">. </w:t>
-      </w:r>
-      <w:r>
-        <w:rPr>
-          <w:sz w:val="22"/>
-        </w:rPr>
-        <w:t>B</w:t>
-      </w:r>
-      <w:r>
-        <w:rPr>
-          <w:sz w:val="22"/>
-        </w:rPr>
-        <w:t>y absorbing the compression energy into the biocompatible material of the mini-</w:t>
-      </w:r>
-      <w:r>
-        <w:rPr>
-          <w:sz w:val="22"/>
-        </w:rPr>
-        <w:t xml:space="preserve">tube, </w:t>
-      </w:r>
-      <w:r>
-        <w:rPr>
-          <w:sz w:val="22"/>
-        </w:rPr>
-        <w:t xml:space="preserve">it </w:t>
-      </w:r>
-      <w:r>
-        <w:rPr>
-          <w:sz w:val="22"/>
-        </w:rPr>
-        <w:t>diffuses</w:t>
-      </w:r>
-      <w:r>
-        <w:rPr>
-          <w:sz w:val="22"/>
-        </w:rPr>
-        <w:t xml:space="preserve"> the site of pressure down the surface of the mini-tube, away from the initial compressed site. </w:t>
-      </w:r>
-      <w:r>
-        <w:rPr>
-          <w:sz w:val="22"/>
-        </w:rPr>
-        <w:t xml:space="preserve">Scaffold implantation could also result in an increase of intraspinal pressure. </w:t>
-      </w:r>
-      <w:r>
-        <w:rPr>
-          <w:sz w:val="22"/>
-        </w:rPr>
-        <w:t>However past s</w:t>
-      </w:r>
-      <w:r>
-        <w:rPr>
-          <w:sz w:val="22"/>
-        </w:rPr>
-        <w:t xml:space="preserve">urgical procedures </w:t>
-      </w:r>
-      <w:r>
-        <w:rPr>
-          <w:sz w:val="22"/>
-        </w:rPr>
-        <w:t>using</w:t>
-      </w:r>
-      <w:r>
-        <w:rPr>
-          <w:sz w:val="22"/>
-        </w:rPr>
-        <w:t xml:space="preserve"> NSC</w:t>
-      </w:r>
-      <w:r>
-        <w:rPr>
-          <w:sz w:val="22"/>
-        </w:rPr>
-        <w:t>s,</w:t>
-      </w:r>
-      <w:r>
-        <w:rPr>
-          <w:sz w:val="22"/>
-        </w:rPr>
-        <w:t xml:space="preserve"> show</w:t>
-      </w:r>
-      <w:r>
-        <w:rPr>
-          <w:sz w:val="22"/>
-        </w:rPr>
-        <w:t>ed</w:t>
-      </w:r>
-      <w:r>
-        <w:rPr>
-          <w:sz w:val="22"/>
-        </w:rPr>
-        <w:t xml:space="preserve"> that pressure is rapidly reduced and back to normal after implantation</w:t>
-      </w:r>
-      <w:r>
-        <w:rPr>
-          <w:sz w:val="22"/>
-        </w:rPr>
-        <w:t xml:space="preserve"> </w:t>
+        <w:t xml:space="preserve">The neural-spinal scaffold (NSC) consisting in poly-L-lysine “mini-tubes”; is inserted within the compressed spinal cord parenchyma. It creates an isolating interface protecting the spared tissue. By absorbing the compression energy into the biocompatible material of the mini-tube, it diffuses the site of pressure down the surface of the mini-tube, away from the initial compressed site. </w:t>
+      </w:r>
+      <w:r>
+        <w:rPr>
+          <w:sz w:val="22"/>
+        </w:rPr>
+        <w:t xml:space="preserve">Scaffold implantation could also result in an increase of intraspinal pressure. However past surgical procedures using NSCs, showed that pressure is rapidly reduced and back to normal after implantation </w:t>
       </w:r>
       <w:r>
         <w:rPr>
@@ -7001,46 +6615,96 @@
         </w:numPr>
         <w:spacing w:line="480" w:lineRule="auto"/>
         <w:rPr>
-          <w:bCs/>
-          <w:sz w:val="20"/>
-          <w:szCs w:val="20"/>
+          <w:b/>
+          <w:sz w:val="22"/>
           <w:lang w:bidi="en-US"/>
         </w:rPr>
       </w:pPr>
       <w:r>
         <w:rPr>
           <w:b/>
-          <w:bCs/>
           <w:sz w:val="22"/>
           <w:lang w:bidi="en-US"/>
         </w:rPr>
-        <w:t>Biodegradability</w:t>
-      </w:r>
-      <w:r>
-        <w:rPr>
-          <w:sz w:val="22"/>
-          <w:lang w:bidi="en-US"/>
-        </w:rPr>
-        <w:t xml:space="preserve">: the mechanical characteristics of the polymers used in the scaffold differ depending their molecular weights. Biodegradability is not directly to molecular weight (MW) however a high molecular polymer weight might be linked to a slower decreases in the loss of properties due to its hydrolysis </w:t>
-      </w:r>
-      <w:r>
-        <w:rPr>
-          <w:sz w:val="22"/>
-          <w:lang w:bidi="en-US"/>
+        <w:t xml:space="preserve">Tissue sparing and new tissue formation: </w:t>
+      </w:r>
+      <w:r>
+        <w:rPr>
+          <w:sz w:val="22"/>
+        </w:rPr>
+        <w:t xml:space="preserve">SCI damages grey matter that undergoes necrosis leading to non-neural scar and white matter loss. The </w:t>
+      </w:r>
+      <w:r>
+        <w:rPr>
+          <w:sz w:val="22"/>
+        </w:rPr>
+        <w:t>neural-spinal</w:t>
+      </w:r>
+      <w:r>
+        <w:rPr>
+          <w:sz w:val="22"/>
+        </w:rPr>
+        <w:t xml:space="preserve"> scaffold prevent</w:t>
+      </w:r>
+      <w:r>
+        <w:rPr>
+          <w:sz w:val="22"/>
+        </w:rPr>
+        <w:t>s</w:t>
+      </w:r>
+      <w:r>
+        <w:rPr>
+          <w:sz w:val="22"/>
+        </w:rPr>
+        <w:t xml:space="preserve"> cystic </w:t>
+      </w:r>
+      <w:proofErr w:type="spellStart"/>
+      <w:r>
+        <w:rPr>
+          <w:sz w:val="22"/>
+        </w:rPr>
+        <w:t>cavation</w:t>
+      </w:r>
+      <w:proofErr w:type="spellEnd"/>
+      <w:r>
+        <w:rPr>
+          <w:sz w:val="22"/>
+        </w:rPr>
+        <w:t xml:space="preserve">, leads to new tissue </w:t>
+      </w:r>
+      <w:r>
+        <w:rPr>
+          <w:sz w:val="22"/>
+        </w:rPr>
+        <w:t xml:space="preserve">containing Schwann cells, axons </w:t>
+      </w:r>
+      <w:r>
+        <w:rPr>
+          <w:sz w:val="22"/>
+        </w:rPr>
+        <w:t>and white matter formation</w:t>
+      </w:r>
+      <w:r>
+        <w:rPr>
+          <w:sz w:val="22"/>
+        </w:rPr>
+        <w:t xml:space="preserve"> </w:t>
+      </w:r>
+      <w:r>
+        <w:rPr>
+          <w:sz w:val="22"/>
         </w:rPr>
         <w:fldChar w:fldCharType="begin"/>
       </w:r>
       <w:r>
         <w:rPr>
           <w:sz w:val="22"/>
-          <w:lang w:bidi="en-US"/>
-        </w:rPr>
-        <w:instrText xml:space="preserve"> ADDIN ZOTERO_ITEM CSL_CITATION {"citationID":"LgPz8hMk","properties":{"formattedCitation":"(Speight)","plainCitation":"(Speight)","noteIndex":0},"citationItems":[{"id":4706,"uris":["http://zotero.org/users/7286058/items/VZWGWX9B"],"itemData":{"id":4706,"type":"chapter","container-title":"Handbook of Industrial Hydrocarbon Processes","ISBN":"978-0-12-809923-0","language":"en","note":"DOI: 10.1016/B978-0-12-809923-0.00014-X","page":"597-649","publisher":"Elsevier","source":"DOI.org (Crossref)","title":"Monomers, polymers, and plastics","URL":"https://linkinghub.elsevier.com/retrieve/pii/B978012809923000014X","author":[{"family":"Speight","given":"James G."}],"accessed":{"date-parts":[["2022",10,25]]},"issued":{"date-parts":[["2020"]]}}}],"schema":"https://github.com/citation-style-language/schema/raw/master/csl-citation.json"} </w:instrText>
-      </w:r>
-      <w:r>
-        <w:rPr>
-          <w:sz w:val="22"/>
-          <w:lang w:bidi="en-US"/>
+        </w:rPr>
+        <w:instrText xml:space="preserve"> ADDIN ZOTERO_ITEM CSL_CITATION {"citationID":"axPSfq4u","properties":{"formattedCitation":"(Guest et al.)","plainCitation":"(Guest et al.)","noteIndex":0},"citationItems":[{"id":4828,"uris":["http://zotero.org/users/7286058/items/M98AAN25"],"itemData":{"id":4828,"type":"article-journal","abstract":"Severe spinal cord injury leads to hemorrhage, edema and elevated tissue pressures that propagate ischemia. Liquefactive necrosis of damaged tissue eventually results in chronic cavities due to a wound healing process lacking adhesive contractile cells. Biomaterials can potently inﬂuence wound healing responses. Internal decompression (ID) refers to pial opening, allowing spontaneous extrusion and irrigation of ﬂuid necrotic debris relieving pressure and resulting in a space for biomaterial scaﬀold insertion. After thoracic contusions, rats were randomized to: contusion only, contusion + ID and contusion + ID + PLGA-PLL scaﬀold implantation, to test for neuroprotection and endogenous repair over 3 months. ID alone reduced inﬂammatory activity, cavity volume, and increased tissue sparing. Scaﬀold biodegradation produced delayed ingrowth of inﬂammatory and other cells resulting in endogenously derived laminin-rich tissue, marked reduction in cavitation and presence of tissue remodeling macrophages. Extensive recruitment of Schwann cells into adjacent spared white matter occurred, greatest in scaﬀold-implanted animals. Despite tissue preservation with myelin repair, no groups diﬀered signiﬁcantly in open ﬁeld locomotion. However, across all rats, spared epicenter tissue and locomotor outcomes were correlated. Scaﬀold-implanted animals showed no obvious toxicity. To study the clinical feasibility, timing and indications for scaﬀold implantation, Göttingen minipigs underwent ID and were implanted with scaﬀolds 4, 6, and 24 h after T10 contusion. High intra-spinal tissue pressures fell to pre-injury levels after ID and scaﬀold implantation. Extrusion of necrotic debris left suﬃcient space for a sized scaﬀold. These results provided the preclinical rationale for a current clinical study of biomaterial scaﬀold implantation into the human injured spinal cord.","container-title":"Biomaterials","DOI":"10.1016/j.biomaterials.2018.09.025","ISSN":"01429612","journalAbbreviation":"Biomaterials","language":"en","page":"284-300","source":"DOI.org (Crossref)","title":"Internal decompression of the acutely contused spinal cord: Differential effects of irrigation only versus biodegradable scaffold implantation","title-short":"Internal decompression of the acutely contused spinal cord","URL":"https://linkinghub.elsevier.com/retrieve/pii/S0142961218306628","volume":"185","author":[{"family":"Guest","given":"James D."},{"family":"Moore","given":"Simon W."},{"family":"Aimetti","given":"Alex A."},{"family":"Kutikov","given":"Artem B."},{"family":"Santamaria","given":"Andrea J."},{"family":"Hofstetter","given":"Christoph P."},{"family":"Ropper","given":"Alexander E."},{"family":"Theodore","given":"Nicholas"},{"family":"Ulich","given":"Thomas R."},{"family":"Layer","given":"Richard T."}],"accessed":{"date-parts":[["2022",10,29]]},"issued":{"date-parts":[["2018",12]]}}}],"schema":"https://github.com/citation-style-language/schema/raw/master/csl-citation.json"} </w:instrText>
+      </w:r>
+      <w:r>
+        <w:rPr>
+          <w:sz w:val="22"/>
         </w:rPr>
         <w:fldChar w:fldCharType="separate"/>
       </w:r>
@@ -7048,119 +6712,40 @@
         <w:rPr>
           <w:noProof/>
           <w:sz w:val="22"/>
-          <w:lang w:bidi="en-US"/>
-        </w:rPr>
-        <w:t>(Speight)</w:t>
-      </w:r>
-      <w:r>
-        <w:rPr>
-          <w:sz w:val="22"/>
-          <w:lang w:bidi="en-US"/>
+        </w:rPr>
+        <w:t>(Guest et al.)</w:t>
+      </w:r>
+      <w:r>
+        <w:rPr>
+          <w:sz w:val="22"/>
         </w:rPr>
         <w:fldChar w:fldCharType="end"/>
       </w:r>
       <w:r>
         <w:rPr>
           <w:sz w:val="22"/>
-          <w:lang w:bidi="en-US"/>
-        </w:rPr>
-        <w:t xml:space="preserve">. </w:t>
-      </w:r>
-      <w:r>
-        <w:rPr>
-          <w:sz w:val="22"/>
-        </w:rPr>
-        <w:t xml:space="preserve">The neural-scaffold </w:t>
-      </w:r>
-      <w:r>
-        <w:rPr>
-          <w:sz w:val="22"/>
-        </w:rPr>
-        <w:t>is</w:t>
-      </w:r>
-      <w:r>
-        <w:rPr>
-          <w:sz w:val="22"/>
-        </w:rPr>
-        <w:t xml:space="preserve"> made of bioabsorbable polyglycoli</w:t>
-      </w:r>
-      <w:r>
-        <w:rPr>
-          <w:sz w:val="22"/>
-        </w:rPr>
-        <w:t>c polymer</w:t>
-      </w:r>
-      <w:r>
-        <w:rPr>
-          <w:sz w:val="22"/>
-        </w:rPr>
-        <w:t xml:space="preserve"> (P</w:t>
-      </w:r>
-      <w:r>
-        <w:rPr>
-          <w:sz w:val="22"/>
-        </w:rPr>
-        <w:t>L</w:t>
-      </w:r>
-      <w:r>
-        <w:rPr>
-          <w:sz w:val="22"/>
-        </w:rPr>
-        <w:t>GA</w:t>
-      </w:r>
-      <w:r>
-        <w:rPr>
-          <w:sz w:val="22"/>
-        </w:rPr>
-        <w:t>-PLL</w:t>
-      </w:r>
-      <w:r>
-        <w:rPr>
-          <w:sz w:val="22"/>
-        </w:rPr>
-        <w:t>)</w:t>
-      </w:r>
-      <w:r>
-        <w:rPr>
-          <w:sz w:val="22"/>
-        </w:rPr>
-        <w:t>;</w:t>
-      </w:r>
-      <w:r>
-        <w:rPr>
-          <w:sz w:val="22"/>
-        </w:rPr>
-        <w:t xml:space="preserve"> FDA approved polymers;</w:t>
-      </w:r>
-      <w:r>
-        <w:rPr>
-          <w:sz w:val="22"/>
-        </w:rPr>
-        <w:t xml:space="preserve"> </w:t>
-      </w:r>
-      <w:r>
-        <w:rPr>
-          <w:sz w:val="22"/>
-        </w:rPr>
-        <w:t xml:space="preserve">which </w:t>
-      </w:r>
-      <w:r>
-        <w:rPr>
-          <w:sz w:val="22"/>
-        </w:rPr>
-        <w:t xml:space="preserve">resorbed completely over 4-8 weeks </w:t>
-      </w:r>
-      <w:r>
-        <w:rPr>
-          <w:sz w:val="22"/>
-        </w:rPr>
-        <w:t>by simple hydrolysis to water and excreted via the kidney</w:t>
-      </w:r>
-      <w:r>
-        <w:rPr>
-          <w:sz w:val="22"/>
-        </w:rPr>
-        <w:t xml:space="preserve"> </w:t>
+        </w:rPr>
+        <w:t xml:space="preserve">.  </w:t>
+      </w:r>
+      <w:r>
+        <w:rPr>
+          <w:sz w:val="22"/>
+        </w:rPr>
+        <w:t xml:space="preserve">Similarly, OPC1s promote motor behavioral recovery including reduced </w:t>
+      </w:r>
+      <w:proofErr w:type="spellStart"/>
+      <w:r>
+        <w:rPr>
+          <w:sz w:val="22"/>
+        </w:rPr>
+        <w:t>cavition</w:t>
+      </w:r>
+      <w:proofErr w:type="spellEnd"/>
+      <w:r>
+        <w:rPr>
+          <w:sz w:val="22"/>
+        </w:rPr>
+        <w:t xml:space="preserve"> and increased myelination </w:t>
       </w:r>
       <w:r>
         <w:rPr>
@@ -7172,7 +6757,7 @@
         <w:rPr>
           <w:sz w:val="22"/>
         </w:rPr>
-        <w:instrText xml:space="preserve"> ADDIN ZOTERO_ITEM CSL_CITATION {"citationID":"M7OxNHO1","properties":{"formattedCitation":"(Guest et al.)","plainCitation":"(Guest et al.)","noteIndex":0},"citationItems":[{"id":4828,"uris":["http://zotero.org/users/7286058/items/M98AAN25"],"itemData":{"id":4828,"type":"article-journal","abstract":"Severe spinal cord injury leads to hemorrhage, edema and elevated tissue pressures that propagate ischemia. Liquefactive necrosis of damaged tissue eventually results in chronic cavities due to a wound healing process lacking adhesive contractile cells. Biomaterials can potently inﬂuence wound healing responses. Internal decompression (ID) refers to pial opening, allowing spontaneous extrusion and irrigation of ﬂuid necrotic debris relieving pressure and resulting in a space for biomaterial scaﬀold insertion. After thoracic contusions, rats were randomized to: contusion only, contusion + ID and contusion + ID + PLGA-PLL scaﬀold implantation, to test for neuroprotection and endogenous repair over 3 months. ID alone reduced inﬂammatory activity, cavity volume, and increased tissue sparing. Scaﬀold biodegradation produced delayed ingrowth of inﬂammatory and other cells resulting in endogenously derived laminin-rich tissue, marked reduction in cavitation and presence of tissue remodeling macrophages. Extensive recruitment of Schwann cells into adjacent spared white matter occurred, greatest in scaﬀold-implanted animals. Despite tissue preservation with myelin repair, no groups diﬀered signiﬁcantly in open ﬁeld locomotion. However, across all rats, spared epicenter tissue and locomotor outcomes were correlated. Scaﬀold-implanted animals showed no obvious toxicity. To study the clinical feasibility, timing and indications for scaﬀold implantation, Göttingen minipigs underwent ID and were implanted with scaﬀolds 4, 6, and 24 h after T10 contusion. High intra-spinal tissue pressures fell to pre-injury levels after ID and scaﬀold implantation. Extrusion of necrotic debris left suﬃcient space for a sized scaﬀold. These results provided the preclinical rationale for a current clinical study of biomaterial scaﬀold implantation into the human injured spinal cord.","container-title":"Biomaterials","DOI":"10.1016/j.biomaterials.2018.09.025","ISSN":"01429612","journalAbbreviation":"Biomaterials","language":"en","page":"284-300","source":"DOI.org (Crossref)","title":"Internal decompression of the acutely contused spinal cord: Differential effects of irrigation only versus biodegradable scaffold implantation","title-short":"Internal decompression of the acutely contused spinal cord","URL":"https://linkinghub.elsevier.com/retrieve/pii/S0142961218306628","volume":"185","author":[{"family":"Guest","given":"James D."},{"family":"Moore","given":"Simon W."},{"family":"Aimetti","given":"Alex A."},{"family":"Kutikov","given":"Artem B."},{"family":"Santamaria","given":"Andrea J."},{"family":"Hofstetter","given":"Christoph P."},{"family":"Ropper","given":"Alexander E."},{"family":"Theodore","given":"Nicholas"},{"family":"Ulich","given":"Thomas R."},{"family":"Layer","given":"Richard T."}],"accessed":{"date-parts":[["2022",10,29]]},"issued":{"date-parts":[["2018",12]]}}}],"schema":"https://github.com/citation-style-language/schema/raw/master/csl-citation.json"} </w:instrText>
+        <w:instrText xml:space="preserve"> ADDIN ZOTERO_ITEM CSL_CITATION {"citationID":"mzVikUaI","properties":{"formattedCitation":"(Priest et al.)","plainCitation":"(Priest et al.)","noteIndex":0},"citationItems":[{"id":4868,"uris":["http://zotero.org/users/7286058/items/DUBKU9A4"],"itemData":{"id":4868,"type":"article-journal","abstract":"Aim: To characterize the preclinical safety profile of a human embryonic stem cell-derived oligodendrocyte progenitor cell therapy product (AST-OPC1) in support of its use as a treatment for spinal cord injury (SCI). Materials &amp; methods: The phenotype and functional capacity of AST-OPC1 was characterized in vitro and in vivo. Safety and toxicology of AST-OPC1 administration was assessed in rodent models of thoracic SCI. Results: These results identify AST-OPC1 as an early-stage oligodendrocyte progenitor population capable of promoting neurite outgrowth in vitro and myelination in vivo. AST-OPC1 administration did not cause any adverse clinical observations, toxicities, allodynia or tumors. Conclusion: These results supported initiation of a Phase I clinical trial in patients with sensorimotor complete thoracic SCI.","container-title":"Regenerative Medicine","DOI":"10.2217/rme.15.57","ISSN":"1746-0751, 1746-076X","issue":"8","journalAbbreviation":"Regenerative Medicine","language":"en","page":"939-958","source":"DOI.org (Crossref)","title":"Preclinical safety of human embryonic stem cell-derived oligodendrocyte progenitors supporting clinical trials in spinal cord injury","URL":"https://www.futuremedicine.com/doi/10.2217/rme.15.57","volume":"10","author":[{"family":"Priest","given":"Catherine A"},{"family":"Manley","given":"Nathan C"},{"family":"Denham","given":"Jerrod"},{"family":"Wirth","given":"Edward D"},{"family":"Lebkowski","given":"Jane S"}],"accessed":{"date-parts":[["2022",10,29]]},"issued":{"date-parts":[["2015",11]]}}}],"schema":"https://github.com/citation-style-language/schema/raw/master/csl-citation.json"} </w:instrText>
       </w:r>
       <w:r>
         <w:rPr>
@@ -7185,7 +6770,7 @@
           <w:noProof/>
           <w:sz w:val="22"/>
         </w:rPr>
-        <w:t>(Guest et al.)</w:t>
+        <w:t>(Priest et al.)</w:t>
       </w:r>
       <w:r>
         <w:rPr>
@@ -7209,45 +6794,155 @@
         </w:numPr>
         <w:spacing w:line="480" w:lineRule="auto"/>
         <w:rPr>
+          <w:bCs/>
+          <w:sz w:val="20"/>
+          <w:szCs w:val="20"/>
+          <w:lang w:bidi="en-US"/>
+        </w:rPr>
+      </w:pPr>
+      <w:r>
+        <w:rPr>
           <w:b/>
+          <w:bCs/>
           <w:sz w:val="22"/>
           <w:lang w:bidi="en-US"/>
         </w:rPr>
-      </w:pPr>
-      <w:r>
-        <w:rPr>
-          <w:b/>
+        <w:lastRenderedPageBreak/>
+        <w:t>Biodegradability</w:t>
+      </w:r>
+      <w:r>
+        <w:rPr>
           <w:sz w:val="22"/>
           <w:lang w:bidi="en-US"/>
         </w:rPr>
-        <w:lastRenderedPageBreak/>
-        <w:t>Tissue sparing and new tissue formation</w:t>
-      </w:r>
-      <w:r>
-        <w:rPr>
-          <w:b/>
+        <w:t xml:space="preserve">: the mechanical characteristics of the polymers used in the scaffold differ depending their molecular weights. Biodegradability is not directly linked to molecular weight (MW) however a high molecular polymer weight might be correlated to a slower decrease in the loss of properties due to its hydrolysis </w:t>
+      </w:r>
+      <w:r>
+        <w:rPr>
           <w:sz w:val="22"/>
           <w:lang w:bidi="en-US"/>
         </w:rPr>
-        <w:t xml:space="preserve">: </w:t>
-      </w:r>
-      <w:r>
-        <w:rPr>
-          <w:sz w:val="22"/>
-        </w:rPr>
-        <w:t xml:space="preserve">SCI damages grey matter that undergoes necrosis leading to </w:t>
-      </w:r>
-      <w:r>
-        <w:rPr>
-          <w:sz w:val="22"/>
-        </w:rPr>
-        <w:t>non-neural scar</w:t>
-      </w:r>
-      <w:r>
-        <w:rPr>
-          <w:sz w:val="22"/>
-        </w:rPr>
-        <w:t xml:space="preserve"> and white matter loss.</w:t>
+        <w:fldChar w:fldCharType="begin"/>
+      </w:r>
+      <w:r>
+        <w:rPr>
+          <w:sz w:val="22"/>
+          <w:lang w:bidi="en-US"/>
+        </w:rPr>
+        <w:instrText xml:space="preserve"> ADDIN ZOTERO_ITEM CSL_CITATION {"citationID":"LgPz8hMk","properties":{"formattedCitation":"(Speight)","plainCitation":"(Speight)","noteIndex":0},"citationItems":[{"id":4706,"uris":["http://zotero.org/users/7286058/items/VZWGWX9B"],"itemData":{"id":4706,"type":"chapter","container-title":"Handbook of Industrial Hydrocarbon Processes","ISBN":"978-0-12-809923-0","language":"en","note":"DOI: 10.1016/B978-0-12-809923-0.00014-X","page":"597-649","publisher":"Elsevier","source":"DOI.org (Crossref)","title":"Monomers, polymers, and plastics","URL":"https://linkinghub.elsevier.com/retrieve/pii/B978012809923000014X","author":[{"family":"Speight","given":"James G."}],"accessed":{"date-parts":[["2022",10,25]]},"issued":{"date-parts":[["2020"]]}}}],"schema":"https://github.com/citation-style-language/schema/raw/master/csl-citation.json"} </w:instrText>
+      </w:r>
+      <w:r>
+        <w:rPr>
+          <w:sz w:val="22"/>
+          <w:lang w:bidi="en-US"/>
+        </w:rPr>
+        <w:fldChar w:fldCharType="separate"/>
+      </w:r>
+      <w:r>
+        <w:rPr>
+          <w:noProof/>
+          <w:sz w:val="22"/>
+          <w:lang w:bidi="en-US"/>
+        </w:rPr>
+        <w:t>(Speight)</w:t>
+      </w:r>
+      <w:r>
+        <w:rPr>
+          <w:sz w:val="22"/>
+          <w:lang w:bidi="en-US"/>
+        </w:rPr>
+        <w:fldChar w:fldCharType="end"/>
+      </w:r>
+      <w:r>
+        <w:rPr>
+          <w:sz w:val="22"/>
+          <w:lang w:bidi="en-US"/>
+        </w:rPr>
+        <w:t xml:space="preserve">. </w:t>
+      </w:r>
+      <w:r>
+        <w:rPr>
+          <w:sz w:val="22"/>
+        </w:rPr>
+        <w:t xml:space="preserve">The neural-scaffold consists in an inner and outer scaffolds </w:t>
+      </w:r>
+      <w:r>
+        <w:rPr>
+          <w:sz w:val="22"/>
+        </w:rPr>
+        <w:t>made of bioabsorbable polyglycoli</w:t>
+      </w:r>
+      <w:r>
+        <w:rPr>
+          <w:sz w:val="22"/>
+        </w:rPr>
+        <w:t>c polymer</w:t>
+      </w:r>
+      <w:r>
+        <w:rPr>
+          <w:sz w:val="22"/>
+        </w:rPr>
+        <w:t xml:space="preserve"> (P</w:t>
+      </w:r>
+      <w:r>
+        <w:rPr>
+          <w:sz w:val="22"/>
+        </w:rPr>
+        <w:t>L</w:t>
+      </w:r>
+      <w:r>
+        <w:rPr>
+          <w:sz w:val="22"/>
+        </w:rPr>
+        <w:t>GA</w:t>
+      </w:r>
+      <w:r>
+        <w:rPr>
+          <w:sz w:val="22"/>
+        </w:rPr>
+        <w:t>-PLL</w:t>
+      </w:r>
+      <w:r>
+        <w:rPr>
+          <w:sz w:val="22"/>
+        </w:rPr>
+        <w:t>)</w:t>
+      </w:r>
+      <w:r>
+        <w:rPr>
+          <w:sz w:val="22"/>
+        </w:rPr>
+        <w:t>;</w:t>
+      </w:r>
+      <w:r>
+        <w:rPr>
+          <w:sz w:val="22"/>
+        </w:rPr>
+        <w:t xml:space="preserve"> FDA approved polymers</w:t>
+      </w:r>
+      <w:r>
+        <w:rPr>
+          <w:sz w:val="22"/>
+        </w:rPr>
+        <w:t xml:space="preserve">; which resorbs completely over </w:t>
+      </w:r>
+      <w:r>
+        <w:rPr>
+          <w:sz w:val="22"/>
+        </w:rPr>
+        <w:t>30</w:t>
+      </w:r>
+      <w:r>
+        <w:rPr>
+          <w:sz w:val="22"/>
+        </w:rPr>
+        <w:t>-</w:t>
+      </w:r>
+      <w:r>
+        <w:rPr>
+          <w:sz w:val="22"/>
+        </w:rPr>
+        <w:t>60</w:t>
       </w:r>
       <w:r>
         <w:rPr>
@@ -7259,99 +6954,13 @@
         <w:rPr>
           <w:sz w:val="22"/>
         </w:rPr>
-        <w:t xml:space="preserve">The </w:t>
-      </w:r>
-      <w:r>
-        <w:rPr>
-          <w:sz w:val="22"/>
-        </w:rPr>
-        <w:t>neural-spinal</w:t>
-      </w:r>
-      <w:r>
-        <w:rPr>
-          <w:sz w:val="22"/>
-        </w:rPr>
-        <w:t xml:space="preserve"> scaffold prevent</w:t>
-      </w:r>
-      <w:r>
-        <w:rPr>
-          <w:sz w:val="22"/>
-        </w:rPr>
-        <w:t>s</w:t>
-      </w:r>
-      <w:r>
-        <w:rPr>
-          <w:sz w:val="22"/>
-        </w:rPr>
-        <w:t xml:space="preserve"> cystic </w:t>
-      </w:r>
-      <w:proofErr w:type="spellStart"/>
-      <w:r>
-        <w:rPr>
-          <w:sz w:val="22"/>
-        </w:rPr>
-        <w:t>cavation</w:t>
-      </w:r>
-      <w:proofErr w:type="spellEnd"/>
-      <w:r>
-        <w:rPr>
-          <w:sz w:val="22"/>
-        </w:rPr>
-        <w:t xml:space="preserve">, leads to new tissue </w:t>
-      </w:r>
-      <w:r>
-        <w:rPr>
-          <w:sz w:val="22"/>
-        </w:rPr>
-        <w:t>con</w:t>
-      </w:r>
-      <w:r>
-        <w:rPr>
-          <w:sz w:val="22"/>
-        </w:rPr>
-        <w:t>t</w:t>
-      </w:r>
-      <w:r>
-        <w:rPr>
-          <w:sz w:val="22"/>
-        </w:rPr>
-        <w:t>ai</w:t>
-      </w:r>
-      <w:r>
-        <w:rPr>
-          <w:sz w:val="22"/>
-        </w:rPr>
-        <w:t>ni</w:t>
-      </w:r>
-      <w:r>
-        <w:rPr>
-          <w:sz w:val="22"/>
-        </w:rPr>
-        <w:t xml:space="preserve">ng Schwann cells, axons </w:t>
-      </w:r>
-      <w:r>
-        <w:rPr>
-          <w:sz w:val="22"/>
-        </w:rPr>
-        <w:t xml:space="preserve">and </w:t>
-      </w:r>
-      <w:r>
-        <w:rPr>
-          <w:sz w:val="22"/>
-        </w:rPr>
-        <w:t xml:space="preserve">white matter </w:t>
-      </w:r>
-      <w:r>
-        <w:rPr>
-          <w:sz w:val="22"/>
-        </w:rPr>
-        <w:t>formation</w:t>
-      </w:r>
-      <w:r>
-        <w:rPr>
-          <w:sz w:val="22"/>
-        </w:rPr>
-        <w:t xml:space="preserve"> </w:t>
+        <w:t>days</w:t>
+      </w:r>
+      <w:r>
+        <w:rPr>
+          <w:sz w:val="22"/>
+        </w:rPr>
+        <w:t xml:space="preserve"> by simple hydrolysis to water and excreted via the kidney </w:t>
       </w:r>
       <w:r>
         <w:rPr>
@@ -7363,7 +6972,7 @@
         <w:rPr>
           <w:sz w:val="22"/>
         </w:rPr>
-        <w:instrText xml:space="preserve"> ADDIN ZOTERO_ITEM CSL_CITATION {"citationID":"axPSfq4u","properties":{"formattedCitation":"(Guest et al.)","plainCitation":"(Guest et al.)","noteIndex":0},"citationItems":[{"id":4828,"uris":["http://zotero.org/users/7286058/items/M98AAN25"],"itemData":{"id":4828,"type":"article-journal","abstract":"Severe spinal cord injury leads to hemorrhage, edema and elevated tissue pressures that propagate ischemia. Liquefactive necrosis of damaged tissue eventually results in chronic cavities due to a wound healing process lacking adhesive contractile cells. Biomaterials can potently inﬂuence wound healing responses. Internal decompression (ID) refers to pial opening, allowing spontaneous extrusion and irrigation of ﬂuid necrotic debris relieving pressure and resulting in a space for biomaterial scaﬀold insertion. After thoracic contusions, rats were randomized to: contusion only, contusion + ID and contusion + ID + PLGA-PLL scaﬀold implantation, to test for neuroprotection and endogenous repair over 3 months. ID alone reduced inﬂammatory activity, cavity volume, and increased tissue sparing. Scaﬀold biodegradation produced delayed ingrowth of inﬂammatory and other cells resulting in endogenously derived laminin-rich tissue, marked reduction in cavitation and presence of tissue remodeling macrophages. Extensive recruitment of Schwann cells into adjacent spared white matter occurred, greatest in scaﬀold-implanted animals. Despite tissue preservation with myelin repair, no groups diﬀered signiﬁcantly in open ﬁeld locomotion. However, across all rats, spared epicenter tissue and locomotor outcomes were correlated. Scaﬀold-implanted animals showed no obvious toxicity. To study the clinical feasibility, timing and indications for scaﬀold implantation, Göttingen minipigs underwent ID and were implanted with scaﬀolds 4, 6, and 24 h after T10 contusion. High intra-spinal tissue pressures fell to pre-injury levels after ID and scaﬀold implantation. Extrusion of necrotic debris left suﬃcient space for a sized scaﬀold. These results provided the preclinical rationale for a current clinical study of biomaterial scaﬀold implantation into the human injured spinal cord.","container-title":"Biomaterials","DOI":"10.1016/j.biomaterials.2018.09.025","ISSN":"01429612","journalAbbreviation":"Biomaterials","language":"en","page":"284-300","source":"DOI.org (Crossref)","title":"Internal decompression of the acutely contused spinal cord: Differential effects of irrigation only versus biodegradable scaffold implantation","title-short":"Internal decompression of the acutely contused spinal cord","URL":"https://linkinghub.elsevier.com/retrieve/pii/S0142961218306628","volume":"185","author":[{"family":"Guest","given":"James D."},{"family":"Moore","given":"Simon W."},{"family":"Aimetti","given":"Alex A."},{"family":"Kutikov","given":"Artem B."},{"family":"Santamaria","given":"Andrea J."},{"family":"Hofstetter","given":"Christoph P."},{"family":"Ropper","given":"Alexander E."},{"family":"Theodore","given":"Nicholas"},{"family":"Ulich","given":"Thomas R."},{"family":"Layer","given":"Richard T."}],"accessed":{"date-parts":[["2022",10,29]]},"issued":{"date-parts":[["2018",12]]}}}],"schema":"https://github.com/citation-style-language/schema/raw/master/csl-citation.json"} </w:instrText>
+        <w:instrText xml:space="preserve"> ADDIN ZOTERO_ITEM CSL_CITATION {"citationID":"M7OxNHO1","properties":{"formattedCitation":"(Guest et al.)","plainCitation":"(Guest et al.)","noteIndex":0},"citationItems":[{"id":4828,"uris":["http://zotero.org/users/7286058/items/M98AAN25"],"itemData":{"id":4828,"type":"article-journal","abstract":"Severe spinal cord injury leads to hemorrhage, edema and elevated tissue pressures that propagate ischemia. Liquefactive necrosis of damaged tissue eventually results in chronic cavities due to a wound healing process lacking adhesive contractile cells. Biomaterials can potently inﬂuence wound healing responses. Internal decompression (ID) refers to pial opening, allowing spontaneous extrusion and irrigation of ﬂuid necrotic debris relieving pressure and resulting in a space for biomaterial scaﬀold insertion. After thoracic contusions, rats were randomized to: contusion only, contusion + ID and contusion + ID + PLGA-PLL scaﬀold implantation, to test for neuroprotection and endogenous repair over 3 months. ID alone reduced inﬂammatory activity, cavity volume, and increased tissue sparing. Scaﬀold biodegradation produced delayed ingrowth of inﬂammatory and other cells resulting in endogenously derived laminin-rich tissue, marked reduction in cavitation and presence of tissue remodeling macrophages. Extensive recruitment of Schwann cells into adjacent spared white matter occurred, greatest in scaﬀold-implanted animals. Despite tissue preservation with myelin repair, no groups diﬀered signiﬁcantly in open ﬁeld locomotion. However, across all rats, spared epicenter tissue and locomotor outcomes were correlated. Scaﬀold-implanted animals showed no obvious toxicity. To study the clinical feasibility, timing and indications for scaﬀold implantation, Göttingen minipigs underwent ID and were implanted with scaﬀolds 4, 6, and 24 h after T10 contusion. High intra-spinal tissue pressures fell to pre-injury levels after ID and scaﬀold implantation. Extrusion of necrotic debris left suﬃcient space for a sized scaﬀold. These results provided the preclinical rationale for a current clinical study of biomaterial scaﬀold implantation into the human injured spinal cord.","container-title":"Biomaterials","DOI":"10.1016/j.biomaterials.2018.09.025","ISSN":"01429612","journalAbbreviation":"Biomaterials","language":"en","page":"284-300","source":"DOI.org (Crossref)","title":"Internal decompression of the acutely contused spinal cord: Differential effects of irrigation only versus biodegradable scaffold implantation","title-short":"Internal decompression of the acutely contused spinal cord","URL":"https://linkinghub.elsevier.com/retrieve/pii/S0142961218306628","volume":"185","author":[{"family":"Guest","given":"James D."},{"family":"Moore","given":"Simon W."},{"family":"Aimetti","given":"Alex A."},{"family":"Kutikov","given":"Artem B."},{"family":"Santamaria","given":"Andrea J."},{"family":"Hofstetter","given":"Christoph P."},{"family":"Ropper","given":"Alexander E."},{"family":"Theodore","given":"Nicholas"},{"family":"Ulich","given":"Thomas R."},{"family":"Layer","given":"Richard T."}],"accessed":{"date-parts":[["2022",10,29]]},"issued":{"date-parts":[["2018",12]]}}}],"schema":"https://github.com/citation-style-language/schema/raw/master/csl-citation.json"} </w:instrText>
       </w:r>
       <w:r>
         <w:rPr>
@@ -7377,81 +6986,6 @@
           <w:sz w:val="22"/>
         </w:rPr>
         <w:t>(Guest et al.)</w:t>
-      </w:r>
-      <w:r>
-        <w:rPr>
-          <w:sz w:val="22"/>
-        </w:rPr>
-        <w:fldChar w:fldCharType="end"/>
-      </w:r>
-      <w:r>
-        <w:rPr>
-          <w:sz w:val="22"/>
-        </w:rPr>
-        <w:t xml:space="preserve">.  </w:t>
-      </w:r>
-      <w:r>
-        <w:rPr>
-          <w:sz w:val="22"/>
-        </w:rPr>
-        <w:t>Similarly, OPC1</w:t>
-      </w:r>
-      <w:r>
-        <w:rPr>
-          <w:sz w:val="22"/>
-        </w:rPr>
-        <w:t>s</w:t>
-      </w:r>
-      <w:r>
-        <w:rPr>
-          <w:sz w:val="22"/>
-        </w:rPr>
-        <w:t xml:space="preserve"> promote motor behavioral recovery including reduced </w:t>
-      </w:r>
-      <w:proofErr w:type="spellStart"/>
-      <w:r>
-        <w:rPr>
-          <w:sz w:val="22"/>
-        </w:rPr>
-        <w:t>cavition</w:t>
-      </w:r>
-      <w:proofErr w:type="spellEnd"/>
-      <w:r>
-        <w:rPr>
-          <w:sz w:val="22"/>
-        </w:rPr>
-        <w:t xml:space="preserve"> and increased myelination</w:t>
-      </w:r>
-      <w:r>
-        <w:rPr>
-          <w:sz w:val="22"/>
-        </w:rPr>
-        <w:t xml:space="preserve"> </w:t>
-      </w:r>
-      <w:r>
-        <w:rPr>
-          <w:sz w:val="22"/>
-        </w:rPr>
-        <w:fldChar w:fldCharType="begin"/>
-      </w:r>
-      <w:r>
-        <w:rPr>
-          <w:sz w:val="22"/>
-        </w:rPr>
-        <w:instrText xml:space="preserve"> ADDIN ZOTERO_ITEM CSL_CITATION {"citationID":"mzVikUaI","properties":{"formattedCitation":"(Priest et al.)","plainCitation":"(Priest et al.)","noteIndex":0},"citationItems":[{"id":4868,"uris":["http://zotero.org/users/7286058/items/DUBKU9A4"],"itemData":{"id":4868,"type":"article-journal","abstract":"Aim: To characterize the preclinical safety profile of a human embryonic stem cell-derived oligodendrocyte progenitor cell therapy product (AST-OPC1) in support of its use as a treatment for spinal cord injury (SCI). Materials &amp; methods: The phenotype and functional capacity of AST-OPC1 was characterized in vitro and in vivo. Safety and toxicology of AST-OPC1 administration was assessed in rodent models of thoracic SCI. Results: These results identify AST-OPC1 as an early-stage oligodendrocyte progenitor population capable of promoting neurite outgrowth in vitro and myelination in vivo. AST-OPC1 administration did not cause any adverse clinical observations, toxicities, allodynia or tumors. Conclusion: These results supported initiation of a Phase I clinical trial in patients with sensorimotor complete thoracic SCI.","container-title":"Regenerative Medicine","DOI":"10.2217/rme.15.57","ISSN":"1746-0751, 1746-076X","issue":"8","journalAbbreviation":"Regenerative Medicine","language":"en","page":"939-958","source":"DOI.org (Crossref)","title":"Preclinical safety of human embryonic stem cell-derived oligodendrocyte progenitors supporting clinical trials in spinal cord injury","URL":"https://www.futuremedicine.com/doi/10.2217/rme.15.57","volume":"10","author":[{"family":"Priest","given":"Catherine A"},{"family":"Manley","given":"Nathan C"},{"family":"Denham","given":"Jerrod"},{"family":"Wirth","given":"Edward D"},{"family":"Lebkowski","given":"Jane S"}],"accessed":{"date-parts":[["2022",10,29]]},"issued":{"date-parts":[["2015",11]]}}}],"schema":"https://github.com/citation-style-language/schema/raw/master/csl-citation.json"} </w:instrText>
-      </w:r>
-      <w:r>
-        <w:rPr>
-          <w:sz w:val="22"/>
-        </w:rPr>
-        <w:fldChar w:fldCharType="separate"/>
-      </w:r>
-      <w:r>
-        <w:rPr>
-          <w:noProof/>
-          <w:sz w:val="22"/>
-        </w:rPr>
-        <w:t>(Priest et al.)</w:t>
       </w:r>
       <w:r>
         <w:rPr>
@@ -7516,13 +7050,7 @@
         <w:rPr>
           <w:sz w:val="22"/>
         </w:rPr>
-        <w:t xml:space="preserve"> up-regulate CLU to preserve cell proximity.</w:t>
-      </w:r>
-      <w:r>
-        <w:rPr>
-          <w:sz w:val="22"/>
-        </w:rPr>
-        <w:t xml:space="preserve"> Apolipoprotein E (</w:t>
+        <w:t xml:space="preserve"> up-regulate CLU to preserve cell proximity. Apolipoprotein E (</w:t>
       </w:r>
       <w:proofErr w:type="spellStart"/>
       <w:r>
@@ -7536,19 +7064,7 @@
         <w:rPr>
           <w:sz w:val="22"/>
         </w:rPr>
-        <w:t xml:space="preserve">) </w:t>
-      </w:r>
-      <w:r>
-        <w:rPr>
-          <w:sz w:val="22"/>
-        </w:rPr>
-        <w:t xml:space="preserve">is a plasma lipoprotein with an important role in lipid and cholesterol metabolism, </w:t>
-      </w:r>
-      <w:r>
-        <w:rPr>
-          <w:sz w:val="22"/>
-        </w:rPr>
-        <w:t xml:space="preserve">and deficiency of </w:t>
+        <w:t xml:space="preserve">) is a plasma lipoprotein with an important role in lipid and cholesterol metabolism, and deficiency of </w:t>
       </w:r>
       <w:proofErr w:type="spellStart"/>
       <w:r>
@@ -7574,13 +7090,7 @@
         <w:rPr>
           <w:sz w:val="22"/>
         </w:rPr>
-        <w:t xml:space="preserve"> reducing functional recovery after SCI</w:t>
-      </w:r>
-      <w:r>
-        <w:rPr>
-          <w:sz w:val="22"/>
-        </w:rPr>
-        <w:t xml:space="preserve"> </w:t>
+        <w:t xml:space="preserve"> reducing functional recovery after SCI </w:t>
       </w:r>
       <w:r>
         <w:rPr>
@@ -7617,49 +7127,7 @@
         <w:rPr>
           <w:sz w:val="22"/>
         </w:rPr>
-        <w:t>.</w:t>
-      </w:r>
-      <w:r>
-        <w:rPr>
-          <w:sz w:val="22"/>
-        </w:rPr>
-        <w:t xml:space="preserve"> </w:t>
-      </w:r>
-      <w:r>
-        <w:rPr>
-          <w:sz w:val="22"/>
-        </w:rPr>
-        <w:t xml:space="preserve">Monocyte chemoattractant protein-1 </w:t>
-      </w:r>
-      <w:r>
-        <w:rPr>
-          <w:sz w:val="22"/>
-        </w:rPr>
-        <w:t xml:space="preserve">(MCP-1 or CCL2) </w:t>
-      </w:r>
-      <w:r>
-        <w:rPr>
-          <w:sz w:val="22"/>
-        </w:rPr>
-        <w:t xml:space="preserve">is a chemoattractant molecule which </w:t>
-      </w:r>
-      <w:r>
-        <w:rPr>
-          <w:sz w:val="22"/>
-        </w:rPr>
-        <w:t xml:space="preserve">plays an important neuroprotective </w:t>
-      </w:r>
-      <w:r>
-        <w:rPr>
-          <w:sz w:val="22"/>
-        </w:rPr>
-        <w:t>and anti-apoptosis role in SCI</w:t>
-      </w:r>
-      <w:r>
-        <w:rPr>
-          <w:sz w:val="22"/>
-        </w:rPr>
-        <w:t xml:space="preserve"> </w:t>
+        <w:t xml:space="preserve">. Monocyte chemoattractant protein-1 (MCP-1 or CCL2) is a chemoattractant molecule which plays an important neuroprotective and anti-apoptosis role in SCI </w:t>
       </w:r>
       <w:r>
         <w:rPr>
@@ -7696,49 +7164,33 @@
         <w:rPr>
           <w:sz w:val="22"/>
         </w:rPr>
-        <w:t>.</w:t>
-      </w:r>
-      <w:r>
-        <w:rPr>
-          <w:sz w:val="22"/>
-        </w:rPr>
-        <w:t xml:space="preserve"> </w:t>
-      </w:r>
-      <w:r>
-        <w:rPr>
-          <w:sz w:val="22"/>
-        </w:rPr>
-        <w:t xml:space="preserve">The NSC </w:t>
-      </w:r>
-      <w:r>
-        <w:rPr>
-          <w:sz w:val="22"/>
-        </w:rPr>
-        <w:t>promotes</w:t>
-      </w:r>
-      <w:r>
-        <w:rPr>
-          <w:sz w:val="22"/>
-        </w:rPr>
-        <w:t xml:space="preserve"> </w:t>
-      </w:r>
-      <w:r>
-        <w:rPr>
-          <w:sz w:val="22"/>
-        </w:rPr>
-        <w:t xml:space="preserve">interaction between neural stem cells such as OPC1 </w:t>
-      </w:r>
-      <w:r>
-        <w:rPr>
-          <w:sz w:val="22"/>
-        </w:rPr>
-        <w:t>cells</w:t>
-      </w:r>
-      <w:r>
-        <w:rPr>
-          <w:sz w:val="22"/>
-        </w:rPr>
-        <w:t xml:space="preserve"> </w:t>
+        <w:t xml:space="preserve">. The NSC </w:t>
+      </w:r>
+      <w:r>
+        <w:rPr>
+          <w:sz w:val="22"/>
+        </w:rPr>
+        <w:t xml:space="preserve">microgrooves can have different diameters (0.5.mu.m. and 4.mu.m) and depths; and may be </w:t>
+      </w:r>
+      <w:proofErr w:type="spellStart"/>
+      <w:r>
+        <w:rPr>
+          <w:sz w:val="22"/>
+        </w:rPr>
+        <w:t>be</w:t>
+      </w:r>
+      <w:proofErr w:type="spellEnd"/>
+      <w:r>
+        <w:rPr>
+          <w:sz w:val="22"/>
+        </w:rPr>
+        <w:t xml:space="preserve"> seeded with growth factors and human neuronal stem cells such as OPC1s, to promote </w:t>
+      </w:r>
+      <w:r>
+        <w:rPr>
+          <w:sz w:val="22"/>
+        </w:rPr>
+        <w:t xml:space="preserve">interaction between neural stem cells </w:t>
       </w:r>
       <w:r>
         <w:rPr>
@@ -7775,55 +7227,19 @@
         <w:rPr>
           <w:sz w:val="22"/>
         </w:rPr>
-        <w:t xml:space="preserve">. The OPCs within the scaffold </w:t>
-      </w:r>
-      <w:r>
-        <w:rPr>
-          <w:sz w:val="22"/>
-        </w:rPr>
-        <w:t xml:space="preserve">by </w:t>
-      </w:r>
-      <w:r>
-        <w:rPr>
-          <w:sz w:val="22"/>
-        </w:rPr>
-        <w:t>secreting the</w:t>
-      </w:r>
-      <w:r>
-        <w:rPr>
-          <w:sz w:val="22"/>
-        </w:rPr>
-        <w:t>se</w:t>
-      </w:r>
-      <w:r>
-        <w:rPr>
-          <w:sz w:val="22"/>
-        </w:rPr>
-        <w:t xml:space="preserve"> factors</w:t>
-      </w:r>
-      <w:r>
-        <w:rPr>
-          <w:sz w:val="22"/>
-        </w:rPr>
-        <w:t>;</w:t>
-      </w:r>
-      <w:r>
-        <w:rPr>
-          <w:sz w:val="22"/>
-        </w:rPr>
-        <w:t xml:space="preserve"> amplify the scaffold positive neural effect</w:t>
-      </w:r>
-      <w:r>
-        <w:rPr>
-          <w:sz w:val="22"/>
-        </w:rPr>
-        <w:t>;</w:t>
-      </w:r>
-      <w:r>
-        <w:rPr>
-          <w:sz w:val="22"/>
-        </w:rPr>
-        <w:t xml:space="preserve"> promoting neural repair, axonal growth and glial differentiation</w:t>
+        <w:t>. The OPC</w:t>
+      </w:r>
+      <w:r>
+        <w:rPr>
+          <w:sz w:val="22"/>
+        </w:rPr>
+        <w:t>1</w:t>
+      </w:r>
+      <w:r>
+        <w:rPr>
+          <w:sz w:val="22"/>
+        </w:rPr>
+        <w:t>s within the scaffold amplify the scaffold positive neural effect; promoting neural repair, axonal growth and glial differentiation</w:t>
       </w:r>
       <w:r>
         <w:rPr>
@@ -7893,6 +7309,14 @@
       <w:proofErr w:type="spellEnd"/>
       <w:r>
         <w:rPr>
+          <w:b/>
+          <w:bCs/>
+          <w:sz w:val="22"/>
+        </w:rPr>
+        <w:t xml:space="preserve"> (human Alu)</w:t>
+      </w:r>
+      <w:r>
+        <w:rPr>
           <w:sz w:val="22"/>
         </w:rPr>
         <w:t>:</w:t>
@@ -7901,25 +7325,7 @@
         <w:rPr>
           <w:sz w:val="22"/>
         </w:rPr>
-        <w:t xml:space="preserve"> </w:t>
-      </w:r>
-      <w:r>
-        <w:rPr>
-          <w:sz w:val="22"/>
-        </w:rPr>
-        <w:t>is a genetic marker to assess the biodistribution of transplanted cells</w:t>
-      </w:r>
-      <w:r>
-        <w:rPr>
-          <w:sz w:val="22"/>
-        </w:rPr>
-        <w:t xml:space="preserve"> and gives an efficacy measurement of the product</w:t>
-      </w:r>
-      <w:r>
-        <w:rPr>
-          <w:sz w:val="22"/>
-        </w:rPr>
-        <w:t xml:space="preserve">. Using </w:t>
+        <w:t xml:space="preserve"> is a genetic marker to assess the biodistribution of transplanted cells and gives an efficacy measurement of the product. Using </w:t>
       </w:r>
       <w:proofErr w:type="spellStart"/>
       <w:r>
@@ -7933,73 +7339,7 @@
         <w:rPr>
           <w:sz w:val="22"/>
         </w:rPr>
-        <w:t xml:space="preserve"> markers, we know </w:t>
-      </w:r>
-      <w:r>
-        <w:rPr>
-          <w:sz w:val="22"/>
-        </w:rPr>
-        <w:t xml:space="preserve">the distribution of the cells at the targeted site; their levels within the site as well </w:t>
-      </w:r>
-      <w:r>
-        <w:rPr>
-          <w:sz w:val="22"/>
-        </w:rPr>
-        <w:t>for</w:t>
-      </w:r>
-      <w:r>
-        <w:rPr>
-          <w:sz w:val="22"/>
-        </w:rPr>
-        <w:t xml:space="preserve"> the rest of the body of the host</w:t>
-      </w:r>
-      <w:r>
-        <w:rPr>
-          <w:sz w:val="22"/>
-        </w:rPr>
-        <w:t>; which then</w:t>
-      </w:r>
-      <w:r>
-        <w:rPr>
-          <w:sz w:val="22"/>
-        </w:rPr>
-        <w:t xml:space="preserve"> </w:t>
-      </w:r>
-      <w:r>
-        <w:rPr>
-          <w:sz w:val="22"/>
-        </w:rPr>
-        <w:t>gives</w:t>
-      </w:r>
-      <w:r>
-        <w:rPr>
-          <w:sz w:val="22"/>
-        </w:rPr>
-        <w:t xml:space="preserve"> an indication of the toxicity of the therapy.</w:t>
-      </w:r>
-      <w:r>
-        <w:rPr>
-          <w:sz w:val="22"/>
-        </w:rPr>
-        <w:t xml:space="preserve"> At low doses,</w:t>
-      </w:r>
-      <w:r>
-        <w:rPr>
-          <w:sz w:val="22"/>
-        </w:rPr>
-        <w:t xml:space="preserve"> OPC1 </w:t>
-      </w:r>
-      <w:r>
-        <w:rPr>
-          <w:sz w:val="22"/>
-        </w:rPr>
-        <w:t>cells are limited to the spinal cord and lower brainstem, while remaining minimal or absent from the CSF or blood</w:t>
-      </w:r>
-      <w:r>
-        <w:rPr>
-          <w:sz w:val="22"/>
-        </w:rPr>
-        <w:t xml:space="preserve"> </w:t>
+        <w:t xml:space="preserve"> markers in animal models injected with OPC1s, we know the distribution of the cells at the targeted site; their levels within the site as well for the rest of the body of the host; which then gives an indication of the toxicity of the therapy. At low doses, OPC1 cells are limited to the spinal cord and lower brainstem, while remaining minimal or absent from the CSF or blood </w:t>
       </w:r>
       <w:r>
         <w:rPr>
@@ -8036,13 +7376,7 @@
         <w:rPr>
           <w:sz w:val="22"/>
         </w:rPr>
-        <w:t>.</w:t>
-      </w:r>
-      <w:r>
-        <w:rPr>
-          <w:sz w:val="22"/>
-        </w:rPr>
-        <w:t xml:space="preserve"> </w:t>
+        <w:t xml:space="preserve">. </w:t>
       </w:r>
     </w:p>
     <w:p>
@@ -8067,6 +7401,7 @@
           <w:sz w:val="22"/>
           <w:lang w:bidi="en-US"/>
         </w:rPr>
+        <w:lastRenderedPageBreak/>
         <w:t>Tumorigenicity</w:t>
       </w:r>
       <w:r>
@@ -8103,34 +7438,7 @@
           <w:sz w:val="22"/>
           <w:lang w:bidi="en-US"/>
         </w:rPr>
-        <w:t xml:space="preserve">Toxicology assessment of OPC1 have been performed concluding that these cells do not induce changes in hematology, coagulation, </w:t>
-      </w:r>
-      <w:r>
-        <w:rPr>
-          <w:rFonts w:cs="Tahoma"/>
-          <w:bCs/>
-          <w:sz w:val="22"/>
-          <w:lang w:bidi="en-US"/>
-        </w:rPr>
-        <w:t>urinalysis</w:t>
-      </w:r>
-      <w:r>
-        <w:rPr>
-          <w:rFonts w:cs="Tahoma"/>
-          <w:bCs/>
-          <w:sz w:val="22"/>
-          <w:lang w:bidi="en-US"/>
-        </w:rPr>
-        <w:t xml:space="preserve"> or clinical observations in animal models or patients</w:t>
-      </w:r>
-      <w:r>
-        <w:rPr>
-          <w:rFonts w:cs="Tahoma"/>
-          <w:bCs/>
-          <w:sz w:val="22"/>
-          <w:lang w:bidi="en-US"/>
-        </w:rPr>
-        <w:t xml:space="preserve"> </w:t>
+        <w:t xml:space="preserve">In animal models, necropsy, histological examination of spinal cord and brain tissues were conducted to identify any potential teratoma or ectopic tissue formation related to OPC1. On patients, clinical assessment of OPC1s were also performed concluding that these cells do not induce changes in hematology, coagulation, urinalysis, and does not cause physiological instability or neurological pain in animal models or patients </w:t>
       </w:r>
       <w:r>
         <w:rPr>
@@ -8193,7 +7501,6 @@
         <w:pStyle w:val="Heading2"/>
       </w:pPr>
       <w:r>
-        <w:lastRenderedPageBreak/>
         <w:t>E – Verification and Validation</w:t>
       </w:r>
     </w:p>
@@ -8526,7 +7833,14 @@
         <w:rPr>
           <w:bCs w:val="0"/>
         </w:rPr>
-        <w:t xml:space="preserve">After performing a T10 injuries on the pigs, </w:t>
+        <w:t xml:space="preserve">After performing a T10 injuries </w:t>
+      </w:r>
+      <w:r>
+        <w:rPr>
+          <w:bCs w:val="0"/>
+        </w:rPr>
+        <w:lastRenderedPageBreak/>
+        <w:t xml:space="preserve">on the pigs, </w:t>
       </w:r>
       <w:r>
         <w:rPr>
@@ -8958,15 +8272,7 @@
           <w:bCs w:val="0"/>
           <w:lang w:bidi="en-US"/>
         </w:rPr>
-        <w:t xml:space="preserve">caffold </w:t>
-      </w:r>
-      <w:r>
-        <w:rPr>
-          <w:bCs w:val="0"/>
-          <w:lang w:bidi="en-US"/>
-        </w:rPr>
-        <w:lastRenderedPageBreak/>
-        <w:t xml:space="preserve">implanted animals had </w:t>
+        <w:t xml:space="preserve">caffold implanted animals had </w:t>
       </w:r>
       <w:r>
         <w:rPr>
@@ -9552,6 +8858,7 @@
         <w:pStyle w:val="Body"/>
       </w:pPr>
       <w:r>
+        <w:lastRenderedPageBreak/>
         <w:t xml:space="preserve">Lineage therapeutic have completed 2 clinical trials. In the most recent (Phase 1/2a dose escalation trial), </w:t>
       </w:r>
       <w:r>
@@ -9868,6 +9175,7 @@
         <w:pStyle w:val="Body"/>
       </w:pPr>
       <w:r>
+        <w:lastRenderedPageBreak/>
         <w:t xml:space="preserve">Use the text to describe at least one key verification study. Explain how the reported data demonstrates the </w:t>
       </w:r>
       <w:r>
@@ -10507,6 +9815,7 @@
           <w:sz w:val="22"/>
           <w:szCs w:val="22"/>
         </w:rPr>
+        <w:lastRenderedPageBreak/>
         <w:t>ISNCSCI</w:t>
       </w:r>
       <w:r>
@@ -10939,6 +10248,7 @@
         <w:rPr>
           <w:rFonts w:cs="Tahoma"/>
         </w:rPr>
+        <w:lastRenderedPageBreak/>
         <w:t xml:space="preserve">Desai, Jyaysi, et al. “Molecular Pathophysiology of Gout.” </w:t>
       </w:r>
       <w:r>
@@ -11031,7 +10341,6 @@
           <w:i/>
           <w:iCs/>
         </w:rPr>
-        <w:lastRenderedPageBreak/>
         <w:t>Neurosurgery</w:t>
       </w:r>
       <w:r>
@@ -11192,6 +10501,7 @@
         <w:rPr>
           <w:rFonts w:cs="Tahoma"/>
         </w:rPr>
+        <w:lastRenderedPageBreak/>
         <w:t xml:space="preserve">Jain, Nitin B., et al. “Traumatic Spinal Cord Injury in the United States, 1993–2012.” </w:t>
       </w:r>
       <w:r>
@@ -11284,7 +10594,6 @@
           <w:i/>
           <w:iCs/>
         </w:rPr>
-        <w:lastRenderedPageBreak/>
         <w:t>Neurosurgery</w:t>
       </w:r>
       <w:r>
@@ -11445,6 +10754,7 @@
         <w:rPr>
           <w:rFonts w:cs="Tahoma"/>
         </w:rPr>
+        <w:lastRenderedPageBreak/>
         <w:t xml:space="preserve">Norenberg, Michael D., et al. “The Pathology of Human Spinal Cord Injury: Defining the Problems.” </w:t>
       </w:r>
       <w:r>
@@ -11571,7 +10881,6 @@
         <w:rPr>
           <w:rFonts w:cs="Tahoma"/>
         </w:rPr>
-        <w:lastRenderedPageBreak/>
         <w:t xml:space="preserve">Reddy, M. Sai Bhargava, et al. “A Comparative Review of Natural and Synthetic Biopolymer Composite Scaffolds.” </w:t>
       </w:r>
       <w:r>
@@ -11740,6 +11049,7 @@
         <w:rPr>
           <w:rFonts w:cs="Tahoma"/>
         </w:rPr>
+        <w:lastRenderedPageBreak/>
         <w:t xml:space="preserve">Tang, S. K., et al. “Redirection of Doublecortin-Positive Cell Migration by over-Expression of the Chemokines MCP-1, MIP-1α and GRO-α in the Adult Rat Brain.” </w:t>
       </w:r>
       <w:r>
@@ -11832,7 +11142,13 @@
           <w:i/>
           <w:iCs/>
         </w:rPr>
-        <w:t xml:space="preserve">Proceedings of the National Academy </w:t>
+        <w:t>Proceedings of the National Academy of Sciences</w:t>
+      </w:r>
+      <w:r>
+        <w:rPr>
+          <w:rFonts w:cs="Tahoma"/>
+        </w:rPr>
+        <w:t xml:space="preserve">, vol. 99, no. 5, Mar. 2002, pp. 3024–29. </w:t>
       </w:r>
       <w:r>
         <w:rPr>
@@ -11840,14 +11156,27 @@
           <w:i/>
           <w:iCs/>
         </w:rPr>
-        <w:lastRenderedPageBreak/>
-        <w:t>of Sciences</w:t>
-      </w:r>
-      <w:r>
-        <w:rPr>
-          <w:rFonts w:cs="Tahoma"/>
-        </w:rPr>
-        <w:t xml:space="preserve">, vol. 99, no. 5, Mar. 2002, pp. 3024–29. </w:t>
+        <w:t>DOI.org (Crossref)</w:t>
+      </w:r>
+      <w:r>
+        <w:rPr>
+          <w:rFonts w:cs="Tahoma"/>
+        </w:rPr>
+        <w:t>, https://doi.org/10.1073/pnas.052678899.</w:t>
+      </w:r>
+    </w:p>
+    <w:p>
+      <w:pPr>
+        <w:pStyle w:val="Bibliography"/>
+        <w:rPr>
+          <w:rFonts w:cs="Tahoma"/>
+        </w:rPr>
+      </w:pPr>
+      <w:r>
+        <w:rPr>
+          <w:rFonts w:cs="Tahoma"/>
+        </w:rPr>
+        <w:t xml:space="preserve">Theodore, Nicholas, et al. “First Human Implantation of a Bioresorbable Polymer Scaffold for Acute Traumatic Spinal Cord Injury: A Clinical Pilot Study for Safety and Feasibility.” </w:t>
       </w:r>
       <w:r>
         <w:rPr>
@@ -11855,13 +11184,27 @@
           <w:i/>
           <w:iCs/>
         </w:rPr>
+        <w:t>Neurosurgery</w:t>
+      </w:r>
+      <w:r>
+        <w:rPr>
+          <w:rFonts w:cs="Tahoma"/>
+        </w:rPr>
+        <w:t xml:space="preserve">, vol. 79, no. 2, Aug. 2016, pp. E305–12. </w:t>
+      </w:r>
+      <w:r>
+        <w:rPr>
+          <w:rFonts w:cs="Tahoma"/>
+          <w:i/>
+          <w:iCs/>
+        </w:rPr>
         <w:t>DOI.org (Crossref)</w:t>
       </w:r>
       <w:r>
         <w:rPr>
           <w:rFonts w:cs="Tahoma"/>
         </w:rPr>
-        <w:t>, https://doi.org/10.1073/pnas.052678899.</w:t>
+        <w:t>, https://doi.org/10.1227/NEU.0000000000001283.</w:t>
       </w:r>
     </w:p>
     <w:p>
@@ -11875,7 +11218,7 @@
         <w:rPr>
           <w:rFonts w:cs="Tahoma"/>
         </w:rPr>
-        <w:t xml:space="preserve">Theodore, Nicholas, et al. “First Human Implantation of a Bioresorbable Polymer Scaffold for Acute Traumatic Spinal Cord Injury: A Clinical Pilot Study for Safety and Feasibility.” </w:t>
+        <w:t xml:space="preserve">Thomas, Katharine E., and Lawrence D. F. Moon. “Will Stem Cell Therapies Be Safe and Effective for Treating Spinal Cord Injuries?” </w:t>
       </w:r>
       <w:r>
         <w:rPr>
@@ -11883,13 +11226,13 @@
           <w:i/>
           <w:iCs/>
         </w:rPr>
-        <w:t>Neurosurgery</w:t>
-      </w:r>
-      <w:r>
-        <w:rPr>
-          <w:rFonts w:cs="Tahoma"/>
-        </w:rPr>
-        <w:t xml:space="preserve">, vol. 79, no. 2, Aug. 2016, pp. E305–12. </w:t>
+        <w:t>British Medical Bulletin</w:t>
+      </w:r>
+      <w:r>
+        <w:rPr>
+          <w:rFonts w:cs="Tahoma"/>
+        </w:rPr>
+        <w:t xml:space="preserve">, vol. 98, 2011, pp. 127–42. </w:t>
       </w:r>
       <w:r>
         <w:rPr>
@@ -11897,13 +11240,13 @@
           <w:i/>
           <w:iCs/>
         </w:rPr>
-        <w:t>DOI.org (Crossref)</w:t>
-      </w:r>
-      <w:r>
-        <w:rPr>
-          <w:rFonts w:cs="Tahoma"/>
-        </w:rPr>
-        <w:t>, https://doi.org/10.1227/NEU.0000000000001283.</w:t>
+        <w:t>PubMed Central</w:t>
+      </w:r>
+      <w:r>
+        <w:rPr>
+          <w:rFonts w:cs="Tahoma"/>
+        </w:rPr>
+        <w:t>, https://doi.org/10.1093/bmb/ldr013.</w:t>
       </w:r>
     </w:p>
     <w:p>
@@ -11917,7 +11260,7 @@
         <w:rPr>
           <w:rFonts w:cs="Tahoma"/>
         </w:rPr>
-        <w:t xml:space="preserve">Thomas, Katharine E., and Lawrence D. F. Moon. “Will Stem Cell Therapies Be Safe and Effective for Treating Spinal Cord Injuries?” </w:t>
+        <w:t xml:space="preserve">Valković, Toni, et al. “Plasma Levels of Monocyte Chemotactic Protein-1 Are Associated with Clinical Features and Angiogenesis in Patients with Multiple Myeloma.” </w:t>
       </w:r>
       <w:r>
         <w:rPr>
@@ -11925,13 +11268,13 @@
           <w:i/>
           <w:iCs/>
         </w:rPr>
-        <w:t>British Medical Bulletin</w:t>
-      </w:r>
-      <w:r>
-        <w:rPr>
-          <w:rFonts w:cs="Tahoma"/>
-        </w:rPr>
-        <w:t xml:space="preserve">, vol. 98, 2011, pp. 127–42. </w:t>
+        <w:t>BioMed Research International</w:t>
+      </w:r>
+      <w:r>
+        <w:rPr>
+          <w:rFonts w:cs="Tahoma"/>
+        </w:rPr>
+        <w:t xml:space="preserve">, vol. 2016, 2016, pp. 1–7. </w:t>
       </w:r>
       <w:r>
         <w:rPr>
@@ -11939,13 +11282,13 @@
           <w:i/>
           <w:iCs/>
         </w:rPr>
-        <w:t>PubMed Central</w:t>
-      </w:r>
-      <w:r>
-        <w:rPr>
-          <w:rFonts w:cs="Tahoma"/>
-        </w:rPr>
-        <w:t>, https://doi.org/10.1093/bmb/ldr013.</w:t>
+        <w:t>DOI.org (Crossref)</w:t>
+      </w:r>
+      <w:r>
+        <w:rPr>
+          <w:rFonts w:cs="Tahoma"/>
+        </w:rPr>
+        <w:t>, https://doi.org/10.1155/2016/7870590.</w:t>
       </w:r>
     </w:p>
     <w:p>
@@ -11959,7 +11302,8 @@
         <w:rPr>
           <w:rFonts w:cs="Tahoma"/>
         </w:rPr>
-        <w:t xml:space="preserve">Valković, Toni, et al. “Plasma Levels of Monocyte Chemotactic Protein-1 Are Associated with Clinical Features and Angiogenesis in Patients with Multiple Myeloma.” </w:t>
+        <w:lastRenderedPageBreak/>
+        <w:t xml:space="preserve">Wang, Timothy Y., et al. “Management of Acute Traumatic Spinal Cord Injury: A Review of the Literature.” </w:t>
       </w:r>
       <w:r>
         <w:rPr>
@@ -11967,13 +11311,13 @@
           <w:i/>
           <w:iCs/>
         </w:rPr>
-        <w:t>BioMed Research International</w:t>
-      </w:r>
-      <w:r>
-        <w:rPr>
-          <w:rFonts w:cs="Tahoma"/>
-        </w:rPr>
-        <w:t xml:space="preserve">, vol. 2016, 2016, pp. 1–7. </w:t>
+        <w:t>Frontiers in Surgery</w:t>
+      </w:r>
+      <w:r>
+        <w:rPr>
+          <w:rFonts w:cs="Tahoma"/>
+        </w:rPr>
+        <w:t xml:space="preserve">, vol. 8, Dec. 2021, p. 698736. </w:t>
       </w:r>
       <w:r>
         <w:rPr>
@@ -11981,13 +11325,13 @@
           <w:i/>
           <w:iCs/>
         </w:rPr>
-        <w:t>DOI.org (Crossref)</w:t>
-      </w:r>
-      <w:r>
-        <w:rPr>
-          <w:rFonts w:cs="Tahoma"/>
-        </w:rPr>
-        <w:t>, https://doi.org/10.1155/2016/7870590.</w:t>
+        <w:t>PubMed Central</w:t>
+      </w:r>
+      <w:r>
+        <w:rPr>
+          <w:rFonts w:cs="Tahoma"/>
+        </w:rPr>
+        <w:t>, https://doi.org/10.3389/fsurg.2021.698736.</w:t>
       </w:r>
     </w:p>
     <w:p>
@@ -12001,7 +11345,7 @@
         <w:rPr>
           <w:rFonts w:cs="Tahoma"/>
         </w:rPr>
-        <w:t xml:space="preserve">Wang, Timothy Y., et al. “Management of Acute Traumatic Spinal Cord Injury: A Review of the Literature.” </w:t>
+        <w:t xml:space="preserve">Wąsik, Norbert, et al. “Clusterin, a New Cerebrospinal Fluid Biomarker in Severe Subarachnoid Hemorrhage: A Pilot Study.” </w:t>
       </w:r>
       <w:r>
         <w:rPr>
@@ -12009,13 +11353,13 @@
           <w:i/>
           <w:iCs/>
         </w:rPr>
-        <w:t>Frontiers in Surgery</w:t>
-      </w:r>
-      <w:r>
-        <w:rPr>
-          <w:rFonts w:cs="Tahoma"/>
-        </w:rPr>
-        <w:t xml:space="preserve">, vol. 8, Dec. 2021, p. 698736. </w:t>
+        <w:t>World Neurosurgery</w:t>
+      </w:r>
+      <w:r>
+        <w:rPr>
+          <w:rFonts w:cs="Tahoma"/>
+        </w:rPr>
+        <w:t xml:space="preserve">, vol. 107, Nov. 2017, pp. 424–28. </w:t>
       </w:r>
       <w:r>
         <w:rPr>
@@ -12023,13 +11367,13 @@
           <w:i/>
           <w:iCs/>
         </w:rPr>
-        <w:t>PubMed Central</w:t>
-      </w:r>
-      <w:r>
-        <w:rPr>
-          <w:rFonts w:cs="Tahoma"/>
-        </w:rPr>
-        <w:t>, https://doi.org/10.3389/fsurg.2021.698736.</w:t>
+        <w:t>DOI.org (Crossref)</w:t>
+      </w:r>
+      <w:r>
+        <w:rPr>
+          <w:rFonts w:cs="Tahoma"/>
+        </w:rPr>
+        <w:t>, https://doi.org/10.1016/j.wneu.2017.08.006.</w:t>
       </w:r>
     </w:p>
     <w:p>
@@ -12043,7 +11387,7 @@
         <w:rPr>
           <w:rFonts w:cs="Tahoma"/>
         </w:rPr>
-        <w:t xml:space="preserve">Wąsik, Norbert, et al. “Clusterin, a New Cerebrospinal Fluid Biomarker in Severe Subarachnoid Hemorrhage: A Pilot Study.” </w:t>
+        <w:t xml:space="preserve">Wong, Jamie K., et al. “A Straight Alley Version of the BBB Locomotor Scale.” </w:t>
       </w:r>
       <w:r>
         <w:rPr>
@@ -12051,13 +11395,13 @@
           <w:i/>
           <w:iCs/>
         </w:rPr>
-        <w:t>World Neurosurgery</w:t>
-      </w:r>
-      <w:r>
-        <w:rPr>
-          <w:rFonts w:cs="Tahoma"/>
-        </w:rPr>
-        <w:t xml:space="preserve">, vol. 107, Nov. 2017, pp. 424–28. </w:t>
+        <w:t>Experimental Neurology</w:t>
+      </w:r>
+      <w:r>
+        <w:rPr>
+          <w:rFonts w:cs="Tahoma"/>
+        </w:rPr>
+        <w:t xml:space="preserve">, vol. 217, no. 2, June 2009, pp. 417–20. </w:t>
       </w:r>
       <w:r>
         <w:rPr>
@@ -12071,7 +11415,7 @@
         <w:rPr>
           <w:rFonts w:cs="Tahoma"/>
         </w:rPr>
-        <w:t>, https://doi.org/10.1016/j.wneu.2017.08.006.</w:t>
+        <w:t>, https://doi.org/10.1016/j.expneurol.2009.03.037.</w:t>
       </w:r>
     </w:p>
     <w:p>
@@ -12085,49 +11429,6 @@
         <w:rPr>
           <w:rFonts w:cs="Tahoma"/>
         </w:rPr>
-        <w:t xml:space="preserve">Wong, Jamie K., et al. “A Straight Alley Version of the BBB Locomotor Scale.” </w:t>
-      </w:r>
-      <w:r>
-        <w:rPr>
-          <w:rFonts w:cs="Tahoma"/>
-          <w:i/>
-          <w:iCs/>
-        </w:rPr>
-        <w:t>Experimental Neurology</w:t>
-      </w:r>
-      <w:r>
-        <w:rPr>
-          <w:rFonts w:cs="Tahoma"/>
-        </w:rPr>
-        <w:t xml:space="preserve">, vol. 217, no. 2, June 2009, pp. 417–20. </w:t>
-      </w:r>
-      <w:r>
-        <w:rPr>
-          <w:rFonts w:cs="Tahoma"/>
-          <w:i/>
-          <w:iCs/>
-        </w:rPr>
-        <w:t>DOI.org (Crossref)</w:t>
-      </w:r>
-      <w:r>
-        <w:rPr>
-          <w:rFonts w:cs="Tahoma"/>
-        </w:rPr>
-        <w:t>, https://doi.org/10.1016/j.expneurol.2009.03.037.</w:t>
-      </w:r>
-    </w:p>
-    <w:p>
-      <w:pPr>
-        <w:pStyle w:val="Bibliography"/>
-        <w:rPr>
-          <w:rFonts w:cs="Tahoma"/>
-        </w:rPr>
-      </w:pPr>
-      <w:r>
-        <w:rPr>
-          <w:rFonts w:cs="Tahoma"/>
-        </w:rPr>
-        <w:lastRenderedPageBreak/>
         <w:t xml:space="preserve">Yoshitani, Kenji, et al. “Cerebrospinal Fluid Drainage to Prevent Postoperative Spinal Cord Injury in Thoracic Aortic Repair.” </w:t>
       </w:r>
       <w:r>
@@ -12308,7 +11609,7 @@
                   </a:ln>
                   <a:extLst>
                     <a:ext uri="{FAA26D3D-D897-4be2-8F04-BA451C77F1D7}">
-                      <ma14:placeholderFlag xmlns="" xmlns:mo="http://schemas.microsoft.com/office/mac/office/2008/main" xmlns:mv="urn:schemas-microsoft-com:mac:vml" xmlns:o="urn:schemas-microsoft-com:office:office" xmlns:v="urn:schemas-microsoft-com:vml" xmlns:w10="urn:schemas-microsoft-com:office:word" xmlns:w="http://schemas.openxmlformats.org/wordprocessingml/2006/main" xmlns:ma14="http://schemas.microsoft.com/office/mac/drawingml/2011/main" xmlns:arto="http://schemas.microsoft.com/office/word/2006/arto"/>
+                      <ma14:placeholderFlag xmlns:arto="http://schemas.microsoft.com/office/word/2006/arto" xmlns:ma14="http://schemas.microsoft.com/office/mac/drawingml/2011/main" xmlns:w="http://schemas.openxmlformats.org/wordprocessingml/2006/main" xmlns:w10="urn:schemas-microsoft-com:office:word" xmlns:v="urn:schemas-microsoft-com:vml" xmlns:o="urn:schemas-microsoft-com:office:office" xmlns:mv="urn:schemas-microsoft-com:mac:vml" xmlns:mo="http://schemas.microsoft.com/office/mac/office/2008/main" xmlns=""/>
                     </a:ext>
                   </a:extLst>
                 </pic:spPr>
@@ -17980,6 +17281,12 @@
 </file>
 
 <file path=customXml/item1.xml><?xml version="1.0" encoding="utf-8"?>
+<p:properties xmlns:p="http://schemas.microsoft.com/office/2006/metadata/properties" xmlns:xsi="http://www.w3.org/2001/XMLSchema-instance" xmlns:pc="http://schemas.microsoft.com/office/infopath/2007/PartnerControls">
+  <documentManagement/>
+</p:properties>
+</file>
+
+<file path=customXml/item2.xml><?xml version="1.0" encoding="utf-8"?>
 <ct:contentTypeSchema xmlns:ct="http://schemas.microsoft.com/office/2006/metadata/contentType" xmlns:ma="http://schemas.microsoft.com/office/2006/metadata/properties/metaAttributes" ct:_="" ma:_="" ma:contentTypeName="Document" ma:contentTypeID="0x010100681B81209776AF40B8AAD3C366C78D42" ma:contentTypeVersion="12" ma:contentTypeDescription="Create a new document." ma:contentTypeScope="" ma:versionID="036ba4e26ecc6a93039296b35ff93deb">
   <xsd:schema xmlns:xsd="http://www.w3.org/2001/XMLSchema" xmlns:xs="http://www.w3.org/2001/XMLSchema" xmlns:p="http://schemas.microsoft.com/office/2006/metadata/properties" xmlns:ns2="e3b5c32c-df6c-443f-b08b-73d85d62f2b5" xmlns:ns3="168931df-3f45-4445-be76-105235143e52" targetNamespace="http://schemas.microsoft.com/office/2006/metadata/properties" ma:root="true" ma:fieldsID="6479c46f14338b542629158efca55e4f" ns2:_="" ns3:_="">
     <xsd:import namespace="e3b5c32c-df6c-443f-b08b-73d85d62f2b5"/>
@@ -18196,17 +17503,7 @@
 </ct:contentTypeSchema>
 </file>
 
-<file path=customXml/item2.xml><?xml version="1.0" encoding="utf-8"?>
-<p:properties xmlns:p="http://schemas.microsoft.com/office/2006/metadata/properties" xmlns:xsi="http://www.w3.org/2001/XMLSchema-instance" xmlns:pc="http://schemas.microsoft.com/office/infopath/2007/PartnerControls">
-  <documentManagement/>
-</p:properties>
-</file>
-
 <file path=customXml/item3.xml><?xml version="1.0" encoding="utf-8"?>
-<b:Sources xmlns:b="http://schemas.openxmlformats.org/officeDocument/2006/bibliography" xmlns="http://schemas.openxmlformats.org/officeDocument/2006/bibliography" SelectedStyle="/APA.XSL" StyleName="APA"/>
-</file>
-
-<file path=customXml/item4.xml><?xml version="1.0" encoding="utf-8"?>
 <?mso-contentType ?>
 <FormTemplates xmlns="http://schemas.microsoft.com/sharepoint/v3/contenttype/forms">
   <Display>DocumentLibraryForm</Display>
@@ -18215,7 +17512,20 @@
 </FormTemplates>
 </file>
 
+<file path=customXml/item4.xml><?xml version="1.0" encoding="utf-8"?>
+<b:Sources xmlns:b="http://schemas.openxmlformats.org/officeDocument/2006/bibliography" xmlns="http://schemas.openxmlformats.org/officeDocument/2006/bibliography" SelectedStyle="/APA.XSL" StyleName="APA"/>
+</file>
+
 <file path=customXml/itemProps1.xml><?xml version="1.0" encoding="utf-8"?>
+<ds:datastoreItem xmlns:ds="http://schemas.openxmlformats.org/officeDocument/2006/customXml" ds:itemID="{238FD332-7843-4A9A-A11D-7C189DC8C060}">
+  <ds:schemaRefs>
+    <ds:schemaRef ds:uri="http://schemas.microsoft.com/office/2006/metadata/properties"/>
+    <ds:schemaRef ds:uri="http://schemas.microsoft.com/office/infopath/2007/PartnerControls"/>
+  </ds:schemaRefs>
+</ds:datastoreItem>
+</file>
+
+<file path=customXml/itemProps2.xml><?xml version="1.0" encoding="utf-8"?>
 <ds:datastoreItem xmlns:ds="http://schemas.openxmlformats.org/officeDocument/2006/customXml" ds:itemID="{861799D8-B4DE-4F44-BA66-7F96FAE0C6FA}">
   <ds:schemaRefs>
     <ds:schemaRef ds:uri="http://schemas.microsoft.com/office/2006/metadata/contentType"/>
@@ -18234,27 +17544,18 @@
 </ds:datastoreItem>
 </file>
 
-<file path=customXml/itemProps2.xml><?xml version="1.0" encoding="utf-8"?>
-<ds:datastoreItem xmlns:ds="http://schemas.openxmlformats.org/officeDocument/2006/customXml" ds:itemID="{238FD332-7843-4A9A-A11D-7C189DC8C060}">
+<file path=customXml/itemProps3.xml><?xml version="1.0" encoding="utf-8"?>
+<ds:datastoreItem xmlns:ds="http://schemas.openxmlformats.org/officeDocument/2006/customXml" ds:itemID="{B14494D3-158E-4582-A8D0-53AF8FB6A6A7}">
   <ds:schemaRefs>
-    <ds:schemaRef ds:uri="http://schemas.microsoft.com/office/2006/metadata/properties"/>
-    <ds:schemaRef ds:uri="http://schemas.microsoft.com/office/infopath/2007/PartnerControls"/>
+    <ds:schemaRef ds:uri="http://schemas.microsoft.com/sharepoint/v3/contenttype/forms"/>
   </ds:schemaRefs>
 </ds:datastoreItem>
 </file>
 
-<file path=customXml/itemProps3.xml><?xml version="1.0" encoding="utf-8"?>
+<file path=customXml/itemProps4.xml><?xml version="1.0" encoding="utf-8"?>
 <ds:datastoreItem xmlns:ds="http://schemas.openxmlformats.org/officeDocument/2006/customXml" ds:itemID="{3D079351-65DF-4C6E-9D22-18A8FDD157F3}">
   <ds:schemaRefs>
     <ds:schemaRef ds:uri="http://schemas.openxmlformats.org/officeDocument/2006/bibliography"/>
   </ds:schemaRefs>
 </ds:datastoreItem>
-</file>
-
-<file path=customXml/itemProps4.xml><?xml version="1.0" encoding="utf-8"?>
-<ds:datastoreItem xmlns:ds="http://schemas.openxmlformats.org/officeDocument/2006/customXml" ds:itemID="{B14494D3-158E-4582-A8D0-53AF8FB6A6A7}">
-  <ds:schemaRefs>
-    <ds:schemaRef ds:uri="http://schemas.microsoft.com/sharepoint/v3/contenttype/forms"/>
-  </ds:schemaRefs>
-</ds:datastoreItem>
 </file>
</xml_diff>

<commit_message>
Phase E of project updated
</commit_message>
<xml_diff>
--- a/Module_10_BiomaterialsAndHostIntegration/E_design_review_case_study/Course Project Greatti Yves_Assignment_E.docx
+++ b/Module_10_BiomaterialsAndHostIntegration/E_design_review_case_study/Course Project Greatti Yves_Assignment_E.docx
@@ -6157,7 +6157,7 @@
                 <w:sz w:val="22"/>
                 <w:lang w:bidi="en-US"/>
               </w:rPr>
-              <w:instrText xml:space="preserve"> ADDIN ZOTERO_ITEM CSL_CITATION {"citationID":"OOBPxf4O","properties":{"formattedCitation":"(Rivera et al.)","plainCitation":"(Rivera et al.)","noteIndex":0},"citationItems":[{"id":"m5ORBR1p/YR3c0h4m","uris":["http://zotero.org/users/7286058/items/8Y7ZC3GS"],"itemData":{"id":4700,"type":"article-journal","abstract":"The discovery of induced pluripotent stem cells (iPSCs) revolutionized the approach to cell therapy in regenerative medicine. Reprogramming of somatic cells into an embryonic‐like pluripotent state provides an invaluable resource of patient‐specific cells of any lineage. Implementation of procedures and protocols adapted to current good manufacturing practice (cGMP) requirements is critical to ensure robust and consistent high‐quality iPSC manufacturing. The technology developed at Allele Biotechnology for iPSC generation under cGMP conditions is a powerful platform for derivation of pluripotent stem cells through a footprint‐free, feeder‐free, and xeno‐free reprogramming method. The cGMP process established by Allele Biotechnology entails fully cGMP compliant iPSC lines where the entire manufacturing process, from tissue collection, cell reprogramming, cell expansion, cell banking and quality control testing are adopted. Previously, we described in this series of publications how to create iPSCs using mRNA only, and how to do so under cGMP conditions. In this article, we describe in detail how to culture, examine and storage cGMP‐iPSCs using reagents, materials and equipment compliant with cGMP standards. © 2020 The Authors., \nBasic Protocol 1: iPSC Dissociation, \nSupport Protocol 1: Stem cell media, \nSupport Protocol 2: ROCK inhibitor preparation, \nSupport Protocol 3: Vitronectin coating, \nBasic Protocol 2: iPSC Cryopreservation, \nBasic Protocol 3: iPSC Thawing","container-title":"Current Protocols in Stem Cell Biology","DOI":"10.1002/cpsc.117","ISSN":"1941-7322","issue":"1","journalAbbreviation":"Curr Protoc Stem Cell Biol","note":"PMID: 32649060\nPMCID: PMC7507179","page":"e117","source":"PubMed Central","title":"Human‐Induced Pluripotent Stem Cell Culture Methods Under cGMP Conditions","URL":"https://www.ncbi.nlm.nih.gov/pmc/articles/PMC7507179/","volume":"54","author":[{"family":"Rivera","given":"Teresa"},{"family":"Zhao","given":"Yuanyuan"},{"family":"Ni","given":"Yuhui"},{"family":"Wang","given":"Jiwu"}],"accessed":{"date-parts":[["2022",10,25]]},"issued":{"date-parts":[["2020",9]]}}}],"schema":"https://github.com/citation-style-language/schema/raw/master/csl-citation.json"} </w:instrText>
+              <w:instrText xml:space="preserve"> ADDIN ZOTERO_ITEM CSL_CITATION {"citationID":"OOBPxf4O","properties":{"formattedCitation":"(Rivera et al.)","plainCitation":"(Rivera et al.)","noteIndex":0},"citationItems":[{"id":"sgkLrpe5/ekF46afO","uris":["http://zotero.org/users/7286058/items/8Y7ZC3GS"],"itemData":{"id":4700,"type":"article-journal","abstract":"The discovery of induced pluripotent stem cells (iPSCs) revolutionized the approach to cell therapy in regenerative medicine. Reprogramming of somatic cells into an embryonic‐like pluripotent state provides an invaluable resource of patient‐specific cells of any lineage. Implementation of procedures and protocols adapted to current good manufacturing practice (cGMP) requirements is critical to ensure robust and consistent high‐quality iPSC manufacturing. The technology developed at Allele Biotechnology for iPSC generation under cGMP conditions is a powerful platform for derivation of pluripotent stem cells through a footprint‐free, feeder‐free, and xeno‐free reprogramming method. The cGMP process established by Allele Biotechnology entails fully cGMP compliant iPSC lines where the entire manufacturing process, from tissue collection, cell reprogramming, cell expansion, cell banking and quality control testing are adopted. Previously, we described in this series of publications how to create iPSCs using mRNA only, and how to do so under cGMP conditions. In this article, we describe in detail how to culture, examine and storage cGMP‐iPSCs using reagents, materials and equipment compliant with cGMP standards. © 2020 The Authors., \nBasic Protocol 1: iPSC Dissociation, \nSupport Protocol 1: Stem cell media, \nSupport Protocol 2: ROCK inhibitor preparation, \nSupport Protocol 3: Vitronectin coating, \nBasic Protocol 2: iPSC Cryopreservation, \nBasic Protocol 3: iPSC Thawing","container-title":"Current Protocols in Stem Cell Biology","DOI":"10.1002/cpsc.117","ISSN":"1941-7322","issue":"1","journalAbbreviation":"Curr Protoc Stem Cell Biol","note":"PMID: 32649060\nPMCID: PMC7507179","page":"e117","source":"PubMed Central","title":"Human‐Induced Pluripotent Stem Cell Culture Methods Under cGMP Conditions","URL":"https://www.ncbi.nlm.nih.gov/pmc/articles/PMC7507179/","volume":"54","author":[{"family":"Rivera","given":"Teresa"},{"family":"Zhao","given":"Yuanyuan"},{"family":"Ni","given":"Yuhui"},{"family":"Wang","given":"Jiwu"}],"accessed":{"date-parts":[["2022",10,25]]},"issued":{"date-parts":[["2020",9]]}}}],"schema":"https://github.com/citation-style-language/schema/raw/master/csl-citation.json"} </w:instrText>
             </w:r>
             <w:r>
               <w:rPr>
@@ -6394,7 +6394,7 @@
         <w:rPr>
           <w:sz w:val="22"/>
         </w:rPr>
-        <w:instrText xml:space="preserve"> ADDIN ZOTERO_ITEM CSL_CITATION {"citationID":"M1mer7qH","properties":{"formattedCitation":"(Teng et al.)","plainCitation":"(Teng et al.)","noteIndex":0},"citationItems":[{"id":4883,"uris":["http://zotero.org/users/7286058/items/E86BV5G3"],"itemData":{"id":4883,"type":"article-journal","abstract":"To better direct repair following spinal cord injury (SCI), we designed an implant modeled after the intact spinal cord consisting of a multicomponent polymer scaffold seeded with neural stem cells. Implantation of the scaffold–neural stem cells unit into an adult rat hemisection model of SCI promoted long-term improvement in function (persistent for 1 year in some animals) relative to a lesion-control group. At 70 days postinjury, animals implanted with scaffold-plus-cells exhibited coordinated, weight-bearing hindlimb stepping. Histology and immunocytochemical analysis suggested that this recovery might be attributable partly to a reduction in tissue loss from secondary injury processes as well as in diminished glial scarring. Tract tracing demonstrated corticospinal tract fibers passing through the injury epicenter to the caudal cord, a phenomenon not present in untreated groups. Together with evidence of enhanced local GAP-43 expression not seen in controls, these findings suggest a possible regeneration component. These results may suggest a new approach to SCI and, more broadly, may serve as a prototype for multidisciplinary strategies against complex neurological problems.","container-title":"Proceedings of the National Academy of Sciences","DOI":"10.1073/pnas.052678899","ISSN":"0027-8424, 1091-6490","issue":"5","journalAbbreviation":"Proc. Natl. Acad. Sci. U.S.A.","language":"en","page":"3024-3029","source":"DOI.org (Crossref)","title":"Functional recovery following traumatic spinal cord injury mediated by a unique polymer scaffold seeded with neural stem cells","URL":"https://pnas.org/doi/full/10.1073/pnas.052678899","volume":"99","author":[{"family":"Teng","given":"Yang D."},{"family":"Lavik","given":"Erin B."},{"family":"Qu","given":"Xianlu"},{"family":"Park","given":"Kook I."},{"family":"Ourednik","given":"Jitka"},{"family":"Zurakowski","given":"David"},{"family":"Langer","given":"Robert"},{"family":"Snyder","given":"Evan Y."}],"accessed":{"date-parts":[["2022",10,29]]},"issued":{"date-parts":[["2002",3,5]]}}}],"schema":"https://github.com/citation-style-language/schema/raw/master/csl-citation.json"} </w:instrText>
+        <w:instrText xml:space="preserve"> ADDIN ZOTERO_ITEM CSL_CITATION {"citationID":"M1mer7qH","properties":{"formattedCitation":"(Teng et al., \\uc0\\u8220{}Functional Recovery Following Traumatic Spinal Cord Injury Mediated by a Unique Polymer Scaffold Seeded with Neural Stem Cells\\uc0\\u8221{})","plainCitation":"(Teng et al., “Functional Recovery Following Traumatic Spinal Cord Injury Mediated by a Unique Polymer Scaffold Seeded with Neural Stem Cells”)","noteIndex":0},"citationItems":[{"id":4883,"uris":["http://zotero.org/users/7286058/items/E86BV5G3"],"itemData":{"id":4883,"type":"article-journal","abstract":"To better direct repair following spinal cord injury (SCI), we designed an implant modeled after the intact spinal cord consisting of a multicomponent polymer scaffold seeded with neural stem cells. Implantation of the scaffold–neural stem cells unit into an adult rat hemisection model of SCI promoted long-term improvement in function (persistent for 1 year in some animals) relative to a lesion-control group. At 70 days postinjury, animals implanted with scaffold-plus-cells exhibited coordinated, weight-bearing hindlimb stepping. Histology and immunocytochemical analysis suggested that this recovery might be attributable partly to a reduction in tissue loss from secondary injury processes as well as in diminished glial scarring. Tract tracing demonstrated corticospinal tract fibers passing through the injury epicenter to the caudal cord, a phenomenon not present in untreated groups. Together with evidence of enhanced local GAP-43 expression not seen in controls, these findings suggest a possible regeneration component. These results may suggest a new approach to SCI and, more broadly, may serve as a prototype for multidisciplinary strategies against complex neurological problems.","container-title":"Proceedings of the National Academy of Sciences","DOI":"10.1073/pnas.052678899","ISSN":"0027-8424, 1091-6490","issue":"5","journalAbbreviation":"Proc. Natl. Acad. Sci. U.S.A.","language":"en","page":"3024-3029","source":"DOI.org (Crossref)","title":"Functional recovery following traumatic spinal cord injury mediated by a unique polymer scaffold seeded with neural stem cells","URL":"https://pnas.org/doi/full/10.1073/pnas.052678899","volume":"99","author":[{"family":"Teng","given":"Yang D."},{"family":"Lavik","given":"Erin B."},{"family":"Qu","given":"Xianlu"},{"family":"Park","given":"Kook I."},{"family":"Ourednik","given":"Jitka"},{"family":"Zurakowski","given":"David"},{"family":"Langer","given":"Robert"},{"family":"Snyder","given":"Evan Y."}],"accessed":{"date-parts":[["2022",10,29]]},"issued":{"date-parts":[["2002",3,5]]}}}],"schema":"https://github.com/citation-style-language/schema/raw/master/csl-citation.json"} </w:instrText>
       </w:r>
       <w:r>
         <w:rPr>
@@ -6404,10 +6404,10 @@
       </w:r>
       <w:r>
         <w:rPr>
-          <w:noProof/>
-          <w:sz w:val="22"/>
-        </w:rPr>
-        <w:t>(Teng et al.)</w:t>
+          <w:rFonts w:cs="Tahoma"/>
+          <w:sz w:val="22"/>
+        </w:rPr>
+        <w:t>(Teng et al., “Functional Recovery Following Traumatic Spinal Cord Injury Mediated by a Unique Polymer Scaffold Seeded with Neural Stem Cells”)</w:t>
       </w:r>
       <w:r>
         <w:rPr>
@@ -7513,821 +7513,1310 @@
       </w:r>
     </w:p>
     <w:p>
-      <w:r>
-        <w:rPr>
-          <w:b/>
-          <w:bCs/>
-        </w:rPr>
-        <w:t>Motor recovery</w:t>
-      </w:r>
-      <w:r>
-        <w:t xml:space="preserve">: </w:t>
-      </w:r>
-      <w:r>
-        <w:t>assessment</w:t>
-      </w:r>
-      <w:r>
-        <w:t xml:space="preserve"> of motor recovery in SCI is measured using different scoring systems. In a study</w:t>
-      </w:r>
-      <w:r>
+      <w:pPr>
+        <w:spacing w:line="480" w:lineRule="auto"/>
+        <w:rPr>
+          <w:sz w:val="22"/>
+          <w:szCs w:val="22"/>
+        </w:rPr>
+      </w:pPr>
+      <w:r>
+        <w:rPr>
+          <w:sz w:val="22"/>
+          <w:szCs w:val="22"/>
+        </w:rPr>
+        <w:t>In this study b</w:t>
+      </w:r>
+      <w:r>
+        <w:rPr>
+          <w:sz w:val="22"/>
+          <w:szCs w:val="22"/>
+        </w:rPr>
+        <w:t xml:space="preserve">y </w:t>
+      </w:r>
+      <w:r>
+        <w:rPr>
+          <w:sz w:val="22"/>
+          <w:szCs w:val="22"/>
+        </w:rPr>
         <w:t xml:space="preserve"> </w:t>
       </w:r>
       <w:r>
+        <w:rPr>
+          <w:sz w:val="22"/>
+          <w:szCs w:val="22"/>
+        </w:rPr>
         <w:fldChar w:fldCharType="begin"/>
       </w:r>
       <w:r>
+        <w:rPr>
+          <w:sz w:val="22"/>
+          <w:szCs w:val="22"/>
+        </w:rPr>
         <w:instrText xml:space="preserve"> ADDIN ZOTERO_ITEM CSL_CITATION {"citationID":"dIJ2QJml","properties":{"formattedCitation":"(Teng et al., \\uc0\\u8220{}Functional Recovery Following Traumatic Spinal Cord Injury Mediated by a Unique Polymer Scaffold Seeded with Neural Stem Cells\\uc0\\u8221{})","plainCitation":"(Teng et al., “Functional Recovery Following Traumatic Spinal Cord Injury Mediated by a Unique Polymer Scaffold Seeded with Neural Stem Cells”)","dontUpdate":true,"noteIndex":0},"citationItems":[{"id":4834,"uris":["http://zotero.org/users/7286058/items/RAMIBQR8"],"itemData":{"id":4834,"type":"article-journal","abstract":"To better direct repair following spinal cord injury (SCI), we designed an implant modeled after the intact spinal cord consisting of a multicomponent polymer scaffold seeded with neural stem cells. Implantation of the scaffold–neural stem cells unit into an adult rat hemisection model of SCI promoted long-term improvement in function (persistent for 1 year in some animals) relative to a lesion-control group. At 70 days postinjury, animals implanted with scaffold-plus-cells exhibited coordinated, weight-bearing hindlimb stepping. Histology and immunocytochemical analysis suggested that this recovery might be attributable partly to a reduction in tissue loss from secondary injury processes as well as in diminished glial scarring. Tract tracing demonstrated corticospinal tract fibers passing through the injury epicenter to the caudal cord, a phenomenon not present in untreated groups. Together with evidence of enhanced local GAP-43 expression not seen in controls, these findings suggest a possible regeneration component. These results may suggest a new approach to SCI and, more broadly, may serve as a prototype for multidisciplinary strategies against complex neurological problems.","container-title":"Proceedings of the National Academy of Sciences","DOI":"10.1073/pnas.052678899","ISSN":"0027-8424, 1091-6490","issue":"5","journalAbbreviation":"Proc. Natl. Acad. Sci. U.S.A.","language":"en","page":"3024-3029","source":"DOI.org (Crossref)","title":"Functional recovery following traumatic spinal cord injury mediated by a unique polymer scaffold seeded with neural stem cells","URL":"https://pnas.org/doi/full/10.1073/pnas.052678899","volume":"99","author":[{"family":"Teng","given":"Yang D."},{"family":"Lavik","given":"Erin B."},{"family":"Qu","given":"Xianlu"},{"family":"Park","given":"Kook I."},{"family":"Ourednik","given":"Jitka"},{"family":"Zurakowski","given":"David"},{"family":"Langer","given":"Robert"},{"family":"Snyder","given":"Evan Y."}],"accessed":{"date-parts":[["2022",10,29]]},"issued":{"date-parts":[["2002",3,5]]}}}],"schema":"https://github.com/citation-style-language/schema/raw/master/csl-citation.json"} </w:instrText>
       </w:r>
       <w:r>
+        <w:rPr>
+          <w:sz w:val="22"/>
+          <w:szCs w:val="22"/>
+        </w:rPr>
         <w:fldChar w:fldCharType="separate"/>
       </w:r>
       <w:r>
         <w:rPr>
           <w:rFonts w:cs="Tahoma"/>
-        </w:rPr>
-        <w:t>(Teng et al.</w:t>
-      </w:r>
-      <w:r>
-        <w:rPr>
-          <w:rFonts w:cs="Tahoma"/>
-        </w:rPr>
-        <w:t>)</w:t>
-      </w:r>
-      <w:r>
+          <w:sz w:val="22"/>
+          <w:szCs w:val="22"/>
+        </w:rPr>
+        <w:t>(Teng et al.)</w:t>
+      </w:r>
+      <w:r>
+        <w:rPr>
+          <w:sz w:val="22"/>
+          <w:szCs w:val="22"/>
+        </w:rPr>
         <w:fldChar w:fldCharType="end"/>
       </w:r>
       <w:r>
-        <w:t>, using a PLGA scaffold seeded with neural stem cells promoted long-term locomotor recovery (&gt;= 1 year in some animals) in adult rat model of SCI compared to a lesion only control group.</w:t>
-      </w:r>
-      <w:r>
-        <w:t xml:space="preserve"> A cut of 4mm at the T9-T10 level was performed in a population of rodents</w:t>
-      </w:r>
-      <w:r>
-        <w:t xml:space="preserve">. The inner and outer scaffolds were both made from a mixture of PLGA (MW ~ 40,000); PLGA (MW ~ 30,000) and </w:t>
+        <w:rPr>
+          <w:sz w:val="22"/>
+          <w:szCs w:val="22"/>
+        </w:rPr>
+        <w:t>, a</w:t>
+      </w:r>
+      <w:r>
+        <w:rPr>
+          <w:sz w:val="22"/>
+          <w:szCs w:val="22"/>
+        </w:rPr>
+        <w:t xml:space="preserve"> cut of 4mm at the T9-T10 level was performed in a population of rodents. 4 groups of rats were </w:t>
+      </w:r>
+      <w:r>
+        <w:rPr>
+          <w:sz w:val="22"/>
+          <w:szCs w:val="22"/>
+        </w:rPr>
+        <w:t>created</w:t>
+      </w:r>
+      <w:r>
+        <w:rPr>
+          <w:sz w:val="22"/>
+          <w:szCs w:val="22"/>
+        </w:rPr>
+        <w:t xml:space="preserve">: (1) scaffold + </w:t>
+      </w:r>
+      <w:r>
+        <w:rPr>
+          <w:sz w:val="22"/>
+          <w:szCs w:val="22"/>
+        </w:rPr>
+        <w:t xml:space="preserve">neural stem cells </w:t>
+      </w:r>
+      <w:r>
+        <w:rPr>
+          <w:sz w:val="22"/>
+          <w:szCs w:val="22"/>
+        </w:rPr>
+        <w:t>(NSCs)</w:t>
+      </w:r>
+      <w:r>
+        <w:rPr>
+          <w:sz w:val="22"/>
+          <w:szCs w:val="22"/>
+        </w:rPr>
+        <w:t>, (2) scaffold alone, (3) NSCs in the SCI, and (4) lesion-control. One day postinjury (</w:t>
       </w:r>
       <w:proofErr w:type="spellStart"/>
       <w:r>
-        <w:t>polylysine</w:t>
+        <w:rPr>
+          <w:sz w:val="22"/>
+          <w:szCs w:val="22"/>
+        </w:rPr>
+        <w:t>p.i.</w:t>
       </w:r>
       <w:proofErr w:type="spellEnd"/>
       <w:r>
-        <w:t xml:space="preserve"> block (MW ~ 2000)</w:t>
-      </w:r>
-      <w:r>
-        <w:t xml:space="preserve"> with a degradation rate of about 30-60 days using for the inner scaffold a slat-leaching process and the outer scaffold. A solid-liquid phase separation technic. </w:t>
-      </w:r>
-      <w:r>
-        <w:t>4</w:t>
-      </w:r>
-      <w:r>
-        <w:t xml:space="preserve"> groups of rats were designed: (1) </w:t>
-      </w:r>
-      <w:r>
-        <w:t xml:space="preserve">scaffold + NSCs, </w:t>
-      </w:r>
-      <w:r>
-        <w:t>(2) scaffold alone</w:t>
-      </w:r>
-      <w:r>
-        <w:t xml:space="preserve">, (3) NSCs in the SCI, </w:t>
-      </w:r>
-      <w:r>
-        <w:t>s</w:t>
-      </w:r>
-      <w:r>
-        <w:t>and (</w:t>
-      </w:r>
-      <w:r>
-        <w:t>4</w:t>
-      </w:r>
-      <w:r>
-        <w:t>)</w:t>
-      </w:r>
-      <w:r>
-        <w:t xml:space="preserve"> lesion-control</w:t>
-      </w:r>
-      <w:r>
-        <w:t xml:space="preserve">. </w:t>
-      </w:r>
-      <w:r>
-        <w:t xml:space="preserve">One day postinjury </w:t>
-      </w:r>
-      <w:r>
-        <w:t>(</w:t>
+        <w:rPr>
+          <w:sz w:val="22"/>
+          <w:szCs w:val="22"/>
+        </w:rPr>
+        <w:t>) and then weekly</w:t>
+      </w:r>
+      <w:r>
+        <w:rPr>
+          <w:sz w:val="22"/>
+          <w:szCs w:val="22"/>
+        </w:rPr>
+        <w:t xml:space="preserve"> thereafter</w:t>
+      </w:r>
+      <w:r>
+        <w:rPr>
+          <w:sz w:val="22"/>
+          <w:szCs w:val="22"/>
+        </w:rPr>
+        <w:t xml:space="preserve">, behavioral assessment of the rats was performed using the open-field BBB scale. At 70 days </w:t>
       </w:r>
       <w:proofErr w:type="spellStart"/>
       <w:r>
+        <w:rPr>
+          <w:sz w:val="22"/>
+          <w:szCs w:val="22"/>
+        </w:rPr>
         <w:t>p.i.</w:t>
       </w:r>
       <w:proofErr w:type="spellEnd"/>
       <w:r>
-        <w:t xml:space="preserve">) </w:t>
-      </w:r>
-      <w:r>
-        <w:t>and then weekly, behavioral assessment of the rats were performed using the open-fi</w:t>
-      </w:r>
-      <w:r>
-        <w:t>el</w:t>
-      </w:r>
-      <w:r>
-        <w:t xml:space="preserve">d </w:t>
-      </w:r>
-      <w:r>
-        <w:t>B</w:t>
-      </w:r>
-      <w:r>
-        <w:t>BB scale.</w:t>
-      </w:r>
-      <w:r>
-        <w:t xml:space="preserve"> At 70 days </w:t>
-      </w:r>
-      <w:proofErr w:type="spellStart"/>
-      <w:r>
-        <w:t>p.i.</w:t>
-      </w:r>
-      <w:proofErr w:type="spellEnd"/>
-      <w:r>
-        <w:t>, 69% scaffold plus cells groups, 54% of the scaffold alone, and only 17% of the cells-alone, and 33% of lesion-control groups attained a score of at least 10 (threshold of significant walking behavior)</w:t>
-      </w:r>
-      <w:r>
-        <w:t xml:space="preserve">. Another experiment, scaffold implanted monkeys showed significantly improved kinematic recovery compared to the control group </w:t>
-      </w:r>
-      <w:r>
-        <w:fldChar w:fldCharType="begin"/>
-      </w:r>
-      <w:r>
-        <w:instrText xml:space="preserve"> ADDIN ZOTERO_ITEM CSL_CITATION {"citationID":"4RWlnVzg","properties":{"formattedCitation":"(Slotkin et al.)","plainCitation":"(Slotkin et al.)","noteIndex":0},"citationItems":[{"id":4830,"uris":["http://zotero.org/users/7286058/items/WAYXJWAW"],"itemData":{"id":4830,"type":"article-journal","abstract":"Tissue loss signiﬁcantly reduces the potential for functional recovery after spinal cord injury. We previously showed that implantation of porous scaffolds composed of a biodegradable and biocompatible block copolymer of Poly-lactic-co-glycolic acid and Poly-L-lysine improves functional recovery and reduces spinal cord tissue injury after spinal cord hemisection injury in rats. Here, we evaluated the safety and efﬁcacy of porous scaffolds in non-human Old-World primates (Chlorocebus sabaeus) after a partial and complete lateral hemisection of the thoracic spinal cord. Detailed analyses of kinematics and muscle activity revealed that by twelve weeks after injury fully hemisected monkeys implanted with scaffolds exhibited signiﬁcantly improved recovery of locomotion compared to non-implanted control animals. Twelve weeks after injury, histological analysis demonstrated that the spinal cords of monkeys with a hemisection injury implanted with scaffolds underwent appositional healing characterized by a significant increase in remodeled tissue in the region of the hemisection compared to non-implanted controls. The number of glial ﬁbrillary acidic protein immunopositive astrocytes was diminished within the inner regions of the remodeled tissue layer in treated animals. Activated macrophage and microglia were present diffusely throughout the remodeled tissue and concentrated at the interface between the preserved spinal cord tissue and the remodeled tissue layer. Numerous unphosphorylated neuroﬁlament H and neuronal growth associated protein positive ﬁbers and myelin basic protein positive cells may indicate neural sprouting inside the remodeled tissue layer of treated monkeys. These results support the safety and efﬁcacy of polymer scaffolds in a primate model of acute spinal cord injury. A device substantially similar to the device described here is the subject of an ongoing human clinical trial.","container-title":"Biomaterials","DOI":"10.1016/j.biomaterials.2017.01.024","ISSN":"01429612","journalAbbreviation":"Biomaterials","language":"en","page":"63-76","source":"DOI.org (Crossref)","title":"Biodegradable scaffolds promote tissue remodeling and functional improvement in non-human primates with acute spinal cord injury","URL":"https://linkinghub.elsevier.com/retrieve/pii/S0142961217300388","volume":"123","author":[{"family":"Slotkin","given":"Jonathan R."},{"family":"Pritchard","given":"Christopher D."},{"family":"Luque","given":"Brian"},{"family":"Ye","given":"Janice"},{"family":"Layer","given":"Richard T."},{"family":"Lawrence","given":"Mathew S."},{"family":"O'Shea","given":"Timothy M."},{"family":"Roy","given":"Roland R."},{"family":"Zhong","given":"Hui"},{"family":"Vollenweider","given":"Isabel"},{"family":"Edgerton","given":"V. Reggie"},{"family":"Courtine","given":"Grégoire"},{"family":"Woodard","given":"Eric J."},{"family":"Langer","given":"Robert"}],"accessed":{"date-parts":[["2022",10,29]]},"issued":{"date-parts":[["2017",4]]}}}],"schema":"https://github.com/citation-style-language/schema/raw/master/csl-citation.json"} </w:instrText>
-      </w:r>
-      <w:r>
-        <w:fldChar w:fldCharType="separate"/>
-      </w:r>
-      <w:r>
-        <w:rPr>
-          <w:noProof/>
-        </w:rPr>
-        <w:t>(Slotkin et al.)</w:t>
-      </w:r>
-      <w:r>
-        <w:fldChar w:fldCharType="end"/>
-      </w:r>
-      <w:r>
-        <w:t xml:space="preserve">. In another study, motor behavioral recovery was measured using </w:t>
-      </w:r>
-      <w:r>
-        <w:t xml:space="preserve">the </w:t>
-      </w:r>
-      <w:proofErr w:type="spellStart"/>
-      <w:r>
-        <w:t>TreadScan</w:t>
-      </w:r>
-      <w:proofErr w:type="spellEnd"/>
-      <w:r>
-        <w:t xml:space="preserve"> scoring system</w:t>
-      </w:r>
-      <w:r>
-        <w:t xml:space="preserve"> on </w:t>
-      </w:r>
-      <w:r>
-        <w:t xml:space="preserve">an </w:t>
-      </w:r>
-      <w:r>
-        <w:t>adult rat population subjected to SCI at C5 level.</w:t>
-      </w:r>
-      <w:r>
+        <w:rPr>
+          <w:sz w:val="22"/>
+          <w:szCs w:val="22"/>
+        </w:rPr>
+        <w:t xml:space="preserve">, 69% </w:t>
+      </w:r>
+      <w:r>
+        <w:rPr>
+          <w:sz w:val="22"/>
+          <w:szCs w:val="22"/>
+        </w:rPr>
+        <w:t xml:space="preserve">of </w:t>
+      </w:r>
+      <w:r>
+        <w:rPr>
+          <w:sz w:val="22"/>
+          <w:szCs w:val="22"/>
+        </w:rPr>
+        <w:t xml:space="preserve">scaffold plus cells group, 54% of scaffold alone, </w:t>
+      </w:r>
+      <w:r>
+        <w:rPr>
+          <w:sz w:val="22"/>
+          <w:szCs w:val="22"/>
+        </w:rPr>
+        <w:t>compared to</w:t>
+      </w:r>
+      <w:r>
+        <w:rPr>
+          <w:sz w:val="22"/>
+          <w:szCs w:val="22"/>
+        </w:rPr>
+        <w:t xml:space="preserve"> only 17% of cells-alone, and 33% of lesion-control groups attained a score of at least 10 (threshold of significant walking behavior).</w:t>
+      </w:r>
+      <w:r>
+        <w:rPr>
+          <w:sz w:val="22"/>
+          <w:szCs w:val="22"/>
+        </w:rPr>
         <w:t xml:space="preserve"> </w:t>
-      </w:r>
-      <w:r>
-        <w:t>One week after the injury, OPC1s (2.4 x 10</w:t>
-      </w:r>
-      <w:r>
-        <w:rPr>
-          <w:vertAlign w:val="superscript"/>
-        </w:rPr>
-        <w:t>5</w:t>
-      </w:r>
-      <w:r>
-        <w:t xml:space="preserve"> cells per rat), were injected directly into the spinal cord close to the injury site.</w:t>
-      </w:r>
-      <w:r>
-        <w:t xml:space="preserve"> Assessment of the locomotor performance was performed prior and at 1,2 and 4 months </w:t>
-      </w:r>
-      <w:proofErr w:type="spellStart"/>
-      <w:proofErr w:type="gramStart"/>
-      <w:r>
-        <w:t>p.i.</w:t>
-      </w:r>
-      <w:proofErr w:type="spellEnd"/>
-      <w:r>
-        <w:t>.</w:t>
-      </w:r>
-      <w:proofErr w:type="gramEnd"/>
-      <w:r>
-        <w:t xml:space="preserve"> Compared to animals treated with Hank’s balanced salt solution, OPC1 animals exhibited the greatest score improvements more closely matching the uninjured animals</w:t>
-      </w:r>
-      <w:r>
-        <w:t xml:space="preserve"> </w:t>
-      </w:r>
-      <w:r>
-        <w:fldChar w:fldCharType="begin"/>
-      </w:r>
-      <w:r>
-        <w:instrText xml:space="preserve"> ADDIN ZOTERO_ITEM CSL_CITATION {"citationID":"65OlPjMq","properties":{"formattedCitation":"(Manley et al.)","plainCitation":"(Manley et al.)","noteIndex":0},"citationItems":[{"id":4574,"uris":["http://zotero.org/users/7286058/items/GI89YNLY"],"itemData":{"id":4574,"type":"article-journal","abstract":"Abstract\n            Cervical spinal cord injury (SCI) remains an important research focus for regenerative medicine given the potential for severe functional deficits and the current lack of treatment options to augment neurological recovery. We recently reported the preclinical safety data of a human embryonic cell-derived oligodendrocyte progenitor cell (OPC) therapy that supported initiation of a phase I clinical trial for patients with sensorimotor complete thoracic SCI. To support the clinical use of this OPC therapy for cervical injuries, we conducted preclinical efficacy and safety testing of the OPCs in a nude rat model of cervical SCI. Using the automated TreadScan system to track motor behavioral recovery, we found that OPCs significantly improved locomotor performance when administered directly into the cervical spinal cord 1 week after injury, and that this functional improvement was associated with reduced parenchymal cavitation and increased sparing of myelinated axons within the injury site. Based on large scale biodistribution and toxicology studies, we show that OPC migration is limited to the spinal cord and brainstem and did not cause any adverse clinical observations, toxicities, allodynia, or tumors. In combination with previously published efficacy and safety data, the results presented here supported initiation of a phase I/IIa clinical trial in the U.S. for patients with sensorimotor complete cervical SCI.","container-title":"Stem Cells Translational Medicine","DOI":"10.1002/sctm.17-0065","ISSN":"2157-6564, 2157-6580","issue":"10","language":"en","page":"1917-1929","source":"DOI.org (Crossref)","title":"Human Embryonic Stem Cell-Derived Oligodendrocyte Progenitor Cells: Preclinical Efficacy and Safety in Cervical Spinal Cord Injury","title-short":"Human Embryonic Stem Cell-Derived Oligodendrocyte Progenitor Cells","URL":"https://academic.oup.com/stcltm/article/6/10/1917/6454770","volume":"6","author":[{"family":"Manley","given":"Nathan C."},{"family":"Priest","given":"Catherine A."},{"family":"Denham","given":"Jerrod"},{"family":"Wirth","given":"Edward D."},{"family":"Lebkowski","given":"Jane S."}],"accessed":{"date-parts":[["2022",10,22]]},"issued":{"date-parts":[["2017",10,1]]}}}],"schema":"https://github.com/citation-style-language/schema/raw/master/csl-citation.json"} </w:instrText>
-      </w:r>
-      <w:r>
-        <w:fldChar w:fldCharType="separate"/>
-      </w:r>
-      <w:r>
-        <w:rPr>
-          <w:noProof/>
-        </w:rPr>
-        <w:t>(Manley et al.)</w:t>
-      </w:r>
-      <w:r>
-        <w:fldChar w:fldCharType="end"/>
-      </w:r>
-      <w:r>
-        <w:t>.</w:t>
       </w:r>
     </w:p>
     <w:p>
       <w:pPr>
         <w:pStyle w:val="Body"/>
+        <w:spacing w:line="480" w:lineRule="auto"/>
+        <w:rPr>
+          <w:sz w:val="22"/>
+          <w:szCs w:val="22"/>
+        </w:rPr>
+      </w:pPr>
+      <w:r>
+        <w:rPr>
+          <w:sz w:val="22"/>
+          <w:szCs w:val="22"/>
+        </w:rPr>
+        <w:t xml:space="preserve">The scaffold plus cells group showed more normal sensory responses: at 70 days </w:t>
+      </w:r>
+      <w:proofErr w:type="spellStart"/>
+      <w:r>
+        <w:rPr>
+          <w:sz w:val="22"/>
+          <w:szCs w:val="22"/>
+        </w:rPr>
+        <w:t>p.i.</w:t>
+      </w:r>
+      <w:proofErr w:type="spellEnd"/>
+      <w:r>
+        <w:rPr>
+          <w:sz w:val="22"/>
+          <w:szCs w:val="22"/>
+        </w:rPr>
+        <w:t>, 50% of the animals regained a normal pain withdrawal reflex on the lesioned side</w:t>
+      </w:r>
+      <w:r>
+        <w:rPr>
+          <w:sz w:val="22"/>
+          <w:szCs w:val="22"/>
+        </w:rPr>
+        <w:t xml:space="preserve"> (</w:t>
+      </w:r>
+      <w:r>
+        <w:rPr>
+          <w:sz w:val="22"/>
+          <w:szCs w:val="22"/>
+        </w:rPr>
+        <w:t>only 15%</w:t>
+      </w:r>
+      <w:r>
+        <w:rPr>
+          <w:sz w:val="22"/>
+          <w:szCs w:val="22"/>
+        </w:rPr>
+        <w:t xml:space="preserve"> for</w:t>
+      </w:r>
+      <w:r>
+        <w:rPr>
+          <w:sz w:val="22"/>
+          <w:szCs w:val="22"/>
+        </w:rPr>
+        <w:t xml:space="preserve"> the cells-alone and lesion-control</w:t>
+      </w:r>
+      <w:r>
+        <w:rPr>
+          <w:sz w:val="22"/>
+          <w:szCs w:val="22"/>
+        </w:rPr>
+        <w:t>)</w:t>
+      </w:r>
+      <w:r>
+        <w:rPr>
+          <w:sz w:val="22"/>
+          <w:szCs w:val="22"/>
+        </w:rPr>
+        <w:t>.</w:t>
+      </w:r>
+      <w:r>
+        <w:rPr>
+          <w:sz w:val="22"/>
+          <w:szCs w:val="22"/>
+        </w:rPr>
+        <w:t xml:space="preserve"> </w:t>
+      </w:r>
+    </w:p>
+    <w:p>
+      <w:pPr>
+        <w:pStyle w:val="Body"/>
+        <w:spacing w:line="480" w:lineRule="auto"/>
         <w:rPr>
           <w:bCs w:val="0"/>
-        </w:rPr>
-      </w:pPr>
-      <w:r>
-        <w:rPr>
-          <w:b/>
-        </w:rPr>
-        <w:t>Intraspinal Pressure</w:t>
-      </w:r>
-      <w:r>
-        <w:rPr>
-          <w:b/>
-        </w:rPr>
-        <w:t xml:space="preserve">: </w:t>
-      </w:r>
-      <w:r>
-        <w:rPr>
-          <w:bCs w:val="0"/>
-        </w:rPr>
-        <w:t>in this study</w:t>
-      </w:r>
-      <w:r>
-        <w:rPr>
-          <w:bCs w:val="0"/>
-        </w:rPr>
-        <w:t xml:space="preserve"> </w:t>
-      </w:r>
-      <w:r>
-        <w:rPr>
-          <w:bCs w:val="0"/>
-        </w:rPr>
-        <w:fldChar w:fldCharType="begin"/>
-      </w:r>
-      <w:r>
-        <w:rPr>
-          <w:bCs w:val="0"/>
-        </w:rPr>
-        <w:instrText xml:space="preserve"> ADDIN ZOTERO_ITEM CSL_CITATION {"citationID":"HG4v3VlG","properties":{"formattedCitation":"(Guest et al.)","plainCitation":"(Guest et al.)","noteIndex":0},"citationItems":[{"id":4828,"uris":["http://zotero.org/users/7286058/items/M98AAN25"],"itemData":{"id":4828,"type":"article-journal","abstract":"Severe spinal cord injury leads to hemorrhage, edema and elevated tissue pressures that propagate ischemia. Liquefactive necrosis of damaged tissue eventually results in chronic cavities due to a wound healing process lacking adhesive contractile cells. Biomaterials can potently inﬂuence wound healing responses. Internal decompression (ID) refers to pial opening, allowing spontaneous extrusion and irrigation of ﬂuid necrotic debris relieving pressure and resulting in a space for biomaterial scaﬀold insertion. After thoracic contusions, rats were randomized to: contusion only, contusion + ID and contusion + ID + PLGA-PLL scaﬀold implantation, to test for neuroprotection and endogenous repair over 3 months. ID alone reduced inﬂammatory activity, cavity volume, and increased tissue sparing. Scaﬀold biodegradation produced delayed ingrowth of inﬂammatory and other cells resulting in endogenously derived laminin-rich tissue, marked reduction in cavitation and presence of tissue remodeling macrophages. Extensive recruitment of Schwann cells into adjacent spared white matter occurred, greatest in scaﬀold-implanted animals. Despite tissue preservation with myelin repair, no groups diﬀered signiﬁcantly in open ﬁeld locomotion. However, across all rats, spared epicenter tissue and locomotor outcomes were correlated. Scaﬀold-implanted animals showed no obvious toxicity. To study the clinical feasibility, timing and indications for scaﬀold implantation, Göttingen minipigs underwent ID and were implanted with scaﬀolds 4, 6, and 24 h after T10 contusion. High intra-spinal tissue pressures fell to pre-injury levels after ID and scaﬀold implantation. Extrusion of necrotic debris left suﬃcient space for a sized scaﬀold. These results provided the preclinical rationale for a current clinical study of biomaterial scaﬀold implantation into the human injured spinal cord.","container-title":"Biomaterials","DOI":"10.1016/j.biomaterials.2018.09.025","ISSN":"01429612","journalAbbreviation":"Biomaterials","language":"en","page":"284-300","source":"DOI.org (Crossref)","title":"Internal decompression of the acutely contused spinal cord: Differential effects of irrigation only versus biodegradable scaffold implantation","title-short":"Internal decompression of the acutely contused spinal cord","URL":"https://linkinghub.elsevier.com/retrieve/pii/S0142961218306628","volume":"185","author":[{"family":"Guest","given":"James D."},{"family":"Moore","given":"Simon W."},{"family":"Aimetti","given":"Alex A."},{"family":"Kutikov","given":"Artem B."},{"family":"Santamaria","given":"Andrea J."},{"family":"Hofstetter","given":"Christoph P."},{"family":"Ropper","given":"Alexander E."},{"family":"Theodore","given":"Nicholas"},{"family":"Ulich","given":"Thomas R."},{"family":"Layer","given":"Richard T."}],"accessed":{"date-parts":[["2022",10,29]]},"issued":{"date-parts":[["2018",12]]}}}],"schema":"https://github.com/citation-style-language/schema/raw/master/csl-citation.json"} </w:instrText>
-      </w:r>
-      <w:r>
-        <w:rPr>
-          <w:bCs w:val="0"/>
-        </w:rPr>
-        <w:fldChar w:fldCharType="separate"/>
+          <w:sz w:val="22"/>
+          <w:szCs w:val="22"/>
+          <w:lang w:bidi="en-US"/>
+        </w:rPr>
+      </w:pPr>
+      <w:r>
+        <w:rPr>
+          <w:sz w:val="22"/>
+          <w:szCs w:val="22"/>
+        </w:rPr>
+        <w:t xml:space="preserve">In this other experiment performed by </w:t>
       </w:r>
       <w:r>
         <w:rPr>
           <w:bCs w:val="0"/>
           <w:noProof/>
-        </w:rPr>
-        <w:t>(Guest et al.)</w:t>
+          <w:sz w:val="22"/>
+          <w:szCs w:val="22"/>
+        </w:rPr>
+        <w:t>Guest et al.</w:t>
       </w:r>
       <w:r>
         <w:rPr>
           <w:bCs w:val="0"/>
-        </w:rPr>
-        <w:fldChar w:fldCharType="end"/>
+          <w:noProof/>
+          <w:sz w:val="22"/>
+          <w:szCs w:val="22"/>
+        </w:rPr>
+        <w:t>, two groups of animals were used</w:t>
       </w:r>
       <w:r>
         <w:rPr>
           <w:bCs w:val="0"/>
-        </w:rPr>
-        <w:t>, minipigs were used because the dimensions of their thoracic spinal cord and subarachnoid spaces resemble those of humans.</w:t>
+          <w:noProof/>
+          <w:sz w:val="22"/>
+          <w:szCs w:val="22"/>
+        </w:rPr>
+        <w:t>:</w:t>
       </w:r>
       <w:r>
         <w:rPr>
           <w:bCs w:val="0"/>
-        </w:rPr>
-        <w:t xml:space="preserve"> The scaffolds used were similar to the ones described above.</w:t>
+          <w:noProof/>
+          <w:sz w:val="22"/>
+          <w:szCs w:val="22"/>
+        </w:rPr>
+        <w:t xml:space="preserve"> rodents and minipigs. </w:t>
       </w:r>
       <w:r>
         <w:rPr>
           <w:bCs w:val="0"/>
-        </w:rPr>
-        <w:t xml:space="preserve"> Although the scaffold is expected to decrease intraspinal pressure (which as established earlier, is detrimental following an SCI), its implantation can also result in an increase of net pressure. </w:t>
+          <w:noProof/>
+          <w:sz w:val="22"/>
+          <w:szCs w:val="22"/>
+        </w:rPr>
+        <w:t xml:space="preserve">They all went through an internal timed decompression procedure (ID) consiting in opening the pia of the spinal cord </w:t>
       </w:r>
       <w:r>
         <w:rPr>
           <w:bCs w:val="0"/>
-        </w:rPr>
-        <w:t xml:space="preserve">After performing a T10 injuries </w:t>
+          <w:noProof/>
+          <w:sz w:val="22"/>
+          <w:szCs w:val="22"/>
+        </w:rPr>
+        <w:t xml:space="preserve">to allow the insertion of the </w:t>
       </w:r>
       <w:r>
         <w:rPr>
           <w:bCs w:val="0"/>
+          <w:noProof/>
+          <w:sz w:val="22"/>
+          <w:szCs w:val="22"/>
+        </w:rPr>
+        <w:t xml:space="preserve">NS scaffold. </w:t>
+      </w:r>
+      <w:r>
+        <w:rPr>
+          <w:bCs w:val="0"/>
+          <w:sz w:val="22"/>
+          <w:szCs w:val="22"/>
+        </w:rPr>
+        <w:t>During the implantation, m</w:t>
+      </w:r>
+      <w:r>
+        <w:rPr>
+          <w:bCs w:val="0"/>
+          <w:sz w:val="22"/>
+          <w:szCs w:val="22"/>
+        </w:rPr>
+        <w:t xml:space="preserve">onitored </w:t>
+      </w:r>
+      <w:r>
+        <w:rPr>
+          <w:bCs w:val="0"/>
+          <w:sz w:val="22"/>
+          <w:szCs w:val="22"/>
+        </w:rPr>
+        <w:t xml:space="preserve">intraspinal </w:t>
+      </w:r>
+      <w:r>
+        <w:rPr>
+          <w:bCs w:val="0"/>
+          <w:sz w:val="22"/>
+          <w:szCs w:val="22"/>
+        </w:rPr>
+        <w:t>p</w:t>
+      </w:r>
+      <w:r>
+        <w:rPr>
+          <w:bCs w:val="0"/>
+          <w:sz w:val="22"/>
+          <w:szCs w:val="22"/>
+        </w:rPr>
+        <w:t>ressure, initially peaked when the scaffold was inserted</w:t>
+      </w:r>
+      <w:r>
+        <w:rPr>
+          <w:bCs w:val="0"/>
+          <w:sz w:val="22"/>
+          <w:szCs w:val="22"/>
+        </w:rPr>
+        <w:t>;</w:t>
+      </w:r>
+      <w:r>
+        <w:rPr>
+          <w:bCs w:val="0"/>
+          <w:sz w:val="22"/>
+          <w:szCs w:val="22"/>
+        </w:rPr>
+        <w:t xml:space="preserve"> </w:t>
+      </w:r>
+      <w:r>
+        <w:rPr>
+          <w:bCs w:val="0"/>
+          <w:sz w:val="22"/>
+          <w:szCs w:val="22"/>
+        </w:rPr>
+        <w:t>but</w:t>
+      </w:r>
+      <w:r>
+        <w:rPr>
+          <w:bCs w:val="0"/>
+          <w:sz w:val="22"/>
+          <w:szCs w:val="22"/>
+        </w:rPr>
+        <w:t xml:space="preserve"> sw</w:t>
+      </w:r>
+      <w:r>
+        <w:rPr>
+          <w:bCs w:val="0"/>
+          <w:sz w:val="22"/>
+          <w:szCs w:val="22"/>
+        </w:rPr>
+        <w:t>u</w:t>
+      </w:r>
+      <w:r>
+        <w:rPr>
+          <w:bCs w:val="0"/>
+          <w:sz w:val="22"/>
+          <w:szCs w:val="22"/>
+        </w:rPr>
+        <w:t xml:space="preserve">ng back to the normal expected range after </w:t>
+      </w:r>
+      <w:proofErr w:type="spellStart"/>
+      <w:r>
+        <w:rPr>
+          <w:bCs w:val="0"/>
+          <w:sz w:val="22"/>
+          <w:szCs w:val="22"/>
+        </w:rPr>
+        <w:t>dural</w:t>
+      </w:r>
+      <w:proofErr w:type="spellEnd"/>
+      <w:r>
+        <w:rPr>
+          <w:bCs w:val="0"/>
+          <w:sz w:val="22"/>
+          <w:szCs w:val="22"/>
+        </w:rPr>
+        <w:t xml:space="preserve"> closure. </w:t>
+      </w:r>
+      <w:r>
+        <w:rPr>
+          <w:bCs w:val="0"/>
+          <w:sz w:val="22"/>
+          <w:szCs w:val="22"/>
+          <w:lang w:bidi="en-US"/>
+        </w:rPr>
+        <w:t xml:space="preserve">ID + scaffold reported a decrease in cavity volume (86%) and an </w:t>
+      </w:r>
+      <w:r>
+        <w:rPr>
+          <w:bCs w:val="0"/>
+          <w:sz w:val="22"/>
+          <w:szCs w:val="22"/>
+          <w:lang w:bidi="en-US"/>
         </w:rPr>
         <w:lastRenderedPageBreak/>
-        <w:t xml:space="preserve">on the pigs, </w:t>
+        <w:t>increase of preserved tissue width (44%) relative to the untreated animal group. Compared to the control group, scaffold implanted animals had an increase of 0.6 mm</w:t>
       </w:r>
       <w:r>
         <w:rPr>
           <w:bCs w:val="0"/>
-        </w:rPr>
-        <w:t>a</w:t>
+          <w:sz w:val="22"/>
+          <w:szCs w:val="22"/>
+          <w:vertAlign w:val="superscript"/>
+          <w:lang w:bidi="en-US"/>
+        </w:rPr>
+        <w:t>3</w:t>
       </w:r>
       <w:r>
         <w:rPr>
           <w:bCs w:val="0"/>
+          <w:sz w:val="22"/>
+          <w:szCs w:val="22"/>
+          <w:lang w:bidi="en-US"/>
+        </w:rPr>
+        <w:t xml:space="preserve"> in white matter width and 2mm</w:t>
+      </w:r>
+      <w:r>
+        <w:rPr>
+          <w:bCs w:val="0"/>
+          <w:sz w:val="22"/>
+          <w:szCs w:val="22"/>
+          <w:vertAlign w:val="superscript"/>
+          <w:lang w:bidi="en-US"/>
+        </w:rPr>
+        <w:t>3</w:t>
+      </w:r>
+      <w:r>
+        <w:rPr>
+          <w:bCs w:val="0"/>
+          <w:sz w:val="22"/>
+          <w:szCs w:val="22"/>
+          <w:lang w:bidi="en-US"/>
+        </w:rPr>
+        <w:t xml:space="preserve"> remodeled volume tissue. </w:t>
+      </w:r>
+      <w:r>
+        <w:rPr>
+          <w:bCs w:val="0"/>
+          <w:sz w:val="22"/>
+          <w:szCs w:val="22"/>
+          <w:lang w:bidi="en-US"/>
+        </w:rPr>
+        <w:t>This PLGA scaffold degrade</w:t>
+      </w:r>
+      <w:r>
+        <w:rPr>
+          <w:bCs w:val="0"/>
+          <w:sz w:val="22"/>
+          <w:szCs w:val="22"/>
+          <w:lang w:bidi="en-US"/>
+        </w:rPr>
+        <w:t>d</w:t>
+      </w:r>
+      <w:r>
+        <w:rPr>
+          <w:bCs w:val="0"/>
+          <w:sz w:val="22"/>
+          <w:szCs w:val="22"/>
+          <w:lang w:bidi="en-US"/>
+        </w:rPr>
+        <w:t xml:space="preserve"> over 4-8 weeks. </w:t>
+      </w:r>
+      <w:r>
+        <w:rPr>
+          <w:bCs w:val="0"/>
+          <w:sz w:val="22"/>
+          <w:szCs w:val="22"/>
+          <w:lang w:bidi="en-US"/>
+        </w:rPr>
+        <w:t>H&amp;H staining, one week after implantation, revealed that few cells have entered the scaffold. At 2 weeks, the scaffold was extensively infiltrated. By week</w:t>
+      </w:r>
+      <w:r>
+        <w:rPr>
+          <w:bCs w:val="0"/>
+          <w:sz w:val="22"/>
+          <w:szCs w:val="22"/>
+          <w:lang w:bidi="en-US"/>
+        </w:rPr>
+        <w:t xml:space="preserve"> 3</w:t>
+      </w:r>
+      <w:r>
+        <w:rPr>
+          <w:bCs w:val="0"/>
+          <w:sz w:val="22"/>
+          <w:szCs w:val="22"/>
+          <w:lang w:bidi="en-US"/>
+        </w:rPr>
+        <w:t xml:space="preserve"> and onward, the scaffold volume was reduced further and further. </w:t>
+      </w:r>
+      <w:r>
+        <w:rPr>
+          <w:bCs w:val="0"/>
+          <w:sz w:val="22"/>
+          <w:szCs w:val="22"/>
+          <w:lang w:bidi="en-US"/>
+        </w:rPr>
+        <w:t>And b</w:t>
+      </w:r>
+      <w:r>
+        <w:rPr>
+          <w:bCs w:val="0"/>
+          <w:sz w:val="22"/>
+          <w:szCs w:val="22"/>
+          <w:lang w:bidi="en-US"/>
+        </w:rPr>
+        <w:t>y week 12, the scaffold was mostly replaced by new tissue with foreign body giant cells (FBGC</w:t>
+      </w:r>
+      <w:r>
+        <w:rPr>
+          <w:bCs w:val="0"/>
+          <w:sz w:val="22"/>
+          <w:szCs w:val="22"/>
+          <w:lang w:bidi="en-US"/>
+        </w:rPr>
+        <w:t xml:space="preserve">. </w:t>
+      </w:r>
+      <w:r>
+        <w:rPr>
+          <w:bCs w:val="0"/>
+          <w:sz w:val="22"/>
+          <w:szCs w:val="22"/>
+          <w:lang w:bidi="en-US"/>
+        </w:rPr>
+        <w:t>By comparison, 12 weeks after</w:t>
+      </w:r>
+      <w:r>
+        <w:rPr>
+          <w:bCs w:val="0"/>
+          <w:sz w:val="22"/>
+          <w:szCs w:val="22"/>
+          <w:lang w:bidi="en-US"/>
+        </w:rPr>
+        <w:t>,</w:t>
+      </w:r>
+      <w:r>
+        <w:rPr>
+          <w:bCs w:val="0"/>
+          <w:sz w:val="22"/>
+          <w:szCs w:val="22"/>
+          <w:lang w:bidi="en-US"/>
         </w:rPr>
         <w:t xml:space="preserve"> </w:t>
       </w:r>
       <w:r>
         <w:rPr>
           <w:bCs w:val="0"/>
-        </w:rPr>
-        <w:t>timed</w:t>
+          <w:sz w:val="22"/>
+          <w:szCs w:val="22"/>
+          <w:lang w:bidi="en-US"/>
+        </w:rPr>
+        <w:t xml:space="preserve">for </w:t>
       </w:r>
       <w:r>
         <w:rPr>
           <w:bCs w:val="0"/>
-        </w:rPr>
-        <w:t xml:space="preserve"> internal decompression comprised of durotomy, limited </w:t>
+          <w:sz w:val="22"/>
+          <w:szCs w:val="22"/>
+          <w:lang w:bidi="en-US"/>
+        </w:rPr>
+        <w:t>an SCI only, the injury was filled with an empty cyst with macrophages along thin septations</w:t>
       </w:r>
       <w:r>
         <w:rPr>
           <w:bCs w:val="0"/>
-        </w:rPr>
-        <w:t>cut</w:t>
+          <w:sz w:val="22"/>
+          <w:szCs w:val="22"/>
+          <w:lang w:bidi="en-US"/>
+        </w:rPr>
+        <w:t xml:space="preserve">. </w:t>
       </w:r>
       <w:r>
         <w:rPr>
           <w:bCs w:val="0"/>
-        </w:rPr>
-        <w:t xml:space="preserve">, and low fluid irrigation </w:t>
+          <w:sz w:val="22"/>
+          <w:szCs w:val="22"/>
+          <w:lang w:bidi="en-US"/>
+        </w:rPr>
+        <w:t>The</w:t>
       </w:r>
       <w:r>
         <w:rPr>
           <w:bCs w:val="0"/>
-        </w:rPr>
-        <w:t>was</w:t>
+          <w:sz w:val="22"/>
+          <w:szCs w:val="22"/>
+          <w:lang w:bidi="en-US"/>
+        </w:rPr>
+        <w:t xml:space="preserve"> </w:t>
       </w:r>
       <w:r>
         <w:rPr>
           <w:bCs w:val="0"/>
-        </w:rPr>
-        <w:t xml:space="preserve"> performed at the injury site. </w:t>
+          <w:sz w:val="22"/>
+          <w:szCs w:val="22"/>
+          <w:lang w:bidi="en-US"/>
+        </w:rPr>
+        <w:t>newly formed tissues</w:t>
       </w:r>
       <w:r>
         <w:rPr>
           <w:bCs w:val="0"/>
-        </w:rPr>
-        <w:t xml:space="preserve">Pressure monitored, initially peaked when the scaffold was inserted between the pia and dura to swing back to the normal expected range after </w:t>
-      </w:r>
-      <w:proofErr w:type="spellStart"/>
+          <w:sz w:val="22"/>
+          <w:szCs w:val="22"/>
+          <w:lang w:bidi="en-US"/>
+        </w:rPr>
+        <w:t xml:space="preserve"> </w:t>
+      </w:r>
       <w:r>
         <w:rPr>
           <w:bCs w:val="0"/>
-        </w:rPr>
-        <w:t>dural</w:t>
-      </w:r>
-      <w:proofErr w:type="spellEnd"/>
+          <w:sz w:val="22"/>
+          <w:szCs w:val="22"/>
+          <w:lang w:bidi="en-US"/>
+        </w:rPr>
+        <w:t xml:space="preserve">were analyzed by immunofluorescent labeling and </w:t>
+      </w:r>
       <w:r>
         <w:rPr>
           <w:bCs w:val="0"/>
-        </w:rPr>
-        <w:t xml:space="preserve"> closure.</w:t>
+          <w:sz w:val="22"/>
+          <w:szCs w:val="22"/>
+          <w:lang w:bidi="en-US"/>
+        </w:rPr>
+        <w:t xml:space="preserve">it </w:t>
       </w:r>
       <w:r>
         <w:rPr>
           <w:bCs w:val="0"/>
+          <w:sz w:val="22"/>
+          <w:szCs w:val="22"/>
+          <w:lang w:bidi="en-US"/>
+        </w:rPr>
+        <w:t xml:space="preserve">showed laminl-1 indicating regenerating axons entering </w:t>
+      </w:r>
+      <w:r>
+        <w:rPr>
+          <w:bCs w:val="0"/>
+          <w:sz w:val="22"/>
+          <w:szCs w:val="22"/>
+          <w:lang w:bidi="en-US"/>
+        </w:rPr>
+        <w:t>these</w:t>
+      </w:r>
+      <w:r>
+        <w:rPr>
+          <w:bCs w:val="0"/>
+          <w:sz w:val="22"/>
+          <w:szCs w:val="22"/>
+          <w:lang w:bidi="en-US"/>
+        </w:rPr>
+        <w:t xml:space="preserve"> tissue</w:t>
+      </w:r>
+      <w:r>
+        <w:rPr>
+          <w:bCs w:val="0"/>
+          <w:sz w:val="22"/>
+          <w:szCs w:val="22"/>
+          <w:lang w:bidi="en-US"/>
+        </w:rPr>
+        <w:t>s</w:t>
+      </w:r>
+      <w:r>
+        <w:rPr>
+          <w:bCs w:val="0"/>
+          <w:sz w:val="22"/>
+          <w:szCs w:val="22"/>
+          <w:lang w:bidi="en-US"/>
+        </w:rPr>
+        <w:t xml:space="preserve"> at the injury site compared to control. </w:t>
+      </w:r>
+      <w:r>
+        <w:rPr>
+          <w:bCs w:val="0"/>
+          <w:sz w:val="22"/>
+          <w:szCs w:val="22"/>
+          <w:lang w:bidi="en-US"/>
+        </w:rPr>
+        <w:t>A</w:t>
+      </w:r>
+      <w:r>
+        <w:rPr>
+          <w:bCs w:val="0"/>
+          <w:sz w:val="22"/>
+          <w:szCs w:val="22"/>
+          <w:lang w:bidi="en-US"/>
+        </w:rPr>
+        <w:t>fter scaffold degradation</w:t>
+      </w:r>
+      <w:r>
+        <w:rPr>
+          <w:bCs w:val="0"/>
+          <w:sz w:val="22"/>
+          <w:szCs w:val="22"/>
+          <w:lang w:bidi="en-US"/>
+        </w:rPr>
+        <w:t>, m</w:t>
+      </w:r>
+      <w:r>
+        <w:rPr>
+          <w:bCs w:val="0"/>
+          <w:sz w:val="22"/>
+          <w:szCs w:val="22"/>
+          <w:lang w:bidi="en-US"/>
+        </w:rPr>
+        <w:t xml:space="preserve">yelin </w:t>
+      </w:r>
+      <w:r>
+        <w:rPr>
+          <w:bCs w:val="0"/>
+          <w:sz w:val="22"/>
+          <w:szCs w:val="22"/>
+          <w:lang w:bidi="en-US"/>
+        </w:rPr>
+        <w:t xml:space="preserve">P0 </w:t>
+      </w:r>
+      <w:r>
+        <w:rPr>
+          <w:bCs w:val="0"/>
+          <w:sz w:val="22"/>
+          <w:szCs w:val="22"/>
+          <w:lang w:bidi="en-US"/>
+        </w:rPr>
+        <w:t xml:space="preserve">protein </w:t>
+      </w:r>
+      <w:r>
+        <w:rPr>
+          <w:bCs w:val="0"/>
+          <w:sz w:val="22"/>
+          <w:szCs w:val="22"/>
+          <w:lang w:bidi="en-US"/>
+        </w:rPr>
+        <w:t>staining</w:t>
+      </w:r>
+      <w:r>
+        <w:rPr>
+          <w:bCs w:val="0"/>
+          <w:sz w:val="22"/>
+          <w:szCs w:val="22"/>
+          <w:lang w:bidi="en-US"/>
+        </w:rPr>
+        <w:t>,</w:t>
+      </w:r>
+      <w:r>
+        <w:rPr>
+          <w:bCs w:val="0"/>
+          <w:sz w:val="22"/>
+          <w:szCs w:val="22"/>
+          <w:lang w:bidi="en-US"/>
+        </w:rPr>
+        <w:t xml:space="preserve"> showed Schwan cell (SCs) extensively remyelinating </w:t>
+      </w:r>
+      <w:r>
+        <w:rPr>
+          <w:bCs w:val="0"/>
+          <w:sz w:val="22"/>
+          <w:szCs w:val="22"/>
+          <w:lang w:bidi="en-US"/>
+        </w:rPr>
+        <w:t>these</w:t>
+      </w:r>
+      <w:r>
+        <w:rPr>
+          <w:bCs w:val="0"/>
+          <w:sz w:val="22"/>
+          <w:szCs w:val="22"/>
+          <w:lang w:bidi="en-US"/>
+        </w:rPr>
+        <w:t xml:space="preserve"> tissue</w:t>
+      </w:r>
+      <w:r>
+        <w:rPr>
+          <w:bCs w:val="0"/>
+          <w:sz w:val="22"/>
+          <w:szCs w:val="22"/>
+          <w:lang w:bidi="en-US"/>
+        </w:rPr>
+        <w:t>s</w:t>
+      </w:r>
+      <w:r>
+        <w:rPr>
+          <w:bCs w:val="0"/>
+          <w:sz w:val="22"/>
+          <w:szCs w:val="22"/>
+          <w:lang w:bidi="en-US"/>
+        </w:rPr>
+        <w:t xml:space="preserve"> (axial sections)</w:t>
+      </w:r>
+      <w:r>
+        <w:rPr>
+          <w:bCs w:val="0"/>
+          <w:sz w:val="22"/>
+          <w:szCs w:val="22"/>
+          <w:lang w:bidi="en-US"/>
+        </w:rPr>
+        <w:t>.</w:t>
+      </w:r>
+      <w:r>
+        <w:rPr>
+          <w:bCs w:val="0"/>
+          <w:sz w:val="22"/>
+          <w:szCs w:val="22"/>
+          <w:lang w:bidi="en-US"/>
         </w:rPr>
         <w:t xml:space="preserve"> </w:t>
-      </w:r>
-      <w:r>
-        <w:rPr>
-          <w:bCs w:val="0"/>
-        </w:rPr>
-        <w:t xml:space="preserve">Post implantation, </w:t>
-      </w:r>
-      <w:r>
-        <w:rPr>
-          <w:bCs w:val="0"/>
-        </w:rPr>
-        <w:t>the tissue evacuated was analyzed reve</w:t>
-      </w:r>
-      <w:r>
-        <w:rPr>
-          <w:bCs w:val="0"/>
-        </w:rPr>
-        <w:t>a</w:t>
-      </w:r>
-      <w:r>
-        <w:rPr>
-          <w:bCs w:val="0"/>
-        </w:rPr>
-        <w:t xml:space="preserve">ling </w:t>
-      </w:r>
-      <w:r>
-        <w:rPr>
-          <w:bCs w:val="0"/>
-        </w:rPr>
-        <w:t>necrotic materials and no bleeding was observed.</w:t>
       </w:r>
     </w:p>
     <w:p>
       <w:pPr>
         <w:pStyle w:val="Body"/>
+        <w:spacing w:line="480" w:lineRule="auto"/>
         <w:rPr>
           <w:bCs w:val="0"/>
-          <w:lang w:bidi="en-US"/>
-        </w:rPr>
-      </w:pPr>
-      <w:r>
-        <w:rPr>
-          <w:b/>
-          <w:lang w:bidi="en-US"/>
-        </w:rPr>
-        <w:t xml:space="preserve">Biodegradability: </w:t>
-      </w:r>
+          <w:sz w:val="22"/>
+          <w:szCs w:val="22"/>
+        </w:rPr>
+      </w:pPr>
       <w:r>
         <w:rPr>
           <w:bCs w:val="0"/>
-          <w:lang w:bidi="en-US"/>
-        </w:rPr>
-        <w:t xml:space="preserve">the scaffolds have different molecular weights as described in “motor recovery” allowing different rate of resorption. </w:t>
-      </w:r>
-      <w:r>
-        <w:rPr>
-          <w:bCs w:val="0"/>
-          <w:lang w:bidi="en-US"/>
-        </w:rPr>
-        <w:t xml:space="preserve">In one of the study, </w:t>
-      </w:r>
-      <w:r>
-        <w:rPr>
-          <w:bCs w:val="0"/>
-          <w:lang w:bidi="en-US"/>
-        </w:rPr>
-        <w:t xml:space="preserve">H&amp;H staining, one week after implantation, </w:t>
-      </w:r>
-      <w:r>
-        <w:rPr>
-          <w:bCs w:val="0"/>
-          <w:lang w:bidi="en-US"/>
-        </w:rPr>
-        <w:t xml:space="preserve">revealed that </w:t>
-      </w:r>
-      <w:r>
-        <w:rPr>
-          <w:bCs w:val="0"/>
-          <w:lang w:bidi="en-US"/>
-        </w:rPr>
-        <w:t xml:space="preserve">few cells have entered the scaffold. At 2 weeks, the scaffold </w:t>
-      </w:r>
-      <w:r>
-        <w:rPr>
-          <w:bCs w:val="0"/>
-          <w:lang w:bidi="en-US"/>
-        </w:rPr>
-        <w:t>was</w:t>
-      </w:r>
-      <w:r>
-        <w:rPr>
-          <w:bCs w:val="0"/>
-          <w:lang w:bidi="en-US"/>
-        </w:rPr>
-        <w:t xml:space="preserve"> extensively infiltrated. By 3 weeks and onward, the scaffold volume </w:t>
-      </w:r>
-      <w:r>
-        <w:rPr>
-          <w:bCs w:val="0"/>
-          <w:lang w:bidi="en-US"/>
-        </w:rPr>
-        <w:t>was</w:t>
-      </w:r>
-      <w:r>
-        <w:rPr>
-          <w:bCs w:val="0"/>
-          <w:lang w:bidi="en-US"/>
-        </w:rPr>
-        <w:t xml:space="preserve"> reduced further and further. By week 12, the scaffold </w:t>
-      </w:r>
-      <w:r>
-        <w:rPr>
-          <w:bCs w:val="0"/>
-          <w:lang w:bidi="en-US"/>
-        </w:rPr>
-        <w:t>wa</w:t>
-      </w:r>
-      <w:r>
-        <w:rPr>
-          <w:bCs w:val="0"/>
-          <w:lang w:bidi="en-US"/>
+          <w:sz w:val="22"/>
+          <w:szCs w:val="22"/>
+        </w:rPr>
+        <w:t xml:space="preserve">For this research, </w:t>
+      </w:r>
+      <w:r>
+        <w:rPr>
+          <w:sz w:val="22"/>
+          <w:szCs w:val="22"/>
+        </w:rPr>
+        <w:fldChar w:fldCharType="begin"/>
+      </w:r>
+      <w:r>
+        <w:rPr>
+          <w:sz w:val="22"/>
+          <w:szCs w:val="22"/>
+        </w:rPr>
+        <w:instrText xml:space="preserve"> ADDIN ZOTERO_ITEM CSL_CITATION {"citationID":"65OlPjMq","properties":{"formattedCitation":"(Manley et al.)","plainCitation":"(Manley et al.)","noteIndex":0},"citationItems":[{"id":4574,"uris":["http://zotero.org/users/7286058/items/GI89YNLY"],"itemData":{"id":4574,"type":"article-journal","abstract":"Abstract\n            Cervical spinal cord injury (SCI) remains an important research focus for regenerative medicine given the potential for severe functional deficits and the current lack of treatment options to augment neurological recovery. We recently reported the preclinical safety data of a human embryonic cell-derived oligodendrocyte progenitor cell (OPC) therapy that supported initiation of a phase I clinical trial for patients with sensorimotor complete thoracic SCI. To support the clinical use of this OPC therapy for cervical injuries, we conducted preclinical efficacy and safety testing of the OPCs in a nude rat model of cervical SCI. Using the automated TreadScan system to track motor behavioral recovery, we found that OPCs significantly improved locomotor performance when administered directly into the cervical spinal cord 1 week after injury, and that this functional improvement was associated with reduced parenchymal cavitation and increased sparing of myelinated axons within the injury site. Based on large scale biodistribution and toxicology studies, we show that OPC migration is limited to the spinal cord and brainstem and did not cause any adverse clinical observations, toxicities, allodynia, or tumors. In combination with previously published efficacy and safety data, the results presented here supported initiation of a phase I/IIa clinical trial in the U.S. for patients with sensorimotor complete cervical SCI.","container-title":"Stem Cells Translational Medicine","DOI":"10.1002/sctm.17-0065","ISSN":"2157-6564, 2157-6580","issue":"10","language":"en","page":"1917-1929","source":"DOI.org (Crossref)","title":"Human Embryonic Stem Cell-Derived Oligodendrocyte Progenitor Cells: Preclinical Efficacy and Safety in Cervical Spinal Cord Injury","title-short":"Human Embryonic Stem Cell-Derived Oligodendrocyte Progenitor Cells","URL":"https://academic.oup.com/stcltm/article/6/10/1917/6454770","volume":"6","author":[{"family":"Manley","given":"Nathan C."},{"family":"Priest","given":"Catherine A."},{"family":"Denham","given":"Jerrod"},{"family":"Wirth","given":"Edward D."},{"family":"Lebkowski","given":"Jane S."}],"accessed":{"date-parts":[["2022",10,22]]},"issued":{"date-parts":[["2017",10,1]]}}}],"schema":"https://github.com/citation-style-language/schema/raw/master/csl-citation.json"} </w:instrText>
+      </w:r>
+      <w:r>
+        <w:rPr>
+          <w:sz w:val="22"/>
+          <w:szCs w:val="22"/>
+        </w:rPr>
+        <w:fldChar w:fldCharType="separate"/>
+      </w:r>
+      <w:r>
+        <w:rPr>
+          <w:noProof/>
+          <w:sz w:val="22"/>
+          <w:szCs w:val="22"/>
+        </w:rPr>
+        <w:t>(Manley et al.)</w:t>
+      </w:r>
+      <w:r>
+        <w:rPr>
+          <w:sz w:val="22"/>
+          <w:szCs w:val="22"/>
+        </w:rPr>
+        <w:fldChar w:fldCharType="end"/>
+      </w:r>
+      <w:r>
+        <w:rPr>
+          <w:sz w:val="22"/>
+          <w:szCs w:val="22"/>
+        </w:rPr>
+        <w:t xml:space="preserve"> injected </w:t>
+      </w:r>
+      <w:r>
+        <w:rPr>
+          <w:sz w:val="22"/>
+          <w:szCs w:val="22"/>
+        </w:rPr>
+        <w:t>OPC1s (2.4 x 10</w:t>
+      </w:r>
+      <w:r>
+        <w:rPr>
+          <w:sz w:val="22"/>
+          <w:szCs w:val="22"/>
+          <w:vertAlign w:val="superscript"/>
+        </w:rPr>
+        <w:t>5</w:t>
+      </w:r>
+      <w:r>
+        <w:rPr>
+          <w:sz w:val="22"/>
+          <w:szCs w:val="22"/>
+        </w:rPr>
+        <w:t xml:space="preserve"> cells per rat)</w:t>
+      </w:r>
+      <w:r>
+        <w:rPr>
+          <w:sz w:val="22"/>
+          <w:szCs w:val="22"/>
+        </w:rPr>
+        <w:t xml:space="preserve"> </w:t>
+      </w:r>
+      <w:r>
+        <w:rPr>
+          <w:sz w:val="22"/>
+          <w:szCs w:val="22"/>
+        </w:rPr>
+        <w:t>directly into the spinal cord</w:t>
+      </w:r>
+      <w:r>
+        <w:rPr>
+          <w:sz w:val="22"/>
+          <w:szCs w:val="22"/>
+        </w:rPr>
+        <w:t>,</w:t>
+      </w:r>
+      <w:r>
+        <w:rPr>
+          <w:sz w:val="22"/>
+          <w:szCs w:val="22"/>
+        </w:rPr>
+        <w:t xml:space="preserve"> close to the injury site</w:t>
+      </w:r>
+      <w:r>
+        <w:rPr>
+          <w:sz w:val="22"/>
+          <w:szCs w:val="22"/>
+        </w:rPr>
+        <w:t xml:space="preserve">  of rats subjected to an SCI at level C5.</w:t>
+      </w:r>
+      <w:r>
+        <w:rPr>
+          <w:sz w:val="22"/>
+          <w:szCs w:val="22"/>
+        </w:rPr>
+        <w:t xml:space="preserve"> </w:t>
+      </w:r>
+      <w:r>
+        <w:rPr>
+          <w:sz w:val="22"/>
+          <w:szCs w:val="22"/>
+        </w:rPr>
+        <w:t xml:space="preserve">Assessment of the locomotor performance was </w:t>
+      </w:r>
+      <w:r>
+        <w:rPr>
+          <w:sz w:val="22"/>
+          <w:szCs w:val="22"/>
+        </w:rPr>
+        <w:t>measured</w:t>
+      </w:r>
+      <w:r>
+        <w:rPr>
+          <w:sz w:val="22"/>
+          <w:szCs w:val="22"/>
+        </w:rPr>
+        <w:t xml:space="preserve"> </w:t>
+      </w:r>
+      <w:r>
+        <w:rPr>
+          <w:sz w:val="22"/>
+          <w:szCs w:val="22"/>
+        </w:rPr>
+        <w:t xml:space="preserve">using the </w:t>
+      </w:r>
+      <w:proofErr w:type="spellStart"/>
+      <w:r>
+        <w:rPr>
+          <w:sz w:val="22"/>
+          <w:szCs w:val="22"/>
+        </w:rPr>
+        <w:t>TreadScan</w:t>
+      </w:r>
+      <w:proofErr w:type="spellEnd"/>
+      <w:r>
+        <w:rPr>
+          <w:sz w:val="22"/>
+          <w:szCs w:val="22"/>
+        </w:rPr>
+        <w:t xml:space="preserve"> system </w:t>
+      </w:r>
+      <w:r>
+        <w:rPr>
+          <w:sz w:val="22"/>
+          <w:szCs w:val="22"/>
+        </w:rPr>
+        <w:t xml:space="preserve">prior and at </w:t>
+      </w:r>
+      <w:r>
+        <w:rPr>
+          <w:sz w:val="22"/>
+          <w:szCs w:val="22"/>
+        </w:rPr>
+        <w:t>1,2- and 4-months</w:t>
+      </w:r>
+      <w:r>
+        <w:rPr>
+          <w:sz w:val="22"/>
+          <w:szCs w:val="22"/>
+        </w:rPr>
+        <w:t xml:space="preserve"> post injury</w:t>
+      </w:r>
+      <w:r>
+        <w:rPr>
+          <w:sz w:val="22"/>
+          <w:szCs w:val="22"/>
+        </w:rPr>
+        <w:t xml:space="preserve"> </w:t>
+      </w:r>
+      <w:r>
+        <w:rPr>
+          <w:sz w:val="22"/>
+          <w:szCs w:val="22"/>
+        </w:rPr>
+        <w:t>(</w:t>
+      </w:r>
+      <w:proofErr w:type="spellStart"/>
+      <w:r>
+        <w:rPr>
+          <w:sz w:val="22"/>
+          <w:szCs w:val="22"/>
+        </w:rPr>
+        <w:t>p.i.</w:t>
+      </w:r>
+      <w:proofErr w:type="spellEnd"/>
+      <w:r>
+        <w:rPr>
+          <w:sz w:val="22"/>
+          <w:szCs w:val="22"/>
+        </w:rPr>
+        <w:t>)</w:t>
+      </w:r>
+      <w:r>
+        <w:rPr>
+          <w:sz w:val="22"/>
+          <w:szCs w:val="22"/>
+        </w:rPr>
+        <w:t>. Compared to animals treated with Hank’s balanced salt solution</w:t>
+      </w:r>
+      <w:r>
+        <w:rPr>
+          <w:sz w:val="22"/>
+          <w:szCs w:val="22"/>
+        </w:rPr>
+        <w:t xml:space="preserve"> (HBSS)</w:t>
+      </w:r>
+      <w:r>
+        <w:rPr>
+          <w:sz w:val="22"/>
+          <w:szCs w:val="22"/>
+        </w:rPr>
+        <w:t>, OPC1 animals exhibited the greatest score improvements</w:t>
+      </w:r>
+      <w:r>
+        <w:rPr>
+          <w:sz w:val="22"/>
+          <w:szCs w:val="22"/>
+        </w:rPr>
+        <w:t xml:space="preserve"> closely matching the uninjured animals.</w:t>
+      </w:r>
+      <w:r>
+        <w:rPr>
+          <w:sz w:val="22"/>
+          <w:szCs w:val="22"/>
+        </w:rPr>
+        <w:t xml:space="preserve"> </w:t>
+      </w:r>
+      <w:r>
+        <w:rPr>
+          <w:sz w:val="22"/>
+          <w:szCs w:val="22"/>
+        </w:rPr>
+        <w:t xml:space="preserve">And </w:t>
+      </w:r>
+      <w:r>
+        <w:rPr>
+          <w:sz w:val="22"/>
+          <w:szCs w:val="22"/>
+        </w:rPr>
+        <w:t xml:space="preserve">OPC1 treatment resulted in a significant reduction to no parenchymal cavitation at the injury site, and </w:t>
+      </w:r>
+      <w:r>
+        <w:rPr>
+          <w:sz w:val="22"/>
+          <w:szCs w:val="22"/>
+        </w:rPr>
+        <w:t xml:space="preserve">treated animals </w:t>
+      </w:r>
+      <w:r>
+        <w:rPr>
+          <w:sz w:val="22"/>
+          <w:szCs w:val="22"/>
+        </w:rPr>
+        <w:t xml:space="preserve">exhibited myelinated axons. </w:t>
+      </w:r>
+      <w:r>
+        <w:rPr>
+          <w:sz w:val="22"/>
+          <w:szCs w:val="22"/>
+        </w:rPr>
+        <w:t>H&amp;E staning and q</w:t>
+      </w:r>
+      <w:r>
+        <w:rPr>
+          <w:sz w:val="22"/>
+          <w:szCs w:val="22"/>
+        </w:rPr>
+        <w:t xml:space="preserve">uantification of </w:t>
+      </w:r>
+      <w:proofErr w:type="spellStart"/>
+      <w:r>
+        <w:rPr>
+          <w:sz w:val="22"/>
+          <w:szCs w:val="22"/>
+        </w:rPr>
+        <w:t>hALU</w:t>
+      </w:r>
+      <w:proofErr w:type="spellEnd"/>
+      <w:r>
+        <w:rPr>
+          <w:sz w:val="22"/>
+          <w:szCs w:val="22"/>
+        </w:rPr>
+        <w:t xml:space="preserve"> by PCR </w:t>
+      </w:r>
+      <w:r>
+        <w:rPr>
+          <w:sz w:val="22"/>
+          <w:szCs w:val="22"/>
+        </w:rPr>
+        <w:t>showed that</w:t>
+      </w:r>
+      <w:r>
+        <w:rPr>
+          <w:sz w:val="22"/>
+          <w:szCs w:val="22"/>
+        </w:rPr>
+        <w:t xml:space="preserve"> OPC1 cells were located in the spinal cord within and around the injury site (2 days, </w:t>
+      </w:r>
+      <w:r>
+        <w:rPr>
+          <w:sz w:val="22"/>
+          <w:szCs w:val="22"/>
+        </w:rPr>
+        <w:t>3-, 6-, and 9-months</w:t>
+      </w:r>
+      <w:r>
+        <w:rPr>
+          <w:sz w:val="22"/>
+          <w:szCs w:val="22"/>
+        </w:rPr>
+        <w:t xml:space="preserve"> post treatment)</w:t>
+      </w:r>
+      <w:r>
+        <w:rPr>
+          <w:sz w:val="22"/>
+          <w:szCs w:val="22"/>
+        </w:rPr>
+        <w:t xml:space="preserve">; </w:t>
+      </w:r>
+      <w:r>
+        <w:rPr>
+          <w:sz w:val="22"/>
+          <w:szCs w:val="22"/>
+        </w:rPr>
+        <w:t>no OPC1</w:t>
+      </w:r>
+      <w:r>
+        <w:rPr>
+          <w:sz w:val="22"/>
+          <w:szCs w:val="22"/>
         </w:rPr>
         <w:t>s</w:t>
       </w:r>
       <w:r>
         <w:rPr>
-          <w:bCs w:val="0"/>
-          <w:lang w:bidi="en-US"/>
-        </w:rPr>
-        <w:t xml:space="preserve"> mostly replaced by new tissue</w:t>
-      </w:r>
-      <w:r>
-        <w:rPr>
-          <w:bCs w:val="0"/>
-          <w:lang w:bidi="en-US"/>
-        </w:rPr>
-        <w:t xml:space="preserve"> with foreign body giant cells (FBGC), sign of end-stage response of the inflammatory response following</w:t>
-      </w:r>
-      <w:r>
-        <w:rPr>
-          <w:bCs w:val="0"/>
-          <w:lang w:bidi="en-US"/>
-        </w:rPr>
-        <w:t xml:space="preserve"> foreign body</w:t>
-      </w:r>
-      <w:r>
-        <w:rPr>
-          <w:bCs w:val="0"/>
-          <w:lang w:bidi="en-US"/>
-        </w:rPr>
-        <w:t xml:space="preserve"> implantation</w:t>
-      </w:r>
-      <w:r>
-        <w:rPr>
-          <w:bCs w:val="0"/>
-          <w:lang w:bidi="en-US"/>
-        </w:rPr>
-        <w:t xml:space="preserve"> </w:t>
-      </w:r>
-      <w:r>
-        <w:rPr>
-          <w:bCs w:val="0"/>
-          <w:lang w:bidi="en-US"/>
-        </w:rPr>
-        <w:fldChar w:fldCharType="begin"/>
-      </w:r>
-      <w:r>
-        <w:rPr>
-          <w:bCs w:val="0"/>
-          <w:lang w:bidi="en-US"/>
-        </w:rPr>
-        <w:instrText xml:space="preserve"> ADDIN ZOTERO_ITEM CSL_CITATION {"citationID":"tjG31pc5","properties":{"formattedCitation":"(Anderson et al.)","plainCitation":"(Anderson et al.)","noteIndex":0},"citationItems":[{"id":4900,"uris":["http://zotero.org/users/7286058/items/F8AYPKAG"],"itemData":{"id":4900,"type":"article-journal","abstract":"The foreign body reaction composed of macrophages and foreign body giant cells is the end-stage response of the inflammatory and wound healing responses following implantation of a medical device, prosthesis, or biomaterial. A brief, focused overview of events leading to the foreign body reaction is presented. The major focus of this review is on factors that modulate the interaction of macrophages and foreign body giant cells on synthetic surfaces where the chemical, physical, and morphological characteristics of the synthetic surface are considered to play a role in modulating cellular events. These events in the foreign body reaction include protein adsorption, monocyte/ macrophage adhesion, macrophage fusion to form foreign body giant cells, consequences of the foreign body response on biomaterials, and cross-talk between macrophages/foreign body giant cells and inflammatory/wound healing cells. Biomaterial surface properties play an important role in modulating the foreign body reaction in the first two to four weeks following implantation of a medical device, even though the foreign body reaction at the tissue/material interface is present for the in vivo lifetime of the medical device. An understanding of the foreign body reaction is important as the foreign body reaction may impact the biocompatibility (safety) of the medical device, prosthesis, or implanted biomaterial and may significantly impact short- and long-term tissue responses with tissue-engineered constructs containing proteins, cells, and other biological components for use in tissue engineering and regenerative medicine. Our perspective has been on the inflammatory and wound healing response to implanted materials, devices, and tissue-engineered constructs. The incorporation of biological components of allogeneic or xenogeneic origin as well as stem cells into tissue-engineered or regenerative approaches opens up a myriad of other challenges. An in depth understanding of how the immune system interacts with these cells and how biomaterials or tissue-engineered constructs influences these interactions may prove pivotal to the safety, biocompatibility, and function of the device or system under consideration.","container-title":"Seminars in Immunology","DOI":"10.1016/j.smim.2007.11.004","ISSN":"10445323","issue":"2","journalAbbreviation":"Seminars in Immunology","language":"en","page":"86-100","source":"DOI.org (Crossref)","title":"Foreign body reaction to biomaterials","URL":"https://linkinghub.elsevier.com/retrieve/pii/S1044532307000966","volume":"20","author":[{"family":"Anderson","given":"James M."},{"family":"Rodriguez","given":"Analiz"},{"family":"Chang","given":"David T."}],"accessed":{"date-parts":[["2022",10,30]]},"issued":{"date-parts":[["2008",4]]}}}],"schema":"https://github.com/citation-style-language/schema/raw/master/csl-citation.json"} </w:instrText>
-      </w:r>
-      <w:r>
-        <w:rPr>
-          <w:bCs w:val="0"/>
-          <w:lang w:bidi="en-US"/>
-        </w:rPr>
-        <w:fldChar w:fldCharType="separate"/>
-      </w:r>
-      <w:r>
-        <w:rPr>
-          <w:bCs w:val="0"/>
-          <w:noProof/>
-          <w:lang w:bidi="en-US"/>
-        </w:rPr>
-        <w:t>(Anderson et al.)</w:t>
-      </w:r>
-      <w:r>
-        <w:rPr>
-          <w:bCs w:val="0"/>
-          <w:lang w:bidi="en-US"/>
-        </w:rPr>
-        <w:fldChar w:fldCharType="end"/>
-      </w:r>
-      <w:r>
-        <w:rPr>
-          <w:bCs w:val="0"/>
-          <w:lang w:bidi="en-US"/>
-        </w:rPr>
-        <w:t xml:space="preserve">. By comparison, 12 weeks after </w:t>
-      </w:r>
-      <w:r>
-        <w:rPr>
-          <w:bCs w:val="0"/>
-          <w:lang w:bidi="en-US"/>
-        </w:rPr>
-        <w:t xml:space="preserve">an </w:t>
-      </w:r>
-      <w:r>
-        <w:rPr>
-          <w:bCs w:val="0"/>
-          <w:lang w:bidi="en-US"/>
-        </w:rPr>
-        <w:t xml:space="preserve">SCI only, the injury </w:t>
-      </w:r>
-      <w:r>
-        <w:rPr>
-          <w:bCs w:val="0"/>
-          <w:lang w:bidi="en-US"/>
-        </w:rPr>
-        <w:t>was</w:t>
-      </w:r>
-      <w:r>
-        <w:rPr>
-          <w:bCs w:val="0"/>
-          <w:lang w:bidi="en-US"/>
-        </w:rPr>
-        <w:t xml:space="preserve"> filled with an empty</w:t>
-      </w:r>
-      <w:r>
-        <w:rPr>
-          <w:bCs w:val="0"/>
-          <w:lang w:bidi="en-US"/>
-        </w:rPr>
-        <w:t xml:space="preserve"> </w:t>
-      </w:r>
-      <w:r>
-        <w:rPr>
-          <w:bCs w:val="0"/>
-          <w:lang w:bidi="en-US"/>
-        </w:rPr>
-        <w:t>cyst with macrophages along thin septations</w:t>
-      </w:r>
-      <w:r>
-        <w:rPr>
-          <w:bCs w:val="0"/>
-          <w:lang w:bidi="en-US"/>
-        </w:rPr>
-        <w:t xml:space="preserve"> </w:t>
-      </w:r>
-      <w:r>
-        <w:rPr>
-          <w:bCs w:val="0"/>
-          <w:lang w:bidi="en-US"/>
-        </w:rPr>
-        <w:fldChar w:fldCharType="begin"/>
-      </w:r>
-      <w:r>
-        <w:rPr>
-          <w:bCs w:val="0"/>
-          <w:lang w:bidi="en-US"/>
-        </w:rPr>
-        <w:instrText xml:space="preserve"> ADDIN ZOTERO_ITEM CSL_CITATION {"citationID":"zmaLzQ6N","properties":{"formattedCitation":"(Guest et al.)","plainCitation":"(Guest et al.)","noteIndex":0},"citationItems":[{"id":4828,"uris":["http://zotero.org/users/7286058/items/M98AAN25"],"itemData":{"id":4828,"type":"article-journal","abstract":"Severe spinal cord injury leads to hemorrhage, edema and elevated tissue pressures that propagate ischemia. Liquefactive necrosis of damaged tissue eventually results in chronic cavities due to a wound healing process lacking adhesive contractile cells. Biomaterials can potently inﬂuence wound healing responses. Internal decompression (ID) refers to pial opening, allowing spontaneous extrusion and irrigation of ﬂuid necrotic debris relieving pressure and resulting in a space for biomaterial scaﬀold insertion. After thoracic contusions, rats were randomized to: contusion only, contusion + ID and contusion + ID + PLGA-PLL scaﬀold implantation, to test for neuroprotection and endogenous repair over 3 months. ID alone reduced inﬂammatory activity, cavity volume, and increased tissue sparing. Scaﬀold biodegradation produced delayed ingrowth of inﬂammatory and other cells resulting in endogenously derived laminin-rich tissue, marked reduction in cavitation and presence of tissue remodeling macrophages. Extensive recruitment of Schwann cells into adjacent spared white matter occurred, greatest in scaﬀold-implanted animals. Despite tissue preservation with myelin repair, no groups diﬀered signiﬁcantly in open ﬁeld locomotion. However, across all rats, spared epicenter tissue and locomotor outcomes were correlated. Scaﬀold-implanted animals showed no obvious toxicity. To study the clinical feasibility, timing and indications for scaﬀold implantation, Göttingen minipigs underwent ID and were implanted with scaﬀolds 4, 6, and 24 h after T10 contusion. High intra-spinal tissue pressures fell to pre-injury levels after ID and scaﬀold implantation. Extrusion of necrotic debris left suﬃcient space for a sized scaﬀold. These results provided the preclinical rationale for a current clinical study of biomaterial scaﬀold implantation into the human injured spinal cord.","container-title":"Biomaterials","DOI":"10.1016/j.biomaterials.2018.09.025","ISSN":"01429612","journalAbbreviation":"Biomaterials","language":"en","page":"284-300","source":"DOI.org (Crossref)","title":"Internal decompression of the acutely contused spinal cord: Differential effects of irrigation only versus biodegradable scaffold implantation","title-short":"Internal decompression of the acutely contused spinal cord","URL":"https://linkinghub.elsevier.com/retrieve/pii/S0142961218306628","volume":"185","author":[{"family":"Guest","given":"James D."},{"family":"Moore","given":"Simon W."},{"family":"Aimetti","given":"Alex A."},{"family":"Kutikov","given":"Artem B."},{"family":"Santamaria","given":"Andrea J."},{"family":"Hofstetter","given":"Christoph P."},{"family":"Ropper","given":"Alexander E."},{"family":"Theodore","given":"Nicholas"},{"family":"Ulich","given":"Thomas R."},{"family":"Layer","given":"Richard T."}],"accessed":{"date-parts":[["2022",10,29]]},"issued":{"date-parts":[["2018",12]]}}}],"schema":"https://github.com/citation-style-language/schema/raw/master/csl-citation.json"} </w:instrText>
-      </w:r>
-      <w:r>
-        <w:rPr>
-          <w:bCs w:val="0"/>
-          <w:lang w:bidi="en-US"/>
-        </w:rPr>
-        <w:fldChar w:fldCharType="separate"/>
-      </w:r>
-      <w:r>
-        <w:rPr>
-          <w:bCs w:val="0"/>
-          <w:noProof/>
-          <w:lang w:bidi="en-US"/>
-        </w:rPr>
-        <w:t>(Guest et al.)</w:t>
-      </w:r>
-      <w:r>
-        <w:rPr>
-          <w:bCs w:val="0"/>
-          <w:lang w:bidi="en-US"/>
-        </w:rPr>
-        <w:fldChar w:fldCharType="end"/>
-      </w:r>
-      <w:r>
-        <w:rPr>
-          <w:bCs w:val="0"/>
-          <w:lang w:bidi="en-US"/>
-        </w:rPr>
-        <w:t>.</w:t>
-      </w:r>
-      <w:r>
-        <w:rPr>
-          <w:bCs w:val="0"/>
-          <w:lang w:bidi="en-US"/>
-        </w:rPr>
-        <w:t xml:space="preserve"> </w:t>
+          <w:sz w:val="22"/>
+          <w:szCs w:val="22"/>
+        </w:rPr>
+        <w:t xml:space="preserve"> migration occurred outside of the CNS parenchyma.</w:t>
       </w:r>
     </w:p>
     <w:p>
       <w:pPr>
         <w:pStyle w:val="Body"/>
+        <w:spacing w:line="480" w:lineRule="auto"/>
         <w:rPr>
           <w:bCs w:val="0"/>
+          <w:sz w:val="22"/>
+          <w:szCs w:val="22"/>
           <w:lang w:bidi="en-US"/>
         </w:rPr>
       </w:pPr>
       <w:r>
         <w:rPr>
-          <w:b/>
+          <w:bCs w:val="0"/>
+          <w:sz w:val="22"/>
+          <w:szCs w:val="22"/>
           <w:lang w:bidi="en-US"/>
         </w:rPr>
-        <w:t>Tissue sparing and new tissue formation:</w:t>
-      </w:r>
-      <w:r>
-        <w:rPr>
-          <w:b/>
+        <w:t xml:space="preserve">Histological examination of the spinal cord, did not reveal any teratoma, or tumor. No </w:t>
+      </w:r>
+      <w:r>
+        <w:rPr>
+          <w:bCs w:val="0"/>
+          <w:sz w:val="22"/>
+          <w:szCs w:val="22"/>
           <w:lang w:bidi="en-US"/>
         </w:rPr>
-        <w:t xml:space="preserve"> </w:t>
+        <w:t>toxicities</w:t>
       </w:r>
       <w:r>
         <w:rPr>
           <w:bCs w:val="0"/>
+          <w:sz w:val="22"/>
+          <w:szCs w:val="22"/>
           <w:lang w:bidi="en-US"/>
         </w:rPr>
-        <w:t xml:space="preserve">in the </w:t>
+        <w:t xml:space="preserve"> were reported with OPC1 treatment including no impacts on morbidity or mortality.</w:t>
       </w:r>
       <w:r>
         <w:rPr>
           <w:bCs w:val="0"/>
-          <w:lang w:bidi="en-US"/>
-        </w:rPr>
-        <w:t>same study described above, ID + scaffold reported a decrease in cavity volume (86%) and an increase of preserved tissue width (44%) relative to the untreated animal group.</w:t>
-      </w:r>
-      <w:r>
-        <w:rPr>
-          <w:bCs w:val="0"/>
-          <w:lang w:bidi="en-US"/>
-        </w:rPr>
-        <w:t xml:space="preserve"> </w:t>
-      </w:r>
-      <w:r>
-        <w:rPr>
-          <w:bCs w:val="0"/>
-          <w:lang w:bidi="en-US"/>
-        </w:rPr>
-        <w:t>Compared to the control group, s</w:t>
-      </w:r>
-      <w:r>
-        <w:rPr>
-          <w:bCs w:val="0"/>
-          <w:lang w:bidi="en-US"/>
-        </w:rPr>
-        <w:t xml:space="preserve">caffold implanted animals had </w:t>
-      </w:r>
-      <w:r>
-        <w:rPr>
-          <w:bCs w:val="0"/>
-          <w:lang w:bidi="en-US"/>
-        </w:rPr>
-        <w:t>an increase of</w:t>
-      </w:r>
-      <w:r>
-        <w:rPr>
-          <w:bCs w:val="0"/>
-          <w:lang w:bidi="en-US"/>
-        </w:rPr>
-        <w:t xml:space="preserve"> </w:t>
-      </w:r>
-      <w:r>
-        <w:rPr>
-          <w:bCs w:val="0"/>
-          <w:lang w:bidi="en-US"/>
-        </w:rPr>
-        <w:t>0.6 mm</w:t>
-      </w:r>
-      <w:r>
-        <w:rPr>
-          <w:bCs w:val="0"/>
-          <w:vertAlign w:val="superscript"/>
-          <w:lang w:bidi="en-US"/>
-        </w:rPr>
-        <w:t>3</w:t>
-      </w:r>
-      <w:r>
-        <w:rPr>
-          <w:bCs w:val="0"/>
-          <w:lang w:bidi="en-US"/>
-        </w:rPr>
-        <w:t xml:space="preserve"> in white matter width and 2mm</w:t>
-      </w:r>
-      <w:r>
-        <w:rPr>
-          <w:bCs w:val="0"/>
-          <w:vertAlign w:val="superscript"/>
-          <w:lang w:bidi="en-US"/>
-        </w:rPr>
-        <w:t>3</w:t>
-      </w:r>
-      <w:r>
-        <w:rPr>
-          <w:bCs w:val="0"/>
-          <w:lang w:bidi="en-US"/>
-        </w:rPr>
-        <w:t xml:space="preserve"> remodeled volume tissue.</w:t>
-      </w:r>
-      <w:r>
-        <w:rPr>
-          <w:bCs w:val="0"/>
+          <w:sz w:val="22"/>
+          <w:szCs w:val="22"/>
           <w:lang w:bidi="en-US"/>
         </w:rPr>
         <w:t xml:space="preserve"> </w:t>
@@ -8336,626 +8825,608 @@
     <w:p>
       <w:pPr>
         <w:pStyle w:val="Body"/>
-        <w:rPr>
+        <w:spacing w:line="480" w:lineRule="auto"/>
+        <w:rPr>
+          <w:b/>
           <w:bCs w:val="0"/>
+          <w:sz w:val="22"/>
+          <w:szCs w:val="22"/>
           <w:lang w:bidi="en-US"/>
         </w:rPr>
       </w:pPr>
       <w:r>
         <w:rPr>
           <w:b/>
-        </w:rPr>
-        <w:t>Neurological growth</w:t>
-      </w:r>
-      <w:r>
-        <w:rPr>
           <w:bCs w:val="0"/>
-          <w:lang w:bidi="en-US"/>
-        </w:rPr>
-        <w:t>:</w:t>
-      </w:r>
-      <w:r>
-        <w:rPr>
-          <w:bCs w:val="0"/>
-          <w:lang w:bidi="en-US"/>
-        </w:rPr>
-        <w:t xml:space="preserve"> in the previous study, n</w:t>
-      </w:r>
-      <w:r>
-        <w:rPr>
-          <w:bCs w:val="0"/>
-          <w:lang w:bidi="en-US"/>
-        </w:rPr>
-        <w:t>ewly formed tissues were analyzed by immunofluorescent labeling and showed laminl-1 indicating regenerating axons entering the laminin-rich newly formed tissue at the injury site compared to control.</w:t>
-      </w:r>
-      <w:r>
-        <w:rPr>
-          <w:bCs w:val="0"/>
-          <w:lang w:bidi="en-US"/>
-        </w:rPr>
-        <w:t xml:space="preserve"> P0 staining showed Schwan cell (SCs)</w:t>
-      </w:r>
-      <w:r>
-        <w:rPr>
-          <w:bCs w:val="0"/>
-          <w:lang w:bidi="en-US"/>
-        </w:rPr>
-        <w:t xml:space="preserve"> extensively remyelinating white matter and newly formed tissue</w:t>
-      </w:r>
-      <w:r>
-        <w:rPr>
-          <w:bCs w:val="0"/>
-          <w:lang w:bidi="en-US"/>
-        </w:rPr>
-        <w:t xml:space="preserve"> after scaffold degradation</w:t>
-      </w:r>
-      <w:r>
-        <w:rPr>
-          <w:bCs w:val="0"/>
-          <w:lang w:bidi="en-US"/>
-        </w:rPr>
-        <w:t>.</w:t>
-      </w:r>
-      <w:r>
-        <w:rPr>
-          <w:bCs w:val="0"/>
-          <w:lang w:bidi="en-US"/>
-        </w:rPr>
-        <w:t xml:space="preserve"> Similar results were observed in two other studies (</w:t>
-      </w:r>
-      <w:r>
-        <w:rPr>
-          <w:bCs w:val="0"/>
-          <w:lang w:bidi="en-US"/>
-        </w:rPr>
-        <w:fldChar w:fldCharType="begin"/>
-      </w:r>
-      <w:r>
-        <w:rPr>
-          <w:bCs w:val="0"/>
-          <w:lang w:bidi="en-US"/>
-        </w:rPr>
-        <w:instrText xml:space="preserve"> ADDIN ZOTERO_ITEM CSL_CITATION {"citationID":"eXRT7Omz","properties":{"formattedCitation":"(Slotkin et al.)","plainCitation":"(Slotkin et al.)","noteIndex":0},"citationItems":[{"id":4830,"uris":["http://zotero.org/users/7286058/items/WAYXJWAW"],"itemData":{"id":4830,"type":"article-journal","abstract":"Tissue loss signiﬁcantly reduces the potential for functional recovery after spinal cord injury. We previously showed that implantation of porous scaffolds composed of a biodegradable and biocompatible block copolymer of Poly-lactic-co-glycolic acid and Poly-L-lysine improves functional recovery and reduces spinal cord tissue injury after spinal cord hemisection injury in rats. Here, we evaluated the safety and efﬁcacy of porous scaffolds in non-human Old-World primates (Chlorocebus sabaeus) after a partial and complete lateral hemisection of the thoracic spinal cord. Detailed analyses of kinematics and muscle activity revealed that by twelve weeks after injury fully hemisected monkeys implanted with scaffolds exhibited signiﬁcantly improved recovery of locomotion compared to non-implanted control animals. Twelve weeks after injury, histological analysis demonstrated that the spinal cords of monkeys with a hemisection injury implanted with scaffolds underwent appositional healing characterized by a significant increase in remodeled tissue in the region of the hemisection compared to non-implanted controls. The number of glial ﬁbrillary acidic protein immunopositive astrocytes was diminished within the inner regions of the remodeled tissue layer in treated animals. Activated macrophage and microglia were present diffusely throughout the remodeled tissue and concentrated at the interface between the preserved spinal cord tissue and the remodeled tissue layer. Numerous unphosphorylated neuroﬁlament H and neuronal growth associated protein positive ﬁbers and myelin basic protein positive cells may indicate neural sprouting inside the remodeled tissue layer of treated monkeys. These results support the safety and efﬁcacy of polymer scaffolds in a primate model of acute spinal cord injury. A device substantially similar to the device described here is the subject of an ongoing human clinical trial.","container-title":"Biomaterials","DOI":"10.1016/j.biomaterials.2017.01.024","ISSN":"01429612","journalAbbreviation":"Biomaterials","language":"en","page":"63-76","source":"DOI.org (Crossref)","title":"Biodegradable scaffolds promote tissue remodeling and functional improvement in non-human primates with acute spinal cord injury","URL":"https://linkinghub.elsevier.com/retrieve/pii/S0142961217300388","volume":"123","author":[{"family":"Slotkin","given":"Jonathan R."},{"family":"Pritchard","given":"Christopher D."},{"family":"Luque","given":"Brian"},{"family":"Ye","given":"Janice"},{"family":"Layer","given":"Richard T."},{"family":"Lawrence","given":"Mathew S."},{"family":"O'Shea","given":"Timothy M."},{"family":"Roy","given":"Roland R."},{"family":"Zhong","given":"Hui"},{"family":"Vollenweider","given":"Isabel"},{"family":"Edgerton","given":"V. Reggie"},{"family":"Courtine","given":"Grégoire"},{"family":"Woodard","given":"Eric J."},{"family":"Langer","given":"Robert"}],"accessed":{"date-parts":[["2022",10,29]]},"issued":{"date-parts":[["2017",4]]}}}],"schema":"https://github.com/citation-style-language/schema/raw/master/csl-citation.json"} </w:instrText>
-      </w:r>
-      <w:r>
-        <w:rPr>
-          <w:bCs w:val="0"/>
-          <w:lang w:bidi="en-US"/>
-        </w:rPr>
-        <w:fldChar w:fldCharType="separate"/>
-      </w:r>
-      <w:r>
-        <w:rPr>
-          <w:bCs w:val="0"/>
-          <w:noProof/>
-          <w:lang w:bidi="en-US"/>
-        </w:rPr>
-        <w:t>(Slotkin et al.)</w:t>
-      </w:r>
-      <w:r>
-        <w:rPr>
-          <w:bCs w:val="0"/>
-          <w:lang w:bidi="en-US"/>
-        </w:rPr>
-        <w:fldChar w:fldCharType="end"/>
-      </w:r>
-      <w:r>
-        <w:rPr>
-          <w:bCs w:val="0"/>
-          <w:lang w:bidi="en-US"/>
-        </w:rPr>
-        <w:t xml:space="preserve"> </w:t>
-      </w:r>
-      <w:r>
-        <w:rPr>
-          <w:bCs w:val="0"/>
-          <w:lang w:bidi="en-US"/>
-        </w:rPr>
-        <w:fldChar w:fldCharType="begin"/>
-      </w:r>
-      <w:r>
-        <w:rPr>
-          <w:bCs w:val="0"/>
-          <w:lang w:bidi="en-US"/>
-        </w:rPr>
-        <w:instrText xml:space="preserve"> ADDIN ZOTERO_ITEM CSL_CITATION {"citationID":"mHdV7dp0","properties":{"formattedCitation":"(Teng et al., \\uc0\\u8220{}Functional Recovery Following Traumatic Spinal Cord Injury Mediated by a Unique Polymer Scaffold Seeded with Neural Stem Cells\\uc0\\u8221{})","plainCitation":"(Teng et al., “Functional Recovery Following Traumatic Spinal Cord Injury Mediated by a Unique Polymer Scaffold Seeded with Neural Stem Cells”)","dontUpdate":true,"noteIndex":0},"citationItems":[{"id":4834,"uris":["http://zotero.org/users/7286058/items/RAMIBQR8"],"itemData":{"id":4834,"type":"article-journal","abstract":"To better direct repair following spinal cord injury (SCI), we designed an implant modeled after the intact spinal cord consisting of a multicomponent polymer scaffold seeded with neural stem cells. Implantation of the scaffold–neural stem cells unit into an adult rat hemisection model of SCI promoted long-term improvement in function (persistent for 1 year in some animals) relative to a lesion-control group. At 70 days postinjury, animals implanted with scaffold-plus-cells exhibited coordinated, weight-bearing hindlimb stepping. Histology and immunocytochemical analysis suggested that this recovery might be attributable partly to a reduction in tissue loss from secondary injury processes as well as in diminished glial scarring. Tract tracing demonstrated corticospinal tract fibers passing through the injury epicenter to the caudal cord, a phenomenon not present in untreated groups. Together with evidence of enhanced local GAP-43 expression not seen in controls, these findings suggest a possible regeneration component. These results may suggest a new approach to SCI and, more broadly, may serve as a prototype for multidisciplinary strategies against complex neurological problems.","container-title":"Proceedings of the National Academy of Sciences","DOI":"10.1073/pnas.052678899","ISSN":"0027-8424, 1091-6490","issue":"5","journalAbbreviation":"Proc. Natl. Acad. Sci. U.S.A.","language":"en","page":"3024-3029","source":"DOI.org (Crossref)","title":"Functional recovery following traumatic spinal cord injury mediated by a unique polymer scaffold seeded with neural stem cells","URL":"https://pnas.org/doi/full/10.1073/pnas.052678899","volume":"99","author":[{"family":"Teng","given":"Yang D."},{"family":"Lavik","given":"Erin B."},{"family":"Qu","given":"Xianlu"},{"family":"Park","given":"Kook I."},{"family":"Ourednik","given":"Jitka"},{"family":"Zurakowski","given":"David"},{"family":"Langer","given":"Robert"},{"family":"Snyder","given":"Evan Y."}],"accessed":{"date-parts":[["2022",10,29]]},"issued":{"date-parts":[["2002",3,5]]}}}],"schema":"https://github.com/citation-style-language/schema/raw/master/csl-citation.json"} </w:instrText>
-      </w:r>
-      <w:r>
-        <w:rPr>
-          <w:bCs w:val="0"/>
-          <w:lang w:bidi="en-US"/>
-        </w:rPr>
-        <w:fldChar w:fldCharType="separate"/>
-      </w:r>
-      <w:r>
-        <w:rPr>
-          <w:rFonts w:cs="Tahoma"/>
-        </w:rPr>
-        <w:t>(Teng et al.)</w:t>
-      </w:r>
-      <w:r>
-        <w:rPr>
-          <w:bCs w:val="0"/>
-          <w:lang w:bidi="en-US"/>
-        </w:rPr>
-        <w:fldChar w:fldCharType="end"/>
-      </w:r>
-      <w:r>
-        <w:rPr>
-          <w:bCs w:val="0"/>
-          <w:lang w:bidi="en-US"/>
-        </w:rPr>
-        <w:t xml:space="preserve">. In vitro, </w:t>
-      </w:r>
-      <w:r>
-        <w:rPr>
-          <w:bCs w:val="0"/>
-          <w:lang w:bidi="en-US"/>
-        </w:rPr>
-        <w:t>proteins secreted by OPC1s involved in axonal growth (</w:t>
-      </w:r>
-      <w:proofErr w:type="spellStart"/>
-      <w:r>
-        <w:rPr>
-          <w:bCs w:val="0"/>
-          <w:lang w:bidi="en-US"/>
-        </w:rPr>
-        <w:t>clusterin</w:t>
-      </w:r>
-      <w:proofErr w:type="spellEnd"/>
-      <w:r>
-        <w:rPr>
-          <w:bCs w:val="0"/>
-          <w:lang w:bidi="en-US"/>
-        </w:rPr>
-        <w:t>), neural repair (MCP-1), and suppression of ap</w:t>
-      </w:r>
-      <w:r>
-        <w:rPr>
-          <w:bCs w:val="0"/>
-          <w:lang w:bidi="en-US"/>
-        </w:rPr>
-        <w:t>o</w:t>
-      </w:r>
-      <w:r>
-        <w:rPr>
-          <w:bCs w:val="0"/>
-          <w:lang w:bidi="en-US"/>
-        </w:rPr>
-        <w:t>ptosis (</w:t>
-      </w:r>
-      <w:proofErr w:type="spellStart"/>
-      <w:r>
-        <w:rPr>
-          <w:bCs w:val="0"/>
-          <w:lang w:bidi="en-US"/>
-        </w:rPr>
-        <w:t>apoE</w:t>
-      </w:r>
-      <w:proofErr w:type="spellEnd"/>
-      <w:r>
-        <w:rPr>
-          <w:bCs w:val="0"/>
-          <w:lang w:bidi="en-US"/>
-        </w:rPr>
-        <w:t xml:space="preserve">,  TIMP1 or 2) were </w:t>
-      </w:r>
-      <w:r>
-        <w:rPr>
-          <w:bCs w:val="0"/>
-          <w:lang w:bidi="en-US"/>
-        </w:rPr>
-        <w:t>detected by Lumi</w:t>
-      </w:r>
-      <w:r>
-        <w:rPr>
-          <w:bCs w:val="0"/>
-          <w:lang w:bidi="en-US"/>
-        </w:rPr>
-        <w:t>n</w:t>
-      </w:r>
-      <w:r>
-        <w:rPr>
-          <w:bCs w:val="0"/>
-          <w:lang w:bidi="en-US"/>
-        </w:rPr>
-        <w:t>ex assay</w:t>
-      </w:r>
-      <w:r>
-        <w:rPr>
-          <w:bCs w:val="0"/>
-          <w:lang w:bidi="en-US"/>
-        </w:rPr>
-        <w:t xml:space="preserve"> at high levels (see supplementar</w:t>
-      </w:r>
-      <w:r>
-        <w:rPr>
-          <w:bCs w:val="0"/>
-          <w:lang w:bidi="en-US"/>
-        </w:rPr>
-        <w:t>y</w:t>
-      </w:r>
-      <w:r>
-        <w:rPr>
-          <w:bCs w:val="0"/>
-          <w:lang w:bidi="en-US"/>
-        </w:rPr>
-        <w:t xml:space="preserve"> Table 2 in </w:t>
-      </w:r>
-      <w:r>
-        <w:rPr>
-          <w:bCs w:val="0"/>
-          <w:lang w:bidi="en-US"/>
-        </w:rPr>
-        <w:fldChar w:fldCharType="begin"/>
-      </w:r>
-      <w:r>
-        <w:rPr>
-          <w:bCs w:val="0"/>
-          <w:lang w:bidi="en-US"/>
-        </w:rPr>
-        <w:instrText xml:space="preserve"> ADDIN ZOTERO_ITEM CSL_CITATION {"citationID":"iRSlIM6d","properties":{"formattedCitation":"(Priest et al.)","plainCitation":"(Priest et al.)","noteIndex":0},"citationItems":[{"id":4868,"uris":["http://zotero.org/users/7286058/items/DUBKU9A4"],"itemData":{"id":4868,"type":"article-journal","abstract":"Aim: To characterize the preclinical safety profile of a human embryonic stem cell-derived oligodendrocyte progenitor cell therapy product (AST-OPC1) in support of its use as a treatment for spinal cord injury (SCI). Materials &amp; methods: The phenotype and functional capacity of AST-OPC1 was characterized in vitro and in vivo. Safety and toxicology of AST-OPC1 administration was assessed in rodent models of thoracic SCI. Results: These results identify AST-OPC1 as an early-stage oligodendrocyte progenitor population capable of promoting neurite outgrowth in vitro and myelination in vivo. AST-OPC1 administration did not cause any adverse clinical observations, toxicities, allodynia or tumors. Conclusion: These results supported initiation of a Phase I clinical trial in patients with sensorimotor complete thoracic SCI.","container-title":"Regenerative Medicine","DOI":"10.2217/rme.15.57","ISSN":"1746-0751, 1746-076X","issue":"8","journalAbbreviation":"Regenerative Medicine","language":"en","page":"939-958","source":"DOI.org (Crossref)","title":"Preclinical safety of human embryonic stem cell-derived oligodendrocyte progenitors supporting clinical trials in spinal cord injury","URL":"https://www.futuremedicine.com/doi/10.2217/rme.15.57","volume":"10","author":[{"family":"Priest","given":"Catherine A"},{"family":"Manley","given":"Nathan C"},{"family":"Denham","given":"Jerrod"},{"family":"Wirth","given":"Edward D"},{"family":"Lebkowski","given":"Jane S"}],"accessed":{"date-parts":[["2022",10,29]]},"issued":{"date-parts":[["2015",11]]}}}],"schema":"https://github.com/citation-style-language/schema/raw/master/csl-citation.json"} </w:instrText>
-      </w:r>
-      <w:r>
-        <w:rPr>
-          <w:bCs w:val="0"/>
-          <w:lang w:bidi="en-US"/>
-        </w:rPr>
-        <w:fldChar w:fldCharType="separate"/>
-      </w:r>
-      <w:r>
-        <w:rPr>
-          <w:bCs w:val="0"/>
-          <w:noProof/>
-          <w:lang w:bidi="en-US"/>
-        </w:rPr>
-        <w:t>(Priest et al.)</w:t>
-      </w:r>
-      <w:r>
-        <w:rPr>
-          <w:bCs w:val="0"/>
-          <w:lang w:bidi="en-US"/>
-        </w:rPr>
-        <w:fldChar w:fldCharType="end"/>
-      </w:r>
-      <w:r>
-        <w:rPr>
-          <w:bCs w:val="0"/>
-          <w:lang w:bidi="en-US"/>
-        </w:rPr>
-        <w:t>).</w:t>
-      </w:r>
-      <w:r>
-        <w:rPr>
-          <w:bCs w:val="0"/>
-          <w:lang w:bidi="en-US"/>
-        </w:rPr>
-        <w:tab/>
-      </w:r>
-      <w:r>
-        <w:rPr>
-          <w:bCs w:val="0"/>
-          <w:lang w:bidi="en-US"/>
-        </w:rPr>
-        <w:t xml:space="preserve">In two studies, OPC1 injection results in </w:t>
-      </w:r>
-      <w:r>
-        <w:rPr>
-          <w:bCs w:val="0"/>
-          <w:lang w:bidi="en-US"/>
-        </w:rPr>
-        <w:t>engraftment</w:t>
-      </w:r>
-      <w:r>
-        <w:rPr>
-          <w:bCs w:val="0"/>
-          <w:lang w:bidi="en-US"/>
-        </w:rPr>
-        <w:t xml:space="preserve"> into the lesion site, suppression of parenchymal </w:t>
-      </w:r>
-      <w:proofErr w:type="spellStart"/>
-      <w:r>
-        <w:rPr>
-          <w:bCs w:val="0"/>
-          <w:lang w:bidi="en-US"/>
-        </w:rPr>
-        <w:t>cavition</w:t>
-      </w:r>
-      <w:proofErr w:type="spellEnd"/>
-      <w:r>
-        <w:rPr>
-          <w:bCs w:val="0"/>
-          <w:lang w:bidi="en-US"/>
-        </w:rPr>
-        <w:t xml:space="preserve"> and increased myelination within the injury site </w:t>
-      </w:r>
-      <w:r>
-        <w:rPr>
-          <w:bCs w:val="0"/>
-          <w:lang w:bidi="en-US"/>
-        </w:rPr>
-        <w:fldChar w:fldCharType="begin"/>
-      </w:r>
-      <w:r>
-        <w:rPr>
-          <w:bCs w:val="0"/>
-          <w:lang w:bidi="en-US"/>
-        </w:rPr>
-        <w:instrText xml:space="preserve"> ADDIN ZOTERO_ITEM CSL_CITATION {"citationID":"Wod1h9t5","properties":{"formattedCitation":"(Manley et al.)","plainCitation":"(Manley et al.)","noteIndex":0},"citationItems":[{"id":4574,"uris":["http://zotero.org/users/7286058/items/GI89YNLY"],"itemData":{"id":4574,"type":"article-journal","abstract":"Abstract\n            Cervical spinal cord injury (SCI) remains an important research focus for regenerative medicine given the potential for severe functional deficits and the current lack of treatment options to augment neurological recovery. We recently reported the preclinical safety data of a human embryonic cell-derived oligodendrocyte progenitor cell (OPC) therapy that supported initiation of a phase I clinical trial for patients with sensorimotor complete thoracic SCI. To support the clinical use of this OPC therapy for cervical injuries, we conducted preclinical efficacy and safety testing of the OPCs in a nude rat model of cervical SCI. Using the automated TreadScan system to track motor behavioral recovery, we found that OPCs significantly improved locomotor performance when administered directly into the cervical spinal cord 1 week after injury, and that this functional improvement was associated with reduced parenchymal cavitation and increased sparing of myelinated axons within the injury site. Based on large scale biodistribution and toxicology studies, we show that OPC migration is limited to the spinal cord and brainstem and did not cause any adverse clinical observations, toxicities, allodynia, or tumors. In combination with previously published efficacy and safety data, the results presented here supported initiation of a phase I/IIa clinical trial in the U.S. for patients with sensorimotor complete cervical SCI.","container-title":"Stem Cells Translational Medicine","DOI":"10.1002/sctm.17-0065","ISSN":"2157-6564, 2157-6580","issue":"10","language":"en","page":"1917-1929","source":"DOI.org (Crossref)","title":"Human Embryonic Stem Cell-Derived Oligodendrocyte Progenitor Cells: Preclinical Efficacy and Safety in Cervical Spinal Cord Injury","title-short":"Human Embryonic Stem Cell-Derived Oligodendrocyte Progenitor Cells","URL":"https://academic.oup.com/stcltm/article/6/10/1917/6454770","volume":"6","author":[{"family":"Manley","given":"Nathan C."},{"family":"Priest","given":"Catherine A."},{"family":"Denham","given":"Jerrod"},{"family":"Wirth","given":"Edward D."},{"family":"Lebkowski","given":"Jane S."}],"accessed":{"date-parts":[["2022",10,22]]},"issued":{"date-parts":[["2017",10,1]]}}}],"schema":"https://github.com/citation-style-language/schema/raw/master/csl-citation.json"} </w:instrText>
-      </w:r>
-      <w:r>
-        <w:rPr>
-          <w:bCs w:val="0"/>
-          <w:lang w:bidi="en-US"/>
-        </w:rPr>
-        <w:fldChar w:fldCharType="separate"/>
-      </w:r>
-      <w:r>
-        <w:rPr>
-          <w:bCs w:val="0"/>
-          <w:noProof/>
-          <w:lang w:bidi="en-US"/>
-        </w:rPr>
-        <w:t>(Manley et al.)</w:t>
-      </w:r>
-      <w:r>
-        <w:rPr>
-          <w:bCs w:val="0"/>
-          <w:lang w:bidi="en-US"/>
-        </w:rPr>
-        <w:fldChar w:fldCharType="end"/>
-      </w:r>
-      <w:r>
-        <w:rPr>
-          <w:bCs w:val="0"/>
-          <w:lang w:bidi="en-US"/>
-        </w:rPr>
-        <w:t>.</w:t>
+          <w:sz w:val="22"/>
+        </w:rPr>
+        <w:t>Validation</w:t>
       </w:r>
     </w:p>
     <w:p>
       <w:pPr>
-        <w:pStyle w:val="SubsectionTitle"/>
-      </w:pPr>
-      <w:r>
-        <w:t>Validation</w:t>
+        <w:pStyle w:val="Body"/>
+        <w:spacing w:line="480" w:lineRule="auto"/>
+        <w:rPr>
+          <w:sz w:val="22"/>
+          <w:szCs w:val="22"/>
+        </w:rPr>
+      </w:pPr>
+      <w:proofErr w:type="spellStart"/>
+      <w:r>
+        <w:rPr>
+          <w:sz w:val="22"/>
+          <w:szCs w:val="22"/>
+        </w:rPr>
+        <w:t>InVivo</w:t>
+      </w:r>
+      <w:proofErr w:type="spellEnd"/>
+      <w:r>
+        <w:rPr>
+          <w:sz w:val="22"/>
+          <w:szCs w:val="22"/>
+        </w:rPr>
+        <w:t xml:space="preserve"> therapeutics has completed its first clinical trial in 2015, and since then has an on-going </w:t>
+      </w:r>
+      <w:r>
+        <w:rPr>
+          <w:sz w:val="22"/>
+          <w:szCs w:val="22"/>
+        </w:rPr>
+        <w:t xml:space="preserve">second </w:t>
+      </w:r>
+      <w:r>
+        <w:rPr>
+          <w:sz w:val="22"/>
+          <w:szCs w:val="22"/>
+        </w:rPr>
+        <w:t xml:space="preserve">clinical trial (INSPIRE 2.0). </w:t>
+      </w:r>
+      <w:r>
+        <w:rPr>
+          <w:sz w:val="22"/>
+          <w:szCs w:val="22"/>
+        </w:rPr>
+        <w:t xml:space="preserve">In INSPIRE 2.0, </w:t>
+      </w:r>
+      <w:r>
+        <w:rPr>
+          <w:sz w:val="22"/>
+          <w:szCs w:val="22"/>
+        </w:rPr>
+        <w:t>19 patients with nonpenetrating S</w:t>
+      </w:r>
+      <w:r>
+        <w:rPr>
+          <w:sz w:val="22"/>
+          <w:szCs w:val="22"/>
+        </w:rPr>
+        <w:t>C</w:t>
+      </w:r>
+      <w:r>
+        <w:rPr>
+          <w:sz w:val="22"/>
+          <w:szCs w:val="22"/>
+        </w:rPr>
+        <w:t xml:space="preserve">I with a visible contusion </w:t>
+      </w:r>
+      <w:r>
+        <w:rPr>
+          <w:sz w:val="22"/>
+          <w:szCs w:val="22"/>
+        </w:rPr>
+        <w:lastRenderedPageBreak/>
+        <w:t>on MRI, AIS A scale, neurological level of injury at T2-T12 underwent NSS implantation.</w:t>
+      </w:r>
+      <w:r>
+        <w:rPr>
+          <w:sz w:val="22"/>
+          <w:szCs w:val="22"/>
+        </w:rPr>
+        <w:t xml:space="preserve"> These patients were monitored for adverse and adverse device events (AEs and ADEs), </w:t>
+      </w:r>
+      <w:r>
+        <w:rPr>
+          <w:sz w:val="22"/>
+          <w:szCs w:val="22"/>
+        </w:rPr>
+        <w:t xml:space="preserve">bowel and bladder functions and they had </w:t>
+      </w:r>
+      <w:r>
+        <w:rPr>
+          <w:sz w:val="22"/>
+          <w:szCs w:val="22"/>
+        </w:rPr>
+        <w:t xml:space="preserve">follow-up MRIs to assess for presence or not of cyst formation. 7 of 16 had an improvement exceeding historical benchmarks </w:t>
+      </w:r>
+      <w:r>
+        <w:rPr>
+          <w:sz w:val="22"/>
+          <w:szCs w:val="22"/>
+        </w:rPr>
+        <w:t>(</w:t>
+      </w:r>
+      <w:r>
+        <w:rPr>
+          <w:sz w:val="22"/>
+          <w:szCs w:val="22"/>
+        </w:rPr>
+        <w:t xml:space="preserve">AIS grade </w:t>
+      </w:r>
+      <w:r>
+        <w:rPr>
+          <w:sz w:val="22"/>
+          <w:szCs w:val="22"/>
+        </w:rPr>
+        <w:t xml:space="preserve">A to B or C </w:t>
+      </w:r>
+      <w:r>
+        <w:rPr>
+          <w:sz w:val="22"/>
+          <w:szCs w:val="22"/>
+        </w:rPr>
+        <w:t>at 6 month</w:t>
+      </w:r>
+      <w:r>
+        <w:rPr>
+          <w:sz w:val="22"/>
+          <w:szCs w:val="22"/>
+        </w:rPr>
+        <w:t xml:space="preserve">). 4 patients </w:t>
+      </w:r>
+      <w:r>
+        <w:rPr>
+          <w:sz w:val="22"/>
+          <w:szCs w:val="22"/>
+        </w:rPr>
+        <w:t xml:space="preserve">(25%) </w:t>
+      </w:r>
+      <w:r>
+        <w:rPr>
+          <w:sz w:val="22"/>
+          <w:szCs w:val="22"/>
+        </w:rPr>
+        <w:t xml:space="preserve">had an </w:t>
+      </w:r>
+      <w:r>
+        <w:rPr>
+          <w:sz w:val="22"/>
+          <w:szCs w:val="22"/>
+        </w:rPr>
+        <w:t xml:space="preserve">improvement in motor score of 1 to 18 point by 24 months. Bowel and bladder functions were improved in all 6 responders. </w:t>
+      </w:r>
+      <w:r>
+        <w:rPr>
+          <w:sz w:val="22"/>
+          <w:szCs w:val="22"/>
+        </w:rPr>
+        <w:t xml:space="preserve">And </w:t>
+      </w:r>
+      <w:r>
+        <w:rPr>
+          <w:sz w:val="22"/>
+          <w:szCs w:val="22"/>
+        </w:rPr>
+        <w:t xml:space="preserve">finally </w:t>
+      </w:r>
+      <w:r>
+        <w:rPr>
+          <w:sz w:val="22"/>
+          <w:szCs w:val="22"/>
+        </w:rPr>
+        <w:t>no ADEs were reported</w:t>
+      </w:r>
+      <w:r>
+        <w:rPr>
+          <w:sz w:val="22"/>
+          <w:szCs w:val="22"/>
+        </w:rPr>
+        <w:t xml:space="preserve"> </w:t>
+      </w:r>
+      <w:r>
+        <w:rPr>
+          <w:sz w:val="22"/>
+          <w:szCs w:val="22"/>
+        </w:rPr>
+        <w:fldChar w:fldCharType="begin"/>
+      </w:r>
+      <w:r>
+        <w:rPr>
+          <w:sz w:val="22"/>
+          <w:szCs w:val="22"/>
+        </w:rPr>
+        <w:instrText xml:space="preserve"> ADDIN ZOTERO_ITEM CSL_CITATION {"citationID":"auNEBlzi","properties":{"formattedCitation":"(Kim et al.)","plainCitation":"(Kim et al.)","noteIndex":0},"citationItems":[{"id":4564,"uris":["http://zotero.org/users/7286058/items/SM4ZDDKI"],"itemData":{"id":4564,"type":"article-journal","abstract":"Based on 6-month data from the InVivo Study of Probable Benefit of the Neuro-Spinal Scaffold for Safety and Neurological Recovery in Patients with Complete Thoracic Spinal Cord Injury (INSPIRE) study (NCT02138110), acute implantation of an investigational bioresorbable polymer device (Neuro-Spinal Scaffold [NSS]) appeared to be safe in patients with complete thoracic spinal cord injury (SCI) and was associated with an ASIA Impairment Scale (AIS) conversion rate that exceeded historical controls.","container-title":"Neurosurgery","DOI":"10.1227/neu.0000000000001932","ISSN":"0148-396X","issue":"6","journalAbbreviation":"Neurosurgery","note":"PMID: 35442254\nPMCID: PMC9067089","page":"668-675","source":"PubMed Central","title":"Acute Implantation of a Bioresorbable Polymer Scaffold in Patients With Complete Thoracic Spinal Cord Injury: 24-Month Follow-up From the INSPIRE Study","title-short":"Acute Implantation of a Bioresorbable Polymer Scaffold in Patients With Complete Thoracic Spinal Cord Injury","URL":"https://www.ncbi.nlm.nih.gov/pmc/articles/PMC9067089/","volume":"90","author":[{"family":"Kim","given":"Kee D."},{"family":"Lee","given":"K. Stuart"},{"family":"Coric","given":"Domagoj"},{"family":"Harrop","given":"James S."},{"family":"Theodore","given":"Nicholas"},{"family":"Toselli","given":"Richard M."}],"accessed":{"date-parts":[["2022",10,22]]},"issued":{"date-parts":[["2022",6]]}}}],"schema":"https://github.com/citation-style-language/schema/raw/master/csl-citation.json"} </w:instrText>
+      </w:r>
+      <w:r>
+        <w:rPr>
+          <w:sz w:val="22"/>
+          <w:szCs w:val="22"/>
+        </w:rPr>
+        <w:fldChar w:fldCharType="separate"/>
+      </w:r>
+      <w:r>
+        <w:rPr>
+          <w:noProof/>
+          <w:sz w:val="22"/>
+          <w:szCs w:val="22"/>
+        </w:rPr>
+        <w:t>(Kim et al.)</w:t>
+      </w:r>
+      <w:r>
+        <w:rPr>
+          <w:sz w:val="22"/>
+          <w:szCs w:val="22"/>
+        </w:rPr>
+        <w:fldChar w:fldCharType="end"/>
+      </w:r>
+      <w:r>
+        <w:rPr>
+          <w:sz w:val="22"/>
+          <w:szCs w:val="22"/>
+        </w:rPr>
+        <w:t>.</w:t>
+      </w:r>
+      <w:r>
+        <w:rPr>
+          <w:sz w:val="22"/>
+          <w:szCs w:val="22"/>
+        </w:rPr>
+        <w:t xml:space="preserve"> In other </w:t>
+      </w:r>
+      <w:r>
+        <w:rPr>
+          <w:sz w:val="22"/>
+          <w:szCs w:val="22"/>
+        </w:rPr>
+        <w:t>NSS implantation was performed in a 25-year-old man with complete loss of sensation below L1 (T11 AIS grade A).</w:t>
+      </w:r>
+      <w:r>
+        <w:rPr>
+          <w:sz w:val="22"/>
+          <w:szCs w:val="22"/>
+        </w:rPr>
+        <w:t xml:space="preserve"> 3 months after the surgery, he had sensation at and above L1 dermatomes bilaterally, improved motor function in the hip flexor and strength in the knee extensors. </w:t>
+      </w:r>
+      <w:r>
+        <w:rPr>
+          <w:sz w:val="22"/>
+          <w:szCs w:val="22"/>
+        </w:rPr>
+        <w:t>6 month follow-up showed no complications and he improved to an L1 AIS grade C</w:t>
+      </w:r>
+      <w:r>
+        <w:rPr>
+          <w:sz w:val="22"/>
+          <w:szCs w:val="22"/>
+        </w:rPr>
+        <w:t xml:space="preserve"> </w:t>
+      </w:r>
+      <w:r>
+        <w:rPr>
+          <w:sz w:val="22"/>
+          <w:szCs w:val="22"/>
+        </w:rPr>
+        <w:fldChar w:fldCharType="begin"/>
+      </w:r>
+      <w:r>
+        <w:rPr>
+          <w:sz w:val="22"/>
+          <w:szCs w:val="22"/>
+        </w:rPr>
+        <w:instrText xml:space="preserve"> ADDIN ZOTERO_ITEM CSL_CITATION {"citationID":"bxnbXl5v","properties":{"formattedCitation":"(Theodore et al.)","plainCitation":"(Theodore et al.)","noteIndex":0},"citationItems":[{"id":4656,"uris":["http://zotero.org/users/7286058/items/LNWTCVPG"],"itemData":{"id":4656,"type":"article-journal","abstract":"BACKGROUND AND IMPORTANCE: A porous bioresorbable polymer scaffold has previously been tested in preclinical animal models of spinal cord contusion injury to promote appositional healing, spare white matter, decrease posttraumatic cysts, and normalize intraparenchymal tissue pressure. This is the first report of its human implantation in a spinal cord injury patient during a pilot study testing the safety and feasibility of this technique (ClinicalTrials.gov Identifier: NCT02138110). CLINICAL PRESENTATION: A 25-year-old man had a T11-12 fracture dislocation sustained in a motocross accident that resulted in a T11 American Spinal Injury Association Impairment Scale (AIS) grade A traumatic spinal cord injury. He was treated with acute surgical decompression and spinal fixation with fusion, and enrolled in the spinal scaffold study. A 2 · 10 mm bioresorbable scaffold was placed in the spinal cord parenchyma at T12. The scaffold was implanted directly into the traumatic cavity within the spinal cord through a dorsal root entry zone myelotomy at the caudal extent of the contused area. By 3 months, his neurological examination improved to an L1 AIS grade C incomplete injury. At 6-month postoperative follow-up, there were no procedural complications or apparent safety issues related to the scaffold implantation. CONCLUSION: Although longer-term follow-up and investigation are required, this case demonstrates that a polymer scaffold can be safely implanted into an acutely contused spinal cord. This is the first human surgical implantation, and future outcomes of other patients in this clinical trial will better elucidate the safety and possible efficacy profile of the scaffold.","container-title":"Neurosurgery","DOI":"10.1227/NEU.0000000000001283","ISSN":"0148-396X","issue":"2","language":"en","page":"E305-E312","source":"DOI.org (Crossref)","title":"First Human Implantation of a Bioresorbable Polymer Scaffold for Acute Traumatic Spinal Cord Injury: A Clinical Pilot Study for Safety and Feasibility","title-short":"First Human Implantation of a Bioresorbable Polymer Scaffold for Acute Traumatic Spinal Cord Injury","URL":"https://journals.lww.com/00006123-201608000-00027","volume":"79","author":[{"family":"Theodore","given":"Nicholas"},{"family":"Hlubek","given":"Randall"},{"family":"Danielson","given":"Jill"},{"family":"Neff","given":"Kristin"},{"family":"Vaickus","given":"Lou"},{"family":"Ulich","given":"Thomas R."},{"family":"Ropper","given":"Alexander E."}],"accessed":{"date-parts":[["2022",10,24]]},"issued":{"date-parts":[["2016",8]]}}}],"schema":"https://github.com/citation-style-language/schema/raw/master/csl-citation.json"} </w:instrText>
+      </w:r>
+      <w:r>
+        <w:rPr>
+          <w:sz w:val="22"/>
+          <w:szCs w:val="22"/>
+        </w:rPr>
+        <w:fldChar w:fldCharType="separate"/>
+      </w:r>
+      <w:r>
+        <w:rPr>
+          <w:noProof/>
+          <w:sz w:val="22"/>
+          <w:szCs w:val="22"/>
+        </w:rPr>
+        <w:t>(Theodore et al.)</w:t>
+      </w:r>
+      <w:r>
+        <w:rPr>
+          <w:sz w:val="22"/>
+          <w:szCs w:val="22"/>
+        </w:rPr>
+        <w:fldChar w:fldCharType="end"/>
+      </w:r>
+      <w:r>
+        <w:rPr>
+          <w:sz w:val="22"/>
+          <w:szCs w:val="22"/>
+        </w:rPr>
+        <w:t>.</w:t>
       </w:r>
     </w:p>
     <w:p>
       <w:pPr>
         <w:pStyle w:val="Body"/>
-      </w:pPr>
-      <w:proofErr w:type="spellStart"/>
-      <w:r>
-        <w:t>InVivo</w:t>
-      </w:r>
-      <w:proofErr w:type="spellEnd"/>
-      <w:r>
-        <w:t xml:space="preserve"> therapeutics has completed its first clinical trial in 2015, and since then has an on-going </w:t>
-      </w:r>
-      <w:r>
-        <w:t xml:space="preserve">second </w:t>
-      </w:r>
-      <w:r>
-        <w:t xml:space="preserve">clinical trial (INSPIRE 2.0). </w:t>
-      </w:r>
-      <w:r>
-        <w:t xml:space="preserve">In INSPIRE 2.0, </w:t>
-      </w:r>
-      <w:r>
-        <w:t>19 patients with nonpenetrating S</w:t>
-      </w:r>
-      <w:r>
-        <w:t>C</w:t>
-      </w:r>
-      <w:r>
-        <w:t>I with a visible contusion on MRI, AIS A scale, neurological level of injury at T2-T12 underwent NSS implantation.</w:t>
-      </w:r>
-      <w:r>
-        <w:t xml:space="preserve"> These patients were monitored for adverse and adverse device events (AEs and ADEs), </w:t>
-      </w:r>
-      <w:r>
-        <w:t xml:space="preserve">bowel and bladder functions and they had </w:t>
-      </w:r>
-      <w:r>
-        <w:t xml:space="preserve">follow-up MRIs to assess for presence or not of cyst formation. 7 of 16 had an improvement exceeding historical benchmarks </w:t>
-      </w:r>
-      <w:r>
-        <w:t>(</w:t>
-      </w:r>
-      <w:r>
-        <w:t xml:space="preserve">AIS grade </w:t>
-      </w:r>
-      <w:r>
-        <w:t xml:space="preserve">A to B or C </w:t>
-      </w:r>
-      <w:r>
-        <w:t>at 6 month</w:t>
-      </w:r>
-      <w:r>
-        <w:t xml:space="preserve">). 4 patients had an </w:t>
-      </w:r>
-      <w:r>
-        <w:t xml:space="preserve">improvement in motor score of 1 to 18 point by 24 months. Bowel and bladder functions were improved in all 6 responders. </w:t>
-      </w:r>
-      <w:r>
-        <w:t xml:space="preserve">And </w:t>
-      </w:r>
-      <w:r>
-        <w:t xml:space="preserve">finally </w:t>
-      </w:r>
-      <w:r>
-        <w:t>no ADEs were reported</w:t>
-      </w:r>
-      <w:r>
-        <w:t xml:space="preserve"> </w:t>
-      </w:r>
-      <w:r>
-        <w:fldChar w:fldCharType="begin"/>
-      </w:r>
-      <w:r>
-        <w:instrText xml:space="preserve"> ADDIN ZOTERO_ITEM CSL_CITATION {"citationID":"auNEBlzi","properties":{"formattedCitation":"(Kim et al.)","plainCitation":"(Kim et al.)","noteIndex":0},"citationItems":[{"id":4564,"uris":["http://zotero.org/users/7286058/items/SM4ZDDKI"],"itemData":{"id":4564,"type":"article-journal","abstract":"Based on 6-month data from the InVivo Study of Probable Benefit of the Neuro-Spinal Scaffold for Safety and Neurological Recovery in Patients with Complete Thoracic Spinal Cord Injury (INSPIRE) study (NCT02138110), acute implantation of an investigational bioresorbable polymer device (Neuro-Spinal Scaffold [NSS]) appeared to be safe in patients with complete thoracic spinal cord injury (SCI) and was associated with an ASIA Impairment Scale (AIS) conversion rate that exceeded historical controls.","container-title":"Neurosurgery","DOI":"10.1227/neu.0000000000001932","ISSN":"0148-396X","issue":"6","journalAbbreviation":"Neurosurgery","note":"PMID: 35442254\nPMCID: PMC9067089","page":"668-675","source":"PubMed Central","title":"Acute Implantation of a Bioresorbable Polymer Scaffold in Patients With Complete Thoracic Spinal Cord Injury: 24-Month Follow-up From the INSPIRE Study","title-short":"Acute Implantation of a Bioresorbable Polymer Scaffold in Patients With Complete Thoracic Spinal Cord Injury","URL":"https://www.ncbi.nlm.nih.gov/pmc/articles/PMC9067089/","volume":"90","author":[{"family":"Kim","given":"Kee D."},{"family":"Lee","given":"K. Stuart"},{"family":"Coric","given":"Domagoj"},{"family":"Harrop","given":"James S."},{"family":"Theodore","given":"Nicholas"},{"family":"Toselli","given":"Richard M."}],"accessed":{"date-parts":[["2022",10,22]]},"issued":{"date-parts":[["2022",6]]}}}],"schema":"https://github.com/citation-style-language/schema/raw/master/csl-citation.json"} </w:instrText>
-      </w:r>
-      <w:r>
-        <w:fldChar w:fldCharType="separate"/>
-      </w:r>
-      <w:r>
-        <w:rPr>
-          <w:noProof/>
-        </w:rPr>
-        <w:t>(Kim et al.)</w:t>
-      </w:r>
-      <w:r>
-        <w:fldChar w:fldCharType="end"/>
-      </w:r>
-      <w:r>
-        <w:t>.</w:t>
-      </w:r>
-      <w:r>
-        <w:t xml:space="preserve"> In other </w:t>
-      </w:r>
-      <w:r>
-        <w:t>NSS implantation was performed in a 25-year-old man with complete loss of sensation below L1 (T11 AIS grade A).</w:t>
-      </w:r>
-      <w:r>
-        <w:t xml:space="preserve"> 3 months after the surgery, he had sensation at and above L1 dermatomes bilaterally, improved motor function in the hip flexor and strength in the knee extensors. </w:t>
-      </w:r>
-      <w:r>
-        <w:t>6 month follow-up showed no complications and he improved to an L1 AIS grade C</w:t>
-      </w:r>
-      <w:r>
-        <w:t xml:space="preserve"> </w:t>
-      </w:r>
-      <w:r>
-        <w:fldChar w:fldCharType="begin"/>
-      </w:r>
-      <w:r>
-        <w:instrText xml:space="preserve"> ADDIN ZOTERO_ITEM CSL_CITATION {"citationID":"bxnbXl5v","properties":{"formattedCitation":"(Theodore et al.)","plainCitation":"(Theodore et al.)","noteIndex":0},"citationItems":[{"id":4656,"uris":["http://zotero.org/users/7286058/items/LNWTCVPG"],"itemData":{"id":4656,"type":"article-journal","abstract":"BACKGROUND AND IMPORTANCE: A porous bioresorbable polymer scaffold has previously been tested in preclinical animal models of spinal cord contusion injury to promote appositional healing, spare white matter, decrease posttraumatic cysts, and normalize intraparenchymal tissue pressure. This is the first report of its human implantation in a spinal cord injury patient during a pilot study testing the safety and feasibility of this technique (ClinicalTrials.gov Identifier: NCT02138110). CLINICAL PRESENTATION: A 25-year-old man had a T11-12 fracture dislocation sustained in a motocross accident that resulted in a T11 American Spinal Injury Association Impairment Scale (AIS) grade A traumatic spinal cord injury. He was treated with acute surgical decompression and spinal fixation with fusion, and enrolled in the spinal scaffold study. A 2 · 10 mm bioresorbable scaffold was placed in the spinal cord parenchyma at T12. The scaffold was implanted directly into the traumatic cavity within the spinal cord through a dorsal root entry zone myelotomy at the caudal extent of the contused area. By 3 months, his neurological examination improved to an L1 AIS grade C incomplete injury. At 6-month postoperative follow-up, there were no procedural complications or apparent safety issues related to the scaffold implantation. CONCLUSION: Although longer-term follow-up and investigation are required, this case demonstrates that a polymer scaffold can be safely implanted into an acutely contused spinal cord. This is the first human surgical implantation, and future outcomes of other patients in this clinical trial will better elucidate the safety and possible efficacy profile of the scaffold.","container-title":"Neurosurgery","DOI":"10.1227/NEU.0000000000001283","ISSN":"0148-396X","issue":"2","language":"en","page":"E305-E312","source":"DOI.org (Crossref)","title":"First Human Implantation of a Bioresorbable Polymer Scaffold for Acute Traumatic Spinal Cord Injury: A Clinical Pilot Study for Safety and Feasibility","title-short":"First Human Implantation of a Bioresorbable Polymer Scaffold for Acute Traumatic Spinal Cord Injury","URL":"https://journals.lww.com/00006123-201608000-00027","volume":"79","author":[{"family":"Theodore","given":"Nicholas"},{"family":"Hlubek","given":"Randall"},{"family":"Danielson","given":"Jill"},{"family":"Neff","given":"Kristin"},{"family":"Vaickus","given":"Lou"},{"family":"Ulich","given":"Thomas R."},{"family":"Ropper","given":"Alexander E."}],"accessed":{"date-parts":[["2022",10,24]]},"issued":{"date-parts":[["2016",8]]}}}],"schema":"https://github.com/citation-style-language/schema/raw/master/csl-citation.json"} </w:instrText>
-      </w:r>
-      <w:r>
-        <w:fldChar w:fldCharType="separate"/>
-      </w:r>
-      <w:r>
-        <w:rPr>
-          <w:noProof/>
-        </w:rPr>
-        <w:t>(Theodore et al.)</w:t>
-      </w:r>
-      <w:r>
-        <w:fldChar w:fldCharType="end"/>
-      </w:r>
-      <w:r>
-        <w:t>.</w:t>
+        <w:spacing w:line="480" w:lineRule="auto"/>
+        <w:rPr>
+          <w:sz w:val="22"/>
+          <w:szCs w:val="22"/>
+        </w:rPr>
+      </w:pPr>
+      <w:r>
+        <w:rPr>
+          <w:sz w:val="22"/>
+          <w:szCs w:val="22"/>
+        </w:rPr>
+        <w:t xml:space="preserve">Lineage therapeutic </w:t>
+      </w:r>
+      <w:r>
+        <w:rPr>
+          <w:sz w:val="22"/>
+          <w:szCs w:val="22"/>
+        </w:rPr>
+        <w:t>has</w:t>
+      </w:r>
+      <w:r>
+        <w:rPr>
+          <w:sz w:val="22"/>
+          <w:szCs w:val="22"/>
+        </w:rPr>
+        <w:t xml:space="preserve"> completed 2 clinical trials. In the most recent (Phase 1/2a dose escalation trial), </w:t>
+      </w:r>
+      <w:r>
+        <w:rPr>
+          <w:sz w:val="22"/>
+          <w:szCs w:val="22"/>
+        </w:rPr>
+        <w:t xml:space="preserve">25 </w:t>
+      </w:r>
+      <w:r>
+        <w:rPr>
+          <w:sz w:val="22"/>
+          <w:szCs w:val="22"/>
+        </w:rPr>
+        <w:t>patient</w:t>
+      </w:r>
+      <w:r>
+        <w:rPr>
+          <w:sz w:val="22"/>
+          <w:szCs w:val="22"/>
+        </w:rPr>
+        <w:t>s with C4-7 AIS grade A or B,</w:t>
+      </w:r>
+      <w:r>
+        <w:rPr>
+          <w:sz w:val="22"/>
+          <w:szCs w:val="22"/>
+        </w:rPr>
+        <w:t xml:space="preserve"> received different dose</w:t>
+      </w:r>
+      <w:r>
+        <w:rPr>
+          <w:sz w:val="22"/>
+          <w:szCs w:val="22"/>
+        </w:rPr>
+        <w:t>s</w:t>
+      </w:r>
+      <w:r>
+        <w:rPr>
+          <w:sz w:val="22"/>
+          <w:szCs w:val="22"/>
+        </w:rPr>
+        <w:t xml:space="preserve"> of OPC1 (2 x 10</w:t>
+      </w:r>
+      <w:r>
+        <w:rPr>
+          <w:sz w:val="22"/>
+          <w:szCs w:val="22"/>
+          <w:vertAlign w:val="superscript"/>
+        </w:rPr>
+        <w:t>6</w:t>
+      </w:r>
+      <w:r>
+        <w:rPr>
+          <w:sz w:val="22"/>
+          <w:szCs w:val="22"/>
+        </w:rPr>
+        <w:t>, 1 x 10</w:t>
+      </w:r>
+      <w:r>
+        <w:rPr>
+          <w:sz w:val="22"/>
+          <w:szCs w:val="22"/>
+          <w:vertAlign w:val="superscript"/>
+        </w:rPr>
+        <w:t xml:space="preserve">7 </w:t>
+      </w:r>
+      <w:r>
+        <w:rPr>
+          <w:sz w:val="22"/>
+          <w:szCs w:val="22"/>
+        </w:rPr>
+        <w:t>or 2 x 10</w:t>
+      </w:r>
+      <w:r>
+        <w:rPr>
+          <w:sz w:val="22"/>
+          <w:szCs w:val="22"/>
+          <w:vertAlign w:val="superscript"/>
+        </w:rPr>
+        <w:t>7</w:t>
+      </w:r>
+      <w:r>
+        <w:rPr>
+          <w:sz w:val="22"/>
+          <w:szCs w:val="22"/>
+        </w:rPr>
+        <w:t>).</w:t>
+      </w:r>
+      <w:r>
+        <w:rPr>
+          <w:sz w:val="22"/>
+          <w:szCs w:val="22"/>
+        </w:rPr>
+        <w:t xml:space="preserve"> At -</w:t>
+      </w:r>
+      <w:r>
+        <w:rPr>
+          <w:sz w:val="22"/>
+          <w:szCs w:val="22"/>
+        </w:rPr>
+        <w:t>1-</w:t>
+      </w:r>
+      <w:r>
+        <w:rPr>
+          <w:sz w:val="22"/>
+          <w:szCs w:val="22"/>
+        </w:rPr>
+        <w:t>year follow-up, 21/22 (96%) and 7/22 (32%), recovered 2 or more levels of neurological function on at least one</w:t>
+      </w:r>
+      <w:r>
+        <w:rPr>
+          <w:sz w:val="22"/>
+          <w:szCs w:val="22"/>
+        </w:rPr>
+        <w:t xml:space="preserve"> s</w:t>
+      </w:r>
+      <w:r>
+        <w:rPr>
+          <w:sz w:val="22"/>
+          <w:szCs w:val="22"/>
+        </w:rPr>
+        <w:t>ide of their body.</w:t>
+      </w:r>
+      <w:r>
+        <w:rPr>
+          <w:sz w:val="22"/>
+          <w:szCs w:val="22"/>
+        </w:rPr>
+        <w:t xml:space="preserve"> The </w:t>
+      </w:r>
+      <w:r>
+        <w:rPr>
+          <w:sz w:val="22"/>
+          <w:szCs w:val="22"/>
+        </w:rPr>
+        <w:t xml:space="preserve">only </w:t>
+      </w:r>
+      <w:r>
+        <w:rPr>
+          <w:sz w:val="22"/>
+          <w:szCs w:val="22"/>
+        </w:rPr>
+        <w:t>AEs reported</w:t>
+      </w:r>
+      <w:r>
+        <w:rPr>
+          <w:sz w:val="22"/>
+          <w:szCs w:val="22"/>
+        </w:rPr>
+        <w:t xml:space="preserve"> such as urinary tract infections, muscle spasms, or neuropathic pain are commonly reported SCI complications, none of SAEs were related to OPC1.</w:t>
       </w:r>
     </w:p>
     <w:p>
       <w:pPr>
-        <w:pStyle w:val="Body"/>
-      </w:pPr>
+        <w:pStyle w:val="Heading2"/>
+      </w:pPr>
+      <w:r>
+        <w:t>E – Verification and Validation</w:t>
+      </w:r>
     </w:p>
     <w:p>
       <w:pPr>
-        <w:pStyle w:val="Body"/>
-      </w:pPr>
-      <w:r>
-        <w:lastRenderedPageBreak/>
-        <w:t xml:space="preserve">Lineage therapeutic have completed 2 clinical trials. In the most recent (Phase 1/2a dose escalation trial), </w:t>
-      </w:r>
-      <w:r>
-        <w:t xml:space="preserve">25 </w:t>
-      </w:r>
-      <w:r>
-        <w:t>patient</w:t>
-      </w:r>
-      <w:r>
-        <w:t>s with C4-7 AIS grade A or B,</w:t>
-      </w:r>
-      <w:r>
-        <w:t xml:space="preserve"> received different dose</w:t>
-      </w:r>
-      <w:r>
-        <w:t>s</w:t>
-      </w:r>
-      <w:r>
-        <w:t xml:space="preserve"> of OPC1 (2 x 10</w:t>
-      </w:r>
-      <w:r>
-        <w:rPr>
-          <w:vertAlign w:val="superscript"/>
-        </w:rPr>
-        <w:t>6</w:t>
-      </w:r>
-      <w:r>
-        <w:t>, 1 x 10</w:t>
-      </w:r>
-      <w:r>
-        <w:rPr>
-          <w:vertAlign w:val="superscript"/>
-        </w:rPr>
-        <w:t xml:space="preserve">7 </w:t>
-      </w:r>
-      <w:r>
-        <w:t xml:space="preserve">or </w:t>
-      </w:r>
-      <w:r>
-        <w:t>2 x 10</w:t>
-      </w:r>
-      <w:r>
-        <w:rPr>
-          <w:vertAlign w:val="superscript"/>
-        </w:rPr>
-        <w:t>7</w:t>
-      </w:r>
-      <w:r>
-        <w:t>).</w:t>
-      </w:r>
-      <w:r>
-        <w:t xml:space="preserve"> </w:t>
-      </w:r>
-      <w:r>
-        <w:t xml:space="preserve">These </w:t>
-      </w:r>
-      <w:r>
-        <w:t>At -year follow-up, 21/22 (96%) and 7/22 (32%), recovered 2 or more levels of neurological function on at least one</w:t>
-      </w:r>
-      <w:r>
-        <w:t xml:space="preserve"> s</w:t>
-      </w:r>
-      <w:r>
-        <w:t>ide of their body.</w:t>
-      </w:r>
-      <w:r>
-        <w:t xml:space="preserve"> The </w:t>
-      </w:r>
-      <w:r>
-        <w:t xml:space="preserve">only </w:t>
-      </w:r>
-      <w:r>
-        <w:t>AEs reported</w:t>
-      </w:r>
-      <w:r>
-        <w:t xml:space="preserve"> such as urinary tract infections, muscle spasms, or neuropathic pain are commonly reported SCI complications, none of SAEs were related to OPC1.</w:t>
+        <w:rPr>
+          <w:bCs/>
+        </w:rPr>
+      </w:pPr>
+      <w:r>
+        <w:rPr>
+          <w:bCs/>
+        </w:rPr>
+        <w:t>There is often a lot of information you can include in this section. I</w:t>
+      </w:r>
+      <w:r>
+        <w:rPr>
+          <w:bCs/>
+        </w:rPr>
+        <w:t xml:space="preserve">t needs to be structured into a logical analysis showing the verification and validation </w:t>
+      </w:r>
+      <w:r>
+        <w:rPr>
+          <w:bCs/>
+          <w:u w:val="single"/>
+        </w:rPr>
+        <w:t>success</w:t>
+      </w:r>
+      <w:r>
+        <w:rPr>
+          <w:bCs/>
+        </w:rPr>
+        <w:t xml:space="preserve">, in </w:t>
+      </w:r>
+      <w:r>
+        <w:rPr>
+          <w:bCs/>
+          <w:i/>
+          <w:iCs/>
+        </w:rPr>
+        <w:t>technical</w:t>
+      </w:r>
+      <w:r>
+        <w:rPr>
+          <w:bCs/>
+        </w:rPr>
+        <w:t xml:space="preserve"> detail, as a take home "This really works" message to the reader.</w:t>
       </w:r>
     </w:p>
     <w:p>
       <w:pPr>
-        <w:pStyle w:val="Body"/>
+        <w:rPr>
+          <w:bCs/>
+        </w:rPr>
       </w:pPr>
     </w:p>
     <w:p>
       <w:pPr>
-        <w:pStyle w:val="Body"/>
-      </w:pPr>
+        <w:rPr>
+          <w:bCs/>
+        </w:rPr>
+      </w:pPr>
+      <w:r>
+        <w:rPr>
+          <w:bCs/>
+        </w:rPr>
+        <w:t xml:space="preserve">How do these </w:t>
+      </w:r>
+      <w:r>
+        <w:rPr>
+          <w:bCs/>
+        </w:rPr>
+        <w:t xml:space="preserve">studies </w:t>
+      </w:r>
+      <w:r>
+        <w:rPr>
+          <w:bCs/>
+        </w:rPr>
+        <w:t>map to specific, quantitative, design criteria from the solution description?</w:t>
+      </w:r>
     </w:p>
     <w:p>
       <w:pPr>
-        <w:pStyle w:val="Body"/>
-      </w:pPr>
+        <w:pStyle w:val="SubsectionTitle"/>
+      </w:pPr>
+      <w:r>
+        <w:t>Verification</w:t>
+      </w:r>
     </w:p>
     <w:p>
       <w:pPr>
         <w:pStyle w:val="Body"/>
       </w:pPr>
+      <w:r>
+        <w:t>[Use subheadings for each part]</w:t>
+      </w:r>
     </w:p>
     <w:p>
       <w:pPr>
@@ -8964,218 +9435,31 @@
     </w:p>
     <w:p>
       <w:pPr>
-        <w:pStyle w:val="Body"/>
-      </w:pPr>
+        <w:rPr>
+          <w:bCs/>
+        </w:rPr>
+      </w:pPr>
+      <w:r>
+        <w:rPr>
+          <w:bCs/>
+        </w:rPr>
+        <w:lastRenderedPageBreak/>
+        <w:t>Verification is typically a bench or animal study, where you are assessing the quantitative feature/specification of the device itself - thickness, bioactive proteins, strengths, biocompatibility, etc. Not typically clinical trials, those are validation.</w:t>
+      </w:r>
     </w:p>
     <w:p>
       <w:pPr>
         <w:pStyle w:val="Body"/>
+        <w:rPr>
+          <w:rFonts w:eastAsiaTheme="majorEastAsia"/>
+        </w:rPr>
       </w:pPr>
     </w:p>
     <w:p>
       <w:pPr>
         <w:pStyle w:val="Body"/>
       </w:pPr>
-    </w:p>
-    <w:p>
-      <w:pPr>
-        <w:pStyle w:val="Body"/>
-      </w:pPr>
-    </w:p>
-    <w:p>
-      <w:pPr>
-        <w:pStyle w:val="Body"/>
-      </w:pPr>
-    </w:p>
-    <w:p>
-      <w:pPr>
-        <w:pStyle w:val="Body"/>
-      </w:pPr>
-    </w:p>
-    <w:p>
-      <w:pPr>
-        <w:pStyle w:val="Body"/>
-      </w:pPr>
-    </w:p>
-    <w:p>
-      <w:pPr>
-        <w:pStyle w:val="Body"/>
-      </w:pPr>
-    </w:p>
-    <w:p>
-      <w:pPr>
-        <w:pStyle w:val="Body"/>
-      </w:pPr>
-    </w:p>
-    <w:p>
-      <w:pPr>
-        <w:pStyle w:val="Body"/>
-      </w:pPr>
-    </w:p>
-    <w:p>
-      <w:pPr>
-        <w:pStyle w:val="Body"/>
-      </w:pPr>
-    </w:p>
-    <w:p>
-      <w:pPr>
-        <w:pStyle w:val="Body"/>
-      </w:pPr>
-    </w:p>
-    <w:p>
-      <w:pPr>
-        <w:pStyle w:val="Body"/>
-      </w:pPr>
-    </w:p>
-    <w:p>
-      <w:pPr>
-        <w:pStyle w:val="Body"/>
-      </w:pPr>
-    </w:p>
-    <w:p>
-      <w:pPr>
-        <w:pStyle w:val="Body"/>
-      </w:pPr>
-    </w:p>
-    <w:p>
-      <w:pPr>
-        <w:pStyle w:val="Body"/>
-      </w:pPr>
-    </w:p>
-    <w:p>
-      <w:pPr>
-        <w:pStyle w:val="Heading2"/>
-      </w:pPr>
-      <w:r>
-        <w:t>E – Verification and Validation</w:t>
-      </w:r>
-    </w:p>
-    <w:p>
-      <w:pPr>
-        <w:rPr>
-          <w:bCs/>
-        </w:rPr>
-      </w:pPr>
-      <w:r>
-        <w:rPr>
-          <w:bCs/>
-        </w:rPr>
-        <w:t>There is often a lot of information you can include in this section. I</w:t>
-      </w:r>
-      <w:r>
-        <w:rPr>
-          <w:bCs/>
-        </w:rPr>
-        <w:t xml:space="preserve">t needs to be structured into a logical analysis showing the verification and validation </w:t>
-      </w:r>
-      <w:r>
-        <w:rPr>
-          <w:bCs/>
-          <w:u w:val="single"/>
-        </w:rPr>
-        <w:t>success</w:t>
-      </w:r>
-      <w:r>
-        <w:rPr>
-          <w:bCs/>
-        </w:rPr>
-        <w:t xml:space="preserve">, in </w:t>
-      </w:r>
-      <w:r>
-        <w:rPr>
-          <w:bCs/>
-          <w:i/>
-          <w:iCs/>
-        </w:rPr>
-        <w:t>technical</w:t>
-      </w:r>
-      <w:r>
-        <w:rPr>
-          <w:bCs/>
-        </w:rPr>
-        <w:t xml:space="preserve"> detail, as a take home "This really works" message to the reader.</w:t>
-      </w:r>
-    </w:p>
-    <w:p>
-      <w:pPr>
-        <w:rPr>
-          <w:bCs/>
-        </w:rPr>
-      </w:pPr>
-    </w:p>
-    <w:p>
-      <w:pPr>
-        <w:rPr>
-          <w:bCs/>
-        </w:rPr>
-      </w:pPr>
-      <w:r>
-        <w:rPr>
-          <w:bCs/>
-        </w:rPr>
-        <w:t xml:space="preserve">How do these </w:t>
-      </w:r>
-      <w:r>
-        <w:rPr>
-          <w:bCs/>
-        </w:rPr>
-        <w:t xml:space="preserve">studies </w:t>
-      </w:r>
-      <w:r>
-        <w:rPr>
-          <w:bCs/>
-        </w:rPr>
-        <w:t>map to specific, quantitative, design criteria from the solution description?</w:t>
-      </w:r>
-    </w:p>
-    <w:p>
-      <w:pPr>
-        <w:pStyle w:val="SubsectionTitle"/>
-      </w:pPr>
-      <w:r>
-        <w:t>Verification</w:t>
-      </w:r>
-    </w:p>
-    <w:p>
-      <w:pPr>
-        <w:pStyle w:val="Body"/>
-      </w:pPr>
-      <w:r>
-        <w:t>[Use subheadings for each part]</w:t>
-      </w:r>
-    </w:p>
-    <w:p>
-      <w:pPr>
-        <w:pStyle w:val="Body"/>
-      </w:pPr>
-    </w:p>
-    <w:p>
-      <w:pPr>
-        <w:rPr>
-          <w:bCs/>
-        </w:rPr>
-      </w:pPr>
-      <w:r>
-        <w:rPr>
-          <w:bCs/>
-        </w:rPr>
-        <w:t>Verification is typically a bench or animal study, where you are assessing the quantitative feature/specification of the device itself - thickness, bioactive proteins, strengths, biocompatibility, etc. Not typically clinical trials, those are validation.</w:t>
-      </w:r>
-    </w:p>
-    <w:p>
-      <w:pPr>
-        <w:pStyle w:val="Body"/>
-        <w:rPr>
-          <w:rFonts w:eastAsiaTheme="majorEastAsia"/>
-        </w:rPr>
-      </w:pPr>
-    </w:p>
-    <w:p>
-      <w:pPr>
-        <w:pStyle w:val="Body"/>
-      </w:pPr>
-      <w:r>
-        <w:lastRenderedPageBreak/>
+      <w:r>
         <w:t xml:space="preserve">Use the text to describe at least one key verification study. Explain how the reported data demonstrates the </w:t>
       </w:r>
       <w:r>
@@ -9679,6 +9963,7 @@
           <w:sz w:val="22"/>
           <w:szCs w:val="22"/>
         </w:rPr>
+        <w:lastRenderedPageBreak/>
         <w:t xml:space="preserve">The Effects and Potential Mechanisms of Locomotor Training on Improvements of Functional Recovery after Spinal Cord Injury | Elsevier Enhanced Reader. </w:t>
       </w:r>
       <w:hyperlink r:id="rId16" w:history="1">
@@ -9815,7 +10100,6 @@
           <w:sz w:val="22"/>
           <w:szCs w:val="22"/>
         </w:rPr>
-        <w:lastRenderedPageBreak/>
         <w:t>ISNCSCI</w:t>
       </w:r>
       <w:r>
@@ -10206,6 +10490,7 @@
         <w:rPr>
           <w:rFonts w:cs="Tahoma"/>
         </w:rPr>
+        <w:lastRenderedPageBreak/>
         <w:t xml:space="preserve">Cheng, Xiaoxin, et al. “Apolipoprotein E as a Novel Therapeutic Neuroprotection Target after Traumatic Spinal Cord Injury.” </w:t>
       </w:r>
       <w:r>
@@ -10248,7 +10533,6 @@
         <w:rPr>
           <w:rFonts w:cs="Tahoma"/>
         </w:rPr>
-        <w:lastRenderedPageBreak/>
         <w:t xml:space="preserve">Desai, Jyaysi, et al. “Molecular Pathophysiology of Gout.” </w:t>
       </w:r>
       <w:r>
@@ -10467,6 +10751,7 @@
           <w:i/>
           <w:iCs/>
         </w:rPr>
+        <w:lastRenderedPageBreak/>
         <w:t>Biomaterials</w:t>
       </w:r>
       <w:r>
@@ -10501,7 +10786,6 @@
         <w:rPr>
           <w:rFonts w:cs="Tahoma"/>
         </w:rPr>
-        <w:lastRenderedPageBreak/>
         <w:t xml:space="preserve">Jain, Nitin B., et al. “Traumatic Spinal Cord Injury in the United States, 1993–2012.” </w:t>
       </w:r>
       <w:r>
@@ -11609,7 +11893,7 @@
                   </a:ln>
                   <a:extLst>
                     <a:ext uri="{FAA26D3D-D897-4be2-8F04-BA451C77F1D7}">
-                      <ma14:placeholderFlag xmlns:arto="http://schemas.microsoft.com/office/word/2006/arto" xmlns:ma14="http://schemas.microsoft.com/office/mac/drawingml/2011/main" xmlns:w="http://schemas.openxmlformats.org/wordprocessingml/2006/main" xmlns:w10="urn:schemas-microsoft-com:office:word" xmlns:v="urn:schemas-microsoft-com:vml" xmlns:o="urn:schemas-microsoft-com:office:office" xmlns:mv="urn:schemas-microsoft-com:mac:vml" xmlns:mo="http://schemas.microsoft.com/office/mac/office/2008/main" xmlns=""/>
+                      <ma14:placeholderFlag xmlns="" xmlns:mo="http://schemas.microsoft.com/office/mac/office/2008/main" xmlns:mv="urn:schemas-microsoft-com:mac:vml" xmlns:o="urn:schemas-microsoft-com:office:office" xmlns:v="urn:schemas-microsoft-com:vml" xmlns:w10="urn:schemas-microsoft-com:office:word" xmlns:w="http://schemas.openxmlformats.org/wordprocessingml/2006/main" xmlns:ma14="http://schemas.microsoft.com/office/mac/drawingml/2011/main" xmlns:arto="http://schemas.microsoft.com/office/word/2006/arto"/>
                     </a:ext>
                   </a:extLst>
                 </pic:spPr>
@@ -17281,12 +17565,6 @@
 </file>
 
 <file path=customXml/item1.xml><?xml version="1.0" encoding="utf-8"?>
-<p:properties xmlns:p="http://schemas.microsoft.com/office/2006/metadata/properties" xmlns:xsi="http://www.w3.org/2001/XMLSchema-instance" xmlns:pc="http://schemas.microsoft.com/office/infopath/2007/PartnerControls">
-  <documentManagement/>
-</p:properties>
-</file>
-
-<file path=customXml/item2.xml><?xml version="1.0" encoding="utf-8"?>
 <ct:contentTypeSchema xmlns:ct="http://schemas.microsoft.com/office/2006/metadata/contentType" xmlns:ma="http://schemas.microsoft.com/office/2006/metadata/properties/metaAttributes" ct:_="" ma:_="" ma:contentTypeName="Document" ma:contentTypeID="0x010100681B81209776AF40B8AAD3C366C78D42" ma:contentTypeVersion="12" ma:contentTypeDescription="Create a new document." ma:contentTypeScope="" ma:versionID="036ba4e26ecc6a93039296b35ff93deb">
   <xsd:schema xmlns:xsd="http://www.w3.org/2001/XMLSchema" xmlns:xs="http://www.w3.org/2001/XMLSchema" xmlns:p="http://schemas.microsoft.com/office/2006/metadata/properties" xmlns:ns2="e3b5c32c-df6c-443f-b08b-73d85d62f2b5" xmlns:ns3="168931df-3f45-4445-be76-105235143e52" targetNamespace="http://schemas.microsoft.com/office/2006/metadata/properties" ma:root="true" ma:fieldsID="6479c46f14338b542629158efca55e4f" ns2:_="" ns3:_="">
     <xsd:import namespace="e3b5c32c-df6c-443f-b08b-73d85d62f2b5"/>
@@ -17503,7 +17781,17 @@
 </ct:contentTypeSchema>
 </file>
 
+<file path=customXml/item2.xml><?xml version="1.0" encoding="utf-8"?>
+<p:properties xmlns:p="http://schemas.microsoft.com/office/2006/metadata/properties" xmlns:xsi="http://www.w3.org/2001/XMLSchema-instance" xmlns:pc="http://schemas.microsoft.com/office/infopath/2007/PartnerControls">
+  <documentManagement/>
+</p:properties>
+</file>
+
 <file path=customXml/item3.xml><?xml version="1.0" encoding="utf-8"?>
+<b:Sources xmlns:b="http://schemas.openxmlformats.org/officeDocument/2006/bibliography" xmlns="http://schemas.openxmlformats.org/officeDocument/2006/bibliography" SelectedStyle="/APA.XSL" StyleName="APA"/>
+</file>
+
+<file path=customXml/item4.xml><?xml version="1.0" encoding="utf-8"?>
 <?mso-contentType ?>
 <FormTemplates xmlns="http://schemas.microsoft.com/sharepoint/v3/contenttype/forms">
   <Display>DocumentLibraryForm</Display>
@@ -17512,20 +17800,7 @@
 </FormTemplates>
 </file>
 
-<file path=customXml/item4.xml><?xml version="1.0" encoding="utf-8"?>
-<b:Sources xmlns:b="http://schemas.openxmlformats.org/officeDocument/2006/bibliography" xmlns="http://schemas.openxmlformats.org/officeDocument/2006/bibliography" SelectedStyle="/APA.XSL" StyleName="APA"/>
-</file>
-
 <file path=customXml/itemProps1.xml><?xml version="1.0" encoding="utf-8"?>
-<ds:datastoreItem xmlns:ds="http://schemas.openxmlformats.org/officeDocument/2006/customXml" ds:itemID="{238FD332-7843-4A9A-A11D-7C189DC8C060}">
-  <ds:schemaRefs>
-    <ds:schemaRef ds:uri="http://schemas.microsoft.com/office/2006/metadata/properties"/>
-    <ds:schemaRef ds:uri="http://schemas.microsoft.com/office/infopath/2007/PartnerControls"/>
-  </ds:schemaRefs>
-</ds:datastoreItem>
-</file>
-
-<file path=customXml/itemProps2.xml><?xml version="1.0" encoding="utf-8"?>
 <ds:datastoreItem xmlns:ds="http://schemas.openxmlformats.org/officeDocument/2006/customXml" ds:itemID="{861799D8-B4DE-4F44-BA66-7F96FAE0C6FA}">
   <ds:schemaRefs>
     <ds:schemaRef ds:uri="http://schemas.microsoft.com/office/2006/metadata/contentType"/>
@@ -17544,18 +17819,27 @@
 </ds:datastoreItem>
 </file>
 
+<file path=customXml/itemProps2.xml><?xml version="1.0" encoding="utf-8"?>
+<ds:datastoreItem xmlns:ds="http://schemas.openxmlformats.org/officeDocument/2006/customXml" ds:itemID="{238FD332-7843-4A9A-A11D-7C189DC8C060}">
+  <ds:schemaRefs>
+    <ds:schemaRef ds:uri="http://schemas.microsoft.com/office/2006/metadata/properties"/>
+    <ds:schemaRef ds:uri="http://schemas.microsoft.com/office/infopath/2007/PartnerControls"/>
+  </ds:schemaRefs>
+</ds:datastoreItem>
+</file>
+
 <file path=customXml/itemProps3.xml><?xml version="1.0" encoding="utf-8"?>
+<ds:datastoreItem xmlns:ds="http://schemas.openxmlformats.org/officeDocument/2006/customXml" ds:itemID="{3D079351-65DF-4C6E-9D22-18A8FDD157F3}">
+  <ds:schemaRefs>
+    <ds:schemaRef ds:uri="http://schemas.openxmlformats.org/officeDocument/2006/bibliography"/>
+  </ds:schemaRefs>
+</ds:datastoreItem>
+</file>
+
+<file path=customXml/itemProps4.xml><?xml version="1.0" encoding="utf-8"?>
 <ds:datastoreItem xmlns:ds="http://schemas.openxmlformats.org/officeDocument/2006/customXml" ds:itemID="{B14494D3-158E-4582-A8D0-53AF8FB6A6A7}">
   <ds:schemaRefs>
     <ds:schemaRef ds:uri="http://schemas.microsoft.com/sharepoint/v3/contenttype/forms"/>
   </ds:schemaRefs>
 </ds:datastoreItem>
-</file>
-
-<file path=customXml/itemProps4.xml><?xml version="1.0" encoding="utf-8"?>
-<ds:datastoreItem xmlns:ds="http://schemas.openxmlformats.org/officeDocument/2006/customXml" ds:itemID="{3D079351-65DF-4C6E-9D22-18A8FDD157F3}">
-  <ds:schemaRefs>
-    <ds:schemaRef ds:uri="http://schemas.openxmlformats.org/officeDocument/2006/bibliography"/>
-  </ds:schemaRefs>
-</ds:datastoreItem>
 </file>
</xml_diff>

<commit_message>
Updated step E of the project
</commit_message>
<xml_diff>
--- a/Module_10_BiomaterialsAndHostIntegration/E_design_review_case_study/Course Project Greatti Yves_Assignment_E.docx
+++ b/Module_10_BiomaterialsAndHostIntegration/E_design_review_case_study/Course Project Greatti Yves_Assignment_E.docx
@@ -7514,202 +7514,223 @@
     </w:p>
     <w:p>
       <w:pPr>
-        <w:spacing w:line="480" w:lineRule="auto"/>
-        <w:rPr>
-          <w:sz w:val="22"/>
-          <w:szCs w:val="22"/>
-        </w:rPr>
-      </w:pPr>
-      <w:r>
-        <w:rPr>
-          <w:sz w:val="22"/>
-          <w:szCs w:val="22"/>
-        </w:rPr>
-        <w:t>In this study b</w:t>
-      </w:r>
-      <w:r>
-        <w:rPr>
-          <w:sz w:val="22"/>
-          <w:szCs w:val="22"/>
-        </w:rPr>
-        <w:t xml:space="preserve">y </w:t>
-      </w:r>
-      <w:r>
-        <w:rPr>
-          <w:sz w:val="22"/>
-          <w:szCs w:val="22"/>
-        </w:rPr>
-        <w:t xml:space="preserve"> </w:t>
-      </w:r>
-      <w:r>
-        <w:rPr>
-          <w:sz w:val="22"/>
-          <w:szCs w:val="22"/>
-        </w:rPr>
-        <w:fldChar w:fldCharType="begin"/>
-      </w:r>
-      <w:r>
-        <w:rPr>
-          <w:sz w:val="22"/>
-          <w:szCs w:val="22"/>
-        </w:rPr>
-        <w:instrText xml:space="preserve"> ADDIN ZOTERO_ITEM CSL_CITATION {"citationID":"dIJ2QJml","properties":{"formattedCitation":"(Teng et al., \\uc0\\u8220{}Functional Recovery Following Traumatic Spinal Cord Injury Mediated by a Unique Polymer Scaffold Seeded with Neural Stem Cells\\uc0\\u8221{})","plainCitation":"(Teng et al., “Functional Recovery Following Traumatic Spinal Cord Injury Mediated by a Unique Polymer Scaffold Seeded with Neural Stem Cells”)","dontUpdate":true,"noteIndex":0},"citationItems":[{"id":4834,"uris":["http://zotero.org/users/7286058/items/RAMIBQR8"],"itemData":{"id":4834,"type":"article-journal","abstract":"To better direct repair following spinal cord injury (SCI), we designed an implant modeled after the intact spinal cord consisting of a multicomponent polymer scaffold seeded with neural stem cells. Implantation of the scaffold–neural stem cells unit into an adult rat hemisection model of SCI promoted long-term improvement in function (persistent for 1 year in some animals) relative to a lesion-control group. At 70 days postinjury, animals implanted with scaffold-plus-cells exhibited coordinated, weight-bearing hindlimb stepping. Histology and immunocytochemical analysis suggested that this recovery might be attributable partly to a reduction in tissue loss from secondary injury processes as well as in diminished glial scarring. Tract tracing demonstrated corticospinal tract fibers passing through the injury epicenter to the caudal cord, a phenomenon not present in untreated groups. Together with evidence of enhanced local GAP-43 expression not seen in controls, these findings suggest a possible regeneration component. These results may suggest a new approach to SCI and, more broadly, may serve as a prototype for multidisciplinary strategies against complex neurological problems.","container-title":"Proceedings of the National Academy of Sciences","DOI":"10.1073/pnas.052678899","ISSN":"0027-8424, 1091-6490","issue":"5","journalAbbreviation":"Proc. Natl. Acad. Sci. U.S.A.","language":"en","page":"3024-3029","source":"DOI.org (Crossref)","title":"Functional recovery following traumatic spinal cord injury mediated by a unique polymer scaffold seeded with neural stem cells","URL":"https://pnas.org/doi/full/10.1073/pnas.052678899","volume":"99","author":[{"family":"Teng","given":"Yang D."},{"family":"Lavik","given":"Erin B."},{"family":"Qu","given":"Xianlu"},{"family":"Park","given":"Kook I."},{"family":"Ourednik","given":"Jitka"},{"family":"Zurakowski","given":"David"},{"family":"Langer","given":"Robert"},{"family":"Snyder","given":"Evan Y."}],"accessed":{"date-parts":[["2022",10,29]]},"issued":{"date-parts":[["2002",3,5]]}}}],"schema":"https://github.com/citation-style-language/schema/raw/master/csl-citation.json"} </w:instrText>
-      </w:r>
-      <w:r>
-        <w:rPr>
-          <w:sz w:val="22"/>
-          <w:szCs w:val="22"/>
-        </w:rPr>
-        <w:fldChar w:fldCharType="separate"/>
-      </w:r>
-      <w:r>
-        <w:rPr>
-          <w:rFonts w:cs="Tahoma"/>
-          <w:sz w:val="22"/>
-          <w:szCs w:val="22"/>
-        </w:rPr>
-        <w:t>(Teng et al.)</w:t>
-      </w:r>
-      <w:r>
-        <w:rPr>
-          <w:sz w:val="22"/>
-          <w:szCs w:val="22"/>
-        </w:rPr>
-        <w:fldChar w:fldCharType="end"/>
-      </w:r>
-      <w:r>
-        <w:rPr>
-          <w:sz w:val="22"/>
-          <w:szCs w:val="22"/>
-        </w:rPr>
-        <w:t>, a</w:t>
-      </w:r>
-      <w:r>
-        <w:rPr>
-          <w:sz w:val="22"/>
-          <w:szCs w:val="22"/>
-        </w:rPr>
-        <w:t xml:space="preserve"> cut of 4mm at the T9-T10 level was performed in a population of rodents. 4 groups of rats were </w:t>
-      </w:r>
-      <w:r>
-        <w:rPr>
-          <w:sz w:val="22"/>
-          <w:szCs w:val="22"/>
-        </w:rPr>
-        <w:t>created</w:t>
-      </w:r>
-      <w:r>
-        <w:rPr>
-          <w:sz w:val="22"/>
-          <w:szCs w:val="22"/>
-        </w:rPr>
-        <w:t xml:space="preserve">: (1) scaffold + </w:t>
-      </w:r>
-      <w:r>
-        <w:rPr>
-          <w:sz w:val="22"/>
-          <w:szCs w:val="22"/>
-        </w:rPr>
-        <w:t xml:space="preserve">neural stem cells </w:t>
-      </w:r>
-      <w:r>
-        <w:rPr>
-          <w:sz w:val="22"/>
-          <w:szCs w:val="22"/>
-        </w:rPr>
-        <w:t>(NSCs)</w:t>
-      </w:r>
-      <w:r>
-        <w:rPr>
-          <w:sz w:val="22"/>
-          <w:szCs w:val="22"/>
-        </w:rPr>
-        <w:t>, (2) scaffold alone, (3) NSCs in the SCI, and (4) lesion-control. One day postinjury (</w:t>
-      </w:r>
-      <w:proofErr w:type="spellStart"/>
-      <w:r>
-        <w:rPr>
-          <w:sz w:val="22"/>
-          <w:szCs w:val="22"/>
-        </w:rPr>
-        <w:t>p.i.</w:t>
-      </w:r>
-      <w:proofErr w:type="spellEnd"/>
-      <w:r>
-        <w:rPr>
-          <w:sz w:val="22"/>
-          <w:szCs w:val="22"/>
-        </w:rPr>
-        <w:t>) and then weekly</w:t>
-      </w:r>
-      <w:r>
-        <w:rPr>
-          <w:sz w:val="22"/>
-          <w:szCs w:val="22"/>
-        </w:rPr>
-        <w:t xml:space="preserve"> thereafter</w:t>
-      </w:r>
-      <w:r>
-        <w:rPr>
-          <w:sz w:val="22"/>
-          <w:szCs w:val="22"/>
-        </w:rPr>
-        <w:t xml:space="preserve">, behavioral assessment of the rats was performed using the open-field BBB scale. At 70 days </w:t>
-      </w:r>
-      <w:proofErr w:type="spellStart"/>
-      <w:r>
-        <w:rPr>
-          <w:sz w:val="22"/>
-          <w:szCs w:val="22"/>
-        </w:rPr>
-        <w:t>p.i.</w:t>
-      </w:r>
-      <w:proofErr w:type="spellEnd"/>
-      <w:r>
-        <w:rPr>
-          <w:sz w:val="22"/>
-          <w:szCs w:val="22"/>
-        </w:rPr>
-        <w:t xml:space="preserve">, 69% </w:t>
-      </w:r>
-      <w:r>
-        <w:rPr>
-          <w:sz w:val="22"/>
-          <w:szCs w:val="22"/>
-        </w:rPr>
-        <w:t xml:space="preserve">of </w:t>
-      </w:r>
-      <w:r>
-        <w:rPr>
-          <w:sz w:val="22"/>
-          <w:szCs w:val="22"/>
-        </w:rPr>
-        <w:t xml:space="preserve">scaffold plus cells group, 54% of scaffold alone, </w:t>
-      </w:r>
-      <w:r>
-        <w:rPr>
-          <w:sz w:val="22"/>
-          <w:szCs w:val="22"/>
-        </w:rPr>
-        <w:t>compared to</w:t>
-      </w:r>
-      <w:r>
-        <w:rPr>
-          <w:sz w:val="22"/>
-          <w:szCs w:val="22"/>
-        </w:rPr>
-        <w:t xml:space="preserve"> only 17% of cells-alone, and 33% of lesion-control groups attained a score of at least 10 (threshold of significant walking behavior).</w:t>
-      </w:r>
-      <w:r>
-        <w:rPr>
-          <w:sz w:val="22"/>
-          <w:szCs w:val="22"/>
-        </w:rPr>
-        <w:t xml:space="preserve"> </w:t>
+        <w:pStyle w:val="Heading6"/>
+      </w:pPr>
+      <w:r>
+        <w:t xml:space="preserve">Scaffold With </w:t>
+      </w:r>
+      <w:r>
+        <w:t>Neural</w:t>
+      </w:r>
+      <w:r>
+        <w:t xml:space="preserve"> Stem Cells</w:t>
       </w:r>
     </w:p>
     <w:p>
       <w:pPr>
+        <w:spacing w:line="480" w:lineRule="auto"/>
+        <w:rPr>
+          <w:sz w:val="22"/>
+          <w:szCs w:val="22"/>
+        </w:rPr>
+      </w:pPr>
+      <w:r>
+        <w:rPr>
+          <w:sz w:val="22"/>
+          <w:szCs w:val="22"/>
+        </w:rPr>
+        <w:t>I</w:t>
+      </w:r>
+      <w:r>
+        <w:rPr>
+          <w:sz w:val="22"/>
+          <w:szCs w:val="22"/>
+        </w:rPr>
+        <w:t>n this study b</w:t>
+      </w:r>
+      <w:r>
+        <w:rPr>
+          <w:sz w:val="22"/>
+          <w:szCs w:val="22"/>
+        </w:rPr>
+        <w:t xml:space="preserve">y </w:t>
+      </w:r>
+      <w:r>
+        <w:rPr>
+          <w:sz w:val="22"/>
+          <w:szCs w:val="22"/>
+        </w:rPr>
+        <w:t xml:space="preserve"> </w:t>
+      </w:r>
+      <w:r>
+        <w:rPr>
+          <w:sz w:val="22"/>
+          <w:szCs w:val="22"/>
+        </w:rPr>
+        <w:fldChar w:fldCharType="begin"/>
+      </w:r>
+      <w:r>
+        <w:rPr>
+          <w:sz w:val="22"/>
+          <w:szCs w:val="22"/>
+        </w:rPr>
+        <w:instrText xml:space="preserve"> ADDIN ZOTERO_ITEM CSL_CITATION {"citationID":"dIJ2QJml","properties":{"formattedCitation":"(Teng et al., \\uc0\\u8220{}Functional Recovery Following Traumatic Spinal Cord Injury Mediated by a Unique Polymer Scaffold Seeded with Neural Stem Cells\\uc0\\u8221{})","plainCitation":"(Teng et al., “Functional Recovery Following Traumatic Spinal Cord Injury Mediated by a Unique Polymer Scaffold Seeded with Neural Stem Cells”)","dontUpdate":true,"noteIndex":0},"citationItems":[{"id":4834,"uris":["http://zotero.org/users/7286058/items/RAMIBQR8"],"itemData":{"id":4834,"type":"article-journal","abstract":"To better direct repair following spinal cord injury (SCI), we designed an implant modeled after the intact spinal cord consisting of a multicomponent polymer scaffold seeded with neural stem cells. Implantation of the scaffold–neural stem cells unit into an adult rat hemisection model of SCI promoted long-term improvement in function (persistent for 1 year in some animals) relative to a lesion-control group. At 70 days postinjury, animals implanted with scaffold-plus-cells exhibited coordinated, weight-bearing hindlimb stepping. Histology and immunocytochemical analysis suggested that this recovery might be attributable partly to a reduction in tissue loss from secondary injury processes as well as in diminished glial scarring. Tract tracing demonstrated corticospinal tract fibers passing through the injury epicenter to the caudal cord, a phenomenon not present in untreated groups. Together with evidence of enhanced local GAP-43 expression not seen in controls, these findings suggest a possible regeneration component. These results may suggest a new approach to SCI and, more broadly, may serve as a prototype for multidisciplinary strategies against complex neurological problems.","container-title":"Proceedings of the National Academy of Sciences","DOI":"10.1073/pnas.052678899","ISSN":"0027-8424, 1091-6490","issue":"5","journalAbbreviation":"Proc. Natl. Acad. Sci. U.S.A.","language":"en","page":"3024-3029","source":"DOI.org (Crossref)","title":"Functional recovery following traumatic spinal cord injury mediated by a unique polymer scaffold seeded with neural stem cells","URL":"https://pnas.org/doi/full/10.1073/pnas.052678899","volume":"99","author":[{"family":"Teng","given":"Yang D."},{"family":"Lavik","given":"Erin B."},{"family":"Qu","given":"Xianlu"},{"family":"Park","given":"Kook I."},{"family":"Ourednik","given":"Jitka"},{"family":"Zurakowski","given":"David"},{"family":"Langer","given":"Robert"},{"family":"Snyder","given":"Evan Y."}],"accessed":{"date-parts":[["2022",10,29]]},"issued":{"date-parts":[["2002",3,5]]}}}],"schema":"https://github.com/citation-style-language/schema/raw/master/csl-citation.json"} </w:instrText>
+      </w:r>
+      <w:r>
+        <w:rPr>
+          <w:sz w:val="22"/>
+          <w:szCs w:val="22"/>
+        </w:rPr>
+        <w:fldChar w:fldCharType="separate"/>
+      </w:r>
+      <w:r>
+        <w:rPr>
+          <w:rFonts w:cs="Tahoma"/>
+          <w:sz w:val="22"/>
+          <w:szCs w:val="22"/>
+        </w:rPr>
+        <w:t>(Teng et al.)</w:t>
+      </w:r>
+      <w:r>
+        <w:rPr>
+          <w:sz w:val="22"/>
+          <w:szCs w:val="22"/>
+        </w:rPr>
+        <w:fldChar w:fldCharType="end"/>
+      </w:r>
+      <w:r>
+        <w:rPr>
+          <w:sz w:val="22"/>
+          <w:szCs w:val="22"/>
+        </w:rPr>
+        <w:t>, a</w:t>
+      </w:r>
+      <w:r>
+        <w:rPr>
+          <w:sz w:val="22"/>
+          <w:szCs w:val="22"/>
+        </w:rPr>
+        <w:t xml:space="preserve"> cut of 4mm at the T9-T10 level was performed in a population of rodents. 4 groups of rats were </w:t>
+      </w:r>
+      <w:r>
+        <w:rPr>
+          <w:sz w:val="22"/>
+          <w:szCs w:val="22"/>
+        </w:rPr>
+        <w:t>created</w:t>
+      </w:r>
+      <w:r>
+        <w:rPr>
+          <w:sz w:val="22"/>
+          <w:szCs w:val="22"/>
+        </w:rPr>
+        <w:t xml:space="preserve">: (1) scaffold + </w:t>
+      </w:r>
+      <w:r>
+        <w:rPr>
+          <w:sz w:val="22"/>
+          <w:szCs w:val="22"/>
+        </w:rPr>
+        <w:t xml:space="preserve">neural stem cells </w:t>
+      </w:r>
+      <w:r>
+        <w:rPr>
+          <w:sz w:val="22"/>
+          <w:szCs w:val="22"/>
+        </w:rPr>
+        <w:t>(NSCs)</w:t>
+      </w:r>
+      <w:r>
+        <w:rPr>
+          <w:sz w:val="22"/>
+          <w:szCs w:val="22"/>
+        </w:rPr>
+        <w:t>, (2) scaffold alone, (3) NSCs in the SCI, and (4) lesion-control. One day postinjury (</w:t>
+      </w:r>
+      <w:proofErr w:type="spellStart"/>
+      <w:r>
+        <w:rPr>
+          <w:sz w:val="22"/>
+          <w:szCs w:val="22"/>
+        </w:rPr>
+        <w:t>p.i.</w:t>
+      </w:r>
+      <w:proofErr w:type="spellEnd"/>
+      <w:r>
+        <w:rPr>
+          <w:sz w:val="22"/>
+          <w:szCs w:val="22"/>
+        </w:rPr>
+        <w:t>) and then weekly</w:t>
+      </w:r>
+      <w:r>
+        <w:rPr>
+          <w:sz w:val="22"/>
+          <w:szCs w:val="22"/>
+        </w:rPr>
+        <w:t xml:space="preserve"> thereafter</w:t>
+      </w:r>
+      <w:r>
+        <w:rPr>
+          <w:sz w:val="22"/>
+          <w:szCs w:val="22"/>
+        </w:rPr>
+        <w:t xml:space="preserve">, behavioral assessment of the rats was performed using the open-field BBB scale. At 70 days </w:t>
+      </w:r>
+      <w:proofErr w:type="spellStart"/>
+      <w:r>
+        <w:rPr>
+          <w:sz w:val="22"/>
+          <w:szCs w:val="22"/>
+        </w:rPr>
+        <w:t>p.i.</w:t>
+      </w:r>
+      <w:proofErr w:type="spellEnd"/>
+      <w:r>
+        <w:rPr>
+          <w:sz w:val="22"/>
+          <w:szCs w:val="22"/>
+        </w:rPr>
+        <w:t xml:space="preserve">, 69% </w:t>
+      </w:r>
+      <w:r>
+        <w:rPr>
+          <w:sz w:val="22"/>
+          <w:szCs w:val="22"/>
+        </w:rPr>
+        <w:t xml:space="preserve">of </w:t>
+      </w:r>
+      <w:r>
+        <w:rPr>
+          <w:sz w:val="22"/>
+          <w:szCs w:val="22"/>
+        </w:rPr>
+        <w:t xml:space="preserve">scaffold plus cells group, 54% of scaffold alone, </w:t>
+      </w:r>
+      <w:r>
+        <w:rPr>
+          <w:sz w:val="22"/>
+          <w:szCs w:val="22"/>
+        </w:rPr>
+        <w:t>compared to</w:t>
+      </w:r>
+      <w:r>
+        <w:rPr>
+          <w:sz w:val="22"/>
+          <w:szCs w:val="22"/>
+        </w:rPr>
+        <w:t xml:space="preserve"> only 17% of cells-alone, and 33% of lesion-control groups attained a score of at least 10 (threshold of significant walking behavior).</w:t>
+      </w:r>
+      <w:r>
+        <w:rPr>
+          <w:sz w:val="22"/>
+          <w:szCs w:val="22"/>
+        </w:rPr>
+        <w:t xml:space="preserve"> </w:t>
+      </w:r>
+    </w:p>
+    <w:p>
+      <w:pPr>
         <w:pStyle w:val="Body"/>
         <w:spacing w:line="480" w:lineRule="auto"/>
         <w:rPr>
@@ -7792,6 +7813,18 @@
     </w:p>
     <w:p>
       <w:pPr>
+        <w:pStyle w:val="Heading6"/>
+        <w:rPr>
+          <w:sz w:val="22"/>
+          <w:szCs w:val="22"/>
+        </w:rPr>
+      </w:pPr>
+      <w:r>
+        <w:t>Internal Decompression of the Acutely Contused Spinal Cord</w:t>
+      </w:r>
+    </w:p>
+    <w:p>
+      <w:pPr>
         <w:pStyle w:val="Body"/>
         <w:spacing w:line="480" w:lineRule="auto"/>
         <w:rPr>
@@ -7893,7 +7926,7 @@
           <w:sz w:val="22"/>
           <w:szCs w:val="22"/>
         </w:rPr>
-        <w:t xml:space="preserve">intraspinal </w:t>
+        <w:t>intraspinal p</w:t>
       </w:r>
       <w:r>
         <w:rPr>
@@ -7901,7 +7934,7 @@
           <w:sz w:val="22"/>
           <w:szCs w:val="22"/>
         </w:rPr>
-        <w:t>p</w:t>
+        <w:t>ressure, initially peaked when the scaffold was inserted</w:t>
       </w:r>
       <w:r>
         <w:rPr>
@@ -7909,7 +7942,7 @@
           <w:sz w:val="22"/>
           <w:szCs w:val="22"/>
         </w:rPr>
-        <w:t>ressure, initially peaked when the scaffold was inserted</w:t>
+        <w:t>;</w:t>
       </w:r>
       <w:r>
         <w:rPr>
@@ -7917,7 +7950,7 @@
           <w:sz w:val="22"/>
           <w:szCs w:val="22"/>
         </w:rPr>
-        <w:t>;</w:t>
+        <w:t xml:space="preserve"> </w:t>
       </w:r>
       <w:r>
         <w:rPr>
@@ -7925,7 +7958,7 @@
           <w:sz w:val="22"/>
           <w:szCs w:val="22"/>
         </w:rPr>
-        <w:t xml:space="preserve"> </w:t>
+        <w:t>but</w:t>
       </w:r>
       <w:r>
         <w:rPr>
@@ -7933,7 +7966,7 @@
           <w:sz w:val="22"/>
           <w:szCs w:val="22"/>
         </w:rPr>
-        <w:t>but</w:t>
+        <w:t xml:space="preserve"> sw</w:t>
       </w:r>
       <w:r>
         <w:rPr>
@@ -7941,7 +7974,7 @@
           <w:sz w:val="22"/>
           <w:szCs w:val="22"/>
         </w:rPr>
-        <w:t xml:space="preserve"> sw</w:t>
+        <w:t>u</w:t>
       </w:r>
       <w:r>
         <w:rPr>
@@ -7949,7 +7982,7 @@
           <w:sz w:val="22"/>
           <w:szCs w:val="22"/>
         </w:rPr>
-        <w:t>u</w:t>
+        <w:t xml:space="preserve">ng back to the normal </w:t>
       </w:r>
       <w:r>
         <w:rPr>
@@ -7957,7 +7990,8 @@
           <w:sz w:val="22"/>
           <w:szCs w:val="22"/>
         </w:rPr>
-        <w:t xml:space="preserve">ng back to the normal expected range after </w:t>
+        <w:lastRenderedPageBreak/>
+        <w:t xml:space="preserve">expected range after </w:t>
       </w:r>
       <w:proofErr w:type="spellStart"/>
       <w:r>
@@ -7984,17 +8018,7 @@
           <w:szCs w:val="22"/>
           <w:lang w:bidi="en-US"/>
         </w:rPr>
-        <w:t xml:space="preserve">ID + scaffold reported a decrease in cavity volume (86%) and an </w:t>
-      </w:r>
-      <w:r>
-        <w:rPr>
-          <w:bCs w:val="0"/>
-          <w:sz w:val="22"/>
-          <w:szCs w:val="22"/>
-          <w:lang w:bidi="en-US"/>
-        </w:rPr>
-        <w:lastRenderedPageBreak/>
-        <w:t>increase of preserved tissue width (44%) relative to the untreated animal group. Compared to the control group, scaffold implanted animals had an increase of 0.6 mm</w:t>
+        <w:t>ID + scaffold reported a decrease in cavity volume (86%) and an increase of preserved tissue width (44%) relative to the untreated animal group. Compared to the control group, scaffold implanted animals had an increase of 0.6 mm</w:t>
       </w:r>
       <w:r>
         <w:rPr>
@@ -8406,6 +8430,20 @@
     </w:p>
     <w:p>
       <w:pPr>
+        <w:pStyle w:val="Heading6"/>
+        <w:rPr>
+          <w:bCs/>
+          <w:sz w:val="22"/>
+          <w:szCs w:val="22"/>
+          <w:lang w:bidi="en-US"/>
+        </w:rPr>
+      </w:pPr>
+      <w:r>
+        <w:t>Human Embryonic Stem Cell-Derived Oligodendrocyte Progenitor Cells</w:t>
+      </w:r>
+    </w:p>
+    <w:p>
+      <w:pPr>
         <w:pStyle w:val="Body"/>
         <w:spacing w:line="480" w:lineRule="auto"/>
         <w:rPr>
@@ -8571,7 +8609,21 @@
           <w:sz w:val="22"/>
           <w:szCs w:val="22"/>
         </w:rPr>
-        <w:t xml:space="preserve"> system </w:t>
+        <w:t xml:space="preserve"> system</w:t>
+      </w:r>
+      <w:r>
+        <w:rPr>
+          <w:sz w:val="22"/>
+          <w:szCs w:val="22"/>
+        </w:rPr>
+        <w:t>;</w:t>
+      </w:r>
+      <w:r>
+        <w:rPr>
+          <w:sz w:val="22"/>
+          <w:szCs w:val="22"/>
+        </w:rPr>
+        <w:t xml:space="preserve"> </w:t>
       </w:r>
       <w:r>
         <w:rPr>
@@ -8830,22 +8882,38 @@
           <w:b/>
           <w:bCs w:val="0"/>
           <w:sz w:val="22"/>
-          <w:szCs w:val="22"/>
-          <w:lang w:bidi="en-US"/>
-        </w:rPr>
-      </w:pPr>
-      <w:r>
+        </w:rPr>
+      </w:pPr>
+    </w:p>
+    <w:p>
+      <w:pPr>
+        <w:pStyle w:val="Body"/>
+        <w:spacing w:line="480" w:lineRule="auto"/>
         <w:rPr>
           <w:b/>
           <w:bCs w:val="0"/>
           <w:sz w:val="22"/>
-        </w:rPr>
+          <w:szCs w:val="22"/>
+          <w:lang w:bidi="en-US"/>
+        </w:rPr>
+      </w:pPr>
+      <w:r>
+        <w:rPr>
+          <w:b/>
+          <w:bCs w:val="0"/>
+          <w:sz w:val="22"/>
+        </w:rPr>
+        <w:lastRenderedPageBreak/>
         <w:t>Validation</w:t>
       </w:r>
     </w:p>
     <w:p>
       <w:pPr>
         <w:pStyle w:val="Body"/>
+        <w:numPr>
+          <w:ilvl w:val="0"/>
+          <w:numId w:val="42"/>
+        </w:numPr>
         <w:spacing w:line="480" w:lineRule="auto"/>
         <w:rPr>
           <w:sz w:val="22"/>
@@ -8908,15 +8976,7 @@
           <w:sz w:val="22"/>
           <w:szCs w:val="22"/>
         </w:rPr>
-        <w:t xml:space="preserve">I with a visible contusion </w:t>
-      </w:r>
-      <w:r>
-        <w:rPr>
-          <w:sz w:val="22"/>
-          <w:szCs w:val="22"/>
-        </w:rPr>
-        <w:lastRenderedPageBreak/>
-        <w:t>on MRI, AIS A scale, neurological level of injury at T2-T12 underwent NSS implantation.</w:t>
+        <w:t>I with a visible contusion on MRI, AIS A scale, neurological level of injury at T2-T12 underwent NSS implantation.</w:t>
       </w:r>
       <w:r>
         <w:rPr>
@@ -9071,83 +9131,16 @@
           <w:sz w:val="22"/>
           <w:szCs w:val="22"/>
         </w:rPr>
-        <w:t xml:space="preserve"> In other </w:t>
-      </w:r>
-      <w:r>
-        <w:rPr>
-          <w:sz w:val="22"/>
-          <w:szCs w:val="22"/>
-        </w:rPr>
-        <w:t>NSS implantation was performed in a 25-year-old man with complete loss of sensation below L1 (T11 AIS grade A).</w:t>
-      </w:r>
-      <w:r>
-        <w:rPr>
-          <w:sz w:val="22"/>
-          <w:szCs w:val="22"/>
-        </w:rPr>
-        <w:t xml:space="preserve"> 3 months after the surgery, he had sensation at and above L1 dermatomes bilaterally, improved motor function in the hip flexor and strength in the knee extensors. </w:t>
-      </w:r>
-      <w:r>
-        <w:rPr>
-          <w:sz w:val="22"/>
-          <w:szCs w:val="22"/>
-        </w:rPr>
-        <w:t>6 month follow-up showed no complications and he improved to an L1 AIS grade C</w:t>
-      </w:r>
-      <w:r>
-        <w:rPr>
-          <w:sz w:val="22"/>
-          <w:szCs w:val="22"/>
-        </w:rPr>
         <w:t xml:space="preserve"> </w:t>
-      </w:r>
-      <w:r>
-        <w:rPr>
-          <w:sz w:val="22"/>
-          <w:szCs w:val="22"/>
-        </w:rPr>
-        <w:fldChar w:fldCharType="begin"/>
-      </w:r>
-      <w:r>
-        <w:rPr>
-          <w:sz w:val="22"/>
-          <w:szCs w:val="22"/>
-        </w:rPr>
-        <w:instrText xml:space="preserve"> ADDIN ZOTERO_ITEM CSL_CITATION {"citationID":"bxnbXl5v","properties":{"formattedCitation":"(Theodore et al.)","plainCitation":"(Theodore et al.)","noteIndex":0},"citationItems":[{"id":4656,"uris":["http://zotero.org/users/7286058/items/LNWTCVPG"],"itemData":{"id":4656,"type":"article-journal","abstract":"BACKGROUND AND IMPORTANCE: A porous bioresorbable polymer scaffold has previously been tested in preclinical animal models of spinal cord contusion injury to promote appositional healing, spare white matter, decrease posttraumatic cysts, and normalize intraparenchymal tissue pressure. This is the first report of its human implantation in a spinal cord injury patient during a pilot study testing the safety and feasibility of this technique (ClinicalTrials.gov Identifier: NCT02138110). CLINICAL PRESENTATION: A 25-year-old man had a T11-12 fracture dislocation sustained in a motocross accident that resulted in a T11 American Spinal Injury Association Impairment Scale (AIS) grade A traumatic spinal cord injury. He was treated with acute surgical decompression and spinal fixation with fusion, and enrolled in the spinal scaffold study. A 2 · 10 mm bioresorbable scaffold was placed in the spinal cord parenchyma at T12. The scaffold was implanted directly into the traumatic cavity within the spinal cord through a dorsal root entry zone myelotomy at the caudal extent of the contused area. By 3 months, his neurological examination improved to an L1 AIS grade C incomplete injury. At 6-month postoperative follow-up, there were no procedural complications or apparent safety issues related to the scaffold implantation. CONCLUSION: Although longer-term follow-up and investigation are required, this case demonstrates that a polymer scaffold can be safely implanted into an acutely contused spinal cord. This is the first human surgical implantation, and future outcomes of other patients in this clinical trial will better elucidate the safety and possible efficacy profile of the scaffold.","container-title":"Neurosurgery","DOI":"10.1227/NEU.0000000000001283","ISSN":"0148-396X","issue":"2","language":"en","page":"E305-E312","source":"DOI.org (Crossref)","title":"First Human Implantation of a Bioresorbable Polymer Scaffold for Acute Traumatic Spinal Cord Injury: A Clinical Pilot Study for Safety and Feasibility","title-short":"First Human Implantation of a Bioresorbable Polymer Scaffold for Acute Traumatic Spinal Cord Injury","URL":"https://journals.lww.com/00006123-201608000-00027","volume":"79","author":[{"family":"Theodore","given":"Nicholas"},{"family":"Hlubek","given":"Randall"},{"family":"Danielson","given":"Jill"},{"family":"Neff","given":"Kristin"},{"family":"Vaickus","given":"Lou"},{"family":"Ulich","given":"Thomas R."},{"family":"Ropper","given":"Alexander E."}],"accessed":{"date-parts":[["2022",10,24]]},"issued":{"date-parts":[["2016",8]]}}}],"schema":"https://github.com/citation-style-language/schema/raw/master/csl-citation.json"} </w:instrText>
-      </w:r>
-      <w:r>
-        <w:rPr>
-          <w:sz w:val="22"/>
-          <w:szCs w:val="22"/>
-        </w:rPr>
-        <w:fldChar w:fldCharType="separate"/>
-      </w:r>
-      <w:r>
-        <w:rPr>
-          <w:noProof/>
-          <w:sz w:val="22"/>
-          <w:szCs w:val="22"/>
-        </w:rPr>
-        <w:t>(Theodore et al.)</w:t>
-      </w:r>
-      <w:r>
-        <w:rPr>
-          <w:sz w:val="22"/>
-          <w:szCs w:val="22"/>
-        </w:rPr>
-        <w:fldChar w:fldCharType="end"/>
-      </w:r>
-      <w:r>
-        <w:rPr>
-          <w:sz w:val="22"/>
-          <w:szCs w:val="22"/>
-        </w:rPr>
-        <w:t>.</w:t>
       </w:r>
     </w:p>
     <w:p>
       <w:pPr>
         <w:pStyle w:val="Body"/>
+        <w:numPr>
+          <w:ilvl w:val="0"/>
+          <w:numId w:val="42"/>
+        </w:numPr>
         <w:spacing w:line="480" w:lineRule="auto"/>
         <w:rPr>
           <w:sz w:val="22"/>
@@ -13364,7 +13357,7 @@
   <w:abstractNum w:abstractNumId="13" w15:restartNumberingAfterBreak="0">
     <w:nsid w:val="3174785B"/>
     <w:multiLevelType w:val="hybridMultilevel"/>
-    <w:tmpl w:val="351CBA34"/>
+    <w:tmpl w:val="80C44080"/>
     <w:lvl w:ilvl="0" w:tplc="04090001">
       <w:start w:val="1"/>
       <w:numFmt w:val="bullet"/>
@@ -14191,6 +14184,119 @@
     </w:lvl>
   </w:abstractNum>
   <w:abstractNum w:abstractNumId="21" w15:restartNumberingAfterBreak="0">
+    <w:nsid w:val="45812F48"/>
+    <w:multiLevelType w:val="hybridMultilevel"/>
+    <w:tmpl w:val="D7B4B8B4"/>
+    <w:lvl w:ilvl="0" w:tplc="04090005">
+      <w:start w:val="1"/>
+      <w:numFmt w:val="bullet"/>
+      <w:lvlText w:val=""/>
+      <w:lvlJc w:val="left"/>
+      <w:pPr>
+        <w:ind w:left="360" w:hanging="360"/>
+      </w:pPr>
+      <w:rPr>
+        <w:rFonts w:ascii="Wingdings" w:hAnsi="Wingdings" w:hint="default"/>
+      </w:rPr>
+    </w:lvl>
+    <w:lvl w:ilvl="1" w:tplc="04090003" w:tentative="1">
+      <w:start w:val="1"/>
+      <w:numFmt w:val="bullet"/>
+      <w:lvlText w:val="o"/>
+      <w:lvlJc w:val="left"/>
+      <w:pPr>
+        <w:ind w:left="1080" w:hanging="360"/>
+      </w:pPr>
+      <w:rPr>
+        <w:rFonts w:ascii="Courier New" w:hAnsi="Courier New" w:cs="Courier New" w:hint="default"/>
+      </w:rPr>
+    </w:lvl>
+    <w:lvl w:ilvl="2" w:tplc="04090005" w:tentative="1">
+      <w:start w:val="1"/>
+      <w:numFmt w:val="bullet"/>
+      <w:lvlText w:val=""/>
+      <w:lvlJc w:val="left"/>
+      <w:pPr>
+        <w:ind w:left="1800" w:hanging="360"/>
+      </w:pPr>
+      <w:rPr>
+        <w:rFonts w:ascii="Wingdings" w:hAnsi="Wingdings" w:hint="default"/>
+      </w:rPr>
+    </w:lvl>
+    <w:lvl w:ilvl="3" w:tplc="04090001" w:tentative="1">
+      <w:start w:val="1"/>
+      <w:numFmt w:val="bullet"/>
+      <w:lvlText w:val=""/>
+      <w:lvlJc w:val="left"/>
+      <w:pPr>
+        <w:ind w:left="2520" w:hanging="360"/>
+      </w:pPr>
+      <w:rPr>
+        <w:rFonts w:ascii="Symbol" w:hAnsi="Symbol" w:hint="default"/>
+      </w:rPr>
+    </w:lvl>
+    <w:lvl w:ilvl="4" w:tplc="04090003" w:tentative="1">
+      <w:start w:val="1"/>
+      <w:numFmt w:val="bullet"/>
+      <w:lvlText w:val="o"/>
+      <w:lvlJc w:val="left"/>
+      <w:pPr>
+        <w:ind w:left="3240" w:hanging="360"/>
+      </w:pPr>
+      <w:rPr>
+        <w:rFonts w:ascii="Courier New" w:hAnsi="Courier New" w:cs="Courier New" w:hint="default"/>
+      </w:rPr>
+    </w:lvl>
+    <w:lvl w:ilvl="5" w:tplc="04090005" w:tentative="1">
+      <w:start w:val="1"/>
+      <w:numFmt w:val="bullet"/>
+      <w:lvlText w:val=""/>
+      <w:lvlJc w:val="left"/>
+      <w:pPr>
+        <w:ind w:left="3960" w:hanging="360"/>
+      </w:pPr>
+      <w:rPr>
+        <w:rFonts w:ascii="Wingdings" w:hAnsi="Wingdings" w:hint="default"/>
+      </w:rPr>
+    </w:lvl>
+    <w:lvl w:ilvl="6" w:tplc="04090001" w:tentative="1">
+      <w:start w:val="1"/>
+      <w:numFmt w:val="bullet"/>
+      <w:lvlText w:val=""/>
+      <w:lvlJc w:val="left"/>
+      <w:pPr>
+        <w:ind w:left="4680" w:hanging="360"/>
+      </w:pPr>
+      <w:rPr>
+        <w:rFonts w:ascii="Symbol" w:hAnsi="Symbol" w:hint="default"/>
+      </w:rPr>
+    </w:lvl>
+    <w:lvl w:ilvl="7" w:tplc="04090003" w:tentative="1">
+      <w:start w:val="1"/>
+      <w:numFmt w:val="bullet"/>
+      <w:lvlText w:val="o"/>
+      <w:lvlJc w:val="left"/>
+      <w:pPr>
+        <w:ind w:left="5400" w:hanging="360"/>
+      </w:pPr>
+      <w:rPr>
+        <w:rFonts w:ascii="Courier New" w:hAnsi="Courier New" w:cs="Courier New" w:hint="default"/>
+      </w:rPr>
+    </w:lvl>
+    <w:lvl w:ilvl="8" w:tplc="04090005" w:tentative="1">
+      <w:start w:val="1"/>
+      <w:numFmt w:val="bullet"/>
+      <w:lvlText w:val=""/>
+      <w:lvlJc w:val="left"/>
+      <w:pPr>
+        <w:ind w:left="6120" w:hanging="360"/>
+      </w:pPr>
+      <w:rPr>
+        <w:rFonts w:ascii="Wingdings" w:hAnsi="Wingdings" w:hint="default"/>
+      </w:rPr>
+    </w:lvl>
+  </w:abstractNum>
+  <w:abstractNum w:abstractNumId="22" w15:restartNumberingAfterBreak="0">
     <w:nsid w:val="489672FD"/>
     <w:multiLevelType w:val="hybridMultilevel"/>
     <w:tmpl w:val="6E7C1ABE"/>
@@ -14303,7 +14409,7 @@
       </w:rPr>
     </w:lvl>
   </w:abstractNum>
-  <w:abstractNum w:abstractNumId="22" w15:restartNumberingAfterBreak="0">
+  <w:abstractNum w:abstractNumId="23" w15:restartNumberingAfterBreak="0">
     <w:nsid w:val="4930064D"/>
     <w:multiLevelType w:val="hybridMultilevel"/>
     <w:tmpl w:val="AB3A4C56"/>
@@ -14416,7 +14522,7 @@
       </w:rPr>
     </w:lvl>
   </w:abstractNum>
-  <w:abstractNum w:abstractNumId="23" w15:restartNumberingAfterBreak="0">
+  <w:abstractNum w:abstractNumId="24" w15:restartNumberingAfterBreak="0">
     <w:nsid w:val="4AF67E7C"/>
     <w:multiLevelType w:val="hybridMultilevel"/>
     <w:tmpl w:val="39CC9092"/>
@@ -14529,7 +14635,7 @@
       </w:rPr>
     </w:lvl>
   </w:abstractNum>
-  <w:abstractNum w:abstractNumId="24" w15:restartNumberingAfterBreak="0">
+  <w:abstractNum w:abstractNumId="25" w15:restartNumberingAfterBreak="0">
     <w:nsid w:val="50494B1F"/>
     <w:multiLevelType w:val="hybridMultilevel"/>
     <w:tmpl w:val="9EBADA6A"/>
@@ -14643,7 +14749,7 @@
       </w:rPr>
     </w:lvl>
   </w:abstractNum>
-  <w:abstractNum w:abstractNumId="25" w15:restartNumberingAfterBreak="0">
+  <w:abstractNum w:abstractNumId="26" w15:restartNumberingAfterBreak="0">
     <w:nsid w:val="509F3A9C"/>
     <w:multiLevelType w:val="hybridMultilevel"/>
     <w:tmpl w:val="7E889E86"/>
@@ -14756,7 +14862,7 @@
       </w:rPr>
     </w:lvl>
   </w:abstractNum>
-  <w:abstractNum w:abstractNumId="26" w15:restartNumberingAfterBreak="0">
+  <w:abstractNum w:abstractNumId="27" w15:restartNumberingAfterBreak="0">
     <w:nsid w:val="51253885"/>
     <w:multiLevelType w:val="hybridMultilevel"/>
     <w:tmpl w:val="F2A652E6"/>
@@ -14842,7 +14948,7 @@
       </w:pPr>
     </w:lvl>
   </w:abstractNum>
-  <w:abstractNum w:abstractNumId="27" w15:restartNumberingAfterBreak="0">
+  <w:abstractNum w:abstractNumId="28" w15:restartNumberingAfterBreak="0">
     <w:nsid w:val="51E87F9E"/>
     <w:multiLevelType w:val="hybridMultilevel"/>
     <w:tmpl w:val="4DA67058"/>
@@ -14955,7 +15061,7 @@
       </w:rPr>
     </w:lvl>
   </w:abstractNum>
-  <w:abstractNum w:abstractNumId="28" w15:restartNumberingAfterBreak="0">
+  <w:abstractNum w:abstractNumId="29" w15:restartNumberingAfterBreak="0">
     <w:nsid w:val="52751B02"/>
     <w:multiLevelType w:val="hybridMultilevel"/>
     <w:tmpl w:val="78002BEA"/>
@@ -15042,7 +15148,7 @@
       </w:pPr>
     </w:lvl>
   </w:abstractNum>
-  <w:abstractNum w:abstractNumId="29" w15:restartNumberingAfterBreak="0">
+  <w:abstractNum w:abstractNumId="30" w15:restartNumberingAfterBreak="0">
     <w:nsid w:val="5AE07B52"/>
     <w:multiLevelType w:val="hybridMultilevel"/>
     <w:tmpl w:val="5BBE1824"/>
@@ -15155,7 +15261,7 @@
       </w:rPr>
     </w:lvl>
   </w:abstractNum>
-  <w:abstractNum w:abstractNumId="30" w15:restartNumberingAfterBreak="0">
+  <w:abstractNum w:abstractNumId="31" w15:restartNumberingAfterBreak="0">
     <w:nsid w:val="5CD06C80"/>
     <w:multiLevelType w:val="hybridMultilevel"/>
     <w:tmpl w:val="55088E96"/>
@@ -15268,7 +15374,7 @@
       </w:rPr>
     </w:lvl>
   </w:abstractNum>
-  <w:abstractNum w:abstractNumId="31" w15:restartNumberingAfterBreak="0">
+  <w:abstractNum w:abstractNumId="32" w15:restartNumberingAfterBreak="0">
     <w:nsid w:val="5E0A5D52"/>
     <w:multiLevelType w:val="hybridMultilevel"/>
     <w:tmpl w:val="9544BB42"/>
@@ -15381,7 +15487,7 @@
       </w:rPr>
     </w:lvl>
   </w:abstractNum>
-  <w:abstractNum w:abstractNumId="32" w15:restartNumberingAfterBreak="0">
+  <w:abstractNum w:abstractNumId="33" w15:restartNumberingAfterBreak="0">
     <w:nsid w:val="61886D3F"/>
     <w:multiLevelType w:val="hybridMultilevel"/>
     <w:tmpl w:val="A2485728"/>
@@ -15494,7 +15600,7 @@
       </w:pPr>
     </w:lvl>
   </w:abstractNum>
-  <w:abstractNum w:abstractNumId="33" w15:restartNumberingAfterBreak="0">
+  <w:abstractNum w:abstractNumId="34" w15:restartNumberingAfterBreak="0">
     <w:nsid w:val="64CC26F4"/>
     <w:multiLevelType w:val="hybridMultilevel"/>
     <w:tmpl w:val="47BC50BC"/>
@@ -15607,7 +15713,7 @@
       </w:rPr>
     </w:lvl>
   </w:abstractNum>
-  <w:abstractNum w:abstractNumId="34" w15:restartNumberingAfterBreak="0">
+  <w:abstractNum w:abstractNumId="35" w15:restartNumberingAfterBreak="0">
     <w:nsid w:val="66EE101A"/>
     <w:multiLevelType w:val="hybridMultilevel"/>
     <w:tmpl w:val="BB74DBF2"/>
@@ -15720,7 +15826,7 @@
       </w:rPr>
     </w:lvl>
   </w:abstractNum>
-  <w:abstractNum w:abstractNumId="35" w15:restartNumberingAfterBreak="0">
+  <w:abstractNum w:abstractNumId="36" w15:restartNumberingAfterBreak="0">
     <w:nsid w:val="66FE6293"/>
     <w:multiLevelType w:val="hybridMultilevel"/>
     <w:tmpl w:val="663213CC"/>
@@ -15832,7 +15938,7 @@
       </w:rPr>
     </w:lvl>
   </w:abstractNum>
-  <w:abstractNum w:abstractNumId="36" w15:restartNumberingAfterBreak="0">
+  <w:abstractNum w:abstractNumId="37" w15:restartNumberingAfterBreak="0">
     <w:nsid w:val="70A52D67"/>
     <w:multiLevelType w:val="hybridMultilevel"/>
     <w:tmpl w:val="FB1E586E"/>
@@ -15949,7 +16055,7 @@
       </w:rPr>
     </w:lvl>
   </w:abstractNum>
-  <w:abstractNum w:abstractNumId="37" w15:restartNumberingAfterBreak="0">
+  <w:abstractNum w:abstractNumId="38" w15:restartNumberingAfterBreak="0">
     <w:nsid w:val="7AE73957"/>
     <w:multiLevelType w:val="hybridMultilevel"/>
     <w:tmpl w:val="F9025818"/>
@@ -16035,7 +16141,7 @@
       </w:pPr>
     </w:lvl>
   </w:abstractNum>
-  <w:abstractNum w:abstractNumId="38" w15:restartNumberingAfterBreak="0">
+  <w:abstractNum w:abstractNumId="39" w15:restartNumberingAfterBreak="0">
     <w:nsid w:val="7B2C253F"/>
     <w:multiLevelType w:val="hybridMultilevel"/>
     <w:tmpl w:val="6D40C2D4"/>
@@ -16152,7 +16258,7 @@
     <w:abstractNumId w:val="19"/>
   </w:num>
   <w:num w:numId="2" w16cid:durableId="591012818">
-    <w:abstractNumId w:val="32"/>
+    <w:abstractNumId w:val="33"/>
   </w:num>
   <w:num w:numId="3" w16cid:durableId="179856923">
     <w:abstractNumId w:val="3"/>
@@ -16200,13 +16306,13 @@
     <w:abstractNumId w:val="1"/>
   </w:num>
   <w:num w:numId="9" w16cid:durableId="803236281">
-    <w:abstractNumId w:val="24"/>
+    <w:abstractNumId w:val="25"/>
   </w:num>
   <w:num w:numId="10" w16cid:durableId="1214929145">
-    <w:abstractNumId w:val="24"/>
+    <w:abstractNumId w:val="25"/>
   </w:num>
   <w:num w:numId="11" w16cid:durableId="1534925248">
-    <w:abstractNumId w:val="26"/>
+    <w:abstractNumId w:val="27"/>
   </w:num>
   <w:num w:numId="12" w16cid:durableId="1204631859">
     <w:abstractNumId w:val="20"/>
@@ -16215,16 +16321,16 @@
     <w:abstractNumId w:val="12"/>
   </w:num>
   <w:num w:numId="14" w16cid:durableId="1948655657">
-    <w:abstractNumId w:val="37"/>
+    <w:abstractNumId w:val="38"/>
   </w:num>
   <w:num w:numId="15" w16cid:durableId="1426876100">
-    <w:abstractNumId w:val="28"/>
+    <w:abstractNumId w:val="29"/>
   </w:num>
   <w:num w:numId="16" w16cid:durableId="148448031">
     <w:abstractNumId w:val="15"/>
   </w:num>
   <w:num w:numId="17" w16cid:durableId="432239574">
-    <w:abstractNumId w:val="38"/>
+    <w:abstractNumId w:val="39"/>
   </w:num>
   <w:num w:numId="18" w16cid:durableId="1902785539">
     <w:abstractNumId w:val="10"/>
@@ -16233,19 +16339,19 @@
     <w:abstractNumId w:val="18"/>
   </w:num>
   <w:num w:numId="20" w16cid:durableId="1604259620">
+    <w:abstractNumId w:val="37"/>
+  </w:num>
+  <w:num w:numId="21" w16cid:durableId="1341661621">
     <w:abstractNumId w:val="36"/>
   </w:num>
-  <w:num w:numId="21" w16cid:durableId="1341661621">
-    <w:abstractNumId w:val="35"/>
-  </w:num>
   <w:num w:numId="22" w16cid:durableId="788007871">
-    <w:abstractNumId w:val="29"/>
+    <w:abstractNumId w:val="30"/>
   </w:num>
   <w:num w:numId="23" w16cid:durableId="1463157998">
-    <w:abstractNumId w:val="22"/>
+    <w:abstractNumId w:val="23"/>
   </w:num>
   <w:num w:numId="24" w16cid:durableId="1260681482">
-    <w:abstractNumId w:val="23"/>
+    <w:abstractNumId w:val="24"/>
   </w:num>
   <w:num w:numId="25" w16cid:durableId="1969161413">
     <w:abstractNumId w:val="9"/>
@@ -16257,16 +16363,16 @@
     <w:abstractNumId w:val="17"/>
   </w:num>
   <w:num w:numId="28" w16cid:durableId="1711765807">
-    <w:abstractNumId w:val="25"/>
+    <w:abstractNumId w:val="26"/>
   </w:num>
   <w:num w:numId="29" w16cid:durableId="2130008031">
-    <w:abstractNumId w:val="30"/>
+    <w:abstractNumId w:val="31"/>
   </w:num>
   <w:num w:numId="30" w16cid:durableId="1154377883">
-    <w:abstractNumId w:val="27"/>
+    <w:abstractNumId w:val="28"/>
   </w:num>
   <w:num w:numId="31" w16cid:durableId="1266425856">
-    <w:abstractNumId w:val="21"/>
+    <w:abstractNumId w:val="22"/>
   </w:num>
   <w:num w:numId="32" w16cid:durableId="1850872283">
     <w:abstractNumId w:val="14"/>
@@ -16278,16 +16384,16 @@
     <w:abstractNumId w:val="8"/>
   </w:num>
   <w:num w:numId="35" w16cid:durableId="125003735">
-    <w:abstractNumId w:val="31"/>
+    <w:abstractNumId w:val="32"/>
   </w:num>
   <w:num w:numId="36" w16cid:durableId="1622567168">
-    <w:abstractNumId w:val="33"/>
+    <w:abstractNumId w:val="34"/>
   </w:num>
   <w:num w:numId="37" w16cid:durableId="556285773">
     <w:abstractNumId w:val="16"/>
   </w:num>
   <w:num w:numId="38" w16cid:durableId="1016425218">
-    <w:abstractNumId w:val="34"/>
+    <w:abstractNumId w:val="35"/>
   </w:num>
   <w:num w:numId="39" w16cid:durableId="1404329616">
     <w:abstractNumId w:val="4"/>
@@ -16297,6 +16403,9 @@
   </w:num>
   <w:num w:numId="41" w16cid:durableId="820737566">
     <w:abstractNumId w:val="13"/>
+  </w:num>
+  <w:num w:numId="42" w16cid:durableId="1629970973">
+    <w:abstractNumId w:val="21"/>
   </w:num>
 </w:numbering>
 </file>
@@ -16755,7 +16864,6 @@
     <w:name w:val="heading 4"/>
     <w:basedOn w:val="Normal"/>
     <w:link w:val="Heading4Char"/>
-    <w:semiHidden/>
     <w:unhideWhenUsed/>
     <w:qFormat/>
     <w:rsid w:val="004B411F"/>
@@ -16776,7 +16884,6 @@
     <w:name w:val="heading 5"/>
     <w:basedOn w:val="Normal"/>
     <w:link w:val="Heading5Char"/>
-    <w:semiHidden/>
     <w:unhideWhenUsed/>
     <w:qFormat/>
     <w:rsid w:val="004B411F"/>
@@ -16795,7 +16902,6 @@
     <w:name w:val="heading 6"/>
     <w:basedOn w:val="Normal"/>
     <w:link w:val="Heading6Char"/>
-    <w:semiHidden/>
     <w:unhideWhenUsed/>
     <w:qFormat/>
     <w:rsid w:val="004B411F"/>
@@ -17144,7 +17250,6 @@
     <w:name w:val="Heading 4 Char"/>
     <w:basedOn w:val="DefaultParagraphFont"/>
     <w:link w:val="Heading4"/>
-    <w:semiHidden/>
     <w:rsid w:val="004B411F"/>
     <w:rPr>
       <w:rFonts w:asciiTheme="majorHAnsi" w:eastAsiaTheme="majorEastAsia" w:hAnsiTheme="majorHAnsi" w:cstheme="majorBidi"/>
@@ -17157,7 +17262,6 @@
     <w:name w:val="Heading 5 Char"/>
     <w:basedOn w:val="DefaultParagraphFont"/>
     <w:link w:val="Heading5"/>
-    <w:semiHidden/>
     <w:rsid w:val="004B411F"/>
     <w:rPr>
       <w:rFonts w:asciiTheme="majorHAnsi" w:eastAsiaTheme="majorEastAsia" w:hAnsiTheme="majorHAnsi" w:cstheme="majorBidi"/>
@@ -17168,7 +17272,6 @@
     <w:name w:val="Heading 6 Char"/>
     <w:basedOn w:val="DefaultParagraphFont"/>
     <w:link w:val="Heading6"/>
-    <w:semiHidden/>
     <w:rsid w:val="004B411F"/>
     <w:rPr>
       <w:rFonts w:asciiTheme="majorHAnsi" w:eastAsiaTheme="majorEastAsia" w:hAnsiTheme="majorHAnsi" w:cstheme="majorBidi"/>
@@ -17565,6 +17668,19 @@
 </file>
 
 <file path=customXml/item1.xml><?xml version="1.0" encoding="utf-8"?>
+<b:Sources xmlns:b="http://schemas.openxmlformats.org/officeDocument/2006/bibliography" xmlns="http://schemas.openxmlformats.org/officeDocument/2006/bibliography" SelectedStyle="/APA.XSL" StyleName="APA"/>
+</file>
+
+<file path=customXml/item2.xml><?xml version="1.0" encoding="utf-8"?>
+<?mso-contentType ?>
+<FormTemplates xmlns="http://schemas.microsoft.com/sharepoint/v3/contenttype/forms">
+  <Display>DocumentLibraryForm</Display>
+  <Edit>DocumentLibraryForm</Edit>
+  <New>DocumentLibraryForm</New>
+</FormTemplates>
+</file>
+
+<file path=customXml/item3.xml><?xml version="1.0" encoding="utf-8"?>
 <ct:contentTypeSchema xmlns:ct="http://schemas.microsoft.com/office/2006/metadata/contentType" xmlns:ma="http://schemas.microsoft.com/office/2006/metadata/properties/metaAttributes" ct:_="" ma:_="" ma:contentTypeName="Document" ma:contentTypeID="0x010100681B81209776AF40B8AAD3C366C78D42" ma:contentTypeVersion="12" ma:contentTypeDescription="Create a new document." ma:contentTypeScope="" ma:versionID="036ba4e26ecc6a93039296b35ff93deb">
   <xsd:schema xmlns:xsd="http://www.w3.org/2001/XMLSchema" xmlns:xs="http://www.w3.org/2001/XMLSchema" xmlns:p="http://schemas.microsoft.com/office/2006/metadata/properties" xmlns:ns2="e3b5c32c-df6c-443f-b08b-73d85d62f2b5" xmlns:ns3="168931df-3f45-4445-be76-105235143e52" targetNamespace="http://schemas.microsoft.com/office/2006/metadata/properties" ma:root="true" ma:fieldsID="6479c46f14338b542629158efca55e4f" ns2:_="" ns3:_="">
     <xsd:import namespace="e3b5c32c-df6c-443f-b08b-73d85d62f2b5"/>
@@ -17781,26 +17897,29 @@
 </ct:contentTypeSchema>
 </file>
 
-<file path=customXml/item2.xml><?xml version="1.0" encoding="utf-8"?>
+<file path=customXml/item4.xml><?xml version="1.0" encoding="utf-8"?>
 <p:properties xmlns:p="http://schemas.microsoft.com/office/2006/metadata/properties" xmlns:xsi="http://www.w3.org/2001/XMLSchema-instance" xmlns:pc="http://schemas.microsoft.com/office/infopath/2007/PartnerControls">
   <documentManagement/>
 </p:properties>
 </file>
 
-<file path=customXml/item3.xml><?xml version="1.0" encoding="utf-8"?>
-<b:Sources xmlns:b="http://schemas.openxmlformats.org/officeDocument/2006/bibliography" xmlns="http://schemas.openxmlformats.org/officeDocument/2006/bibliography" SelectedStyle="/APA.XSL" StyleName="APA"/>
+<file path=customXml/itemProps1.xml><?xml version="1.0" encoding="utf-8"?>
+<ds:datastoreItem xmlns:ds="http://schemas.openxmlformats.org/officeDocument/2006/customXml" ds:itemID="{3D079351-65DF-4C6E-9D22-18A8FDD157F3}">
+  <ds:schemaRefs>
+    <ds:schemaRef ds:uri="http://schemas.openxmlformats.org/officeDocument/2006/bibliography"/>
+  </ds:schemaRefs>
+</ds:datastoreItem>
 </file>
 
-<file path=customXml/item4.xml><?xml version="1.0" encoding="utf-8"?>
-<?mso-contentType ?>
-<FormTemplates xmlns="http://schemas.microsoft.com/sharepoint/v3/contenttype/forms">
-  <Display>DocumentLibraryForm</Display>
-  <Edit>DocumentLibraryForm</Edit>
-  <New>DocumentLibraryForm</New>
-</FormTemplates>
+<file path=customXml/itemProps2.xml><?xml version="1.0" encoding="utf-8"?>
+<ds:datastoreItem xmlns:ds="http://schemas.openxmlformats.org/officeDocument/2006/customXml" ds:itemID="{B14494D3-158E-4582-A8D0-53AF8FB6A6A7}">
+  <ds:schemaRefs>
+    <ds:schemaRef ds:uri="http://schemas.microsoft.com/sharepoint/v3/contenttype/forms"/>
+  </ds:schemaRefs>
+</ds:datastoreItem>
 </file>
 
-<file path=customXml/itemProps1.xml><?xml version="1.0" encoding="utf-8"?>
+<file path=customXml/itemProps3.xml><?xml version="1.0" encoding="utf-8"?>
 <ds:datastoreItem xmlns:ds="http://schemas.openxmlformats.org/officeDocument/2006/customXml" ds:itemID="{861799D8-B4DE-4F44-BA66-7F96FAE0C6FA}">
   <ds:schemaRefs>
     <ds:schemaRef ds:uri="http://schemas.microsoft.com/office/2006/metadata/contentType"/>
@@ -17819,27 +17938,11 @@
 </ds:datastoreItem>
 </file>
 
-<file path=customXml/itemProps2.xml><?xml version="1.0" encoding="utf-8"?>
+<file path=customXml/itemProps4.xml><?xml version="1.0" encoding="utf-8"?>
 <ds:datastoreItem xmlns:ds="http://schemas.openxmlformats.org/officeDocument/2006/customXml" ds:itemID="{238FD332-7843-4A9A-A11D-7C189DC8C060}">
   <ds:schemaRefs>
     <ds:schemaRef ds:uri="http://schemas.microsoft.com/office/2006/metadata/properties"/>
     <ds:schemaRef ds:uri="http://schemas.microsoft.com/office/infopath/2007/PartnerControls"/>
   </ds:schemaRefs>
 </ds:datastoreItem>
-</file>
-
-<file path=customXml/itemProps3.xml><?xml version="1.0" encoding="utf-8"?>
-<ds:datastoreItem xmlns:ds="http://schemas.openxmlformats.org/officeDocument/2006/customXml" ds:itemID="{3D079351-65DF-4C6E-9D22-18A8FDD157F3}">
-  <ds:schemaRefs>
-    <ds:schemaRef ds:uri="http://schemas.openxmlformats.org/officeDocument/2006/bibliography"/>
-  </ds:schemaRefs>
-</ds:datastoreItem>
-</file>
-
-<file path=customXml/itemProps4.xml><?xml version="1.0" encoding="utf-8"?>
-<ds:datastoreItem xmlns:ds="http://schemas.openxmlformats.org/officeDocument/2006/customXml" ds:itemID="{B14494D3-158E-4582-A8D0-53AF8FB6A6A7}">
-  <ds:schemaRefs>
-    <ds:schemaRef ds:uri="http://schemas.microsoft.com/sharepoint/v3/contenttype/forms"/>
-  </ds:schemaRefs>
-</ds:datastoreItem>
 </file>
</xml_diff>

<commit_message>
Module 11 asssigment completed
</commit_message>
<xml_diff>
--- a/Module_10_BiomaterialsAndHostIntegration/E_design_review_case_study/Course Project Greatti Yves_Assignment_E.docx
+++ b/Module_10_BiomaterialsAndHostIntegration/E_design_review_case_study/Course Project Greatti Yves_Assignment_E.docx
@@ -6867,7 +6867,7 @@
         <w:rPr>
           <w:sz w:val="22"/>
         </w:rPr>
-        <w:t xml:space="preserve">. Monocyte chemoattractant protein-1 (MCP-1 or CCL2) is a chemoattractant molecule which plays an important neuroprotective and anti-apoptosis role in SCI </w:t>
+        <w:t xml:space="preserve">. Monocyte chemoattractant protein-1 (MCP-1) is a chemoattractant molecule which plays an important neuroprotective and anti-apoptosis role in SCI </w:t>
       </w:r>
       <w:r>
         <w:rPr>
@@ -7399,13 +7399,26 @@
           <w:rFonts w:cs="Tahoma"/>
           <w:sz w:val="22"/>
         </w:rPr>
-        <w:t>(Teng et al., “Functional Recovery Following Traumatic Spinal Cord Injury Mediated by a Unique Polymer Scaffold Seeded with Neural Stem Cells”)</w:t>
+        <w:t>(Teng et al.</w:t>
+      </w:r>
+      <w:r>
+        <w:rPr>
+          <w:rFonts w:cs="Tahoma"/>
+          <w:sz w:val="22"/>
+        </w:rPr>
+        <w:t>)</w:t>
       </w:r>
       <w:r>
         <w:rPr>
           <w:sz w:val="22"/>
         </w:rPr>
         <w:fldChar w:fldCharType="end"/>
+      </w:r>
+      <w:r>
+        <w:rPr>
+          <w:sz w:val="22"/>
+        </w:rPr>
+        <w:t xml:space="preserve"> </w:t>
       </w:r>
       <w:r>
         <w:rPr>
@@ -7967,7 +7980,7 @@
           <w:szCs w:val="22"/>
           <w:lang w:bidi="en-US"/>
         </w:rPr>
-        <w:t xml:space="preserve">ID + scaffold reported a decrease in cavity volume (86%) and an </w:t>
+        <w:t xml:space="preserve">ID + scaffold reported a decrease in cavity volume (86%) and an increase of preserved tissue width (44%) relative to the untreated animal group. Compared to the </w:t>
       </w:r>
       <w:r>
         <w:rPr>
@@ -7977,7 +7990,7 @@
           <w:lang w:bidi="en-US"/>
         </w:rPr>
         <w:lastRenderedPageBreak/>
-        <w:t>increase of preserved tissue width (44%) relative to the untreated animal group. Compared to the control group, scaffold implanted animals had an increase of 0.6 mm</w:t>
+        <w:t>control group, scaffold implanted animals had an increase of 0.6 mm</w:t>
       </w:r>
       <w:r>
         <w:rPr>
@@ -9578,19 +9591,11 @@
       <w:r>
         <w:fldChar w:fldCharType="separate"/>
       </w:r>
-      <w:proofErr w:type="spellStart"/>
-      <w:r>
-        <w:rPr>
-          <w:rFonts w:cs="Tahoma"/>
-        </w:rPr>
-        <w:t>Badner</w:t>
-      </w:r>
-      <w:proofErr w:type="spellEnd"/>
-      <w:r>
-        <w:rPr>
-          <w:rFonts w:cs="Tahoma"/>
-        </w:rPr>
-        <w:t xml:space="preserve">, Anna, et al. “Spinal Cord Injuries: How Could Cell Therapy Help?” </w:t>
+      <w:r>
+        <w:rPr>
+          <w:rFonts w:cs="Tahoma"/>
+        </w:rPr>
+        <w:t xml:space="preserve">Badner, Anna, et al. “Spinal Cord Injuries: How Could Cell Therapy Help?” </w:t>
       </w:r>
       <w:r>
         <w:rPr>
@@ -9612,25 +9617,7 @@
           <w:i/>
           <w:iCs/>
         </w:rPr>
-        <w:t>DOI.org (</w:t>
-      </w:r>
-      <w:proofErr w:type="spellStart"/>
-      <w:r>
-        <w:rPr>
-          <w:rFonts w:cs="Tahoma"/>
-          <w:i/>
-          <w:iCs/>
-        </w:rPr>
-        <w:t>Crossref</w:t>
-      </w:r>
-      <w:proofErr w:type="spellEnd"/>
-      <w:r>
-        <w:rPr>
-          <w:rFonts w:cs="Tahoma"/>
-          <w:i/>
-          <w:iCs/>
-        </w:rPr>
-        <w:t>)</w:t>
+        <w:t>DOI.org (Crossref)</w:t>
       </w:r>
       <w:r>
         <w:rPr>
@@ -9681,35 +9668,7 @@
         <w:rPr>
           <w:rFonts w:cs="Tahoma"/>
         </w:rPr>
-        <w:t xml:space="preserve">Chen, </w:t>
-      </w:r>
-      <w:proofErr w:type="spellStart"/>
-      <w:r>
-        <w:rPr>
-          <w:rFonts w:cs="Tahoma"/>
-        </w:rPr>
-        <w:t>Wugui</w:t>
-      </w:r>
-      <w:proofErr w:type="spellEnd"/>
-      <w:r>
-        <w:rPr>
-          <w:rFonts w:cs="Tahoma"/>
-        </w:rPr>
-        <w:t>, et al. “</w:t>
-      </w:r>
-      <w:proofErr w:type="spellStart"/>
-      <w:r>
-        <w:rPr>
-          <w:rFonts w:cs="Tahoma"/>
-        </w:rPr>
-        <w:t>NeuroRegen</w:t>
-      </w:r>
-      <w:proofErr w:type="spellEnd"/>
-      <w:r>
-        <w:rPr>
-          <w:rFonts w:cs="Tahoma"/>
-        </w:rPr>
-        <w:t xml:space="preserve"> Scaffolds Combined with Autologous Bone Marrow Mononuclear Cells for the Repair of Acute Complete Spinal Cord Injury: A 3-Year Clinical Study.” </w:t>
+        <w:t xml:space="preserve">Chen, Wugui, et al. “NeuroRegen Scaffolds Combined with Autologous Bone Marrow Mononuclear Cells for the Repair of Acute Complete Spinal Cord Injury: A 3-Year Clinical Study.” </w:t>
       </w:r>
       <w:r>
         <w:rPr>
@@ -9731,25 +9690,7 @@
           <w:i/>
           <w:iCs/>
         </w:rPr>
-        <w:t>DOI.org (</w:t>
-      </w:r>
-      <w:proofErr w:type="spellStart"/>
-      <w:r>
-        <w:rPr>
-          <w:rFonts w:cs="Tahoma"/>
-          <w:i/>
-          <w:iCs/>
-        </w:rPr>
-        <w:t>Crossref</w:t>
-      </w:r>
-      <w:proofErr w:type="spellEnd"/>
-      <w:r>
-        <w:rPr>
-          <w:rFonts w:cs="Tahoma"/>
-          <w:i/>
-          <w:iCs/>
-        </w:rPr>
-        <w:t>)</w:t>
+        <w:t>DOI.org (Crossref)</w:t>
       </w:r>
       <w:r>
         <w:rPr>
@@ -9775,21 +9716,7 @@
         <w:rPr>
           <w:rFonts w:cs="Tahoma"/>
         </w:rPr>
-        <w:t xml:space="preserve">Cheng, </w:t>
-      </w:r>
-      <w:proofErr w:type="spellStart"/>
-      <w:r>
-        <w:rPr>
-          <w:rFonts w:cs="Tahoma"/>
-        </w:rPr>
-        <w:t>Xiaoxin</w:t>
-      </w:r>
-      <w:proofErr w:type="spellEnd"/>
-      <w:r>
-        <w:rPr>
-          <w:rFonts w:cs="Tahoma"/>
-        </w:rPr>
-        <w:t xml:space="preserve">, et al. “Apolipoprotein E as a Novel Therapeutic Neuroprotection Target after Traumatic Spinal Cord Injury.” </w:t>
+        <w:t xml:space="preserve">Cheng, Xiaoxin, et al. “Apolipoprotein E as a Novel Therapeutic Neuroprotection Target after Traumatic Spinal Cord Injury.” </w:t>
       </w:r>
       <w:r>
         <w:rPr>
@@ -9811,25 +9738,7 @@
           <w:i/>
           <w:iCs/>
         </w:rPr>
-        <w:t>DOI.org (</w:t>
-      </w:r>
-      <w:proofErr w:type="spellStart"/>
-      <w:r>
-        <w:rPr>
-          <w:rFonts w:cs="Tahoma"/>
-          <w:i/>
-          <w:iCs/>
-        </w:rPr>
-        <w:t>Crossref</w:t>
-      </w:r>
-      <w:proofErr w:type="spellEnd"/>
-      <w:r>
-        <w:rPr>
-          <w:rFonts w:cs="Tahoma"/>
-          <w:i/>
-          <w:iCs/>
-        </w:rPr>
-        <w:t>)</w:t>
+        <w:t>DOI.org (Crossref)</w:t>
       </w:r>
       <w:r>
         <w:rPr>
@@ -9849,23 +9758,7 @@
         <w:ind w:left="360"/>
       </w:pPr>
       <w:r>
-        <w:t xml:space="preserve">Crawford ES, Crawford JL, Safi HJ, </w:t>
-      </w:r>
-      <w:proofErr w:type="spellStart"/>
-      <w:r>
-        <w:t>Coselli</w:t>
-      </w:r>
-      <w:proofErr w:type="spellEnd"/>
-      <w:r>
-        <w:t xml:space="preserve"> JS: Redo operations for recurrent aneurysmal disease of the ascending aorta and transverse aortic arch. Ann </w:t>
-      </w:r>
-      <w:proofErr w:type="spellStart"/>
-      <w:r>
-        <w:t>Thorac</w:t>
-      </w:r>
-      <w:proofErr w:type="spellEnd"/>
-      <w:r>
-        <w:t xml:space="preserve"> Surg 40:439–455, 1985</w:t>
+        <w:t>Crawford ES, Crawford JL, Safi HJ, Coselli JS: Redo operations for recurrent aneurysmal disease of the ascending aorta and transverse aortic arch. Ann Thorac Surg 40:439–455, 1985</w:t>
       </w:r>
     </w:p>
     <w:p>
@@ -9922,21 +9815,7 @@
         <w:rPr>
           <w:rFonts w:cs="Tahoma"/>
         </w:rPr>
-        <w:t xml:space="preserve">Desai, </w:t>
-      </w:r>
-      <w:proofErr w:type="spellStart"/>
-      <w:r>
-        <w:rPr>
-          <w:rFonts w:cs="Tahoma"/>
-        </w:rPr>
-        <w:t>Jyaysi</w:t>
-      </w:r>
-      <w:proofErr w:type="spellEnd"/>
-      <w:r>
-        <w:rPr>
-          <w:rFonts w:cs="Tahoma"/>
-        </w:rPr>
-        <w:t xml:space="preserve">, et al. “Molecular Pathophysiology of Gout.” </w:t>
+        <w:t xml:space="preserve">Desai, Jyaysi, et al. “Molecular Pathophysiology of Gout.” </w:t>
       </w:r>
       <w:r>
         <w:rPr>
@@ -9958,25 +9837,7 @@
           <w:i/>
           <w:iCs/>
         </w:rPr>
-        <w:t>DOI.org (</w:t>
-      </w:r>
-      <w:proofErr w:type="spellStart"/>
-      <w:r>
-        <w:rPr>
-          <w:rFonts w:cs="Tahoma"/>
-          <w:i/>
-          <w:iCs/>
-        </w:rPr>
-        <w:t>Crossref</w:t>
-      </w:r>
-      <w:proofErr w:type="spellEnd"/>
-      <w:r>
-        <w:rPr>
-          <w:rFonts w:cs="Tahoma"/>
-          <w:i/>
-          <w:iCs/>
-        </w:rPr>
-        <w:t>)</w:t>
+        <w:t>DOI.org (Crossref)</w:t>
       </w:r>
       <w:r>
         <w:rPr>
@@ -9998,19 +9859,11 @@
           <w:rFonts w:cs="Tahoma"/>
         </w:rPr>
       </w:pPr>
-      <w:proofErr w:type="spellStart"/>
-      <w:r>
-        <w:rPr>
-          <w:rFonts w:cs="Tahoma"/>
-        </w:rPr>
-        <w:t>Dobkin</w:t>
-      </w:r>
-      <w:proofErr w:type="spellEnd"/>
-      <w:r>
-        <w:rPr>
-          <w:rFonts w:cs="Tahoma"/>
-        </w:rPr>
-        <w:t xml:space="preserve">, B., et al. “Weight-Supported Treadmill vs over-Ground Training for Walking after Acute Incomplete SCI.” </w:t>
+      <w:r>
+        <w:rPr>
+          <w:rFonts w:cs="Tahoma"/>
+        </w:rPr>
+        <w:t xml:space="preserve">Dobkin, B., et al. “Weight-Supported Treadmill vs over-Ground Training for Walking after Acute Incomplete SCI.” </w:t>
       </w:r>
       <w:r>
         <w:rPr>
@@ -10150,33 +10003,11 @@
           <w:rFonts w:cs="Tahoma"/>
         </w:rPr>
       </w:pPr>
-      <w:proofErr w:type="spellStart"/>
-      <w:r>
-        <w:rPr>
-          <w:rFonts w:cs="Tahoma"/>
-        </w:rPr>
-        <w:t>Fehlings</w:t>
-      </w:r>
-      <w:proofErr w:type="spellEnd"/>
-      <w:r>
-        <w:rPr>
-          <w:rFonts w:cs="Tahoma"/>
-        </w:rPr>
-        <w:t xml:space="preserve">, Michael G., et al. “A Clinical Practice Guideline for the Management of Patients </w:t>
-      </w:r>
-      <w:proofErr w:type="gramStart"/>
-      <w:r>
-        <w:rPr>
-          <w:rFonts w:cs="Tahoma"/>
-        </w:rPr>
-        <w:t>With</w:t>
-      </w:r>
-      <w:proofErr w:type="gramEnd"/>
-      <w:r>
-        <w:rPr>
-          <w:rFonts w:cs="Tahoma"/>
-        </w:rPr>
-        <w:t xml:space="preserve"> Acute Spinal Cord Injury: Recommendations on the Use of Methylprednisolone Sodium Succinate.” </w:t>
+      <w:r>
+        <w:rPr>
+          <w:rFonts w:cs="Tahoma"/>
+        </w:rPr>
+        <w:t xml:space="preserve">Fehlings, Michael G., et al. “A Clinical Practice Guideline for the Management of Patients With Acute Spinal Cord Injury: Recommendations on the Use of Methylprednisolone Sodium Succinate.” </w:t>
       </w:r>
       <w:r>
         <w:rPr>
@@ -10246,25 +10077,7 @@
           <w:i/>
           <w:iCs/>
         </w:rPr>
-        <w:t>DOI.org (</w:t>
-      </w:r>
-      <w:proofErr w:type="spellStart"/>
-      <w:r>
-        <w:rPr>
-          <w:rFonts w:cs="Tahoma"/>
-          <w:i/>
-          <w:iCs/>
-        </w:rPr>
-        <w:t>Crossref</w:t>
-      </w:r>
-      <w:proofErr w:type="spellEnd"/>
-      <w:r>
-        <w:rPr>
-          <w:rFonts w:cs="Tahoma"/>
-          <w:i/>
-          <w:iCs/>
-        </w:rPr>
-        <w:t>)</w:t>
+        <w:t>DOI.org (Crossref)</w:t>
       </w:r>
       <w:r>
         <w:rPr>
@@ -10353,25 +10166,7 @@
           <w:i/>
           <w:iCs/>
         </w:rPr>
-        <w:t>DOI.org (</w:t>
-      </w:r>
-      <w:proofErr w:type="spellStart"/>
-      <w:r>
-        <w:rPr>
-          <w:rFonts w:cs="Tahoma"/>
-          <w:i/>
-          <w:iCs/>
-        </w:rPr>
-        <w:t>Crossref</w:t>
-      </w:r>
-      <w:proofErr w:type="spellEnd"/>
-      <w:r>
-        <w:rPr>
-          <w:rFonts w:cs="Tahoma"/>
-          <w:i/>
-          <w:iCs/>
-        </w:rPr>
-        <w:t>)</w:t>
+        <w:t>DOI.org (Crossref)</w:t>
       </w:r>
       <w:r>
         <w:rPr>
@@ -10480,19 +10275,11 @@
           <w:rFonts w:cs="Tahoma"/>
         </w:rPr>
       </w:pPr>
-      <w:proofErr w:type="spellStart"/>
-      <w:r>
-        <w:rPr>
-          <w:rFonts w:cs="Tahoma"/>
-        </w:rPr>
-        <w:t>Kaneva</w:t>
-      </w:r>
-      <w:proofErr w:type="spellEnd"/>
-      <w:r>
-        <w:rPr>
-          <w:rFonts w:cs="Tahoma"/>
-        </w:rPr>
-        <w:t xml:space="preserve">, Anastasiya M., et al. “Plasma Levels of Apolipoprotein-E in Residents of the European North of Russia.” </w:t>
+      <w:r>
+        <w:rPr>
+          <w:rFonts w:cs="Tahoma"/>
+        </w:rPr>
+        <w:t xml:space="preserve">Kaneva, Anastasiya M., et al. “Plasma Levels of Apolipoprotein-E in Residents of the European North of Russia.” </w:t>
       </w:r>
       <w:r>
         <w:rPr>
@@ -10514,25 +10301,7 @@
           <w:i/>
           <w:iCs/>
         </w:rPr>
-        <w:t>DOI.org (</w:t>
-      </w:r>
-      <w:proofErr w:type="spellStart"/>
-      <w:r>
-        <w:rPr>
-          <w:rFonts w:cs="Tahoma"/>
-          <w:i/>
-          <w:iCs/>
-        </w:rPr>
-        <w:t>Crossref</w:t>
-      </w:r>
-      <w:proofErr w:type="spellEnd"/>
-      <w:r>
-        <w:rPr>
-          <w:rFonts w:cs="Tahoma"/>
-          <w:i/>
-          <w:iCs/>
-        </w:rPr>
-        <w:t>)</w:t>
+        <w:t>DOI.org (Crossref)</w:t>
       </w:r>
       <w:r>
         <w:rPr>
@@ -10590,21 +10359,7 @@
         <w:rPr>
           <w:rFonts w:cs="Tahoma"/>
         </w:rPr>
-        <w:t xml:space="preserve">Kim, Kee D., et al. “Acute Implantation of a Bioresorbable Polymer Scaffold in Patients </w:t>
-      </w:r>
-      <w:proofErr w:type="gramStart"/>
-      <w:r>
-        <w:rPr>
-          <w:rFonts w:cs="Tahoma"/>
-        </w:rPr>
-        <w:t>With</w:t>
-      </w:r>
-      <w:proofErr w:type="gramEnd"/>
-      <w:r>
-        <w:rPr>
-          <w:rFonts w:cs="Tahoma"/>
-        </w:rPr>
-        <w:t xml:space="preserve"> Complete Thoracic Spinal Cord Injury: 24-Month Follow-up From the INSPIRE Study.” </w:t>
+        <w:t xml:space="preserve">Kim, Kee D., et al. “Acute Implantation of a Bioresorbable Polymer Scaffold in Patients With Complete Thoracic Spinal Cord Injury: 24-Month Follow-up From the INSPIRE Study.” </w:t>
       </w:r>
       <w:r>
         <w:rPr>
@@ -10652,63 +10407,7 @@
         <w:rPr>
           <w:rFonts w:cs="Tahoma"/>
         </w:rPr>
-        <w:t>Lee, Byung-</w:t>
-      </w:r>
-      <w:proofErr w:type="spellStart"/>
-      <w:r>
-        <w:rPr>
-          <w:rFonts w:cs="Tahoma"/>
-        </w:rPr>
-        <w:t>Jou</w:t>
-      </w:r>
-      <w:proofErr w:type="spellEnd"/>
-      <w:r>
-        <w:rPr>
-          <w:rFonts w:cs="Tahoma"/>
-        </w:rPr>
-        <w:t xml:space="preserve">, and Je </w:t>
-      </w:r>
-      <w:proofErr w:type="spellStart"/>
-      <w:r>
-        <w:rPr>
-          <w:rFonts w:cs="Tahoma"/>
-        </w:rPr>
-        <w:t>Hoon</w:t>
-      </w:r>
-      <w:proofErr w:type="spellEnd"/>
-      <w:r>
-        <w:rPr>
-          <w:rFonts w:cs="Tahoma"/>
-        </w:rPr>
-        <w:t xml:space="preserve"> </w:t>
-      </w:r>
-      <w:proofErr w:type="spellStart"/>
-      <w:r>
-        <w:rPr>
-          <w:rFonts w:cs="Tahoma"/>
-        </w:rPr>
-        <w:t>Jeong</w:t>
-      </w:r>
-      <w:proofErr w:type="spellEnd"/>
-      <w:r>
-        <w:rPr>
-          <w:rFonts w:cs="Tahoma"/>
-        </w:rPr>
-        <w:t xml:space="preserve">. “Review: Steroid Use in Patients </w:t>
-      </w:r>
-      <w:proofErr w:type="gramStart"/>
-      <w:r>
-        <w:rPr>
-          <w:rFonts w:cs="Tahoma"/>
-        </w:rPr>
-        <w:t>With</w:t>
-      </w:r>
-      <w:proofErr w:type="gramEnd"/>
-      <w:r>
-        <w:rPr>
-          <w:rFonts w:cs="Tahoma"/>
-        </w:rPr>
-        <w:t xml:space="preserve"> Acute Spinal Cord Injury and Guideline Update.” </w:t>
+        <w:t xml:space="preserve">Lee, Byung-Jou, and Je Hoon Jeong. “Review: Steroid Use in Patients With Acute Spinal Cord Injury and Guideline Update.” </w:t>
       </w:r>
       <w:r>
         <w:rPr>
@@ -10730,25 +10429,7 @@
           <w:i/>
           <w:iCs/>
         </w:rPr>
-        <w:t>DOI.org (</w:t>
-      </w:r>
-      <w:proofErr w:type="spellStart"/>
-      <w:r>
-        <w:rPr>
-          <w:rFonts w:cs="Tahoma"/>
-          <w:i/>
-          <w:iCs/>
-        </w:rPr>
-        <w:t>Crossref</w:t>
-      </w:r>
-      <w:proofErr w:type="spellEnd"/>
-      <w:r>
-        <w:rPr>
-          <w:rFonts w:cs="Tahoma"/>
-          <w:i/>
-          <w:iCs/>
-        </w:rPr>
-        <w:t>)</w:t>
+        <w:t>DOI.org (Crossref)</w:t>
       </w:r>
       <w:r>
         <w:rPr>
@@ -10853,25 +10534,7 @@
           <w:i/>
           <w:iCs/>
         </w:rPr>
-        <w:t>DOI.org (</w:t>
-      </w:r>
-      <w:proofErr w:type="spellStart"/>
-      <w:r>
-        <w:rPr>
-          <w:rFonts w:cs="Tahoma"/>
-          <w:i/>
-          <w:iCs/>
-        </w:rPr>
-        <w:t>Crossref</w:t>
-      </w:r>
-      <w:proofErr w:type="spellEnd"/>
-      <w:r>
-        <w:rPr>
-          <w:rFonts w:cs="Tahoma"/>
-          <w:i/>
-          <w:iCs/>
-        </w:rPr>
-        <w:t>)</w:t>
+        <w:t>DOI.org (Crossref)</w:t>
       </w:r>
       <w:r>
         <w:rPr>
@@ -10919,25 +10582,7 @@
           <w:i/>
           <w:iCs/>
         </w:rPr>
-        <w:t>DOI.org (</w:t>
-      </w:r>
-      <w:proofErr w:type="spellStart"/>
-      <w:r>
-        <w:rPr>
-          <w:rFonts w:cs="Tahoma"/>
-          <w:i/>
-          <w:iCs/>
-        </w:rPr>
-        <w:t>Crossref</w:t>
-      </w:r>
-      <w:proofErr w:type="spellEnd"/>
-      <w:r>
-        <w:rPr>
-          <w:rFonts w:cs="Tahoma"/>
-          <w:i/>
-          <w:iCs/>
-        </w:rPr>
-        <w:t>)</w:t>
+        <w:t>DOI.org (Crossref)</w:t>
       </w:r>
       <w:r>
         <w:rPr>
@@ -10996,19 +10641,11 @@
           <w:rFonts w:cs="Tahoma"/>
         </w:rPr>
       </w:pPr>
-      <w:proofErr w:type="spellStart"/>
-      <w:r>
-        <w:rPr>
-          <w:rFonts w:cs="Tahoma"/>
-        </w:rPr>
-        <w:t>Norenberg</w:t>
-      </w:r>
-      <w:proofErr w:type="spellEnd"/>
-      <w:r>
-        <w:rPr>
-          <w:rFonts w:cs="Tahoma"/>
-        </w:rPr>
-        <w:t xml:space="preserve">, Michael D., et al. “The Pathology of Human Spinal Cord Injury: Defining the Problems.” </w:t>
+      <w:r>
+        <w:rPr>
+          <w:rFonts w:cs="Tahoma"/>
+        </w:rPr>
+        <w:t xml:space="preserve">Norenberg, Michael D., et al. “The Pathology of Human Spinal Cord Injury: Defining the Problems.” </w:t>
       </w:r>
       <w:r>
         <w:rPr>
@@ -11030,25 +10667,7 @@
           <w:i/>
           <w:iCs/>
         </w:rPr>
-        <w:t>DOI.org (</w:t>
-      </w:r>
-      <w:proofErr w:type="spellStart"/>
-      <w:r>
-        <w:rPr>
-          <w:rFonts w:cs="Tahoma"/>
-          <w:i/>
-          <w:iCs/>
-        </w:rPr>
-        <w:t>Crossref</w:t>
-      </w:r>
-      <w:proofErr w:type="spellEnd"/>
-      <w:r>
-        <w:rPr>
-          <w:rFonts w:cs="Tahoma"/>
-          <w:i/>
-          <w:iCs/>
-        </w:rPr>
-        <w:t>)</w:t>
+        <w:t>DOI.org (Crossref)</w:t>
       </w:r>
       <w:r>
         <w:rPr>
@@ -11096,25 +10715,7 @@
           <w:i/>
           <w:iCs/>
         </w:rPr>
-        <w:t>DOI.org (</w:t>
-      </w:r>
-      <w:proofErr w:type="spellStart"/>
-      <w:r>
-        <w:rPr>
-          <w:rFonts w:cs="Tahoma"/>
-          <w:i/>
-          <w:iCs/>
-        </w:rPr>
-        <w:t>Crossref</w:t>
-      </w:r>
-      <w:proofErr w:type="spellEnd"/>
-      <w:r>
-        <w:rPr>
-          <w:rFonts w:cs="Tahoma"/>
-          <w:i/>
-          <w:iCs/>
-        </w:rPr>
-        <w:t>)</w:t>
+        <w:t>DOI.org (Crossref)</w:t>
       </w:r>
       <w:r>
         <w:rPr>
@@ -11138,25 +10739,14 @@
           <w:shd w:val="clear" w:color="auto" w:fill="FFFFFF"/>
         </w:rPr>
       </w:pPr>
-      <w:proofErr w:type="spellStart"/>
       <w:r>
         <w:rPr>
           <w:rFonts w:cs="Tahoma"/>
           <w:color w:val="212121"/>
           <w:shd w:val="clear" w:color="auto" w:fill="FFFFFF"/>
         </w:rPr>
-        <w:t>Ocejo</w:t>
-      </w:r>
-      <w:proofErr w:type="spellEnd"/>
-      <w:r>
-        <w:rPr>
-          <w:rFonts w:cs="Tahoma"/>
-          <w:color w:val="212121"/>
-          <w:shd w:val="clear" w:color="auto" w:fill="FFFFFF"/>
-        </w:rPr>
-        <w:t>, Antonio. and Ricardo Correa. “Methylprednisolone.” </w:t>
-      </w:r>
-      <w:proofErr w:type="spellStart"/>
+        <w:t>Ocejo, Antonio. and Ricardo Correa. “Methylprednisolone.” </w:t>
+      </w:r>
       <w:r>
         <w:rPr>
           <w:rFonts w:cs="Tahoma"/>
@@ -11167,32 +10757,13 @@
         </w:rPr>
         <w:t>StatPearls</w:t>
       </w:r>
-      <w:proofErr w:type="spellEnd"/>
       <w:r>
         <w:rPr>
           <w:rFonts w:cs="Tahoma"/>
           <w:color w:val="212121"/>
           <w:shd w:val="clear" w:color="auto" w:fill="FFFFFF"/>
         </w:rPr>
-        <w:t xml:space="preserve">, </w:t>
-      </w:r>
-      <w:proofErr w:type="spellStart"/>
-      <w:r>
-        <w:rPr>
-          <w:rFonts w:cs="Tahoma"/>
-          <w:color w:val="212121"/>
-          <w:shd w:val="clear" w:color="auto" w:fill="FFFFFF"/>
-        </w:rPr>
-        <w:t>StatPearls</w:t>
-      </w:r>
-      <w:proofErr w:type="spellEnd"/>
-      <w:r>
-        <w:rPr>
-          <w:rFonts w:cs="Tahoma"/>
-          <w:color w:val="212121"/>
-          <w:shd w:val="clear" w:color="auto" w:fill="FFFFFF"/>
-        </w:rPr>
-        <w:t xml:space="preserve"> Publishing, 22 May 2022.</w:t>
+        <w:t>, StatPearls Publishing, 22 May 2022.</w:t>
       </w:r>
     </w:p>
     <w:p>
@@ -11236,25 +10807,7 @@
           <w:i/>
           <w:iCs/>
         </w:rPr>
-        <w:t>DOI.org (</w:t>
-      </w:r>
-      <w:proofErr w:type="spellStart"/>
-      <w:r>
-        <w:rPr>
-          <w:rFonts w:cs="Tahoma"/>
-          <w:i/>
-          <w:iCs/>
-        </w:rPr>
-        <w:t>Crossref</w:t>
-      </w:r>
-      <w:proofErr w:type="spellEnd"/>
-      <w:r>
-        <w:rPr>
-          <w:rFonts w:cs="Tahoma"/>
-          <w:i/>
-          <w:iCs/>
-        </w:rPr>
-        <w:t>)</w:t>
+        <w:t>DOI.org (Crossref)</w:t>
       </w:r>
       <w:r>
         <w:rPr>
@@ -11280,21 +10833,7 @@
         <w:rPr>
           <w:rFonts w:cs="Tahoma"/>
         </w:rPr>
-        <w:t xml:space="preserve">Qu, </w:t>
-      </w:r>
-      <w:proofErr w:type="spellStart"/>
-      <w:r>
-        <w:rPr>
-          <w:rFonts w:cs="Tahoma"/>
-        </w:rPr>
-        <w:t>Wenrui</w:t>
-      </w:r>
-      <w:proofErr w:type="spellEnd"/>
-      <w:r>
-        <w:rPr>
-          <w:rFonts w:cs="Tahoma"/>
-        </w:rPr>
-        <w:t xml:space="preserve">, et al. “Polymer-Based Scaffold Strategies for Spinal Cord Repair and Regeneration.” </w:t>
+        <w:t xml:space="preserve">Qu, Wenrui, et al. “Polymer-Based Scaffold Strategies for Spinal Cord Repair and Regeneration.” </w:t>
       </w:r>
       <w:r>
         <w:rPr>
@@ -11365,25 +10904,7 @@
           <w:i/>
           <w:iCs/>
         </w:rPr>
-        <w:t>DOI.org (</w:t>
-      </w:r>
-      <w:proofErr w:type="spellStart"/>
-      <w:r>
-        <w:rPr>
-          <w:rFonts w:cs="Tahoma"/>
-          <w:i/>
-          <w:iCs/>
-        </w:rPr>
-        <w:t>Crossref</w:t>
-      </w:r>
-      <w:proofErr w:type="spellEnd"/>
-      <w:r>
-        <w:rPr>
-          <w:rFonts w:cs="Tahoma"/>
-          <w:i/>
-          <w:iCs/>
-        </w:rPr>
-        <w:t>)</w:t>
+        <w:t>DOI.org (Crossref)</w:t>
       </w:r>
       <w:r>
         <w:rPr>
@@ -11453,21 +10974,8 @@
           <w:rFonts w:cs="Tahoma"/>
         </w:rPr>
       </w:pPr>
-      <w:proofErr w:type="spellStart"/>
-      <w:r>
-        <w:t>Robertazzi</w:t>
-      </w:r>
-      <w:proofErr w:type="spellEnd"/>
-      <w:r>
-        <w:t xml:space="preserve"> RR, Cunningham JN Jr: Intraoperative adjuncts of spinal cord protection. Semin </w:t>
-      </w:r>
-      <w:proofErr w:type="spellStart"/>
-      <w:r>
-        <w:t>Thorac</w:t>
-      </w:r>
-      <w:proofErr w:type="spellEnd"/>
-      <w:r>
-        <w:t xml:space="preserve"> Cardiovasc Surg 10: 29–34, 1998</w:t>
+      <w:r>
+        <w:t>Robertazzi RR, Cunningham JN Jr: Intraoperative adjuncts of spinal cord protection. Semin Thorac Cardiovasc Surg 10: 29–34, 1998</w:t>
       </w:r>
     </w:p>
     <w:p>
@@ -11528,7 +11036,6 @@
         </w:rPr>
         <w:t>Skelly, Christy L., et al. “Adverse Events.” </w:t>
       </w:r>
-      <w:proofErr w:type="spellStart"/>
       <w:r>
         <w:rPr>
           <w:rFonts w:cs="Tahoma"/>
@@ -11539,32 +11046,13 @@
         </w:rPr>
         <w:t>StatPearls</w:t>
       </w:r>
-      <w:proofErr w:type="spellEnd"/>
       <w:r>
         <w:rPr>
           <w:rFonts w:cs="Tahoma"/>
           <w:color w:val="212121"/>
           <w:shd w:val="clear" w:color="auto" w:fill="FFFFFF"/>
         </w:rPr>
-        <w:t xml:space="preserve">, </w:t>
-      </w:r>
-      <w:proofErr w:type="spellStart"/>
-      <w:r>
-        <w:rPr>
-          <w:rFonts w:cs="Tahoma"/>
-          <w:color w:val="212121"/>
-          <w:shd w:val="clear" w:color="auto" w:fill="FFFFFF"/>
-        </w:rPr>
-        <w:t>StatPearls</w:t>
-      </w:r>
-      <w:proofErr w:type="spellEnd"/>
-      <w:r>
-        <w:rPr>
-          <w:rFonts w:cs="Tahoma"/>
-          <w:color w:val="212121"/>
-          <w:shd w:val="clear" w:color="auto" w:fill="FFFFFF"/>
-        </w:rPr>
-        <w:t xml:space="preserve"> Publishing, 9 August 2022.</w:t>
+        <w:t>, StatPearls Publishing, 9 August 2022.</w:t>
       </w:r>
     </w:p>
     <w:p>
@@ -11606,25 +11094,7 @@
           <w:i/>
           <w:iCs/>
         </w:rPr>
-        <w:t>DOI.org (</w:t>
-      </w:r>
-      <w:proofErr w:type="spellStart"/>
-      <w:r>
-        <w:rPr>
-          <w:rFonts w:cs="Tahoma"/>
-          <w:i/>
-          <w:iCs/>
-        </w:rPr>
-        <w:t>Crossref</w:t>
-      </w:r>
-      <w:proofErr w:type="spellEnd"/>
-      <w:r>
-        <w:rPr>
-          <w:rFonts w:cs="Tahoma"/>
-          <w:i/>
-          <w:iCs/>
-        </w:rPr>
-        <w:t>)</w:t>
+        <w:t>DOI.org (Crossref)</w:t>
       </w:r>
       <w:r>
         <w:rPr>
@@ -11701,25 +11171,7 @@
           <w:i/>
           <w:iCs/>
         </w:rPr>
-        <w:t>DOI.org (</w:t>
-      </w:r>
-      <w:proofErr w:type="spellStart"/>
-      <w:r>
-        <w:rPr>
-          <w:rFonts w:cs="Tahoma"/>
-          <w:i/>
-          <w:iCs/>
-        </w:rPr>
-        <w:t>Crossref</w:t>
-      </w:r>
-      <w:proofErr w:type="spellEnd"/>
-      <w:r>
-        <w:rPr>
-          <w:rFonts w:cs="Tahoma"/>
-          <w:i/>
-          <w:iCs/>
-        </w:rPr>
-        <w:t>)</w:t>
+        <w:t>DOI.org (Crossref)</w:t>
       </w:r>
       <w:r>
         <w:rPr>
@@ -11767,25 +11219,7 @@
           <w:i/>
           <w:iCs/>
         </w:rPr>
-        <w:t>DOI.org (</w:t>
-      </w:r>
-      <w:proofErr w:type="spellStart"/>
-      <w:r>
-        <w:rPr>
-          <w:rFonts w:cs="Tahoma"/>
-          <w:i/>
-          <w:iCs/>
-        </w:rPr>
-        <w:t>Crossref</w:t>
-      </w:r>
-      <w:proofErr w:type="spellEnd"/>
-      <w:r>
-        <w:rPr>
-          <w:rFonts w:cs="Tahoma"/>
-          <w:i/>
-          <w:iCs/>
-        </w:rPr>
-        <w:t>)</w:t>
+        <w:t>DOI.org (Crossref)</w:t>
       </w:r>
       <w:r>
         <w:rPr>
@@ -11890,19 +11324,11 @@
           <w:rFonts w:cs="Tahoma"/>
         </w:rPr>
       </w:pPr>
-      <w:proofErr w:type="spellStart"/>
-      <w:r>
-        <w:rPr>
-          <w:rFonts w:cs="Tahoma"/>
-        </w:rPr>
-        <w:t>Valković</w:t>
-      </w:r>
-      <w:proofErr w:type="spellEnd"/>
-      <w:r>
-        <w:rPr>
-          <w:rFonts w:cs="Tahoma"/>
-        </w:rPr>
-        <w:t xml:space="preserve">, Toni, et al. “Plasma Levels of Monocyte Chemotactic Protein-1 Are Associated with Clinical Features and Angiogenesis in Patients with Multiple Myeloma.” </w:t>
+      <w:r>
+        <w:rPr>
+          <w:rFonts w:cs="Tahoma"/>
+        </w:rPr>
+        <w:t xml:space="preserve">Valković, Toni, et al. “Plasma Levels of Monocyte Chemotactic Protein-1 Are Associated with Clinical Features and Angiogenesis in Patients with Multiple Myeloma.” </w:t>
       </w:r>
       <w:r>
         <w:rPr>
@@ -11924,25 +11350,7 @@
           <w:i/>
           <w:iCs/>
         </w:rPr>
-        <w:t>DOI.org (</w:t>
-      </w:r>
-      <w:proofErr w:type="spellStart"/>
-      <w:r>
-        <w:rPr>
-          <w:rFonts w:cs="Tahoma"/>
-          <w:i/>
-          <w:iCs/>
-        </w:rPr>
-        <w:t>Crossref</w:t>
-      </w:r>
-      <w:proofErr w:type="spellEnd"/>
-      <w:r>
-        <w:rPr>
-          <w:rFonts w:cs="Tahoma"/>
-          <w:i/>
-          <w:iCs/>
-        </w:rPr>
-        <w:t>)</w:t>
+        <w:t>DOI.org (Crossref)</w:t>
       </w:r>
       <w:r>
         <w:rPr>
@@ -12012,33 +11420,11 @@
           <w:rFonts w:cs="Tahoma"/>
         </w:rPr>
       </w:pPr>
-      <w:proofErr w:type="spellStart"/>
-      <w:r>
-        <w:rPr>
-          <w:rFonts w:cs="Tahoma"/>
-        </w:rPr>
-        <w:t>Wąsik</w:t>
-      </w:r>
-      <w:proofErr w:type="spellEnd"/>
-      <w:r>
-        <w:rPr>
-          <w:rFonts w:cs="Tahoma"/>
-        </w:rPr>
-        <w:t>, Norbert, et al. “</w:t>
-      </w:r>
-      <w:proofErr w:type="spellStart"/>
-      <w:r>
-        <w:rPr>
-          <w:rFonts w:cs="Tahoma"/>
-        </w:rPr>
-        <w:t>Clusterin</w:t>
-      </w:r>
-      <w:proofErr w:type="spellEnd"/>
-      <w:r>
-        <w:rPr>
-          <w:rFonts w:cs="Tahoma"/>
-        </w:rPr>
-        <w:t xml:space="preserve">, a New Cerebrospinal Fluid Biomarker in Severe Subarachnoid Hemorrhage: A Pilot Study.” </w:t>
+      <w:r>
+        <w:rPr>
+          <w:rFonts w:cs="Tahoma"/>
+        </w:rPr>
+        <w:t xml:space="preserve">Wąsik, Norbert, et al. “Clusterin, a New Cerebrospinal Fluid Biomarker in Severe Subarachnoid Hemorrhage: A Pilot Study.” </w:t>
       </w:r>
       <w:r>
         <w:rPr>
@@ -12060,25 +11446,7 @@
           <w:i/>
           <w:iCs/>
         </w:rPr>
-        <w:t>DOI.org (</w:t>
-      </w:r>
-      <w:proofErr w:type="spellStart"/>
-      <w:r>
-        <w:rPr>
-          <w:rFonts w:cs="Tahoma"/>
-          <w:i/>
-          <w:iCs/>
-        </w:rPr>
-        <w:t>Crossref</w:t>
-      </w:r>
-      <w:proofErr w:type="spellEnd"/>
-      <w:r>
-        <w:rPr>
-          <w:rFonts w:cs="Tahoma"/>
-          <w:i/>
-          <w:iCs/>
-        </w:rPr>
-        <w:t>)</w:t>
+        <w:t>DOI.org (Crossref)</w:t>
       </w:r>
       <w:r>
         <w:rPr>
@@ -12126,25 +11494,7 @@
           <w:i/>
           <w:iCs/>
         </w:rPr>
-        <w:t>DOI.org (</w:t>
-      </w:r>
-      <w:proofErr w:type="spellStart"/>
-      <w:r>
-        <w:rPr>
-          <w:rFonts w:cs="Tahoma"/>
-          <w:i/>
-          <w:iCs/>
-        </w:rPr>
-        <w:t>Crossref</w:t>
-      </w:r>
-      <w:proofErr w:type="spellEnd"/>
-      <w:r>
-        <w:rPr>
-          <w:rFonts w:cs="Tahoma"/>
-          <w:i/>
-          <w:iCs/>
-        </w:rPr>
-        <w:t>)</w:t>
+        <w:t>DOI.org (Crossref)</w:t>
       </w:r>
       <w:r>
         <w:rPr>
@@ -12166,19 +11516,11 @@
           <w:rFonts w:cs="Tahoma"/>
         </w:rPr>
       </w:pPr>
-      <w:proofErr w:type="spellStart"/>
-      <w:r>
-        <w:rPr>
-          <w:rFonts w:cs="Tahoma"/>
-        </w:rPr>
-        <w:t>Yoshitani</w:t>
-      </w:r>
-      <w:proofErr w:type="spellEnd"/>
-      <w:r>
-        <w:rPr>
-          <w:rFonts w:cs="Tahoma"/>
-        </w:rPr>
-        <w:t xml:space="preserve">, Kenji, et al. “Cerebrospinal Fluid Drainage to Prevent Postoperative Spinal Cord Injury in Thoracic Aortic Repair.” </w:t>
+      <w:r>
+        <w:rPr>
+          <w:rFonts w:cs="Tahoma"/>
+        </w:rPr>
+        <w:t xml:space="preserve">Yoshitani, Kenji, et al. “Cerebrospinal Fluid Drainage to Prevent Postoperative Spinal Cord Injury in Thoracic Aortic Repair.” </w:t>
       </w:r>
       <w:r>
         <w:rPr>
@@ -12200,25 +11542,7 @@
           <w:i/>
           <w:iCs/>
         </w:rPr>
-        <w:t>DOI.org (</w:t>
-      </w:r>
-      <w:proofErr w:type="spellStart"/>
-      <w:r>
-        <w:rPr>
-          <w:rFonts w:cs="Tahoma"/>
-          <w:i/>
-          <w:iCs/>
-        </w:rPr>
-        <w:t>Crossref</w:t>
-      </w:r>
-      <w:proofErr w:type="spellEnd"/>
-      <w:r>
-        <w:rPr>
-          <w:rFonts w:cs="Tahoma"/>
-          <w:i/>
-          <w:iCs/>
-        </w:rPr>
-        <w:t>)</w:t>
+        <w:t>DOI.org (Crossref)</w:t>
       </w:r>
       <w:r>
         <w:rPr>
@@ -12245,21 +11569,7 @@
           <w:rFonts w:cs="Tahoma"/>
         </w:rPr>
         <w:lastRenderedPageBreak/>
-        <w:t>Zou, Hong-</w:t>
-      </w:r>
-      <w:proofErr w:type="spellStart"/>
-      <w:r>
-        <w:rPr>
-          <w:rFonts w:cs="Tahoma"/>
-        </w:rPr>
-        <w:t>jun</w:t>
-      </w:r>
-      <w:proofErr w:type="spellEnd"/>
-      <w:r>
-        <w:rPr>
-          <w:rFonts w:cs="Tahoma"/>
-        </w:rPr>
-        <w:t xml:space="preserve">, et al. “Methylprednisolone Induces Neuro-Protective Effects via the Inhibition of A1 Astrocyte Activation in Traumatic Spinal Cord Injury Mouse Models.” </w:t>
+        <w:t xml:space="preserve">Zou, Hong-jun, et al. “Methylprednisolone Induces Neuro-Protective Effects via the Inhibition of A1 Astrocyte Activation in Traumatic Spinal Cord Injury Mouse Models.” </w:t>
       </w:r>
       <w:r>
         <w:rPr>
@@ -12404,7 +11714,7 @@
                   </a:ln>
                   <a:extLst>
                     <a:ext uri="{FAA26D3D-D897-4be2-8F04-BA451C77F1D7}">
-                      <ma14:placeholderFlag xmlns="" xmlns:mo="http://schemas.microsoft.com/office/mac/office/2008/main" xmlns:mv="urn:schemas-microsoft-com:mac:vml" xmlns:o="urn:schemas-microsoft-com:office:office" xmlns:v="urn:schemas-microsoft-com:vml" xmlns:w10="urn:schemas-microsoft-com:office:word" xmlns:w="http://schemas.openxmlformats.org/wordprocessingml/2006/main" xmlns:ma14="http://schemas.microsoft.com/office/mac/drawingml/2011/main" xmlns:arto="http://schemas.microsoft.com/office/word/2006/arto"/>
+                      <ma14:placeholderFlag xmlns:arto="http://schemas.microsoft.com/office/word/2006/arto" xmlns:ma14="http://schemas.microsoft.com/office/mac/drawingml/2011/main" xmlns:w="http://schemas.openxmlformats.org/wordprocessingml/2006/main" xmlns:w10="urn:schemas-microsoft-com:office:word" xmlns:v="urn:schemas-microsoft-com:vml" xmlns:o="urn:schemas-microsoft-com:office:office" xmlns:mv="urn:schemas-microsoft-com:mac:vml" xmlns:mo="http://schemas.microsoft.com/office/mac/office/2008/main" xmlns=""/>
                     </a:ext>
                   </a:extLst>
                 </pic:spPr>
@@ -18534,10 +17844,6 @@
 </file>
 
 <file path=customXml/item1.xml><?xml version="1.0" encoding="utf-8"?>
-<b:Sources xmlns:b="http://schemas.openxmlformats.org/officeDocument/2006/bibliography" xmlns="http://schemas.openxmlformats.org/officeDocument/2006/bibliography" SelectedStyle="/APA.XSL" StyleName="APA"/>
-</file>
-
-<file path=customXml/item2.xml><?xml version="1.0" encoding="utf-8"?>
 <?mso-contentType ?>
 <FormTemplates xmlns="http://schemas.microsoft.com/sharepoint/v3/contenttype/forms">
   <Display>DocumentLibraryForm</Display>
@@ -18546,7 +17852,17 @@
 </FormTemplates>
 </file>
 
+<file path=customXml/item2.xml><?xml version="1.0" encoding="utf-8"?>
+<b:Sources xmlns:b="http://schemas.openxmlformats.org/officeDocument/2006/bibliography" xmlns="http://schemas.openxmlformats.org/officeDocument/2006/bibliography" SelectedStyle="/APA.XSL" StyleName="APA"/>
+</file>
+
 <file path=customXml/item3.xml><?xml version="1.0" encoding="utf-8"?>
+<p:properties xmlns:p="http://schemas.microsoft.com/office/2006/metadata/properties" xmlns:xsi="http://www.w3.org/2001/XMLSchema-instance" xmlns:pc="http://schemas.microsoft.com/office/infopath/2007/PartnerControls">
+  <documentManagement/>
+</p:properties>
+</file>
+
+<file path=customXml/item4.xml><?xml version="1.0" encoding="utf-8"?>
 <ct:contentTypeSchema xmlns:ct="http://schemas.microsoft.com/office/2006/metadata/contentType" xmlns:ma="http://schemas.microsoft.com/office/2006/metadata/properties/metaAttributes" ct:_="" ma:_="" ma:contentTypeName="Document" ma:contentTypeID="0x010100681B81209776AF40B8AAD3C366C78D42" ma:contentTypeVersion="12" ma:contentTypeDescription="Create a new document." ma:contentTypeScope="" ma:versionID="036ba4e26ecc6a93039296b35ff93deb">
   <xsd:schema xmlns:xsd="http://www.w3.org/2001/XMLSchema" xmlns:xs="http://www.w3.org/2001/XMLSchema" xmlns:p="http://schemas.microsoft.com/office/2006/metadata/properties" xmlns:ns2="e3b5c32c-df6c-443f-b08b-73d85d62f2b5" xmlns:ns3="168931df-3f45-4445-be76-105235143e52" targetNamespace="http://schemas.microsoft.com/office/2006/metadata/properties" ma:root="true" ma:fieldsID="6479c46f14338b542629158efca55e4f" ns2:_="" ns3:_="">
     <xsd:import namespace="e3b5c32c-df6c-443f-b08b-73d85d62f2b5"/>
@@ -18763,13 +18079,15 @@
 </ct:contentTypeSchema>
 </file>
 
-<file path=customXml/item4.xml><?xml version="1.0" encoding="utf-8"?>
-<p:properties xmlns:p="http://schemas.microsoft.com/office/2006/metadata/properties" xmlns:xsi="http://www.w3.org/2001/XMLSchema-instance" xmlns:pc="http://schemas.microsoft.com/office/infopath/2007/PartnerControls">
-  <documentManagement/>
-</p:properties>
+<file path=customXml/itemProps1.xml><?xml version="1.0" encoding="utf-8"?>
+<ds:datastoreItem xmlns:ds="http://schemas.openxmlformats.org/officeDocument/2006/customXml" ds:itemID="{B14494D3-158E-4582-A8D0-53AF8FB6A6A7}">
+  <ds:schemaRefs>
+    <ds:schemaRef ds:uri="http://schemas.microsoft.com/sharepoint/v3/contenttype/forms"/>
+  </ds:schemaRefs>
+</ds:datastoreItem>
 </file>
 
-<file path=customXml/itemProps1.xml><?xml version="1.0" encoding="utf-8"?>
+<file path=customXml/itemProps2.xml><?xml version="1.0" encoding="utf-8"?>
 <ds:datastoreItem xmlns:ds="http://schemas.openxmlformats.org/officeDocument/2006/customXml" ds:itemID="{3D079351-65DF-4C6E-9D22-18A8FDD157F3}">
   <ds:schemaRefs>
     <ds:schemaRef ds:uri="http://schemas.openxmlformats.org/officeDocument/2006/bibliography"/>
@@ -18777,15 +18095,16 @@
 </ds:datastoreItem>
 </file>
 
-<file path=customXml/itemProps2.xml><?xml version="1.0" encoding="utf-8"?>
-<ds:datastoreItem xmlns:ds="http://schemas.openxmlformats.org/officeDocument/2006/customXml" ds:itemID="{B14494D3-158E-4582-A8D0-53AF8FB6A6A7}">
+<file path=customXml/itemProps3.xml><?xml version="1.0" encoding="utf-8"?>
+<ds:datastoreItem xmlns:ds="http://schemas.openxmlformats.org/officeDocument/2006/customXml" ds:itemID="{238FD332-7843-4A9A-A11D-7C189DC8C060}">
   <ds:schemaRefs>
-    <ds:schemaRef ds:uri="http://schemas.microsoft.com/sharepoint/v3/contenttype/forms"/>
+    <ds:schemaRef ds:uri="http://schemas.microsoft.com/office/2006/metadata/properties"/>
+    <ds:schemaRef ds:uri="http://schemas.microsoft.com/office/infopath/2007/PartnerControls"/>
   </ds:schemaRefs>
 </ds:datastoreItem>
 </file>
 
-<file path=customXml/itemProps3.xml><?xml version="1.0" encoding="utf-8"?>
+<file path=customXml/itemProps4.xml><?xml version="1.0" encoding="utf-8"?>
 <ds:datastoreItem xmlns:ds="http://schemas.openxmlformats.org/officeDocument/2006/customXml" ds:itemID="{861799D8-B4DE-4F44-BA66-7F96FAE0C6FA}">
   <ds:schemaRefs>
     <ds:schemaRef ds:uri="http://schemas.microsoft.com/office/2006/metadata/contentType"/>
@@ -18802,13 +18121,4 @@
     <ds:schemaRef ds:uri="http://schemas.microsoft.com/internal/obd"/>
   </ds:schemaRefs>
 </ds:datastoreItem>
-</file>
-
-<file path=customXml/itemProps4.xml><?xml version="1.0" encoding="utf-8"?>
-<ds:datastoreItem xmlns:ds="http://schemas.openxmlformats.org/officeDocument/2006/customXml" ds:itemID="{238FD332-7843-4A9A-A11D-7C189DC8C060}">
-  <ds:schemaRefs>
-    <ds:schemaRef ds:uri="http://schemas.microsoft.com/office/2006/metadata/properties"/>
-    <ds:schemaRef ds:uri="http://schemas.microsoft.com/office/infopath/2007/PartnerControls"/>
-  </ds:schemaRefs>
-</ds:datastoreItem>
 </file>
</xml_diff>

<commit_message>
Added conclusion to project
</commit_message>
<xml_diff>
--- a/Module_10_BiomaterialsAndHostIntegration/E_design_review_case_study/Course Project Greatti Yves_Assignment_E.docx
+++ b/Module_10_BiomaterialsAndHostIntegration/E_design_review_case_study/Course Project Greatti Yves_Assignment_E.docx
@@ -8120,7 +8120,7 @@
           <w:szCs w:val="22"/>
           <w:lang w:bidi="en-US"/>
         </w:rPr>
-        <w:t>y week 12, the scaffold was mostly replaced by new tissue with foreign body giant cells (FBGC</w:t>
+        <w:t>y week 12, the scaffold was mostly replaced by new tissue with foreign body giant cells</w:t>
       </w:r>
       <w:r>
         <w:rPr>
@@ -8129,7 +8129,7 @@
           <w:szCs w:val="22"/>
           <w:lang w:bidi="en-US"/>
         </w:rPr>
-        <w:t>)</w:t>
+        <w:t xml:space="preserve">. </w:t>
       </w:r>
       <w:r>
         <w:rPr>
@@ -8138,6 +8138,51 @@
           <w:szCs w:val="22"/>
           <w:lang w:bidi="en-US"/>
         </w:rPr>
+        <w:t>By comparison, 12 weeks after</w:t>
+      </w:r>
+      <w:r>
+        <w:rPr>
+          <w:bCs w:val="0"/>
+          <w:sz w:val="22"/>
+          <w:szCs w:val="22"/>
+          <w:lang w:bidi="en-US"/>
+        </w:rPr>
+        <w:t>,</w:t>
+      </w:r>
+      <w:r>
+        <w:rPr>
+          <w:bCs w:val="0"/>
+          <w:sz w:val="22"/>
+          <w:szCs w:val="22"/>
+          <w:lang w:bidi="en-US"/>
+        </w:rPr>
+        <w:t xml:space="preserve"> </w:t>
+      </w:r>
+      <w:r>
+        <w:rPr>
+          <w:bCs w:val="0"/>
+          <w:sz w:val="22"/>
+          <w:szCs w:val="22"/>
+          <w:lang w:bidi="en-US"/>
+        </w:rPr>
+        <w:t xml:space="preserve">for </w:t>
+      </w:r>
+      <w:r>
+        <w:rPr>
+          <w:bCs w:val="0"/>
+          <w:sz w:val="22"/>
+          <w:szCs w:val="22"/>
+          <w:lang w:bidi="en-US"/>
+        </w:rPr>
+        <w:t>an SCI only, the injury was filled with an empty cyst with macrophages along thin septations</w:t>
+      </w:r>
+      <w:r>
+        <w:rPr>
+          <w:bCs w:val="0"/>
+          <w:sz w:val="22"/>
+          <w:szCs w:val="22"/>
+          <w:lang w:bidi="en-US"/>
+        </w:rPr>
         <w:t xml:space="preserve">. </w:t>
       </w:r>
       <w:r>
@@ -8147,7 +8192,7 @@
           <w:szCs w:val="22"/>
           <w:lang w:bidi="en-US"/>
         </w:rPr>
-        <w:t>By comparison, 12 weeks after</w:t>
+        <w:t>The</w:t>
       </w:r>
       <w:r>
         <w:rPr>
@@ -8156,6 +8201,159 @@
           <w:szCs w:val="22"/>
           <w:lang w:bidi="en-US"/>
         </w:rPr>
+        <w:t xml:space="preserve"> </w:t>
+      </w:r>
+      <w:r>
+        <w:rPr>
+          <w:bCs w:val="0"/>
+          <w:sz w:val="22"/>
+          <w:szCs w:val="22"/>
+          <w:lang w:bidi="en-US"/>
+        </w:rPr>
+        <w:t>newly formed tissues</w:t>
+      </w:r>
+      <w:r>
+        <w:rPr>
+          <w:bCs w:val="0"/>
+          <w:sz w:val="22"/>
+          <w:szCs w:val="22"/>
+          <w:lang w:bidi="en-US"/>
+        </w:rPr>
+        <w:t xml:space="preserve"> </w:t>
+      </w:r>
+      <w:r>
+        <w:rPr>
+          <w:bCs w:val="0"/>
+          <w:sz w:val="22"/>
+          <w:szCs w:val="22"/>
+          <w:lang w:bidi="en-US"/>
+        </w:rPr>
+        <w:t xml:space="preserve">were analyzed by immunofluorescent labeling and </w:t>
+      </w:r>
+      <w:r>
+        <w:rPr>
+          <w:bCs w:val="0"/>
+          <w:sz w:val="22"/>
+          <w:szCs w:val="22"/>
+          <w:lang w:bidi="en-US"/>
+        </w:rPr>
+        <w:t xml:space="preserve">it </w:t>
+      </w:r>
+      <w:r>
+        <w:rPr>
+          <w:bCs w:val="0"/>
+          <w:sz w:val="22"/>
+          <w:szCs w:val="22"/>
+          <w:lang w:bidi="en-US"/>
+        </w:rPr>
+        <w:t xml:space="preserve">showed laminl-1 indicating regenerating axons entering </w:t>
+      </w:r>
+      <w:r>
+        <w:rPr>
+          <w:bCs w:val="0"/>
+          <w:sz w:val="22"/>
+          <w:szCs w:val="22"/>
+          <w:lang w:bidi="en-US"/>
+        </w:rPr>
+        <w:t>these</w:t>
+      </w:r>
+      <w:r>
+        <w:rPr>
+          <w:bCs w:val="0"/>
+          <w:sz w:val="22"/>
+          <w:szCs w:val="22"/>
+          <w:lang w:bidi="en-US"/>
+        </w:rPr>
+        <w:t xml:space="preserve"> tissue</w:t>
+      </w:r>
+      <w:r>
+        <w:rPr>
+          <w:bCs w:val="0"/>
+          <w:sz w:val="22"/>
+          <w:szCs w:val="22"/>
+          <w:lang w:bidi="en-US"/>
+        </w:rPr>
+        <w:t>s</w:t>
+      </w:r>
+      <w:r>
+        <w:rPr>
+          <w:bCs w:val="0"/>
+          <w:sz w:val="22"/>
+          <w:szCs w:val="22"/>
+          <w:lang w:bidi="en-US"/>
+        </w:rPr>
+        <w:t xml:space="preserve"> at the injury site compared to control. </w:t>
+      </w:r>
+      <w:r>
+        <w:rPr>
+          <w:bCs w:val="0"/>
+          <w:sz w:val="22"/>
+          <w:szCs w:val="22"/>
+          <w:lang w:bidi="en-US"/>
+        </w:rPr>
+        <w:t>A</w:t>
+      </w:r>
+      <w:r>
+        <w:rPr>
+          <w:bCs w:val="0"/>
+          <w:sz w:val="22"/>
+          <w:szCs w:val="22"/>
+          <w:lang w:bidi="en-US"/>
+        </w:rPr>
+        <w:t>fter scaffold degradation</w:t>
+      </w:r>
+      <w:r>
+        <w:rPr>
+          <w:bCs w:val="0"/>
+          <w:sz w:val="22"/>
+          <w:szCs w:val="22"/>
+          <w:lang w:bidi="en-US"/>
+        </w:rPr>
+        <w:t>, m</w:t>
+      </w:r>
+      <w:r>
+        <w:rPr>
+          <w:bCs w:val="0"/>
+          <w:sz w:val="22"/>
+          <w:szCs w:val="22"/>
+          <w:lang w:bidi="en-US"/>
+        </w:rPr>
+        <w:t xml:space="preserve">yelin </w:t>
+      </w:r>
+      <w:r>
+        <w:rPr>
+          <w:bCs w:val="0"/>
+          <w:sz w:val="22"/>
+          <w:szCs w:val="22"/>
+          <w:lang w:bidi="en-US"/>
+        </w:rPr>
+        <w:t xml:space="preserve">P0 </w:t>
+      </w:r>
+      <w:r>
+        <w:rPr>
+          <w:bCs w:val="0"/>
+          <w:sz w:val="22"/>
+          <w:szCs w:val="22"/>
+          <w:lang w:bidi="en-US"/>
+        </w:rPr>
+        <w:t xml:space="preserve">protein </w:t>
+      </w:r>
+      <w:r>
+        <w:rPr>
+          <w:bCs w:val="0"/>
+          <w:sz w:val="22"/>
+          <w:szCs w:val="22"/>
+          <w:lang w:bidi="en-US"/>
+        </w:rPr>
+        <w:t>staining</w:t>
+      </w:r>
+      <w:r>
+        <w:rPr>
+          <w:bCs w:val="0"/>
+          <w:sz w:val="22"/>
+          <w:szCs w:val="22"/>
+          <w:lang w:bidi="en-US"/>
+        </w:rPr>
         <w:t>,</w:t>
       </w:r>
       <w:r>
@@ -8165,214 +8363,7 @@
           <w:szCs w:val="22"/>
           <w:lang w:bidi="en-US"/>
         </w:rPr>
-        <w:t xml:space="preserve"> </w:t>
-      </w:r>
-      <w:r>
-        <w:rPr>
-          <w:bCs w:val="0"/>
-          <w:sz w:val="22"/>
-          <w:szCs w:val="22"/>
-          <w:lang w:bidi="en-US"/>
-        </w:rPr>
-        <w:t xml:space="preserve">for </w:t>
-      </w:r>
-      <w:r>
-        <w:rPr>
-          <w:bCs w:val="0"/>
-          <w:sz w:val="22"/>
-          <w:szCs w:val="22"/>
-          <w:lang w:bidi="en-US"/>
-        </w:rPr>
-        <w:t>an SCI only, the injury was filled with an empty cyst with macrophages along thin septations</w:t>
-      </w:r>
-      <w:r>
-        <w:rPr>
-          <w:bCs w:val="0"/>
-          <w:sz w:val="22"/>
-          <w:szCs w:val="22"/>
-          <w:lang w:bidi="en-US"/>
-        </w:rPr>
-        <w:t xml:space="preserve">. </w:t>
-      </w:r>
-      <w:r>
-        <w:rPr>
-          <w:bCs w:val="0"/>
-          <w:sz w:val="22"/>
-          <w:szCs w:val="22"/>
-          <w:lang w:bidi="en-US"/>
-        </w:rPr>
-        <w:t>The</w:t>
-      </w:r>
-      <w:r>
-        <w:rPr>
-          <w:bCs w:val="0"/>
-          <w:sz w:val="22"/>
-          <w:szCs w:val="22"/>
-          <w:lang w:bidi="en-US"/>
-        </w:rPr>
-        <w:t xml:space="preserve"> </w:t>
-      </w:r>
-      <w:r>
-        <w:rPr>
-          <w:bCs w:val="0"/>
-          <w:sz w:val="22"/>
-          <w:szCs w:val="22"/>
-          <w:lang w:bidi="en-US"/>
-        </w:rPr>
-        <w:t>newly formed tissues</w:t>
-      </w:r>
-      <w:r>
-        <w:rPr>
-          <w:bCs w:val="0"/>
-          <w:sz w:val="22"/>
-          <w:szCs w:val="22"/>
-          <w:lang w:bidi="en-US"/>
-        </w:rPr>
-        <w:t xml:space="preserve"> </w:t>
-      </w:r>
-      <w:r>
-        <w:rPr>
-          <w:bCs w:val="0"/>
-          <w:sz w:val="22"/>
-          <w:szCs w:val="22"/>
-          <w:lang w:bidi="en-US"/>
-        </w:rPr>
-        <w:t xml:space="preserve">were analyzed by immunofluorescent labeling and </w:t>
-      </w:r>
-      <w:r>
-        <w:rPr>
-          <w:bCs w:val="0"/>
-          <w:sz w:val="22"/>
-          <w:szCs w:val="22"/>
-          <w:lang w:bidi="en-US"/>
-        </w:rPr>
-        <w:t xml:space="preserve">it </w:t>
-      </w:r>
-      <w:r>
-        <w:rPr>
-          <w:bCs w:val="0"/>
-          <w:sz w:val="22"/>
-          <w:szCs w:val="22"/>
-          <w:lang w:bidi="en-US"/>
-        </w:rPr>
-        <w:t xml:space="preserve">showed laminl-1 indicating regenerating axons entering </w:t>
-      </w:r>
-      <w:r>
-        <w:rPr>
-          <w:bCs w:val="0"/>
-          <w:sz w:val="22"/>
-          <w:szCs w:val="22"/>
-          <w:lang w:bidi="en-US"/>
-        </w:rPr>
-        <w:t>these</w:t>
-      </w:r>
-      <w:r>
-        <w:rPr>
-          <w:bCs w:val="0"/>
-          <w:sz w:val="22"/>
-          <w:szCs w:val="22"/>
-          <w:lang w:bidi="en-US"/>
-        </w:rPr>
-        <w:t xml:space="preserve"> tissue</w:t>
-      </w:r>
-      <w:r>
-        <w:rPr>
-          <w:bCs w:val="0"/>
-          <w:sz w:val="22"/>
-          <w:szCs w:val="22"/>
-          <w:lang w:bidi="en-US"/>
-        </w:rPr>
-        <w:t>s</w:t>
-      </w:r>
-      <w:r>
-        <w:rPr>
-          <w:bCs w:val="0"/>
-          <w:sz w:val="22"/>
-          <w:szCs w:val="22"/>
-          <w:lang w:bidi="en-US"/>
-        </w:rPr>
-        <w:t xml:space="preserve"> at the injury site compared to control. </w:t>
-      </w:r>
-      <w:r>
-        <w:rPr>
-          <w:bCs w:val="0"/>
-          <w:sz w:val="22"/>
-          <w:szCs w:val="22"/>
-          <w:lang w:bidi="en-US"/>
-        </w:rPr>
-        <w:t>A</w:t>
-      </w:r>
-      <w:r>
-        <w:rPr>
-          <w:bCs w:val="0"/>
-          <w:sz w:val="22"/>
-          <w:szCs w:val="22"/>
-          <w:lang w:bidi="en-US"/>
-        </w:rPr>
-        <w:t>fter scaffold degradation</w:t>
-      </w:r>
-      <w:r>
-        <w:rPr>
-          <w:bCs w:val="0"/>
-          <w:sz w:val="22"/>
-          <w:szCs w:val="22"/>
-          <w:lang w:bidi="en-US"/>
-        </w:rPr>
-        <w:t>, m</w:t>
-      </w:r>
-      <w:r>
-        <w:rPr>
-          <w:bCs w:val="0"/>
-          <w:sz w:val="22"/>
-          <w:szCs w:val="22"/>
-          <w:lang w:bidi="en-US"/>
-        </w:rPr>
-        <w:t xml:space="preserve">yelin </w:t>
-      </w:r>
-      <w:r>
-        <w:rPr>
-          <w:bCs w:val="0"/>
-          <w:sz w:val="22"/>
-          <w:szCs w:val="22"/>
-          <w:lang w:bidi="en-US"/>
-        </w:rPr>
-        <w:t xml:space="preserve">P0 </w:t>
-      </w:r>
-      <w:r>
-        <w:rPr>
-          <w:bCs w:val="0"/>
-          <w:sz w:val="22"/>
-          <w:szCs w:val="22"/>
-          <w:lang w:bidi="en-US"/>
-        </w:rPr>
-        <w:t xml:space="preserve">protein </w:t>
-      </w:r>
-      <w:r>
-        <w:rPr>
-          <w:bCs w:val="0"/>
-          <w:sz w:val="22"/>
-          <w:szCs w:val="22"/>
-          <w:lang w:bidi="en-US"/>
-        </w:rPr>
-        <w:t>staining</w:t>
-      </w:r>
-      <w:r>
-        <w:rPr>
-          <w:bCs w:val="0"/>
-          <w:sz w:val="22"/>
-          <w:szCs w:val="22"/>
-          <w:lang w:bidi="en-US"/>
-        </w:rPr>
-        <w:t>,</w:t>
-      </w:r>
-      <w:r>
-        <w:rPr>
-          <w:bCs w:val="0"/>
-          <w:sz w:val="22"/>
-          <w:szCs w:val="22"/>
-          <w:lang w:bidi="en-US"/>
-        </w:rPr>
-        <w:t xml:space="preserve"> showed Schwan cell (SCs) extensively remyelinating </w:t>
+        <w:t xml:space="preserve"> showed Schwan cell extensively remyelinating </w:t>
       </w:r>
       <w:r>
         <w:rPr>
@@ -8660,51 +8651,7 @@
           <w:sz w:val="22"/>
           <w:szCs w:val="22"/>
         </w:rPr>
-        <w:t xml:space="preserve"> </w:t>
-      </w:r>
-      <w:r>
-        <w:rPr>
-          <w:sz w:val="22"/>
-          <w:szCs w:val="22"/>
-        </w:rPr>
-        <w:t>(</w:t>
-      </w:r>
-      <w:proofErr w:type="spellStart"/>
-      <w:r>
-        <w:rPr>
-          <w:sz w:val="22"/>
-          <w:szCs w:val="22"/>
-        </w:rPr>
-        <w:t>p.i.</w:t>
-      </w:r>
-      <w:proofErr w:type="spellEnd"/>
-      <w:r>
-        <w:rPr>
-          <w:sz w:val="22"/>
-          <w:szCs w:val="22"/>
-        </w:rPr>
-        <w:t>)</w:t>
-      </w:r>
-      <w:r>
-        <w:rPr>
-          <w:sz w:val="22"/>
-          <w:szCs w:val="22"/>
-        </w:rPr>
-        <w:t>. Compared to animals treated with Hank’s balanced salt solution</w:t>
-      </w:r>
-      <w:r>
-        <w:rPr>
-          <w:sz w:val="22"/>
-          <w:szCs w:val="22"/>
-        </w:rPr>
-        <w:t xml:space="preserve"> (HBSS)</w:t>
-      </w:r>
-      <w:r>
-        <w:rPr>
-          <w:sz w:val="22"/>
-          <w:szCs w:val="22"/>
-        </w:rPr>
-        <w:t>, OPC1 animals exhibited the greatest score improvements</w:t>
+        <w:t>. Compared to animals treated with Hank’s balanced salt solution, OPC1 animals exhibited the greatest score improvements</w:t>
       </w:r>
       <w:r>
         <w:rPr>
@@ -11738,7 +11685,7 @@
                   </a:ln>
                   <a:extLst>
                     <a:ext uri="{FAA26D3D-D897-4be2-8F04-BA451C77F1D7}">
-                      <ma14:placeholderFlag xmlns="" xmlns:mo="http://schemas.microsoft.com/office/mac/office/2008/main" xmlns:mv="urn:schemas-microsoft-com:mac:vml" xmlns:o="urn:schemas-microsoft-com:office:office" xmlns:v="urn:schemas-microsoft-com:vml" xmlns:w10="urn:schemas-microsoft-com:office:word" xmlns:w="http://schemas.openxmlformats.org/wordprocessingml/2006/main" xmlns:ma14="http://schemas.microsoft.com/office/mac/drawingml/2011/main" xmlns:arto="http://schemas.microsoft.com/office/word/2006/arto"/>
+                      <ma14:placeholderFlag xmlns:arto="http://schemas.microsoft.com/office/word/2006/arto" xmlns:ma14="http://schemas.microsoft.com/office/mac/drawingml/2011/main" xmlns:w="http://schemas.openxmlformats.org/wordprocessingml/2006/main" xmlns:w10="urn:schemas-microsoft-com:office:word" xmlns:v="urn:schemas-microsoft-com:vml" xmlns:o="urn:schemas-microsoft-com:office:office" xmlns:mv="urn:schemas-microsoft-com:mac:vml" xmlns:mo="http://schemas.microsoft.com/office/mac/office/2008/main" xmlns=""/>
                     </a:ext>
                   </a:extLst>
                 </pic:spPr>
@@ -17868,6 +17815,25 @@
 </file>
 
 <file path=customXml/item1.xml><?xml version="1.0" encoding="utf-8"?>
+<?mso-contentType ?>
+<FormTemplates xmlns="http://schemas.microsoft.com/sharepoint/v3/contenttype/forms">
+  <Display>DocumentLibraryForm</Display>
+  <Edit>DocumentLibraryForm</Edit>
+  <New>DocumentLibraryForm</New>
+</FormTemplates>
+</file>
+
+<file path=customXml/item2.xml><?xml version="1.0" encoding="utf-8"?>
+<b:Sources xmlns:b="http://schemas.openxmlformats.org/officeDocument/2006/bibliography" xmlns="http://schemas.openxmlformats.org/officeDocument/2006/bibliography" SelectedStyle="/APA.XSL" StyleName="APA"/>
+</file>
+
+<file path=customXml/item3.xml><?xml version="1.0" encoding="utf-8"?>
+<p:properties xmlns:p="http://schemas.microsoft.com/office/2006/metadata/properties" xmlns:xsi="http://www.w3.org/2001/XMLSchema-instance" xmlns:pc="http://schemas.microsoft.com/office/infopath/2007/PartnerControls">
+  <documentManagement/>
+</p:properties>
+</file>
+
+<file path=customXml/item4.xml><?xml version="1.0" encoding="utf-8"?>
 <ct:contentTypeSchema xmlns:ct="http://schemas.microsoft.com/office/2006/metadata/contentType" xmlns:ma="http://schemas.microsoft.com/office/2006/metadata/properties/metaAttributes" ct:_="" ma:_="" ma:contentTypeName="Document" ma:contentTypeID="0x010100681B81209776AF40B8AAD3C366C78D42" ma:contentTypeVersion="12" ma:contentTypeDescription="Create a new document." ma:contentTypeScope="" ma:versionID="036ba4e26ecc6a93039296b35ff93deb">
   <xsd:schema xmlns:xsd="http://www.w3.org/2001/XMLSchema" xmlns:xs="http://www.w3.org/2001/XMLSchema" xmlns:p="http://schemas.microsoft.com/office/2006/metadata/properties" xmlns:ns2="e3b5c32c-df6c-443f-b08b-73d85d62f2b5" xmlns:ns3="168931df-3f45-4445-be76-105235143e52" targetNamespace="http://schemas.microsoft.com/office/2006/metadata/properties" ma:root="true" ma:fieldsID="6479c46f14338b542629158efca55e4f" ns2:_="" ns3:_="">
     <xsd:import namespace="e3b5c32c-df6c-443f-b08b-73d85d62f2b5"/>
@@ -18084,26 +18050,32 @@
 </ct:contentTypeSchema>
 </file>
 
-<file path=customXml/item2.xml><?xml version="1.0" encoding="utf-8"?>
-<p:properties xmlns:p="http://schemas.microsoft.com/office/2006/metadata/properties" xmlns:xsi="http://www.w3.org/2001/XMLSchema-instance" xmlns:pc="http://schemas.microsoft.com/office/infopath/2007/PartnerControls">
-  <documentManagement/>
-</p:properties>
+<file path=customXml/itemProps1.xml><?xml version="1.0" encoding="utf-8"?>
+<ds:datastoreItem xmlns:ds="http://schemas.openxmlformats.org/officeDocument/2006/customXml" ds:itemID="{B14494D3-158E-4582-A8D0-53AF8FB6A6A7}">
+  <ds:schemaRefs>
+    <ds:schemaRef ds:uri="http://schemas.microsoft.com/sharepoint/v3/contenttype/forms"/>
+  </ds:schemaRefs>
+</ds:datastoreItem>
 </file>
 
-<file path=customXml/item3.xml><?xml version="1.0" encoding="utf-8"?>
-<b:Sources xmlns:b="http://schemas.openxmlformats.org/officeDocument/2006/bibliography" xmlns="http://schemas.openxmlformats.org/officeDocument/2006/bibliography" SelectedStyle="/APA.XSL" StyleName="APA"/>
+<file path=customXml/itemProps2.xml><?xml version="1.0" encoding="utf-8"?>
+<ds:datastoreItem xmlns:ds="http://schemas.openxmlformats.org/officeDocument/2006/customXml" ds:itemID="{3D079351-65DF-4C6E-9D22-18A8FDD157F3}">
+  <ds:schemaRefs>
+    <ds:schemaRef ds:uri="http://schemas.openxmlformats.org/officeDocument/2006/bibliography"/>
+  </ds:schemaRefs>
+</ds:datastoreItem>
 </file>
 
-<file path=customXml/item4.xml><?xml version="1.0" encoding="utf-8"?>
-<?mso-contentType ?>
-<FormTemplates xmlns="http://schemas.microsoft.com/sharepoint/v3/contenttype/forms">
-  <Display>DocumentLibraryForm</Display>
-  <Edit>DocumentLibraryForm</Edit>
-  <New>DocumentLibraryForm</New>
-</FormTemplates>
+<file path=customXml/itemProps3.xml><?xml version="1.0" encoding="utf-8"?>
+<ds:datastoreItem xmlns:ds="http://schemas.openxmlformats.org/officeDocument/2006/customXml" ds:itemID="{238FD332-7843-4A9A-A11D-7C189DC8C060}">
+  <ds:schemaRefs>
+    <ds:schemaRef ds:uri="http://schemas.microsoft.com/office/2006/metadata/properties"/>
+    <ds:schemaRef ds:uri="http://schemas.microsoft.com/office/infopath/2007/PartnerControls"/>
+  </ds:schemaRefs>
+</ds:datastoreItem>
 </file>
 
-<file path=customXml/itemProps1.xml><?xml version="1.0" encoding="utf-8"?>
+<file path=customXml/itemProps4.xml><?xml version="1.0" encoding="utf-8"?>
 <ds:datastoreItem xmlns:ds="http://schemas.openxmlformats.org/officeDocument/2006/customXml" ds:itemID="{861799D8-B4DE-4F44-BA66-7F96FAE0C6FA}">
   <ds:schemaRefs>
     <ds:schemaRef ds:uri="http://schemas.microsoft.com/office/2006/metadata/contentType"/>
@@ -18120,29 +18092,4 @@
     <ds:schemaRef ds:uri="http://schemas.microsoft.com/internal/obd"/>
   </ds:schemaRefs>
 </ds:datastoreItem>
-</file>
-
-<file path=customXml/itemProps2.xml><?xml version="1.0" encoding="utf-8"?>
-<ds:datastoreItem xmlns:ds="http://schemas.openxmlformats.org/officeDocument/2006/customXml" ds:itemID="{238FD332-7843-4A9A-A11D-7C189DC8C060}">
-  <ds:schemaRefs>
-    <ds:schemaRef ds:uri="http://schemas.microsoft.com/office/2006/metadata/properties"/>
-    <ds:schemaRef ds:uri="http://schemas.microsoft.com/office/infopath/2007/PartnerControls"/>
-  </ds:schemaRefs>
-</ds:datastoreItem>
-</file>
-
-<file path=customXml/itemProps3.xml><?xml version="1.0" encoding="utf-8"?>
-<ds:datastoreItem xmlns:ds="http://schemas.openxmlformats.org/officeDocument/2006/customXml" ds:itemID="{3D079351-65DF-4C6E-9D22-18A8FDD157F3}">
-  <ds:schemaRefs>
-    <ds:schemaRef ds:uri="http://schemas.openxmlformats.org/officeDocument/2006/bibliography"/>
-  </ds:schemaRefs>
-</ds:datastoreItem>
-</file>
-
-<file path=customXml/itemProps4.xml><?xml version="1.0" encoding="utf-8"?>
-<ds:datastoreItem xmlns:ds="http://schemas.openxmlformats.org/officeDocument/2006/customXml" ds:itemID="{B14494D3-158E-4582-A8D0-53AF8FB6A6A7}">
-  <ds:schemaRefs>
-    <ds:schemaRef ds:uri="http://schemas.microsoft.com/sharepoint/v3/contenttype/forms"/>
-  </ds:schemaRefs>
-</ds:datastoreItem>
 </file>
</xml_diff>